<commit_message>
test document final version (with unedited part)
</commit_message>
<xml_diff>
--- a/docs/测试文档ver1.0.0.docx
+++ b/docs/测试文档ver1.0.0.docx
@@ -766,8 +766,6 @@
               <w:rFonts w:asciiTheme="minorHAnsi" w:eastAsiaTheme="minorEastAsia" w:hAnsiTheme="minorHAnsi" w:cstheme="minorBidi"/>
               <w:b w:val="0"/>
               <w:noProof/>
-              <w:kern w:val="0"/>
-              <w:sz w:val="22"/>
               <w:szCs w:val="22"/>
             </w:rPr>
           </w:pPr>
@@ -780,7 +778,7 @@
           <w:r>
             <w:fldChar w:fldCharType="separate"/>
           </w:r>
-          <w:hyperlink w:anchor="_Toc502825305" w:history="1">
+          <w:hyperlink w:anchor="_Toc530425597" w:history="1">
             <w:r>
               <w:rPr>
                 <w:rStyle w:val="af"/>
@@ -793,8 +791,6 @@
                 <w:rFonts w:asciiTheme="minorHAnsi" w:eastAsiaTheme="minorEastAsia" w:hAnsiTheme="minorHAnsi" w:cstheme="minorBidi"/>
                 <w:b w:val="0"/>
                 <w:noProof/>
-                <w:kern w:val="0"/>
-                <w:sz w:val="22"/>
                 <w:szCs w:val="22"/>
               </w:rPr>
               <w:tab/>
@@ -802,7 +798,6 @@
             <w:r>
               <w:rPr>
                 <w:rStyle w:val="af"/>
-                <w:rFonts w:hint="eastAsia"/>
                 <w:noProof/>
               </w:rPr>
               <w:t>引言</w:t>
@@ -826,7 +821,7 @@
                 <w:noProof/>
                 <w:webHidden/>
               </w:rPr>
-              <w:instrText xml:space="preserve"> PAGEREF _Toc502825305 \h </w:instrText>
+              <w:instrText xml:space="preserve"> PAGEREF _Toc530425597 \h </w:instrText>
             </w:r>
             <w:r>
               <w:rPr>
@@ -867,12 +862,10 @@
             <w:rPr>
               <w:rFonts w:asciiTheme="minorHAnsi" w:eastAsiaTheme="minorEastAsia" w:hAnsiTheme="minorHAnsi" w:cstheme="minorBidi"/>
               <w:noProof/>
-              <w:kern w:val="0"/>
-              <w:sz w:val="22"/>
               <w:szCs w:val="22"/>
             </w:rPr>
           </w:pPr>
-          <w:hyperlink w:anchor="_Toc502825306" w:history="1">
+          <w:hyperlink w:anchor="_Toc530425598" w:history="1">
             <w:r>
               <w:rPr>
                 <w:rStyle w:val="af"/>
@@ -884,8 +877,6 @@
               <w:rPr>
                 <w:rFonts w:asciiTheme="minorHAnsi" w:eastAsiaTheme="minorEastAsia" w:hAnsiTheme="minorHAnsi" w:cstheme="minorBidi"/>
                 <w:noProof/>
-                <w:kern w:val="0"/>
-                <w:sz w:val="22"/>
                 <w:szCs w:val="22"/>
               </w:rPr>
               <w:tab/>
@@ -893,7 +884,6 @@
             <w:r>
               <w:rPr>
                 <w:rStyle w:val="af"/>
-                <w:rFonts w:hint="eastAsia"/>
                 <w:noProof/>
               </w:rPr>
               <w:t>编写目的</w:t>
@@ -917,7 +907,7 @@
                 <w:noProof/>
                 <w:webHidden/>
               </w:rPr>
-              <w:instrText xml:space="preserve"> PAGEREF _Toc502825306 \h </w:instrText>
+              <w:instrText xml:space="preserve"> PAGEREF _Toc530425598 \h </w:instrText>
             </w:r>
             <w:r>
               <w:rPr>
@@ -958,12 +948,10 @@
             <w:rPr>
               <w:rFonts w:asciiTheme="minorHAnsi" w:eastAsiaTheme="minorEastAsia" w:hAnsiTheme="minorHAnsi" w:cstheme="minorBidi"/>
               <w:noProof/>
-              <w:kern w:val="0"/>
-              <w:sz w:val="22"/>
               <w:szCs w:val="22"/>
             </w:rPr>
           </w:pPr>
-          <w:hyperlink w:anchor="_Toc502825307" w:history="1">
+          <w:hyperlink w:anchor="_Toc530425599" w:history="1">
             <w:r>
               <w:rPr>
                 <w:rStyle w:val="af"/>
@@ -975,8 +963,6 @@
               <w:rPr>
                 <w:rFonts w:asciiTheme="minorHAnsi" w:eastAsiaTheme="minorEastAsia" w:hAnsiTheme="minorHAnsi" w:cstheme="minorBidi"/>
                 <w:noProof/>
-                <w:kern w:val="0"/>
-                <w:sz w:val="22"/>
                 <w:szCs w:val="22"/>
               </w:rPr>
               <w:tab/>
@@ -984,7 +970,6 @@
             <w:r>
               <w:rPr>
                 <w:rStyle w:val="af"/>
-                <w:rFonts w:hint="eastAsia"/>
                 <w:noProof/>
               </w:rPr>
               <w:t>项目背景</w:t>
@@ -1008,7 +993,7 @@
                 <w:noProof/>
                 <w:webHidden/>
               </w:rPr>
-              <w:instrText xml:space="preserve"> PAGEREF _Toc502825307 \h </w:instrText>
+              <w:instrText xml:space="preserve"> PAGEREF _Toc530425599 \h </w:instrText>
             </w:r>
             <w:r>
               <w:rPr>
@@ -1049,12 +1034,10 @@
             <w:rPr>
               <w:rFonts w:asciiTheme="minorHAnsi" w:eastAsiaTheme="minorEastAsia" w:hAnsiTheme="minorHAnsi" w:cstheme="minorBidi"/>
               <w:noProof/>
-              <w:kern w:val="0"/>
-              <w:sz w:val="22"/>
               <w:szCs w:val="22"/>
             </w:rPr>
           </w:pPr>
-          <w:hyperlink w:anchor="_Toc502825308" w:history="1">
+          <w:hyperlink w:anchor="_Toc530425600" w:history="1">
             <w:r>
               <w:rPr>
                 <w:rStyle w:val="af"/>
@@ -1066,8 +1049,6 @@
               <w:rPr>
                 <w:rFonts w:asciiTheme="minorHAnsi" w:eastAsiaTheme="minorEastAsia" w:hAnsiTheme="minorHAnsi" w:cstheme="minorBidi"/>
                 <w:noProof/>
-                <w:kern w:val="0"/>
-                <w:sz w:val="22"/>
                 <w:szCs w:val="22"/>
               </w:rPr>
               <w:tab/>
@@ -1075,7 +1056,6 @@
             <w:r>
               <w:rPr>
                 <w:rStyle w:val="af"/>
-                <w:rFonts w:hint="eastAsia"/>
                 <w:noProof/>
               </w:rPr>
               <w:t>术语和缩略语</w:t>
@@ -1099,7 +1079,7 @@
                 <w:noProof/>
                 <w:webHidden/>
               </w:rPr>
-              <w:instrText xml:space="preserve"> PAGEREF _Toc502825308 \h </w:instrText>
+              <w:instrText xml:space="preserve"> PAGEREF _Toc530425600 \h </w:instrText>
             </w:r>
             <w:r>
               <w:rPr>
@@ -1140,12 +1120,10 @@
             <w:rPr>
               <w:rFonts w:asciiTheme="minorHAnsi" w:eastAsiaTheme="minorEastAsia" w:hAnsiTheme="minorHAnsi" w:cstheme="minorBidi"/>
               <w:noProof/>
-              <w:kern w:val="0"/>
-              <w:sz w:val="22"/>
               <w:szCs w:val="22"/>
             </w:rPr>
           </w:pPr>
-          <w:hyperlink w:anchor="_Toc502825309" w:history="1">
+          <w:hyperlink w:anchor="_Toc530425601" w:history="1">
             <w:r>
               <w:rPr>
                 <w:rStyle w:val="af"/>
@@ -1157,8 +1135,6 @@
               <w:rPr>
                 <w:rFonts w:asciiTheme="minorHAnsi" w:eastAsiaTheme="minorEastAsia" w:hAnsiTheme="minorHAnsi" w:cstheme="minorBidi"/>
                 <w:noProof/>
-                <w:kern w:val="0"/>
-                <w:sz w:val="22"/>
                 <w:szCs w:val="22"/>
               </w:rPr>
               <w:tab/>
@@ -1166,7 +1142,6 @@
             <w:r>
               <w:rPr>
                 <w:rStyle w:val="af"/>
-                <w:rFonts w:hint="eastAsia"/>
                 <w:noProof/>
               </w:rPr>
               <w:t>参考资料</w:t>
@@ -1190,7 +1165,7 @@
                 <w:noProof/>
                 <w:webHidden/>
               </w:rPr>
-              <w:instrText xml:space="preserve"> PAGEREF _Toc502825309 \h </w:instrText>
+              <w:instrText xml:space="preserve"> PAGEREF _Toc530425601 \h </w:instrText>
             </w:r>
             <w:r>
               <w:rPr>
@@ -1210,7 +1185,7 @@
                 <w:noProof/>
                 <w:webHidden/>
               </w:rPr>
-              <w:t>1</w:t>
+              <w:t>2</w:t>
             </w:r>
             <w:r>
               <w:rPr>
@@ -1229,12 +1204,10 @@
               <w:rFonts w:asciiTheme="minorHAnsi" w:eastAsiaTheme="minorEastAsia" w:hAnsiTheme="minorHAnsi" w:cstheme="minorBidi"/>
               <w:b w:val="0"/>
               <w:noProof/>
-              <w:kern w:val="0"/>
-              <w:sz w:val="22"/>
               <w:szCs w:val="22"/>
             </w:rPr>
           </w:pPr>
-          <w:hyperlink w:anchor="_Toc502825310" w:history="1">
+          <w:hyperlink w:anchor="_Toc530425602" w:history="1">
             <w:r>
               <w:rPr>
                 <w:rStyle w:val="af"/>
@@ -1247,8 +1220,6 @@
                 <w:rFonts w:asciiTheme="minorHAnsi" w:eastAsiaTheme="minorEastAsia" w:hAnsiTheme="minorHAnsi" w:cstheme="minorBidi"/>
                 <w:b w:val="0"/>
                 <w:noProof/>
-                <w:kern w:val="0"/>
-                <w:sz w:val="22"/>
                 <w:szCs w:val="22"/>
               </w:rPr>
               <w:tab/>
@@ -1256,10 +1227,9 @@
             <w:r>
               <w:rPr>
                 <w:rStyle w:val="af"/>
-                <w:rFonts w:hint="eastAsia"/>
-                <w:noProof/>
-              </w:rPr>
-              <w:t>测试需求分析</w:t>
+                <w:noProof/>
+              </w:rPr>
+              <w:t>测试计划</w:t>
             </w:r>
             <w:r>
               <w:rPr>
@@ -1280,7 +1250,7 @@
                 <w:noProof/>
                 <w:webHidden/>
               </w:rPr>
-              <w:instrText xml:space="preserve"> PAGEREF _Toc502825310 \h </w:instrText>
+              <w:instrText xml:space="preserve"> PAGEREF _Toc530425602 \h </w:instrText>
             </w:r>
             <w:r>
               <w:rPr>
@@ -1300,7 +1270,7 @@
                 <w:noProof/>
                 <w:webHidden/>
               </w:rPr>
-              <w:t>1</w:t>
+              <w:t>2</w:t>
             </w:r>
             <w:r>
               <w:rPr>
@@ -1321,12 +1291,10 @@
             <w:rPr>
               <w:rFonts w:asciiTheme="minorHAnsi" w:eastAsiaTheme="minorEastAsia" w:hAnsiTheme="minorHAnsi" w:cstheme="minorBidi"/>
               <w:noProof/>
-              <w:kern w:val="0"/>
-              <w:sz w:val="22"/>
               <w:szCs w:val="22"/>
             </w:rPr>
           </w:pPr>
-          <w:hyperlink w:anchor="_Toc502825311" w:history="1">
+          <w:hyperlink w:anchor="_Toc530425603" w:history="1">
             <w:r>
               <w:rPr>
                 <w:rStyle w:val="af"/>
@@ -1338,8 +1306,6 @@
               <w:rPr>
                 <w:rFonts w:asciiTheme="minorHAnsi" w:eastAsiaTheme="minorEastAsia" w:hAnsiTheme="minorHAnsi" w:cstheme="minorBidi"/>
                 <w:noProof/>
-                <w:kern w:val="0"/>
-                <w:sz w:val="22"/>
                 <w:szCs w:val="22"/>
               </w:rPr>
               <w:tab/>
@@ -1347,7 +1313,6 @@
             <w:r>
               <w:rPr>
                 <w:rStyle w:val="af"/>
-                <w:rFonts w:hint="eastAsia"/>
                 <w:noProof/>
               </w:rPr>
               <w:t>测试策略与目标</w:t>
@@ -1371,7 +1336,7 @@
                 <w:noProof/>
                 <w:webHidden/>
               </w:rPr>
-              <w:instrText xml:space="preserve"> PAGEREF _Toc502825311 \h </w:instrText>
+              <w:instrText xml:space="preserve"> PAGEREF _Toc530425603 \h </w:instrText>
             </w:r>
             <w:r>
               <w:rPr>
@@ -1391,7 +1356,7 @@
                 <w:noProof/>
                 <w:webHidden/>
               </w:rPr>
-              <w:t>1</w:t>
+              <w:t>2</w:t>
             </w:r>
             <w:r>
               <w:rPr>
@@ -1412,12 +1377,10 @@
             <w:rPr>
               <w:rFonts w:asciiTheme="minorHAnsi" w:eastAsiaTheme="minorEastAsia" w:hAnsiTheme="minorHAnsi" w:cstheme="minorBidi"/>
               <w:noProof/>
-              <w:kern w:val="0"/>
-              <w:sz w:val="22"/>
               <w:szCs w:val="22"/>
             </w:rPr>
           </w:pPr>
-          <w:hyperlink w:anchor="_Toc502825312" w:history="1">
+          <w:hyperlink w:anchor="_Toc530425604" w:history="1">
             <w:r>
               <w:rPr>
                 <w:rStyle w:val="af"/>
@@ -1429,8 +1392,6 @@
               <w:rPr>
                 <w:rFonts w:asciiTheme="minorHAnsi" w:eastAsiaTheme="minorEastAsia" w:hAnsiTheme="minorHAnsi" w:cstheme="minorBidi"/>
                 <w:noProof/>
-                <w:kern w:val="0"/>
-                <w:sz w:val="22"/>
                 <w:szCs w:val="22"/>
               </w:rPr>
               <w:tab/>
@@ -1438,7 +1399,6 @@
             <w:r>
               <w:rPr>
                 <w:rStyle w:val="af"/>
-                <w:rFonts w:hint="eastAsia"/>
                 <w:noProof/>
               </w:rPr>
               <w:t>测试范围</w:t>
@@ -1462,7 +1422,7 @@
                 <w:noProof/>
                 <w:webHidden/>
               </w:rPr>
-              <w:instrText xml:space="preserve"> PAGEREF _Toc502825312 \h </w:instrText>
+              <w:instrText xml:space="preserve"> PAGEREF _Toc530425604 \h </w:instrText>
             </w:r>
             <w:r>
               <w:rPr>
@@ -1482,7 +1442,7 @@
                 <w:noProof/>
                 <w:webHidden/>
               </w:rPr>
-              <w:t>2</w:t>
+              <w:t>4</w:t>
             </w:r>
             <w:r>
               <w:rPr>
@@ -1503,12 +1463,10 @@
             <w:rPr>
               <w:rFonts w:asciiTheme="minorHAnsi" w:eastAsiaTheme="minorEastAsia" w:hAnsiTheme="minorHAnsi" w:cstheme="minorBidi"/>
               <w:noProof/>
-              <w:kern w:val="0"/>
-              <w:sz w:val="22"/>
               <w:szCs w:val="22"/>
             </w:rPr>
           </w:pPr>
-          <w:hyperlink w:anchor="_Toc502825313" w:history="1">
+          <w:hyperlink w:anchor="_Toc530425605" w:history="1">
             <w:r>
               <w:rPr>
                 <w:rStyle w:val="af"/>
@@ -1520,8 +1478,6 @@
               <w:rPr>
                 <w:rFonts w:asciiTheme="minorHAnsi" w:eastAsiaTheme="minorEastAsia" w:hAnsiTheme="minorHAnsi" w:cstheme="minorBidi"/>
                 <w:noProof/>
-                <w:kern w:val="0"/>
-                <w:sz w:val="22"/>
                 <w:szCs w:val="22"/>
               </w:rPr>
               <w:tab/>
@@ -1529,7 +1485,6 @@
             <w:r>
               <w:rPr>
                 <w:rStyle w:val="af"/>
-                <w:rFonts w:hint="eastAsia"/>
                 <w:noProof/>
               </w:rPr>
               <w:t>测试环境</w:t>
@@ -1553,7 +1508,7 @@
                 <w:noProof/>
                 <w:webHidden/>
               </w:rPr>
-              <w:instrText xml:space="preserve"> PAGEREF _Toc502825313 \h </w:instrText>
+              <w:instrText xml:space="preserve"> PAGEREF _Toc530425605 \h </w:instrText>
             </w:r>
             <w:r>
               <w:rPr>
@@ -1573,7 +1528,7 @@
                 <w:noProof/>
                 <w:webHidden/>
               </w:rPr>
-              <w:t>2</w:t>
+              <w:t>4</w:t>
             </w:r>
             <w:r>
               <w:rPr>
@@ -1592,12 +1547,10 @@
               <w:rFonts w:asciiTheme="minorHAnsi" w:eastAsiaTheme="minorEastAsia" w:hAnsiTheme="minorHAnsi" w:cstheme="minorBidi"/>
               <w:b w:val="0"/>
               <w:noProof/>
-              <w:kern w:val="0"/>
-              <w:sz w:val="22"/>
               <w:szCs w:val="22"/>
             </w:rPr>
           </w:pPr>
-          <w:hyperlink w:anchor="_Toc502825314" w:history="1">
+          <w:hyperlink w:anchor="_Toc530425606" w:history="1">
             <w:r>
               <w:rPr>
                 <w:rStyle w:val="af"/>
@@ -1610,8 +1563,6 @@
                 <w:rFonts w:asciiTheme="minorHAnsi" w:eastAsiaTheme="minorEastAsia" w:hAnsiTheme="minorHAnsi" w:cstheme="minorBidi"/>
                 <w:b w:val="0"/>
                 <w:noProof/>
-                <w:kern w:val="0"/>
-                <w:sz w:val="22"/>
                 <w:szCs w:val="22"/>
               </w:rPr>
               <w:tab/>
@@ -1619,7 +1570,6 @@
             <w:r>
               <w:rPr>
                 <w:rStyle w:val="af"/>
-                <w:rFonts w:hint="eastAsia"/>
                 <w:noProof/>
               </w:rPr>
               <w:t>单元测试</w:t>
@@ -1643,7 +1593,7 @@
                 <w:noProof/>
                 <w:webHidden/>
               </w:rPr>
-              <w:instrText xml:space="preserve"> PAGEREF _Toc502825314 \h </w:instrText>
+              <w:instrText xml:space="preserve"> PAGEREF _Toc530425606 \h </w:instrText>
             </w:r>
             <w:r>
               <w:rPr>
@@ -1663,7 +1613,7 @@
                 <w:noProof/>
                 <w:webHidden/>
               </w:rPr>
-              <w:t>2</w:t>
+              <w:t>5</w:t>
             </w:r>
             <w:r>
               <w:rPr>
@@ -1684,12 +1634,10 @@
             <w:rPr>
               <w:rFonts w:asciiTheme="minorHAnsi" w:eastAsiaTheme="minorEastAsia" w:hAnsiTheme="minorHAnsi" w:cstheme="minorBidi"/>
               <w:noProof/>
-              <w:kern w:val="0"/>
-              <w:sz w:val="22"/>
               <w:szCs w:val="22"/>
             </w:rPr>
           </w:pPr>
-          <w:hyperlink w:anchor="_Toc502825315" w:history="1">
+          <w:hyperlink w:anchor="_Toc530425607" w:history="1">
             <w:r>
               <w:rPr>
                 <w:rStyle w:val="af"/>
@@ -1701,8 +1649,6 @@
               <w:rPr>
                 <w:rFonts w:asciiTheme="minorHAnsi" w:eastAsiaTheme="minorEastAsia" w:hAnsiTheme="minorHAnsi" w:cstheme="minorBidi"/>
                 <w:noProof/>
-                <w:kern w:val="0"/>
-                <w:sz w:val="22"/>
                 <w:szCs w:val="22"/>
               </w:rPr>
               <w:tab/>
@@ -1717,7 +1663,6 @@
             <w:r>
               <w:rPr>
                 <w:rStyle w:val="af"/>
-                <w:rFonts w:hint="eastAsia"/>
                 <w:noProof/>
               </w:rPr>
               <w:t>模块</w:t>
@@ -1741,7 +1686,7 @@
                 <w:noProof/>
                 <w:webHidden/>
               </w:rPr>
-              <w:instrText xml:space="preserve"> PAGEREF _Toc502825315 \h </w:instrText>
+              <w:instrText xml:space="preserve"> PAGEREF _Toc530425607 \h </w:instrText>
             </w:r>
             <w:r>
               <w:rPr>
@@ -1761,7 +1706,7 @@
                 <w:noProof/>
                 <w:webHidden/>
               </w:rPr>
-              <w:t>2</w:t>
+              <w:t>5</w:t>
             </w:r>
             <w:r>
               <w:rPr>
@@ -1782,12 +1727,10 @@
             <w:rPr>
               <w:rFonts w:asciiTheme="minorHAnsi" w:eastAsiaTheme="minorEastAsia" w:hAnsiTheme="minorHAnsi" w:cstheme="minorBidi"/>
               <w:noProof/>
-              <w:kern w:val="0"/>
-              <w:sz w:val="22"/>
               <w:szCs w:val="22"/>
             </w:rPr>
           </w:pPr>
-          <w:hyperlink w:anchor="_Toc502825316" w:history="1">
+          <w:hyperlink w:anchor="_Toc530425608" w:history="1">
             <w:r>
               <w:rPr>
                 <w:rStyle w:val="af"/>
@@ -1799,8 +1742,6 @@
               <w:rPr>
                 <w:rFonts w:asciiTheme="minorHAnsi" w:eastAsiaTheme="minorEastAsia" w:hAnsiTheme="minorHAnsi" w:cstheme="minorBidi"/>
                 <w:noProof/>
-                <w:kern w:val="0"/>
-                <w:sz w:val="22"/>
                 <w:szCs w:val="22"/>
               </w:rPr>
               <w:tab/>
@@ -1808,7 +1749,6 @@
             <w:r>
               <w:rPr>
                 <w:rStyle w:val="af"/>
-                <w:rFonts w:hint="eastAsia"/>
                 <w:noProof/>
               </w:rPr>
               <w:t>测试用例与执行分析</w:t>
@@ -1832,7 +1772,7 @@
                 <w:noProof/>
                 <w:webHidden/>
               </w:rPr>
-              <w:instrText xml:space="preserve"> PAGEREF _Toc502825316 \h </w:instrText>
+              <w:instrText xml:space="preserve"> PAGEREF _Toc530425608 \h </w:instrText>
             </w:r>
             <w:r>
               <w:rPr>
@@ -1852,7 +1792,7 @@
                 <w:noProof/>
                 <w:webHidden/>
               </w:rPr>
-              <w:t>2</w:t>
+              <w:t>5</w:t>
             </w:r>
             <w:r>
               <w:rPr>
@@ -1872,17 +1812,16 @@
             <w:rPr>
               <w:rFonts w:asciiTheme="minorHAnsi" w:eastAsiaTheme="minorEastAsia" w:hAnsiTheme="minorHAnsi" w:cstheme="minorBidi"/>
               <w:noProof/>
-              <w:kern w:val="0"/>
-              <w:sz w:val="22"/>
+              <w:sz w:val="15"/>
               <w:szCs w:val="22"/>
             </w:rPr>
           </w:pPr>
-          <w:hyperlink w:anchor="_Toc502825317" w:history="1">
+          <w:hyperlink w:anchor="_Toc530425609" w:history="1">
             <w:r>
               <w:rPr>
                 <w:rStyle w:val="af"/>
-                <w:rFonts w:hint="eastAsia"/>
-                <w:noProof/>
+                <w:noProof/>
+                <w:sz w:val="15"/>
               </w:rPr>
               <w:t>单元测试用例：</w:t>
             </w:r>
@@ -1890,6 +1829,7 @@
               <w:rPr>
                 <w:noProof/>
                 <w:webHidden/>
+                <w:sz w:val="15"/>
               </w:rPr>
               <w:tab/>
             </w:r>
@@ -1897,6 +1837,7 @@
               <w:rPr>
                 <w:noProof/>
                 <w:webHidden/>
+                <w:sz w:val="15"/>
               </w:rPr>
               <w:fldChar w:fldCharType="begin"/>
             </w:r>
@@ -1904,19 +1845,22 @@
               <w:rPr>
                 <w:noProof/>
                 <w:webHidden/>
-              </w:rPr>
-              <w:instrText xml:space="preserve"> PAGEREF _Toc502825317 \h </w:instrText>
-            </w:r>
-            <w:r>
-              <w:rPr>
-                <w:noProof/>
-                <w:webHidden/>
-              </w:rPr>
-            </w:r>
-            <w:r>
-              <w:rPr>
-                <w:noProof/>
-                <w:webHidden/>
+                <w:sz w:val="15"/>
+              </w:rPr>
+              <w:instrText xml:space="preserve"> PAGEREF _Toc530425609 \h </w:instrText>
+            </w:r>
+            <w:r>
+              <w:rPr>
+                <w:noProof/>
+                <w:webHidden/>
+                <w:sz w:val="15"/>
+              </w:rPr>
+            </w:r>
+            <w:r>
+              <w:rPr>
+                <w:noProof/>
+                <w:webHidden/>
+                <w:sz w:val="15"/>
               </w:rPr>
               <w:fldChar w:fldCharType="separate"/>
             </w:r>
@@ -1924,13 +1868,15 @@
               <w:rPr>
                 <w:noProof/>
                 <w:webHidden/>
-              </w:rPr>
-              <w:t>2</w:t>
-            </w:r>
-            <w:r>
-              <w:rPr>
-                <w:noProof/>
-                <w:webHidden/>
+                <w:sz w:val="15"/>
+              </w:rPr>
+              <w:t>5</w:t>
+            </w:r>
+            <w:r>
+              <w:rPr>
+                <w:noProof/>
+                <w:webHidden/>
+                <w:sz w:val="15"/>
               </w:rPr>
               <w:fldChar w:fldCharType="end"/>
             </w:r>
@@ -1945,16 +1891,13 @@
             <w:rPr>
               <w:rFonts w:asciiTheme="minorHAnsi" w:eastAsiaTheme="minorEastAsia" w:hAnsiTheme="minorHAnsi" w:cstheme="minorBidi"/>
               <w:noProof/>
-              <w:kern w:val="0"/>
-              <w:sz w:val="22"/>
               <w:szCs w:val="22"/>
             </w:rPr>
           </w:pPr>
-          <w:hyperlink w:anchor="_Toc502825318" w:history="1">
+          <w:hyperlink w:anchor="_Toc530425610" w:history="1">
             <w:r>
               <w:rPr>
                 <w:rStyle w:val="af"/>
-                <w:rFonts w:hint="eastAsia"/>
                 <w:noProof/>
               </w:rPr>
               <w:t>分析结果：</w:t>
@@ -1978,7 +1921,7 @@
                 <w:noProof/>
                 <w:webHidden/>
               </w:rPr>
-              <w:instrText xml:space="preserve"> PAGEREF _Toc502825318 \h </w:instrText>
+              <w:instrText xml:space="preserve"> PAGEREF _Toc530425610 \h </w:instrText>
             </w:r>
             <w:r>
               <w:rPr>
@@ -1998,7 +1941,7 @@
                 <w:noProof/>
                 <w:webHidden/>
               </w:rPr>
-              <w:t>2</w:t>
+              <w:t>5</w:t>
             </w:r>
             <w:r>
               <w:rPr>
@@ -2019,12 +1962,10 @@
             <w:rPr>
               <w:rFonts w:asciiTheme="minorHAnsi" w:eastAsiaTheme="minorEastAsia" w:hAnsiTheme="minorHAnsi" w:cstheme="minorBidi"/>
               <w:noProof/>
-              <w:kern w:val="0"/>
-              <w:sz w:val="22"/>
               <w:szCs w:val="22"/>
             </w:rPr>
           </w:pPr>
-          <w:hyperlink w:anchor="_Toc502825319" w:history="1">
+          <w:hyperlink w:anchor="_Toc530425611" w:history="1">
             <w:r>
               <w:rPr>
                 <w:rStyle w:val="af"/>
@@ -2036,8 +1977,6 @@
               <w:rPr>
                 <w:rFonts w:asciiTheme="minorHAnsi" w:eastAsiaTheme="minorEastAsia" w:hAnsiTheme="minorHAnsi" w:cstheme="minorBidi"/>
                 <w:noProof/>
-                <w:kern w:val="0"/>
-                <w:sz w:val="22"/>
                 <w:szCs w:val="22"/>
               </w:rPr>
               <w:tab/>
@@ -2045,7 +1984,6 @@
             <w:r>
               <w:rPr>
                 <w:rStyle w:val="af"/>
-                <w:rFonts w:hint="eastAsia"/>
                 <w:noProof/>
               </w:rPr>
               <w:t>测试结果综合分析及建议</w:t>
@@ -2069,7 +2007,7 @@
                 <w:noProof/>
                 <w:webHidden/>
               </w:rPr>
-              <w:instrText xml:space="preserve"> PAGEREF _Toc502825319 \h </w:instrText>
+              <w:instrText xml:space="preserve"> PAGEREF _Toc530425611 \h </w:instrText>
             </w:r>
             <w:r>
               <w:rPr>
@@ -2089,7 +2027,7 @@
                 <w:noProof/>
                 <w:webHidden/>
               </w:rPr>
-              <w:t>3</w:t>
+              <w:t>5</w:t>
             </w:r>
             <w:r>
               <w:rPr>
@@ -2110,12 +2048,10 @@
             <w:rPr>
               <w:rFonts w:asciiTheme="minorHAnsi" w:eastAsiaTheme="minorEastAsia" w:hAnsiTheme="minorHAnsi" w:cstheme="minorBidi"/>
               <w:noProof/>
-              <w:kern w:val="0"/>
-              <w:sz w:val="22"/>
               <w:szCs w:val="22"/>
             </w:rPr>
           </w:pPr>
-          <w:hyperlink w:anchor="_Toc502825320" w:history="1">
+          <w:hyperlink w:anchor="_Toc530425612" w:history="1">
             <w:r>
               <w:rPr>
                 <w:rStyle w:val="af"/>
@@ -2127,8 +2063,6 @@
               <w:rPr>
                 <w:rFonts w:asciiTheme="minorHAnsi" w:eastAsiaTheme="minorEastAsia" w:hAnsiTheme="minorHAnsi" w:cstheme="minorBidi"/>
                 <w:noProof/>
-                <w:kern w:val="0"/>
-                <w:sz w:val="22"/>
                 <w:szCs w:val="22"/>
               </w:rPr>
               <w:tab/>
@@ -2136,7 +2070,6 @@
             <w:r>
               <w:rPr>
                 <w:rStyle w:val="af"/>
-                <w:rFonts w:hint="eastAsia"/>
                 <w:noProof/>
               </w:rPr>
               <w:t>测试经验总结</w:t>
@@ -2160,7 +2093,7 @@
                 <w:noProof/>
                 <w:webHidden/>
               </w:rPr>
-              <w:instrText xml:space="preserve"> PAGEREF _Toc502825320 \h </w:instrText>
+              <w:instrText xml:space="preserve"> PAGEREF _Toc530425612 \h </w:instrText>
             </w:r>
             <w:r>
               <w:rPr>
@@ -2180,7 +2113,7 @@
                 <w:noProof/>
                 <w:webHidden/>
               </w:rPr>
-              <w:t>3</w:t>
+              <w:t>5</w:t>
             </w:r>
             <w:r>
               <w:rPr>
@@ -2199,12 +2132,10 @@
               <w:rFonts w:asciiTheme="minorHAnsi" w:eastAsiaTheme="minorEastAsia" w:hAnsiTheme="minorHAnsi" w:cstheme="minorBidi"/>
               <w:b w:val="0"/>
               <w:noProof/>
-              <w:kern w:val="0"/>
-              <w:sz w:val="22"/>
               <w:szCs w:val="22"/>
             </w:rPr>
           </w:pPr>
-          <w:hyperlink w:anchor="_Toc502825321" w:history="1">
+          <w:hyperlink w:anchor="_Toc530425613" w:history="1">
             <w:r>
               <w:rPr>
                 <w:rStyle w:val="af"/>
@@ -2217,8 +2148,6 @@
                 <w:rFonts w:asciiTheme="minorHAnsi" w:eastAsiaTheme="minorEastAsia" w:hAnsiTheme="minorHAnsi" w:cstheme="minorBidi"/>
                 <w:b w:val="0"/>
                 <w:noProof/>
-                <w:kern w:val="0"/>
-                <w:sz w:val="22"/>
                 <w:szCs w:val="22"/>
               </w:rPr>
               <w:tab/>
@@ -2226,7 +2155,6 @@
             <w:r>
               <w:rPr>
                 <w:rStyle w:val="af"/>
-                <w:rFonts w:hint="eastAsia"/>
                 <w:noProof/>
               </w:rPr>
               <w:t>功能测试</w:t>
@@ -2250,7 +2178,7 @@
                 <w:noProof/>
                 <w:webHidden/>
               </w:rPr>
-              <w:instrText xml:space="preserve"> PAGEREF _Toc502825321 \h </w:instrText>
+              <w:instrText xml:space="preserve"> PAGEREF _Toc530425613 \h </w:instrText>
             </w:r>
             <w:r>
               <w:rPr>
@@ -2270,7 +2198,7 @@
                 <w:noProof/>
                 <w:webHidden/>
               </w:rPr>
-              <w:t>3</w:t>
+              <w:t>5</w:t>
             </w:r>
             <w:r>
               <w:rPr>
@@ -2291,12 +2219,10 @@
             <w:rPr>
               <w:rFonts w:asciiTheme="minorHAnsi" w:eastAsiaTheme="minorEastAsia" w:hAnsiTheme="minorHAnsi" w:cstheme="minorBidi"/>
               <w:noProof/>
-              <w:kern w:val="0"/>
-              <w:sz w:val="22"/>
               <w:szCs w:val="22"/>
             </w:rPr>
           </w:pPr>
-          <w:hyperlink w:anchor="_Toc502825322" w:history="1">
+          <w:hyperlink w:anchor="_Toc530425614" w:history="1">
             <w:r>
               <w:rPr>
                 <w:rStyle w:val="af"/>
@@ -2308,8 +2234,6 @@
               <w:rPr>
                 <w:rFonts w:asciiTheme="minorHAnsi" w:eastAsiaTheme="minorEastAsia" w:hAnsiTheme="minorHAnsi" w:cstheme="minorBidi"/>
                 <w:noProof/>
-                <w:kern w:val="0"/>
-                <w:sz w:val="22"/>
                 <w:szCs w:val="22"/>
               </w:rPr>
               <w:tab/>
@@ -2324,7 +2248,6 @@
             <w:r>
               <w:rPr>
                 <w:rStyle w:val="af"/>
-                <w:rFonts w:hint="eastAsia"/>
                 <w:noProof/>
               </w:rPr>
               <w:t>功能</w:t>
@@ -2348,7 +2271,7 @@
                 <w:noProof/>
                 <w:webHidden/>
               </w:rPr>
-              <w:instrText xml:space="preserve"> PAGEREF _Toc502825322 \h </w:instrText>
+              <w:instrText xml:space="preserve"> PAGEREF _Toc530425614 \h </w:instrText>
             </w:r>
             <w:r>
               <w:rPr>
@@ -2368,7 +2291,7 @@
                 <w:noProof/>
                 <w:webHidden/>
               </w:rPr>
-              <w:t>3</w:t>
+              <w:t>5</w:t>
             </w:r>
             <w:r>
               <w:rPr>
@@ -2389,12 +2312,10 @@
             <w:rPr>
               <w:rFonts w:asciiTheme="minorHAnsi" w:eastAsiaTheme="minorEastAsia" w:hAnsiTheme="minorHAnsi" w:cstheme="minorBidi"/>
               <w:noProof/>
-              <w:kern w:val="0"/>
-              <w:sz w:val="22"/>
               <w:szCs w:val="22"/>
             </w:rPr>
           </w:pPr>
-          <w:hyperlink w:anchor="_Toc502825323" w:history="1">
+          <w:hyperlink w:anchor="_Toc530425615" w:history="1">
             <w:r>
               <w:rPr>
                 <w:rStyle w:val="af"/>
@@ -2406,8 +2327,6 @@
               <w:rPr>
                 <w:rFonts w:asciiTheme="minorHAnsi" w:eastAsiaTheme="minorEastAsia" w:hAnsiTheme="minorHAnsi" w:cstheme="minorBidi"/>
                 <w:noProof/>
-                <w:kern w:val="0"/>
-                <w:sz w:val="22"/>
                 <w:szCs w:val="22"/>
               </w:rPr>
               <w:tab/>
@@ -2415,7 +2334,6 @@
             <w:r>
               <w:rPr>
                 <w:rStyle w:val="af"/>
-                <w:rFonts w:hint="eastAsia"/>
                 <w:noProof/>
               </w:rPr>
               <w:t>测试用例与执行分析</w:t>
@@ -2439,7 +2357,7 @@
                 <w:noProof/>
                 <w:webHidden/>
               </w:rPr>
-              <w:instrText xml:space="preserve"> PAGEREF _Toc502825323 \h </w:instrText>
+              <w:instrText xml:space="preserve"> PAGEREF _Toc530425615 \h </w:instrText>
             </w:r>
             <w:r>
               <w:rPr>
@@ -2459,7 +2377,7 @@
                 <w:noProof/>
                 <w:webHidden/>
               </w:rPr>
-              <w:t>3</w:t>
+              <w:t>5</w:t>
             </w:r>
             <w:r>
               <w:rPr>
@@ -2479,16 +2397,13 @@
             <w:rPr>
               <w:rFonts w:asciiTheme="minorHAnsi" w:eastAsiaTheme="minorEastAsia" w:hAnsiTheme="minorHAnsi" w:cstheme="minorBidi"/>
               <w:noProof/>
-              <w:kern w:val="0"/>
-              <w:sz w:val="22"/>
               <w:szCs w:val="22"/>
             </w:rPr>
           </w:pPr>
-          <w:hyperlink w:anchor="_Toc502825324" w:history="1">
+          <w:hyperlink w:anchor="_Toc530425616" w:history="1">
             <w:r>
               <w:rPr>
                 <w:rStyle w:val="af"/>
-                <w:rFonts w:hint="eastAsia"/>
                 <w:noProof/>
               </w:rPr>
               <w:t>测试用例：</w:t>
@@ -2512,7 +2427,7 @@
                 <w:noProof/>
                 <w:webHidden/>
               </w:rPr>
-              <w:instrText xml:space="preserve"> PAGEREF _Toc502825324 \h </w:instrText>
+              <w:instrText xml:space="preserve"> PAGEREF _Toc530425616 \h </w:instrText>
             </w:r>
             <w:r>
               <w:rPr>
@@ -2532,7 +2447,7 @@
                 <w:noProof/>
                 <w:webHidden/>
               </w:rPr>
-              <w:t>3</w:t>
+              <w:t>5</w:t>
             </w:r>
             <w:r>
               <w:rPr>
@@ -2552,16 +2467,13 @@
             <w:rPr>
               <w:rFonts w:asciiTheme="minorHAnsi" w:eastAsiaTheme="minorEastAsia" w:hAnsiTheme="minorHAnsi" w:cstheme="minorBidi"/>
               <w:noProof/>
-              <w:kern w:val="0"/>
-              <w:sz w:val="22"/>
               <w:szCs w:val="22"/>
             </w:rPr>
           </w:pPr>
-          <w:hyperlink w:anchor="_Toc502825325" w:history="1">
+          <w:hyperlink w:anchor="_Toc530425617" w:history="1">
             <w:r>
               <w:rPr>
                 <w:rStyle w:val="af"/>
-                <w:rFonts w:hint="eastAsia"/>
                 <w:noProof/>
               </w:rPr>
               <w:t>分析结果：</w:t>
@@ -2585,7 +2497,7 @@
                 <w:noProof/>
                 <w:webHidden/>
               </w:rPr>
-              <w:instrText xml:space="preserve"> PAGEREF _Toc502825325 \h </w:instrText>
+              <w:instrText xml:space="preserve"> PAGEREF _Toc530425617 \h </w:instrText>
             </w:r>
             <w:r>
               <w:rPr>
@@ -2605,7 +2517,7 @@
                 <w:noProof/>
                 <w:webHidden/>
               </w:rPr>
-              <w:t>3</w:t>
+              <w:t>6</w:t>
             </w:r>
             <w:r>
               <w:rPr>
@@ -2626,12 +2538,10 @@
             <w:rPr>
               <w:rFonts w:asciiTheme="minorHAnsi" w:eastAsiaTheme="minorEastAsia" w:hAnsiTheme="minorHAnsi" w:cstheme="minorBidi"/>
               <w:noProof/>
-              <w:kern w:val="0"/>
-              <w:sz w:val="22"/>
               <w:szCs w:val="22"/>
             </w:rPr>
           </w:pPr>
-          <w:hyperlink w:anchor="_Toc502825326" w:history="1">
+          <w:hyperlink w:anchor="_Toc530425618" w:history="1">
             <w:r>
               <w:rPr>
                 <w:rStyle w:val="af"/>
@@ -2643,8 +2553,6 @@
               <w:rPr>
                 <w:rFonts w:asciiTheme="minorHAnsi" w:eastAsiaTheme="minorEastAsia" w:hAnsiTheme="minorHAnsi" w:cstheme="minorBidi"/>
                 <w:noProof/>
-                <w:kern w:val="0"/>
-                <w:sz w:val="22"/>
                 <w:szCs w:val="22"/>
               </w:rPr>
               <w:tab/>
@@ -2652,7 +2560,6 @@
             <w:r>
               <w:rPr>
                 <w:rStyle w:val="af"/>
-                <w:rFonts w:hint="eastAsia"/>
                 <w:noProof/>
               </w:rPr>
               <w:t>测试结果综合分析及建议</w:t>
@@ -2676,7 +2583,7 @@
                 <w:noProof/>
                 <w:webHidden/>
               </w:rPr>
-              <w:instrText xml:space="preserve"> PAGEREF _Toc502825326 \h </w:instrText>
+              <w:instrText xml:space="preserve"> PAGEREF _Toc530425618 \h </w:instrText>
             </w:r>
             <w:r>
               <w:rPr>
@@ -2696,7 +2603,7 @@
                 <w:noProof/>
                 <w:webHidden/>
               </w:rPr>
-              <w:t>3</w:t>
+              <w:t>6</w:t>
             </w:r>
             <w:r>
               <w:rPr>
@@ -2717,12 +2624,10 @@
             <w:rPr>
               <w:rFonts w:asciiTheme="minorHAnsi" w:eastAsiaTheme="minorEastAsia" w:hAnsiTheme="minorHAnsi" w:cstheme="minorBidi"/>
               <w:noProof/>
-              <w:kern w:val="0"/>
-              <w:sz w:val="22"/>
               <w:szCs w:val="22"/>
             </w:rPr>
           </w:pPr>
-          <w:hyperlink w:anchor="_Toc502825327" w:history="1">
+          <w:hyperlink w:anchor="_Toc530425619" w:history="1">
             <w:r>
               <w:rPr>
                 <w:rStyle w:val="af"/>
@@ -2734,8 +2639,6 @@
               <w:rPr>
                 <w:rFonts w:asciiTheme="minorHAnsi" w:eastAsiaTheme="minorEastAsia" w:hAnsiTheme="minorHAnsi" w:cstheme="minorBidi"/>
                 <w:noProof/>
-                <w:kern w:val="0"/>
-                <w:sz w:val="22"/>
                 <w:szCs w:val="22"/>
               </w:rPr>
               <w:tab/>
@@ -2743,7 +2646,6 @@
             <w:r>
               <w:rPr>
                 <w:rStyle w:val="af"/>
-                <w:rFonts w:hint="eastAsia"/>
                 <w:noProof/>
               </w:rPr>
               <w:t>测试经验总结</w:t>
@@ -2767,7 +2669,7 @@
                 <w:noProof/>
                 <w:webHidden/>
               </w:rPr>
-              <w:instrText xml:space="preserve"> PAGEREF _Toc502825327 \h </w:instrText>
+              <w:instrText xml:space="preserve"> PAGEREF _Toc530425619 \h </w:instrText>
             </w:r>
             <w:r>
               <w:rPr>
@@ -2787,7 +2689,7 @@
                 <w:noProof/>
                 <w:webHidden/>
               </w:rPr>
-              <w:t>3</w:t>
+              <w:t>6</w:t>
             </w:r>
             <w:r>
               <w:rPr>
@@ -2806,12 +2708,10 @@
               <w:rFonts w:asciiTheme="minorHAnsi" w:eastAsiaTheme="minorEastAsia" w:hAnsiTheme="minorHAnsi" w:cstheme="minorBidi"/>
               <w:b w:val="0"/>
               <w:noProof/>
-              <w:kern w:val="0"/>
-              <w:sz w:val="22"/>
               <w:szCs w:val="22"/>
             </w:rPr>
           </w:pPr>
-          <w:hyperlink w:anchor="_Toc502825328" w:history="1">
+          <w:hyperlink w:anchor="_Toc530425620" w:history="1">
             <w:r>
               <w:rPr>
                 <w:rStyle w:val="af"/>
@@ -2824,8 +2724,6 @@
                 <w:rFonts w:asciiTheme="minorHAnsi" w:eastAsiaTheme="minorEastAsia" w:hAnsiTheme="minorHAnsi" w:cstheme="minorBidi"/>
                 <w:b w:val="0"/>
                 <w:noProof/>
-                <w:kern w:val="0"/>
-                <w:sz w:val="22"/>
                 <w:szCs w:val="22"/>
               </w:rPr>
               <w:tab/>
@@ -2833,7 +2731,6 @@
             <w:r>
               <w:rPr>
                 <w:rStyle w:val="af"/>
-                <w:rFonts w:hint="eastAsia"/>
                 <w:noProof/>
               </w:rPr>
               <w:t>系统测试</w:t>
@@ -2857,7 +2754,7 @@
                 <w:noProof/>
                 <w:webHidden/>
               </w:rPr>
-              <w:instrText xml:space="preserve"> PAGEREF _Toc502825328 \h </w:instrText>
+              <w:instrText xml:space="preserve"> PAGEREF _Toc530425620 \h </w:instrText>
             </w:r>
             <w:r>
               <w:rPr>
@@ -2877,7 +2774,7 @@
                 <w:noProof/>
                 <w:webHidden/>
               </w:rPr>
-              <w:t>4</w:t>
+              <w:t>6</w:t>
             </w:r>
             <w:r>
               <w:rPr>
@@ -2898,12 +2795,10 @@
             <w:rPr>
               <w:rFonts w:asciiTheme="minorHAnsi" w:eastAsiaTheme="minorEastAsia" w:hAnsiTheme="minorHAnsi" w:cstheme="minorBidi"/>
               <w:noProof/>
-              <w:kern w:val="0"/>
-              <w:sz w:val="22"/>
               <w:szCs w:val="22"/>
             </w:rPr>
           </w:pPr>
-          <w:hyperlink w:anchor="_Toc502825329" w:history="1">
+          <w:hyperlink w:anchor="_Toc530425621" w:history="1">
             <w:r>
               <w:rPr>
                 <w:rStyle w:val="af"/>
@@ -2915,8 +2810,6 @@
               <w:rPr>
                 <w:rFonts w:asciiTheme="minorHAnsi" w:eastAsiaTheme="minorEastAsia" w:hAnsiTheme="minorHAnsi" w:cstheme="minorBidi"/>
                 <w:noProof/>
-                <w:kern w:val="0"/>
-                <w:sz w:val="22"/>
                 <w:szCs w:val="22"/>
               </w:rPr>
               <w:tab/>
@@ -2924,7 +2817,6 @@
             <w:r>
               <w:rPr>
                 <w:rStyle w:val="af"/>
-                <w:rFonts w:hint="eastAsia"/>
                 <w:noProof/>
               </w:rPr>
               <w:t>模型性能测试</w:t>
@@ -2948,7 +2840,7 @@
                 <w:noProof/>
                 <w:webHidden/>
               </w:rPr>
-              <w:instrText xml:space="preserve"> PAGEREF _Toc502825329 \h </w:instrText>
+              <w:instrText xml:space="preserve"> PAGEREF _Toc530425621 \h </w:instrText>
             </w:r>
             <w:r>
               <w:rPr>
@@ -2968,7 +2860,7 @@
                 <w:noProof/>
                 <w:webHidden/>
               </w:rPr>
-              <w:t>4</w:t>
+              <w:t>6</w:t>
             </w:r>
             <w:r>
               <w:rPr>
@@ -2989,12 +2881,10 @@
             <w:rPr>
               <w:rFonts w:asciiTheme="minorHAnsi" w:eastAsiaTheme="minorEastAsia" w:hAnsiTheme="minorHAnsi" w:cstheme="minorBidi"/>
               <w:noProof/>
-              <w:kern w:val="0"/>
-              <w:sz w:val="22"/>
               <w:szCs w:val="22"/>
             </w:rPr>
           </w:pPr>
-          <w:hyperlink w:anchor="_Toc502825330" w:history="1">
+          <w:hyperlink w:anchor="_Toc530425622" w:history="1">
             <w:r>
               <w:rPr>
                 <w:rStyle w:val="af"/>
@@ -3006,8 +2896,6 @@
               <w:rPr>
                 <w:rFonts w:asciiTheme="minorHAnsi" w:eastAsiaTheme="minorEastAsia" w:hAnsiTheme="minorHAnsi" w:cstheme="minorBidi"/>
                 <w:noProof/>
-                <w:kern w:val="0"/>
-                <w:sz w:val="22"/>
                 <w:szCs w:val="22"/>
               </w:rPr>
               <w:tab/>
@@ -3015,7 +2903,6 @@
             <w:r>
               <w:rPr>
                 <w:rStyle w:val="af"/>
-                <w:rFonts w:hint="eastAsia"/>
                 <w:noProof/>
               </w:rPr>
               <w:t>测试用例与执行分析</w:t>
@@ -3039,7 +2926,7 @@
                 <w:noProof/>
                 <w:webHidden/>
               </w:rPr>
-              <w:instrText xml:space="preserve"> PAGEREF _Toc502825330 \h </w:instrText>
+              <w:instrText xml:space="preserve"> PAGEREF _Toc530425622 \h </w:instrText>
             </w:r>
             <w:r>
               <w:rPr>
@@ -3059,7 +2946,7 @@
                 <w:noProof/>
                 <w:webHidden/>
               </w:rPr>
-              <w:t>4</w:t>
+              <w:t>6</w:t>
             </w:r>
             <w:r>
               <w:rPr>
@@ -3079,16 +2966,13 @@
             <w:rPr>
               <w:rFonts w:asciiTheme="minorHAnsi" w:eastAsiaTheme="minorEastAsia" w:hAnsiTheme="minorHAnsi" w:cstheme="minorBidi"/>
               <w:noProof/>
-              <w:kern w:val="0"/>
-              <w:sz w:val="22"/>
               <w:szCs w:val="22"/>
             </w:rPr>
           </w:pPr>
-          <w:hyperlink w:anchor="_Toc502825331" w:history="1">
+          <w:hyperlink w:anchor="_Toc530425623" w:history="1">
             <w:r>
               <w:rPr>
                 <w:rStyle w:val="af"/>
-                <w:rFonts w:hint="eastAsia"/>
                 <w:noProof/>
               </w:rPr>
               <w:t>预期性能指标测试用例：</w:t>
@@ -3112,7 +2996,7 @@
                 <w:noProof/>
                 <w:webHidden/>
               </w:rPr>
-              <w:instrText xml:space="preserve"> PAGEREF _Toc502825331 \h </w:instrText>
+              <w:instrText xml:space="preserve"> PAGEREF _Toc530425623 \h </w:instrText>
             </w:r>
             <w:r>
               <w:rPr>
@@ -3132,7 +3016,7 @@
                 <w:noProof/>
                 <w:webHidden/>
               </w:rPr>
-              <w:t>4</w:t>
+              <w:t>6</w:t>
             </w:r>
             <w:r>
               <w:rPr>
@@ -3152,16 +3036,13 @@
             <w:rPr>
               <w:rFonts w:asciiTheme="minorHAnsi" w:eastAsiaTheme="minorEastAsia" w:hAnsiTheme="minorHAnsi" w:cstheme="minorBidi"/>
               <w:noProof/>
-              <w:kern w:val="0"/>
-              <w:sz w:val="22"/>
               <w:szCs w:val="22"/>
             </w:rPr>
           </w:pPr>
-          <w:hyperlink w:anchor="_Toc502825332" w:history="1">
+          <w:hyperlink w:anchor="_Toc530425624" w:history="1">
             <w:r>
               <w:rPr>
                 <w:rStyle w:val="af"/>
-                <w:rFonts w:hint="eastAsia"/>
                 <w:noProof/>
               </w:rPr>
               <w:t>分析结果：</w:t>
@@ -3185,7 +3066,7 @@
                 <w:noProof/>
                 <w:webHidden/>
               </w:rPr>
-              <w:instrText xml:space="preserve"> PAGEREF _Toc502825332 \h </w:instrText>
+              <w:instrText xml:space="preserve"> PAGEREF _Toc530425624 \h </w:instrText>
             </w:r>
             <w:r>
               <w:rPr>
@@ -3205,7 +3086,7 @@
                 <w:noProof/>
                 <w:webHidden/>
               </w:rPr>
-              <w:t>4</w:t>
+              <w:t>6</w:t>
             </w:r>
             <w:r>
               <w:rPr>
@@ -3226,12 +3107,10 @@
             <w:rPr>
               <w:rFonts w:asciiTheme="minorHAnsi" w:eastAsiaTheme="minorEastAsia" w:hAnsiTheme="minorHAnsi" w:cstheme="minorBidi"/>
               <w:noProof/>
-              <w:kern w:val="0"/>
-              <w:sz w:val="22"/>
               <w:szCs w:val="22"/>
             </w:rPr>
           </w:pPr>
-          <w:hyperlink w:anchor="_Toc502825333" w:history="1">
+          <w:hyperlink w:anchor="_Toc530425625" w:history="1">
             <w:r>
               <w:rPr>
                 <w:rStyle w:val="af"/>
@@ -3243,8 +3122,6 @@
               <w:rPr>
                 <w:rFonts w:asciiTheme="minorHAnsi" w:eastAsiaTheme="minorEastAsia" w:hAnsiTheme="minorHAnsi" w:cstheme="minorBidi"/>
                 <w:noProof/>
-                <w:kern w:val="0"/>
-                <w:sz w:val="22"/>
                 <w:szCs w:val="22"/>
               </w:rPr>
               <w:tab/>
@@ -3252,7 +3129,6 @@
             <w:r>
               <w:rPr>
                 <w:rStyle w:val="af"/>
-                <w:rFonts w:hint="eastAsia"/>
                 <w:noProof/>
               </w:rPr>
               <w:t>测试结果综合分析及建议</w:t>
@@ -3276,7 +3152,7 @@
                 <w:noProof/>
                 <w:webHidden/>
               </w:rPr>
-              <w:instrText xml:space="preserve"> PAGEREF _Toc502825333 \h </w:instrText>
+              <w:instrText xml:space="preserve"> PAGEREF _Toc530425625 \h </w:instrText>
             </w:r>
             <w:r>
               <w:rPr>
@@ -3296,7 +3172,7 @@
                 <w:noProof/>
                 <w:webHidden/>
               </w:rPr>
-              <w:t>4</w:t>
+              <w:t>7</w:t>
             </w:r>
             <w:r>
               <w:rPr>
@@ -3317,12 +3193,10 @@
             <w:rPr>
               <w:rFonts w:asciiTheme="minorHAnsi" w:eastAsiaTheme="minorEastAsia" w:hAnsiTheme="minorHAnsi" w:cstheme="minorBidi"/>
               <w:noProof/>
-              <w:kern w:val="0"/>
-              <w:sz w:val="22"/>
               <w:szCs w:val="22"/>
             </w:rPr>
           </w:pPr>
-          <w:hyperlink w:anchor="_Toc502825334" w:history="1">
+          <w:hyperlink w:anchor="_Toc530425626" w:history="1">
             <w:r>
               <w:rPr>
                 <w:rStyle w:val="af"/>
@@ -3334,8 +3208,6 @@
               <w:rPr>
                 <w:rFonts w:asciiTheme="minorHAnsi" w:eastAsiaTheme="minorEastAsia" w:hAnsiTheme="minorHAnsi" w:cstheme="minorBidi"/>
                 <w:noProof/>
-                <w:kern w:val="0"/>
-                <w:sz w:val="22"/>
                 <w:szCs w:val="22"/>
               </w:rPr>
               <w:tab/>
@@ -3343,7 +3215,6 @@
             <w:r>
               <w:rPr>
                 <w:rStyle w:val="af"/>
-                <w:rFonts w:hint="eastAsia"/>
                 <w:noProof/>
               </w:rPr>
               <w:t>测试经验总结</w:t>
@@ -3367,7 +3238,7 @@
                 <w:noProof/>
                 <w:webHidden/>
               </w:rPr>
-              <w:instrText xml:space="preserve"> PAGEREF _Toc502825334 \h </w:instrText>
+              <w:instrText xml:space="preserve"> PAGEREF _Toc530425626 \h </w:instrText>
             </w:r>
             <w:r>
               <w:rPr>
@@ -3387,7 +3258,7 @@
                 <w:noProof/>
                 <w:webHidden/>
               </w:rPr>
-              <w:t>4</w:t>
+              <w:t>7</w:t>
             </w:r>
             <w:r>
               <w:rPr>
@@ -3408,12 +3279,10 @@
             <w:rPr>
               <w:rFonts w:asciiTheme="minorHAnsi" w:eastAsiaTheme="minorEastAsia" w:hAnsiTheme="minorHAnsi" w:cstheme="minorBidi"/>
               <w:noProof/>
-              <w:kern w:val="0"/>
-              <w:sz w:val="22"/>
               <w:szCs w:val="22"/>
             </w:rPr>
           </w:pPr>
-          <w:hyperlink w:anchor="_Toc502825335" w:history="1">
+          <w:hyperlink w:anchor="_Toc530425627" w:history="1">
             <w:r>
               <w:rPr>
                 <w:rStyle w:val="af"/>
@@ -3425,8 +3294,6 @@
               <w:rPr>
                 <w:rFonts w:asciiTheme="minorHAnsi" w:eastAsiaTheme="minorEastAsia" w:hAnsiTheme="minorHAnsi" w:cstheme="minorBidi"/>
                 <w:noProof/>
-                <w:kern w:val="0"/>
-                <w:sz w:val="22"/>
                 <w:szCs w:val="22"/>
               </w:rPr>
               <w:tab/>
@@ -3434,7 +3301,6 @@
             <w:r>
               <w:rPr>
                 <w:rStyle w:val="af"/>
-                <w:rFonts w:hint="eastAsia"/>
                 <w:noProof/>
               </w:rPr>
               <w:t>压力测试</w:t>
@@ -3458,7 +3324,7 @@
                 <w:noProof/>
                 <w:webHidden/>
               </w:rPr>
-              <w:instrText xml:space="preserve"> PAGEREF _Toc502825335 \h </w:instrText>
+              <w:instrText xml:space="preserve"> PAGEREF _Toc530425627 \h </w:instrText>
             </w:r>
             <w:r>
               <w:rPr>
@@ -3478,7 +3344,7 @@
                 <w:noProof/>
                 <w:webHidden/>
               </w:rPr>
-              <w:t>4</w:t>
+              <w:t>7</w:t>
             </w:r>
             <w:r>
               <w:rPr>
@@ -3499,12 +3365,10 @@
             <w:rPr>
               <w:rFonts w:asciiTheme="minorHAnsi" w:eastAsiaTheme="minorEastAsia" w:hAnsiTheme="minorHAnsi" w:cstheme="minorBidi"/>
               <w:noProof/>
-              <w:kern w:val="0"/>
-              <w:sz w:val="22"/>
               <w:szCs w:val="22"/>
             </w:rPr>
           </w:pPr>
-          <w:hyperlink w:anchor="_Toc502825336" w:history="1">
+          <w:hyperlink w:anchor="_Toc530425628" w:history="1">
             <w:r>
               <w:rPr>
                 <w:rStyle w:val="af"/>
@@ -3516,8 +3380,6 @@
               <w:rPr>
                 <w:rFonts w:asciiTheme="minorHAnsi" w:eastAsiaTheme="minorEastAsia" w:hAnsiTheme="minorHAnsi" w:cstheme="minorBidi"/>
                 <w:noProof/>
-                <w:kern w:val="0"/>
-                <w:sz w:val="22"/>
                 <w:szCs w:val="22"/>
               </w:rPr>
               <w:tab/>
@@ -3525,7 +3387,6 @@
             <w:r>
               <w:rPr>
                 <w:rStyle w:val="af"/>
-                <w:rFonts w:hint="eastAsia"/>
                 <w:noProof/>
               </w:rPr>
               <w:t>测试用例与执行分析</w:t>
@@ -3549,7 +3410,7 @@
                 <w:noProof/>
                 <w:webHidden/>
               </w:rPr>
-              <w:instrText xml:space="preserve"> PAGEREF _Toc502825336 \h </w:instrText>
+              <w:instrText xml:space="preserve"> PAGEREF _Toc530425628 \h </w:instrText>
             </w:r>
             <w:r>
               <w:rPr>
@@ -3569,7 +3430,7 @@
                 <w:noProof/>
                 <w:webHidden/>
               </w:rPr>
-              <w:t>4</w:t>
+              <w:t>7</w:t>
             </w:r>
             <w:r>
               <w:rPr>
@@ -3589,16 +3450,13 @@
             <w:rPr>
               <w:rFonts w:asciiTheme="minorHAnsi" w:eastAsiaTheme="minorEastAsia" w:hAnsiTheme="minorHAnsi" w:cstheme="minorBidi"/>
               <w:noProof/>
-              <w:kern w:val="0"/>
-              <w:sz w:val="22"/>
               <w:szCs w:val="22"/>
             </w:rPr>
           </w:pPr>
-          <w:hyperlink w:anchor="_Toc502825337" w:history="1">
+          <w:hyperlink w:anchor="_Toc530425629" w:history="1">
             <w:r>
               <w:rPr>
                 <w:rStyle w:val="af"/>
-                <w:rFonts w:hint="eastAsia"/>
                 <w:noProof/>
               </w:rPr>
               <w:t>核心模块</w:t>
@@ -3613,7 +3471,6 @@
             <w:r>
               <w:rPr>
                 <w:rStyle w:val="af"/>
-                <w:rFonts w:hint="eastAsia"/>
                 <w:noProof/>
               </w:rPr>
               <w:t>压力测试用例：</w:t>
@@ -3637,7 +3494,7 @@
                 <w:noProof/>
                 <w:webHidden/>
               </w:rPr>
-              <w:instrText xml:space="preserve"> PAGEREF _Toc502825337 \h </w:instrText>
+              <w:instrText xml:space="preserve"> PAGEREF _Toc530425629 \h </w:instrText>
             </w:r>
             <w:r>
               <w:rPr>
@@ -3657,7 +3514,7 @@
                 <w:noProof/>
                 <w:webHidden/>
               </w:rPr>
-              <w:t>4</w:t>
+              <w:t>7</w:t>
             </w:r>
             <w:r>
               <w:rPr>
@@ -3677,16 +3534,13 @@
             <w:rPr>
               <w:rFonts w:asciiTheme="minorHAnsi" w:eastAsiaTheme="minorEastAsia" w:hAnsiTheme="minorHAnsi" w:cstheme="minorBidi"/>
               <w:noProof/>
-              <w:kern w:val="0"/>
-              <w:sz w:val="22"/>
               <w:szCs w:val="22"/>
             </w:rPr>
           </w:pPr>
-          <w:hyperlink w:anchor="_Toc502825338" w:history="1">
+          <w:hyperlink w:anchor="_Toc530425630" w:history="1">
             <w:r>
               <w:rPr>
                 <w:rStyle w:val="af"/>
-                <w:rFonts w:hint="eastAsia"/>
                 <w:noProof/>
               </w:rPr>
               <w:t>分析结果：</w:t>
@@ -3710,7 +3564,7 @@
                 <w:noProof/>
                 <w:webHidden/>
               </w:rPr>
-              <w:instrText xml:space="preserve"> PAGEREF _Toc502825338 \h </w:instrText>
+              <w:instrText xml:space="preserve"> PAGEREF _Toc530425630 \h </w:instrText>
             </w:r>
             <w:r>
               <w:rPr>
@@ -3730,7 +3584,7 @@
                 <w:noProof/>
                 <w:webHidden/>
               </w:rPr>
-              <w:t>5</w:t>
+              <w:t>7</w:t>
             </w:r>
             <w:r>
               <w:rPr>
@@ -3750,16 +3604,13 @@
             <w:rPr>
               <w:rFonts w:asciiTheme="minorHAnsi" w:eastAsiaTheme="minorEastAsia" w:hAnsiTheme="minorHAnsi" w:cstheme="minorBidi"/>
               <w:noProof/>
-              <w:kern w:val="0"/>
-              <w:sz w:val="22"/>
               <w:szCs w:val="22"/>
             </w:rPr>
           </w:pPr>
-          <w:hyperlink w:anchor="_Toc502825339" w:history="1">
+          <w:hyperlink w:anchor="_Toc530425631" w:history="1">
             <w:r>
               <w:rPr>
                 <w:rStyle w:val="af"/>
-                <w:rFonts w:hint="eastAsia"/>
                 <w:noProof/>
               </w:rPr>
               <w:t>分析结果：</w:t>
@@ -3783,7 +3634,7 @@
                 <w:noProof/>
                 <w:webHidden/>
               </w:rPr>
-              <w:instrText xml:space="preserve"> PAGEREF _Toc502825339 \h </w:instrText>
+              <w:instrText xml:space="preserve"> PAGEREF _Toc530425631 \h </w:instrText>
             </w:r>
             <w:r>
               <w:rPr>
@@ -3803,7 +3654,7 @@
                 <w:noProof/>
                 <w:webHidden/>
               </w:rPr>
-              <w:t>5</w:t>
+              <w:t>7</w:t>
             </w:r>
             <w:r>
               <w:rPr>
@@ -3824,12 +3675,10 @@
             <w:rPr>
               <w:rFonts w:asciiTheme="minorHAnsi" w:eastAsiaTheme="minorEastAsia" w:hAnsiTheme="minorHAnsi" w:cstheme="minorBidi"/>
               <w:noProof/>
-              <w:kern w:val="0"/>
-              <w:sz w:val="22"/>
               <w:szCs w:val="22"/>
             </w:rPr>
           </w:pPr>
-          <w:hyperlink w:anchor="_Toc502825340" w:history="1">
+          <w:hyperlink w:anchor="_Toc530425632" w:history="1">
             <w:r>
               <w:rPr>
                 <w:rStyle w:val="af"/>
@@ -3841,8 +3690,6 @@
               <w:rPr>
                 <w:rFonts w:asciiTheme="minorHAnsi" w:eastAsiaTheme="minorEastAsia" w:hAnsiTheme="minorHAnsi" w:cstheme="minorBidi"/>
                 <w:noProof/>
-                <w:kern w:val="0"/>
-                <w:sz w:val="22"/>
                 <w:szCs w:val="22"/>
               </w:rPr>
               <w:tab/>
@@ -3850,7 +3697,6 @@
             <w:r>
               <w:rPr>
                 <w:rStyle w:val="af"/>
-                <w:rFonts w:hint="eastAsia"/>
                 <w:noProof/>
               </w:rPr>
               <w:t>测试结果综合分析及建议</w:t>
@@ -3874,7 +3720,7 @@
                 <w:noProof/>
                 <w:webHidden/>
               </w:rPr>
-              <w:instrText xml:space="preserve"> PAGEREF _Toc502825340 \h </w:instrText>
+              <w:instrText xml:space="preserve"> PAGEREF _Toc530425632 \h </w:instrText>
             </w:r>
             <w:r>
               <w:rPr>
@@ -3894,7 +3740,7 @@
                 <w:noProof/>
                 <w:webHidden/>
               </w:rPr>
-              <w:t>5</w:t>
+              <w:t>7</w:t>
             </w:r>
             <w:r>
               <w:rPr>
@@ -3915,12 +3761,10 @@
             <w:rPr>
               <w:rFonts w:asciiTheme="minorHAnsi" w:eastAsiaTheme="minorEastAsia" w:hAnsiTheme="minorHAnsi" w:cstheme="minorBidi"/>
               <w:noProof/>
-              <w:kern w:val="0"/>
-              <w:sz w:val="22"/>
               <w:szCs w:val="22"/>
             </w:rPr>
           </w:pPr>
-          <w:hyperlink w:anchor="_Toc502825341" w:history="1">
+          <w:hyperlink w:anchor="_Toc530425633" w:history="1">
             <w:r>
               <w:rPr>
                 <w:rStyle w:val="af"/>
@@ -3932,8 +3776,6 @@
               <w:rPr>
                 <w:rFonts w:asciiTheme="minorHAnsi" w:eastAsiaTheme="minorEastAsia" w:hAnsiTheme="minorHAnsi" w:cstheme="minorBidi"/>
                 <w:noProof/>
-                <w:kern w:val="0"/>
-                <w:sz w:val="22"/>
                 <w:szCs w:val="22"/>
               </w:rPr>
               <w:tab/>
@@ -3941,7 +3783,6 @@
             <w:r>
               <w:rPr>
                 <w:rStyle w:val="af"/>
-                <w:rFonts w:hint="eastAsia"/>
                 <w:noProof/>
               </w:rPr>
               <w:t>测试经验总结</w:t>
@@ -3965,7 +3806,7 @@
                 <w:noProof/>
                 <w:webHidden/>
               </w:rPr>
-              <w:instrText xml:space="preserve"> PAGEREF _Toc502825341 \h </w:instrText>
+              <w:instrText xml:space="preserve"> PAGEREF _Toc530425633 \h </w:instrText>
             </w:r>
             <w:r>
               <w:rPr>
@@ -3985,7 +3826,7 @@
                 <w:noProof/>
                 <w:webHidden/>
               </w:rPr>
-              <w:t>5</w:t>
+              <w:t>7</w:t>
             </w:r>
             <w:r>
               <w:rPr>
@@ -7932,20 +7773,19 @@
         </w:numPr>
       </w:pPr>
       <w:bookmarkStart w:id="8" w:name="_Toc403425379"/>
-      <w:bookmarkStart w:id="9" w:name="_Toc502825305"/>
-      <w:bookmarkStart w:id="10" w:name="_Toc320869659"/>
-      <w:bookmarkStart w:id="11" w:name="_Toc331238737"/>
-      <w:bookmarkStart w:id="12" w:name="_Toc331243571"/>
-      <w:bookmarkStart w:id="13" w:name="_Toc331243750"/>
-      <w:bookmarkStart w:id="14" w:name="_Toc331545151"/>
-      <w:bookmarkStart w:id="15" w:name="_Toc363084172"/>
+      <w:bookmarkStart w:id="9" w:name="_Toc320869659"/>
+      <w:bookmarkStart w:id="10" w:name="_Toc331238737"/>
+      <w:bookmarkStart w:id="11" w:name="_Toc331243571"/>
+      <w:bookmarkStart w:id="12" w:name="_Toc331243750"/>
+      <w:bookmarkStart w:id="13" w:name="_Toc331545151"/>
+      <w:bookmarkStart w:id="14" w:name="_Toc363084172"/>
+      <w:bookmarkStart w:id="15" w:name="_Toc530425597"/>
       <w:commentRangeStart w:id="16"/>
       <w:r>
         <w:lastRenderedPageBreak/>
         <w:t>引言</w:t>
       </w:r>
       <w:bookmarkEnd w:id="8"/>
-      <w:bookmarkEnd w:id="9"/>
       <w:commentRangeEnd w:id="16"/>
       <w:r>
         <w:rPr>
@@ -7957,6 +7797,7 @@
         </w:rPr>
         <w:commentReference w:id="16"/>
       </w:r>
+      <w:bookmarkEnd w:id="15"/>
     </w:p>
     <w:p>
       <w:pPr>
@@ -7968,7 +7809,7 @@
       <w:bookmarkStart w:id="20" w:name="_Toc331243746"/>
       <w:bookmarkStart w:id="21" w:name="_Toc363084168"/>
       <w:bookmarkStart w:id="22" w:name="_Toc403425380"/>
-      <w:bookmarkStart w:id="23" w:name="_Toc502825306"/>
+      <w:bookmarkStart w:id="23" w:name="_Toc530425598"/>
       <w:commentRangeStart w:id="24"/>
       <w:r>
         <w:rPr>
@@ -7985,7 +7826,6 @@
       <w:bookmarkEnd w:id="20"/>
       <w:bookmarkEnd w:id="21"/>
       <w:bookmarkEnd w:id="22"/>
-      <w:bookmarkEnd w:id="23"/>
       <w:commentRangeEnd w:id="24"/>
       <w:r>
         <w:rPr>
@@ -7996,12 +7836,12 @@
         </w:rPr>
         <w:commentReference w:id="24"/>
       </w:r>
+      <w:bookmarkEnd w:id="23"/>
     </w:p>
     <w:p>
       <w:pPr>
         <w:ind w:firstLineChars="200" w:firstLine="420"/>
       </w:pPr>
-      <w:bookmarkStart w:id="25" w:name="_Toc502825307"/>
       <w:r>
         <w:rPr>
           <w:rFonts w:hint="eastAsia"/>
@@ -8024,9 +7864,6 @@
     <w:p>
       <w:pPr>
         <w:ind w:firstLineChars="200" w:firstLine="420"/>
-        <w:rPr>
-          <w:rFonts w:hint="eastAsia"/>
-        </w:rPr>
       </w:pPr>
       <w:r>
         <w:rPr>
@@ -8069,6 +7906,7 @@
       <w:pPr>
         <w:pStyle w:val="2"/>
       </w:pPr>
+      <w:bookmarkStart w:id="25" w:name="_Toc530425599"/>
       <w:r>
         <w:rPr>
           <w:rFonts w:hint="eastAsia"/>
@@ -8147,7 +7985,7 @@
       <w:bookmarkStart w:id="29" w:name="_Toc331243748"/>
       <w:bookmarkStart w:id="30" w:name="_Toc363084170"/>
       <w:bookmarkStart w:id="31" w:name="_Toc403425382"/>
-      <w:bookmarkStart w:id="32" w:name="_Toc502825308"/>
+      <w:bookmarkStart w:id="32" w:name="_Toc530425600"/>
       <w:r>
         <w:t>术语和缩略语</w:t>
       </w:r>
@@ -8310,6 +8148,12 @@
         </w:rPr>
         <w:t>框架</w:t>
       </w:r>
+      <w:r>
+        <w:rPr>
+          <w:rFonts w:hint="eastAsia"/>
+        </w:rPr>
+        <w:t>。</w:t>
+      </w:r>
     </w:p>
     <w:p>
       <w:pPr>
@@ -8536,6 +8380,12 @@
         </w:rPr>
         <w:t>模板生成模拟数据</w:t>
       </w:r>
+      <w:r>
+        <w:rPr>
+          <w:rFonts w:hint="eastAsia"/>
+        </w:rPr>
+        <w:t>。</w:t>
+      </w:r>
     </w:p>
     <w:p>
       <w:pPr>
@@ -8545,7 +8395,7 @@
         </w:rPr>
       </w:pPr>
       <w:bookmarkStart w:id="38" w:name="_Toc403425383"/>
-      <w:bookmarkStart w:id="39" w:name="_Toc502825309"/>
+      <w:bookmarkStart w:id="39" w:name="_Toc530425601"/>
       <w:r>
         <w:t>参考资料</w:t>
       </w:r>
@@ -8598,12 +8448,12 @@
       <w:bookmarkStart w:id="44" w:name="_Toc331243703"/>
       <w:bookmarkStart w:id="45" w:name="_Toc331243882"/>
       <w:bookmarkStart w:id="46" w:name="_Toc331545160"/>
+      <w:bookmarkEnd w:id="9"/>
       <w:bookmarkEnd w:id="10"/>
       <w:bookmarkEnd w:id="11"/>
       <w:bookmarkEnd w:id="12"/>
       <w:bookmarkEnd w:id="13"/>
       <w:bookmarkEnd w:id="14"/>
-      <w:bookmarkEnd w:id="15"/>
       <w:r>
         <w:t xml:space="preserve"> </w:t>
       </w:r>
@@ -8631,12 +8481,11 @@
       <w:pPr>
         <w:pStyle w:val="1"/>
       </w:pPr>
-      <w:bookmarkStart w:id="47" w:name="_Toc502825310"/>
+      <w:bookmarkStart w:id="47" w:name="_Toc530425602"/>
       <w:commentRangeStart w:id="48"/>
       <w:r>
         <w:t>测试</w:t>
       </w:r>
-      <w:bookmarkEnd w:id="47"/>
       <w:r>
         <w:rPr>
           <w:rFonts w:hint="eastAsia"/>
@@ -8654,12 +8503,13 @@
         </w:rPr>
         <w:commentReference w:id="48"/>
       </w:r>
+      <w:bookmarkEnd w:id="47"/>
     </w:p>
     <w:p>
       <w:pPr>
         <w:pStyle w:val="3"/>
       </w:pPr>
-      <w:bookmarkStart w:id="49" w:name="_Toc502825311"/>
+      <w:bookmarkStart w:id="49" w:name="_Toc530425603"/>
       <w:r>
         <w:rPr>
           <w:rFonts w:hint="eastAsia"/>
@@ -8676,48 +8526,83 @@
         <w:rPr>
           <w:rFonts w:hint="eastAsia"/>
         </w:rPr>
-        <w:t>测试过程可大致分成两大部分：前端测试以及后端测试。前后端的测试又可细分为单元测试、集成测试。</w:t>
-      </w:r>
-      <w:r>
-        <w:rPr>
-          <w:rFonts w:hint="eastAsia"/>
-        </w:rPr>
-        <w:t>最终</w:t>
-      </w:r>
-      <w:r>
-        <w:rPr>
-          <w:rFonts w:hint="eastAsia"/>
-        </w:rPr>
-        <w:t>我们</w:t>
-      </w:r>
-      <w:r>
-        <w:rPr>
-          <w:rFonts w:hint="eastAsia"/>
-        </w:rPr>
-        <w:t>还会</w:t>
-      </w:r>
-      <w:r>
-        <w:rPr>
-          <w:rFonts w:hint="eastAsia"/>
-        </w:rPr>
-        <w:t>进行集成前后端的系统测试，确保系统最终集成之后的正常运行。</w:t>
+        <w:t>（产品前端框架为</w:t>
+      </w:r>
+      <w:r>
+        <w:rPr>
+          <w:rFonts w:hint="eastAsia"/>
+        </w:rPr>
+        <w:t>V</w:t>
+      </w:r>
+      <w:r>
+        <w:t>ue.js</w:t>
+      </w:r>
+      <w:r>
+        <w:rPr>
+          <w:rFonts w:hint="eastAsia"/>
+        </w:rPr>
+        <w:t>，后端框架为</w:t>
+      </w:r>
+      <w:r>
+        <w:rPr>
+          <w:rFonts w:hint="eastAsia"/>
+        </w:rPr>
+        <w:t>Django</w:t>
+      </w:r>
+      <w:r>
+        <w:rPr>
+          <w:rFonts w:hint="eastAsia"/>
+        </w:rPr>
+        <w:t>和</w:t>
+      </w:r>
+      <w:r>
+        <w:rPr>
+          <w:rFonts w:hint="eastAsia"/>
+        </w:rPr>
+        <w:t>Tornado</w:t>
+      </w:r>
+      <w:r>
+        <w:rPr>
+          <w:rFonts w:hint="eastAsia"/>
+        </w:rPr>
+        <w:t>）</w:t>
       </w:r>
     </w:p>
     <w:p>
       <w:pPr>
         <w:ind w:firstLineChars="200" w:firstLine="420"/>
       </w:pPr>
+      <w:r>
+        <w:rPr>
+          <w:rFonts w:hint="eastAsia"/>
+        </w:rPr>
+        <w:t>测试过程可大致分成两大部分：前端测试以及后端测试。前后端的测试又可细分为单元测试、集成测试。</w:t>
+      </w:r>
+      <w:r>
+        <w:rPr>
+          <w:rFonts w:hint="eastAsia"/>
+        </w:rPr>
+        <w:t>最终我们还会进行集成前后端的系统测试，确保系统最终集成之后的正常运行。</w:t>
+      </w:r>
     </w:p>
     <w:p>
+      <w:pPr>
+        <w:ind w:firstLineChars="200" w:firstLine="420"/>
+      </w:pPr>
+    </w:p>
+    <w:p>
+      <w:pPr>
+        <w:jc w:val="center"/>
+      </w:pPr>
       <w:r>
         <w:rPr>
           <w:noProof/>
         </w:rPr>
         <w:drawing>
-          <wp:inline distT="0" distB="0" distL="0" distR="0" wp14:anchorId="4E43056B" wp14:editId="604E38B7">
-            <wp:extent cx="5274310" cy="1428115"/>
+          <wp:inline distT="0" distB="0" distL="0" distR="0" wp14:anchorId="0D22CDFA" wp14:editId="28883A83">
+            <wp:extent cx="3901440" cy="2926315"/>
             <wp:effectExtent l="0" t="0" r="0" b="0"/>
-            <wp:docPr id="7" name="图片 7"/>
+            <wp:docPr id="2" name="图片 2"/>
             <wp:cNvGraphicFramePr>
               <a:graphicFrameLocks xmlns:a="http://schemas.openxmlformats.org/drawingml/2006/main" noChangeAspect="1"/>
             </wp:cNvGraphicFramePr>
@@ -8725,7 +8610,7 @@
               <a:graphicData uri="http://schemas.openxmlformats.org/drawingml/2006/picture">
                 <pic:pic xmlns:pic="http://schemas.openxmlformats.org/drawingml/2006/picture">
                   <pic:nvPicPr>
-                    <pic:cNvPr id="7" name="测试rev2.png"/>
+                    <pic:cNvPr id="2" name="测试2.png"/>
                     <pic:cNvPicPr/>
                   </pic:nvPicPr>
                   <pic:blipFill>
@@ -8743,7 +8628,7 @@
                   <pic:spPr>
                     <a:xfrm>
                       <a:off x="0" y="0"/>
-                      <a:ext cx="5274310" cy="1428115"/>
+                      <a:ext cx="3904891" cy="2928903"/>
                     </a:xfrm>
                     <a:prstGeom prst="rect">
                       <a:avLst/>
@@ -8776,7 +8661,7 @@
           <w:rFonts w:hint="eastAsia"/>
           <w:color w:val="7F7F7F" w:themeColor="text1" w:themeTint="80"/>
         </w:rPr>
-        <w:t>1</w:t>
+        <w:t>2</w:t>
       </w:r>
       <w:r>
         <w:rPr>
@@ -8869,7 +8754,19 @@
         <w:rPr>
           <w:rFonts w:hint="eastAsia"/>
         </w:rPr>
-        <w:t>确保各模块之间能够正常协同运作。除了正确性，集成测试中的代码覆盖率将是我们的另一重要关注点。我们计划经常性地进行集成测试以确保任何时刻都有一份稳定且版本较新的代码可供部署。</w:t>
+        <w:t>确保各模块之间能够正常协同运作。我们计划经常性</w:t>
+      </w:r>
+      <w:r>
+        <w:rPr>
+          <w:rFonts w:hint="eastAsia"/>
+        </w:rPr>
+        <w:t>地进行集成测试以确保任何时刻都有一份稳定且版本较新的代码</w:t>
+      </w:r>
+      <w:r>
+        <w:rPr>
+          <w:rFonts w:hint="eastAsia"/>
+        </w:rPr>
+        <w:t>。</w:t>
       </w:r>
     </w:p>
     <w:p>
@@ -8880,7 +8777,13 @@
         <w:rPr>
           <w:rFonts w:hint="eastAsia"/>
         </w:rPr>
-        <w:t>后端单元测试的和集成测试将会使用</w:t>
+        <w:t>后端单元测试的</w:t>
+      </w:r>
+      <w:r>
+        <w:rPr>
+          <w:rFonts w:hint="eastAsia"/>
+        </w:rPr>
+        <w:t>将会使用</w:t>
       </w:r>
       <w:r>
         <w:rPr>
@@ -8890,6 +8793,18 @@
       </w:r>
       <w:r>
         <w:t>jango</w:t>
+      </w:r>
+      <w:r>
+        <w:rPr>
+          <w:rFonts w:hint="eastAsia"/>
+        </w:rPr>
+        <w:t>和</w:t>
+      </w:r>
+      <w:r>
+        <w:rPr>
+          <w:rFonts w:hint="eastAsia"/>
+        </w:rPr>
+        <w:t>Tornado</w:t>
       </w:r>
       <w:r>
         <w:rPr>
@@ -8942,7 +8857,14 @@
         <w:rPr>
           <w:rFonts w:hint="eastAsia"/>
         </w:rPr>
-        <w:t>进行，确保前后端能够正确协同工作。</w:t>
+        <w:t>进行，确保前后端能够正确协同工</w:t>
+      </w:r>
+      <w:r>
+        <w:rPr>
+          <w:rFonts w:hint="eastAsia"/>
+        </w:rPr>
+        <w:lastRenderedPageBreak/>
+        <w:t>作。</w:t>
       </w:r>
     </w:p>
     <w:p>
@@ -9018,7 +8940,31 @@
         <w:rPr>
           <w:rFonts w:hint="eastAsia"/>
         </w:rPr>
-        <w:t>架构下进行开发，开发人员在本地的单元测试通过之后，向主代码库提交代码。代码库每隔一定时间向</w:t>
+        <w:t>架构下进行开发，开发人员在本地的单元测试通过之后，向主代码库提交代码。代码库</w:t>
+      </w:r>
+      <w:r>
+        <w:rPr>
+          <w:rFonts w:hint="eastAsia"/>
+        </w:rPr>
+        <w:t>通过</w:t>
+      </w:r>
+      <w:r>
+        <w:rPr>
+          <w:rFonts w:hint="eastAsia"/>
+        </w:rPr>
+        <w:t>Web</w:t>
+      </w:r>
+      <w:r>
+        <w:t>h</w:t>
+      </w:r>
+      <w:r>
+        <w:t>ook</w:t>
+      </w:r>
+      <w:r>
+        <w:rPr>
+          <w:rFonts w:hint="eastAsia"/>
+        </w:rPr>
+        <w:t>向</w:t>
       </w:r>
       <w:r>
         <w:rPr>
@@ -9042,7 +8988,7 @@
         <w:rPr>
           <w:rFonts w:hint="eastAsia"/>
         </w:rPr>
-        <w:t>服务器获得源码之后自动进行集成测试。若集成测试</w:t>
+        <w:t>服务器获得源码之后自动进行集成测试</w:t>
       </w:r>
       <w:r>
         <w:rPr>
@@ -9054,6 +9000,18 @@
         <w:rPr>
           <w:rFonts w:hint="eastAsia"/>
         </w:rPr>
+        <w:t>。若集成测试</w:t>
+      </w:r>
+      <w:r>
+        <w:rPr>
+          <w:rFonts w:hint="eastAsia"/>
+        </w:rPr>
+        <w:t>和系统测试</w:t>
+      </w:r>
+      <w:r>
+        <w:rPr>
+          <w:rFonts w:hint="eastAsia"/>
+        </w:rPr>
         <w:t>通过则会向</w:t>
       </w:r>
       <w:r>
@@ -9075,15 +9033,16 @@
         <w:rPr>
           <w:rFonts w:hint="eastAsia"/>
         </w:rPr>
-        <w:t>推送新的镜像，同时在服务器上执行远程脚本拉取新的镜像并部署。最后通知软件测试人员部署结</w:t>
-      </w:r>
-      <w:r>
-        <w:rPr>
-          <w:rFonts w:hint="eastAsia"/>
-        </w:rPr>
-        <w:lastRenderedPageBreak/>
-        <w:t>果。若集成测试出现问题则同样会提示软件测试人员。</w:t>
-      </w:r>
+        <w:t>推送新的镜像，同时在服务器上执行远程脚本拉取新的镜像并部署。最后通知软件测试人员部署结果。若集成测试出现问题则同样会提示软件测试人员。</w:t>
+      </w:r>
+    </w:p>
+    <w:p>
+      <w:pPr>
+        <w:ind w:firstLineChars="200" w:firstLine="420"/>
+        <w:rPr>
+          <w:rFonts w:hint="eastAsia"/>
+        </w:rPr>
+      </w:pPr>
     </w:p>
     <w:p>
       <w:pPr>
@@ -9135,257 +9094,299 @@
           </wp:inline>
         </w:drawing>
       </w:r>
+    </w:p>
+    <w:p>
+      <w:pPr>
+        <w:tabs>
+          <w:tab w:val="left" w:pos="1992"/>
+        </w:tabs>
+        <w:ind w:firstLineChars="200" w:firstLine="400"/>
+        <w:jc w:val="center"/>
+        <w:rPr>
+          <w:color w:val="7F7F7F" w:themeColor="text1" w:themeTint="80"/>
+          <w:sz w:val="20"/>
+        </w:rPr>
+      </w:pPr>
+      <w:r>
+        <w:rPr>
+          <w:rFonts w:hint="eastAsia"/>
+          <w:color w:val="7F7F7F" w:themeColor="text1" w:themeTint="80"/>
+          <w:sz w:val="20"/>
+        </w:rPr>
+        <w:t>图</w:t>
+      </w:r>
+      <w:r>
+        <w:rPr>
+          <w:rFonts w:hint="eastAsia"/>
+          <w:color w:val="7F7F7F" w:themeColor="text1" w:themeTint="80"/>
+          <w:sz w:val="20"/>
+        </w:rPr>
+        <w:t>2</w:t>
+      </w:r>
+      <w:r>
+        <w:rPr>
+          <w:color w:val="7F7F7F" w:themeColor="text1" w:themeTint="80"/>
+          <w:sz w:val="20"/>
+        </w:rPr>
+        <w:t xml:space="preserve">.2 </w:t>
+      </w:r>
+      <w:r>
+        <w:rPr>
+          <w:color w:val="7F7F7F" w:themeColor="text1" w:themeTint="80"/>
+          <w:sz w:val="20"/>
+        </w:rPr>
+        <w:t>CI</w:t>
+      </w:r>
+      <w:r>
+        <w:rPr>
+          <w:rFonts w:hint="eastAsia"/>
+          <w:color w:val="7F7F7F" w:themeColor="text1" w:themeTint="80"/>
+          <w:sz w:val="20"/>
+        </w:rPr>
+        <w:t>/</w:t>
+      </w:r>
+      <w:r>
+        <w:rPr>
+          <w:color w:val="7F7F7F" w:themeColor="text1" w:themeTint="80"/>
+          <w:sz w:val="20"/>
+        </w:rPr>
+        <w:t>CD</w:t>
+      </w:r>
+      <w:r>
+        <w:rPr>
+          <w:rFonts w:hint="eastAsia"/>
+          <w:color w:val="7F7F7F" w:themeColor="text1" w:themeTint="80"/>
+          <w:sz w:val="20"/>
+        </w:rPr>
+        <w:t>架构图</w:t>
+      </w:r>
+    </w:p>
+    <w:p>
+      <w:pPr>
+        <w:tabs>
+          <w:tab w:val="left" w:pos="1992"/>
+        </w:tabs>
+        <w:ind w:firstLineChars="200" w:firstLine="400"/>
+        <w:jc w:val="center"/>
+        <w:rPr>
+          <w:rFonts w:hint="eastAsia"/>
+          <w:color w:val="7F7F7F" w:themeColor="text1" w:themeTint="80"/>
+          <w:sz w:val="20"/>
+        </w:rPr>
+      </w:pPr>
+    </w:p>
+    <w:p>
+      <w:pPr>
+        <w:ind w:firstLineChars="200" w:firstLine="420"/>
+      </w:pPr>
+      <w:r>
+        <w:rPr>
+          <w:rFonts w:hint="eastAsia"/>
+        </w:rPr>
+        <w:t>在该架构下，频繁的系统测试和集成测试能加快项目的迭代、更新，在出现问题时也能在早期解决，总体上减少了</w:t>
+      </w:r>
+      <w:r>
+        <w:rPr>
+          <w:rFonts w:hint="eastAsia"/>
+        </w:rPr>
+        <w:t>debug</w:t>
+      </w:r>
+      <w:r>
+        <w:rPr>
+          <w:rFonts w:hint="eastAsia"/>
+        </w:rPr>
+        <w:t>的成本。</w:t>
+      </w:r>
       <w:bookmarkStart w:id="50" w:name="_GoBack"/>
       <w:bookmarkEnd w:id="50"/>
     </w:p>
     <w:p>
       <w:pPr>
-        <w:tabs>
-          <w:tab w:val="left" w:pos="1992"/>
-        </w:tabs>
-        <w:ind w:firstLineChars="200" w:firstLine="420"/>
-        <w:jc w:val="center"/>
-      </w:pPr>
-      <w:r>
-        <w:rPr>
-          <w:rFonts w:hint="eastAsia"/>
-        </w:rPr>
-        <w:t>图</w:t>
-      </w:r>
-      <w:r>
-        <w:rPr>
-          <w:rFonts w:hint="eastAsia"/>
-        </w:rPr>
-        <w:t>1</w:t>
-      </w:r>
-      <w:r>
-        <w:t xml:space="preserve">.2 </w:t>
-      </w:r>
-      <w:r>
-        <w:t>CI</w:t>
-      </w:r>
-      <w:r>
-        <w:rPr>
-          <w:rFonts w:hint="eastAsia"/>
-        </w:rPr>
-        <w:t>/</w:t>
-      </w:r>
-      <w:r>
-        <w:t>CD</w:t>
-      </w:r>
-      <w:r>
-        <w:rPr>
-          <w:rFonts w:hint="eastAsia"/>
-        </w:rPr>
-        <w:t>架构图</w:t>
+        <w:ind w:firstLine="360"/>
+      </w:pPr>
+      <w:r>
+        <w:rPr>
+          <w:rFonts w:hint="eastAsia"/>
+        </w:rPr>
+        <w:t>项目的测试重点包括</w:t>
+      </w:r>
+      <w:r>
+        <w:rPr>
+          <w:rFonts w:hint="eastAsia"/>
+        </w:rPr>
+        <w:t>：</w:t>
+      </w:r>
+      <w:r>
+        <w:rPr>
+          <w:rFonts w:hint="eastAsia"/>
+        </w:rPr>
+        <w:t>前端页面应能正确解析并显示后端的数据，同时后端应确保业务逻辑的正确性，主要包括用户登录、编辑、推荐、分享等功能</w:t>
+      </w:r>
+      <w:r>
+        <w:rPr>
+          <w:rFonts w:hint="eastAsia"/>
+        </w:rPr>
+        <w:t>。</w:t>
       </w:r>
     </w:p>
     <w:p>
       <w:pPr>
-        <w:ind w:firstLineChars="200" w:firstLine="420"/>
-      </w:pPr>
-      <w:r>
-        <w:rPr>
-          <w:rFonts w:hint="eastAsia"/>
-        </w:rPr>
-        <w:t>在该架构下，频繁的系统测试和集成测试能加快项目的迭代、更新，在出现问题时也能在早期解决，总体上减少了</w:t>
-      </w:r>
-      <w:r>
-        <w:rPr>
-          <w:rFonts w:hint="eastAsia"/>
-        </w:rPr>
-        <w:t>debug</w:t>
-      </w:r>
-      <w:r>
-        <w:rPr>
-          <w:rFonts w:hint="eastAsia"/>
-        </w:rPr>
-        <w:t>的成本。</w:t>
+        <w:ind w:firstLine="360"/>
+      </w:pPr>
+      <w:r>
+        <w:rPr>
+          <w:rFonts w:hint="eastAsia"/>
+        </w:rPr>
+        <w:t>项目的测试难点包括</w:t>
+      </w:r>
+      <w:r>
+        <w:rPr>
+          <w:rFonts w:hint="eastAsia"/>
+        </w:rPr>
+        <w:t>：</w:t>
+      </w:r>
+      <w:r>
+        <w:rPr>
+          <w:rFonts w:hint="eastAsia"/>
+        </w:rPr>
+        <w:t>我们选择前后端分离进行开发</w:t>
+      </w:r>
+      <w:r>
+        <w:rPr>
+          <w:rFonts w:hint="eastAsia"/>
+        </w:rPr>
+        <w:t>，</w:t>
+      </w:r>
+      <w:r>
+        <w:rPr>
+          <w:rFonts w:hint="eastAsia"/>
+        </w:rPr>
+        <w:t>则相对应的测试也是较为独立的。</w:t>
+      </w:r>
+      <w:r>
+        <w:rPr>
+          <w:rFonts w:hint="eastAsia"/>
+        </w:rPr>
+        <w:t>我们建立的</w:t>
+      </w:r>
+      <w:r>
+        <w:rPr>
+          <w:rFonts w:hint="eastAsia"/>
+        </w:rPr>
+        <w:t>mock</w:t>
+      </w:r>
+      <w:r>
+        <w:t xml:space="preserve"> </w:t>
+      </w:r>
+      <w:r>
+        <w:rPr>
+          <w:rFonts w:hint="eastAsia"/>
+        </w:rPr>
+        <w:t>server</w:t>
+      </w:r>
+      <w:r>
+        <w:rPr>
+          <w:rFonts w:hint="eastAsia"/>
+        </w:rPr>
+        <w:t>帮助前端独立于后端进行开发，帮助编写单元测试</w:t>
+      </w:r>
+      <w:r>
+        <w:rPr>
+          <w:rFonts w:hint="eastAsia"/>
+        </w:rPr>
+        <w:t>。对此，我们选择采用</w:t>
+      </w:r>
+      <w:r>
+        <w:rPr>
+          <w:rFonts w:hint="eastAsia"/>
+        </w:rPr>
+        <w:t>M</w:t>
+      </w:r>
+      <w:r>
+        <w:t>ock.js</w:t>
+      </w:r>
+      <w:r>
+        <w:rPr>
+          <w:rFonts w:hint="eastAsia"/>
+        </w:rPr>
+        <w:t>模拟后端的数据进行测试。在系统各接口均确定之后再进行集成前后端的系统测试</w:t>
+      </w:r>
+      <w:r>
+        <w:rPr>
+          <w:rFonts w:hint="eastAsia"/>
+        </w:rPr>
+        <w:t>；后端的</w:t>
+      </w:r>
+      <w:r>
+        <w:rPr>
+          <w:rFonts w:hint="eastAsia"/>
+        </w:rPr>
+        <w:t>测试将会使用</w:t>
+      </w:r>
+      <w:r>
+        <w:t>D</w:t>
+      </w:r>
+      <w:r>
+        <w:rPr>
+          <w:rFonts w:hint="eastAsia"/>
+        </w:rPr>
+        <w:t>jango</w:t>
+      </w:r>
+      <w:r>
+        <w:rPr>
+          <w:rFonts w:hint="eastAsia"/>
+        </w:rPr>
+        <w:t>的</w:t>
+      </w:r>
+      <w:r>
+        <w:t>LiveServerTestCase</w:t>
+      </w:r>
+      <w:r>
+        <w:rPr>
+          <w:rFonts w:hint="eastAsia"/>
+        </w:rPr>
+        <w:t>进行</w:t>
+      </w:r>
+      <w:r>
+        <w:rPr>
+          <w:rFonts w:hint="eastAsia"/>
+        </w:rPr>
+        <w:t>单元测试和集成测试</w:t>
+      </w:r>
+      <w:r>
+        <w:rPr>
+          <w:rFonts w:hint="eastAsia"/>
+        </w:rPr>
+        <w:t>。</w:t>
       </w:r>
     </w:p>
     <w:p>
-      <w:pPr>
-        <w:ind w:firstLine="360"/>
-      </w:pPr>
-      <w:r>
-        <w:rPr>
-          <w:rFonts w:hint="eastAsia"/>
-        </w:rPr>
-        <w:t>项目的测试重点包括</w:t>
+      <w:r>
+        <w:rPr>
+          <w:rFonts w:hint="eastAsia"/>
+        </w:rPr>
+        <w:t>我们的测试将分为如下几个层次</w:t>
       </w:r>
       <w:r>
         <w:rPr>
           <w:rFonts w:hint="eastAsia"/>
         </w:rPr>
         <w:t>：</w:t>
-      </w:r>
-      <w:r>
-        <w:rPr>
-          <w:rFonts w:hint="eastAsia"/>
-        </w:rPr>
-        <w:t>前端页面应能正确解析并显示后端的数据，同时后端应确保业务逻辑的正确性，主要包括用户登录、编辑、推荐、分享等功能</w:t>
-      </w:r>
-      <w:r>
-        <w:rPr>
-          <w:rFonts w:hint="eastAsia"/>
-        </w:rPr>
-        <w:t>。</w:t>
       </w:r>
     </w:p>
     <w:p>
       <w:pPr>
-        <w:ind w:firstLine="360"/>
-      </w:pPr>
-      <w:r>
-        <w:rPr>
-          <w:rFonts w:hint="eastAsia"/>
-        </w:rPr>
-        <w:t>项目的测试难点包括</w:t>
-      </w:r>
-      <w:r>
-        <w:rPr>
-          <w:rFonts w:hint="eastAsia"/>
-        </w:rPr>
-        <w:t>：</w:t>
-      </w:r>
-      <w:r>
-        <w:rPr>
-          <w:rFonts w:hint="eastAsia"/>
-        </w:rPr>
-        <w:t>我们选择前后端分离进行开发</w:t>
-      </w:r>
-      <w:r>
-        <w:rPr>
-          <w:rFonts w:hint="eastAsia"/>
-        </w:rPr>
-        <w:t>，</w:t>
-      </w:r>
-      <w:r>
-        <w:rPr>
-          <w:rFonts w:hint="eastAsia"/>
-        </w:rPr>
-        <w:t>则相对应的测试也是较为独立的。</w:t>
-      </w:r>
-      <w:r>
-        <w:rPr>
-          <w:rFonts w:hint="eastAsia"/>
-        </w:rPr>
-        <w:t>我们建立的</w:t>
-      </w:r>
-      <w:r>
-        <w:rPr>
-          <w:rFonts w:hint="eastAsia"/>
-        </w:rPr>
-        <w:t>mock</w:t>
-      </w:r>
-      <w:r>
-        <w:t xml:space="preserve"> </w:t>
-      </w:r>
-      <w:r>
-        <w:rPr>
-          <w:rFonts w:hint="eastAsia"/>
-        </w:rPr>
-        <w:t>server</w:t>
-      </w:r>
-      <w:r>
-        <w:rPr>
-          <w:rFonts w:hint="eastAsia"/>
-        </w:rPr>
-        <w:t>帮助前端独立于后端进行开发，帮助编写单元测试</w:t>
-      </w:r>
-      <w:r>
-        <w:rPr>
-          <w:rFonts w:hint="eastAsia"/>
-        </w:rPr>
-        <w:t>。对此，我们选择采用</w:t>
-      </w:r>
-      <w:r>
-        <w:rPr>
-          <w:rFonts w:hint="eastAsia"/>
-        </w:rPr>
-        <w:t>M</w:t>
-      </w:r>
-      <w:r>
-        <w:t>ock.js</w:t>
-      </w:r>
-      <w:r>
-        <w:rPr>
-          <w:rFonts w:hint="eastAsia"/>
-        </w:rPr>
-        <w:t>模拟后端的数据进行测试。在系统各接口均确定之后再进行集成前后端的系统测试</w:t>
-      </w:r>
-      <w:r>
-        <w:rPr>
-          <w:rFonts w:hint="eastAsia"/>
-        </w:rPr>
-        <w:t>；后端的</w:t>
-      </w:r>
-      <w:r>
-        <w:rPr>
-          <w:rFonts w:hint="eastAsia"/>
-        </w:rPr>
-        <w:t>测试将会使用</w:t>
-      </w:r>
-      <w:r>
-        <w:t>D</w:t>
-      </w:r>
-      <w:r>
-        <w:rPr>
-          <w:rFonts w:hint="eastAsia"/>
-        </w:rPr>
-        <w:t>jango</w:t>
-      </w:r>
-      <w:r>
-        <w:rPr>
-          <w:rFonts w:hint="eastAsia"/>
-        </w:rPr>
-        <w:t>的</w:t>
-      </w:r>
-      <w:r>
-        <w:t>LiveServerTestCase</w:t>
-      </w:r>
-      <w:r>
-        <w:rPr>
-          <w:rFonts w:hint="eastAsia"/>
-        </w:rPr>
-        <w:t>进行</w:t>
-      </w:r>
-      <w:r>
-        <w:rPr>
-          <w:rFonts w:hint="eastAsia"/>
-        </w:rPr>
-        <w:t>单元测试和集成测试</w:t>
-      </w:r>
-      <w:r>
-        <w:rPr>
-          <w:rFonts w:hint="eastAsia"/>
-        </w:rPr>
-        <w:t>。</w:t>
-      </w:r>
-    </w:p>
-    <w:p>
-      <w:r>
-        <w:rPr>
-          <w:rFonts w:hint="eastAsia"/>
-        </w:rPr>
-        <w:t>我们的测试将分为如下几个层次</w:t>
-      </w:r>
-      <w:r>
-        <w:rPr>
-          <w:rFonts w:hint="eastAsia"/>
-        </w:rPr>
-        <w:t>：</w:t>
-      </w:r>
-    </w:p>
-    <w:p>
+        <w:jc w:val="center"/>
+      </w:pPr>
       <w:r>
         <w:rPr>
           <w:rFonts w:hint="eastAsia"/>
           <w:noProof/>
         </w:rPr>
+        <w:lastRenderedPageBreak/>
         <w:drawing>
-          <wp:inline distT="0" distB="0" distL="0" distR="0" wp14:anchorId="1B3B605D" wp14:editId="781BEB3F">
-            <wp:extent cx="5274310" cy="3609340"/>
+          <wp:inline distT="0" distB="0" distL="0" distR="0" wp14:anchorId="1B3B605D" wp14:editId="0E517928">
+            <wp:extent cx="3586163" cy="2454099"/>
             <wp:effectExtent l="0" t="0" r="0" b="0"/>
             <wp:docPr id="3" name="图片 3"/>
             <wp:cNvGraphicFramePr>
@@ -9413,7 +9414,7 @@
                   <pic:spPr>
                     <a:xfrm>
                       <a:off x="0" y="0"/>
-                      <a:ext cx="5274310" cy="3609340"/>
+                      <a:ext cx="3586163" cy="2454099"/>
                     </a:xfrm>
                     <a:prstGeom prst="rect">
                       <a:avLst/>
@@ -9446,7 +9447,7 @@
           <w:rFonts w:hint="eastAsia"/>
           <w:color w:val="7F7F7F" w:themeColor="text1" w:themeTint="80"/>
         </w:rPr>
-        <w:t>1</w:t>
+        <w:t>2</w:t>
       </w:r>
       <w:r>
         <w:rPr>
@@ -9488,15 +9489,30 @@
       </w:r>
     </w:p>
     <w:p>
-      <w:r>
-        <w:rPr>
-          <w:rFonts w:hint="eastAsia"/>
-        </w:rPr>
-        <w:lastRenderedPageBreak/>
-        <w:t>总体上的测试由下至上为单元测试、集成测试、系统测试和用户的接受测试（上线之后）。其中前后端的测试又相对独立。在进行系统测试时则会进行前后端的集成。</w:t>
-      </w:r>
+      <w:pPr>
+        <w:ind w:firstLineChars="200" w:firstLine="420"/>
+        <w:jc w:val="center"/>
+        <w:rPr>
+          <w:rFonts w:hint="eastAsia"/>
+          <w:color w:val="7F7F7F" w:themeColor="text1" w:themeTint="80"/>
+        </w:rPr>
+      </w:pPr>
     </w:p>
     <w:p>
+      <w:pPr>
+        <w:ind w:firstLineChars="200" w:firstLine="420"/>
+      </w:pPr>
+      <w:r>
+        <w:rPr>
+          <w:rFonts w:hint="eastAsia"/>
+        </w:rPr>
+        <w:t>总体上的测试由下至上为单元测试、集成测试、系统测试和用户的接受测试（上线之后）。其中前后端的测试又相对独立。在进行系统测试时则会进行前后端的集成。</w:t>
+      </w:r>
+    </w:p>
+    <w:p>
+      <w:pPr>
+        <w:ind w:firstLineChars="200" w:firstLine="420"/>
+      </w:pPr>
       <w:r>
         <w:rPr>
           <w:rFonts w:hint="eastAsia"/>
@@ -9520,13 +9536,6 @@
           <w:rFonts w:hint="eastAsia"/>
         </w:rPr>
         <w:t>：</w:t>
-      </w:r>
-      <w:r>
-        <w:rPr>
-          <w:rFonts w:hint="eastAsia"/>
-          <w:color w:val="FF0000"/>
-        </w:rPr>
-        <w:t>（这里是否需要细写功能目标？）</w:t>
       </w:r>
     </w:p>
     <w:p>
@@ -9537,16 +9546,18 @@
           <w:numId w:val="41"/>
         </w:numPr>
         <w:ind w:firstLineChars="0"/>
-        <w:rPr>
-          <w:color w:val="FF0000"/>
-        </w:rPr>
-      </w:pPr>
-      <w:r>
-        <w:rPr>
-          <w:rFonts w:hint="eastAsia"/>
-          <w:color w:val="FF0000"/>
-        </w:rPr>
-        <w:t>能够实现用户的登陆注册功能</w:t>
+      </w:pPr>
+      <w:r>
+        <w:rPr>
+          <w:rFonts w:hint="eastAsia"/>
+        </w:rPr>
+        <w:t>前端测试的测试目标首先是各个单元的正确性，其次则是代码的覆盖率</w:t>
+      </w:r>
+      <w:r>
+        <w:rPr>
+          <w:rFonts w:hint="eastAsia"/>
+        </w:rPr>
+        <w:t>。在保证代码的正确性的前提下，通过编写尽可能多的单元测试来覆盖单元的所有功能。</w:t>
       </w:r>
     </w:p>
     <w:p>
@@ -9557,23 +9568,36 @@
           <w:numId w:val="41"/>
         </w:numPr>
         <w:ind w:firstLineChars="0"/>
-        <w:rPr>
-          <w:color w:val="FF0000"/>
-        </w:rPr>
-      </w:pPr>
-      <w:r>
-        <w:rPr>
-          <w:rFonts w:hint="eastAsia"/>
-          <w:color w:val="FF0000"/>
-        </w:rPr>
-        <w:t>接收用户输入的未排版的文本与图片</w:t>
-      </w:r>
-      <w:r>
-        <w:rPr>
-          <w:rFonts w:hint="eastAsia"/>
-          <w:color w:val="FF0000"/>
-        </w:rPr>
-        <w:t>，在前端进行初步推断之后交给后端确定可能的风格给用户进行选择</w:t>
+      </w:pPr>
+      <w:r>
+        <w:rPr>
+          <w:rFonts w:hint="eastAsia"/>
+        </w:rPr>
+        <w:t>集成测试的测试目标</w:t>
+      </w:r>
+      <w:r>
+        <w:rPr>
+          <w:rFonts w:hint="eastAsia"/>
+        </w:rPr>
+        <w:t>的测试目标主要是验证</w:t>
+      </w:r>
+      <w:r>
+        <w:rPr>
+          <w:rFonts w:hint="eastAsia"/>
+        </w:rPr>
+        <w:t>前端或后端的各个模块</w:t>
+      </w:r>
+      <w:r>
+        <w:rPr>
+          <w:rFonts w:hint="eastAsia"/>
+        </w:rPr>
+        <w:t>业务逻辑</w:t>
+      </w:r>
+      <w:r>
+        <w:rPr>
+          <w:rFonts w:hint="eastAsia"/>
+        </w:rPr>
+        <w:t>的正确性。</w:t>
       </w:r>
     </w:p>
     <w:p>
@@ -9585,62 +9609,78 @@
         </w:numPr>
         <w:ind w:firstLineChars="0"/>
         <w:rPr>
-          <w:color w:val="FF0000"/>
-        </w:rPr>
-      </w:pPr>
-      <w:r>
-        <w:rPr>
-          <w:rFonts w:hint="eastAsia"/>
-          <w:color w:val="FF0000"/>
-        </w:rPr>
-        <w:t>在利用深度学习技术为用户排版之后，用户可进行二次编辑，得到最终稿。</w:t>
+          <w:rFonts w:hint="eastAsia"/>
+        </w:rPr>
+      </w:pPr>
+      <w:r>
+        <w:rPr>
+          <w:rFonts w:hint="eastAsia"/>
+        </w:rPr>
+        <w:t>系统测试</w:t>
+      </w:r>
+      <w:r>
+        <w:rPr>
+          <w:rFonts w:hint="eastAsia"/>
+        </w:rPr>
+        <w:t>的测试目标主要是</w:t>
+      </w:r>
+      <w:r>
+        <w:rPr>
+          <w:rFonts w:hint="eastAsia"/>
+        </w:rPr>
+        <w:t>验证</w:t>
+      </w:r>
+      <w:r>
+        <w:rPr>
+          <w:rFonts w:hint="eastAsia"/>
+        </w:rPr>
+        <w:t>前后端的系统</w:t>
+      </w:r>
+      <w:r>
+        <w:rPr>
+          <w:rFonts w:hint="eastAsia"/>
+        </w:rPr>
+        <w:t>能够正确满足所有需求</w:t>
+      </w:r>
+      <w:r>
+        <w:rPr>
+          <w:rFonts w:hint="eastAsia"/>
+        </w:rPr>
+        <w:t>，其次是</w:t>
+      </w:r>
+      <w:r>
+        <w:rPr>
+          <w:rFonts w:hint="eastAsia"/>
+        </w:rPr>
+        <w:t>系统的各项非功能性需求（如产品的响应时间、</w:t>
+      </w:r>
+      <w:r>
+        <w:rPr>
+          <w:rFonts w:hint="eastAsia"/>
+        </w:rPr>
+        <w:t>产品的兼容性</w:t>
+      </w:r>
+      <w:r>
+        <w:rPr>
+          <w:rFonts w:hint="eastAsia"/>
+        </w:rPr>
+        <w:t>、产品的抗压测试</w:t>
+      </w:r>
+      <w:r>
+        <w:rPr>
+          <w:rFonts w:hint="eastAsia"/>
+        </w:rPr>
+        <w:t>等等）。</w:t>
       </w:r>
     </w:p>
     <w:p>
       <w:pPr>
-        <w:pStyle w:val="aff0"/>
-        <w:numPr>
-          <w:ilvl w:val="0"/>
-          <w:numId w:val="41"/>
-        </w:numPr>
-        <w:ind w:firstLineChars="0"/>
-        <w:rPr>
-          <w:color w:val="FF0000"/>
-        </w:rPr>
-      </w:pPr>
-      <w:r>
-        <w:rPr>
-          <w:rFonts w:hint="eastAsia"/>
-          <w:color w:val="FF0000"/>
-        </w:rPr>
-        <w:t>将最终稿以长图的形式反馈给用户</w:t>
-      </w:r>
-    </w:p>
-    <w:p>
-      <w:pPr>
-        <w:pStyle w:val="aff0"/>
-        <w:numPr>
-          <w:ilvl w:val="0"/>
-          <w:numId w:val="41"/>
-        </w:numPr>
-        <w:ind w:firstLineChars="0"/>
-        <w:rPr>
-          <w:color w:val="FF0000"/>
-        </w:rPr>
-      </w:pPr>
-      <w:r>
-        <w:rPr>
-          <w:rFonts w:hint="eastAsia"/>
-          <w:color w:val="FF0000"/>
-        </w:rPr>
-        <w:t>用户可发布、分享自己的作品</w:t>
-      </w:r>
-    </w:p>
-    <w:p>
-      <w:pPr>
         <w:pStyle w:val="3"/>
-      </w:pPr>
-      <w:bookmarkStart w:id="51" w:name="_Toc502825312"/>
+        <w:rPr>
+          <w:rFonts w:hint="eastAsia"/>
+        </w:rPr>
+      </w:pPr>
+      <w:bookmarkStart w:id="51" w:name="_Toc530425604"/>
       <w:r>
         <w:rPr>
           <w:rFonts w:hint="eastAsia"/>
@@ -9650,17 +9690,146 @@
       <w:bookmarkEnd w:id="51"/>
     </w:p>
     <w:p>
-      <w:r>
-        <w:t>【</w:t>
-      </w:r>
-      <w:r>
-        <w:t>从测试广度和测试深度两方面</w:t>
-      </w:r>
-      <w:r>
-        <w:t>了解整个测试项目的测试规模</w:t>
-      </w:r>
-      <w:r>
-        <w:t>】</w:t>
+      <w:pPr>
+        <w:ind w:firstLineChars="200" w:firstLine="420"/>
+      </w:pPr>
+      <w:r>
+        <w:rPr>
+          <w:rFonts w:hint="eastAsia"/>
+        </w:rPr>
+        <w:t>我们对测试广度的理解为：测试应从尽可能多的角度对产品进行测试。</w:t>
+      </w:r>
+      <w:r>
+        <w:rPr>
+          <w:rFonts w:hint="eastAsia"/>
+        </w:rPr>
+        <w:t>我们将</w:t>
+      </w:r>
+      <w:r>
+        <w:rPr>
+          <w:rFonts w:hint="eastAsia"/>
+        </w:rPr>
+        <w:t>对</w:t>
+      </w:r>
+      <w:r>
+        <w:rPr>
+          <w:rFonts w:hint="eastAsia"/>
+        </w:rPr>
+        <w:t>前后端的</w:t>
+      </w:r>
+      <w:r>
+        <w:rPr>
+          <w:rFonts w:hint="eastAsia"/>
+        </w:rPr>
+        <w:t>代码进行</w:t>
+      </w:r>
+      <w:r>
+        <w:rPr>
+          <w:rFonts w:hint="eastAsia"/>
+        </w:rPr>
+        <w:t>功能</w:t>
+      </w:r>
+      <w:r>
+        <w:rPr>
+          <w:rFonts w:hint="eastAsia"/>
+        </w:rPr>
+        <w:t>性测试</w:t>
+      </w:r>
+      <w:r>
+        <w:rPr>
+          <w:rFonts w:hint="eastAsia"/>
+        </w:rPr>
+        <w:t>，确保使用逻辑的完整与正确；</w:t>
+      </w:r>
+      <w:r>
+        <w:rPr>
+          <w:rFonts w:hint="eastAsia"/>
+        </w:rPr>
+        <w:t>性能测试</w:t>
+      </w:r>
+      <w:r>
+        <w:rPr>
+          <w:rFonts w:hint="eastAsia"/>
+        </w:rPr>
+        <w:t>，保障用户的使用体验；</w:t>
+      </w:r>
+      <w:r>
+        <w:rPr>
+          <w:rFonts w:hint="eastAsia"/>
+        </w:rPr>
+        <w:t>安全测试</w:t>
+      </w:r>
+      <w:r>
+        <w:rPr>
+          <w:rFonts w:hint="eastAsia"/>
+        </w:rPr>
+        <w:t>，防御常见攻击（</w:t>
+      </w:r>
+      <w:r>
+        <w:rPr>
+          <w:rFonts w:hint="eastAsia"/>
+        </w:rPr>
+        <w:t>csrf</w:t>
+      </w:r>
+      <w:r>
+        <w:rPr>
+          <w:rFonts w:hint="eastAsia"/>
+        </w:rPr>
+        <w:t>等）；</w:t>
+      </w:r>
+      <w:r>
+        <w:rPr>
+          <w:rFonts w:hint="eastAsia"/>
+        </w:rPr>
+        <w:t>易用性测试</w:t>
+      </w:r>
+      <w:r>
+        <w:rPr>
+          <w:rFonts w:hint="eastAsia"/>
+        </w:rPr>
+        <w:t>，确保用户能快速上手；</w:t>
+      </w:r>
+      <w:r>
+        <w:rPr>
+          <w:rFonts w:hint="eastAsia"/>
+        </w:rPr>
+        <w:t>稳定性测试</w:t>
+      </w:r>
+      <w:r>
+        <w:rPr>
+          <w:rFonts w:hint="eastAsia"/>
+        </w:rPr>
+        <w:t>，保障服务抗压能力；</w:t>
+      </w:r>
+      <w:r>
+        <w:rPr>
+          <w:rFonts w:hint="eastAsia"/>
+        </w:rPr>
+        <w:t>兼容性测试</w:t>
+      </w:r>
+      <w:r>
+        <w:rPr>
+          <w:rFonts w:hint="eastAsia"/>
+        </w:rPr>
+        <w:t>，保障</w:t>
+      </w:r>
+      <w:r>
+        <w:rPr>
+          <w:rFonts w:hint="eastAsia"/>
+        </w:rPr>
+        <w:t>web</w:t>
+      </w:r>
+      <w:r>
+        <w:rPr>
+          <w:rFonts w:hint="eastAsia"/>
+        </w:rPr>
+        <w:t>前端在不同主流浏览器上都能正常运行</w:t>
+      </w:r>
+      <w:r>
+        <w:rPr>
+          <w:rFonts w:hint="eastAsia"/>
+        </w:rPr>
+        <w:t>。</w:t>
       </w:r>
     </w:p>
     <w:p>
@@ -9671,188 +9840,38 @@
         <w:rPr>
           <w:rFonts w:hint="eastAsia"/>
         </w:rPr>
-        <w:t>从</w:t>
-      </w:r>
-      <w:r>
-        <w:rPr>
-          <w:rFonts w:hint="eastAsia"/>
-        </w:rPr>
-        <w:t>测试广度</w:t>
-      </w:r>
-      <w:r>
-        <w:rPr>
-          <w:rFonts w:hint="eastAsia"/>
-        </w:rPr>
-        <w:t>的角度来说，我们将</w:t>
-      </w:r>
-      <w:r>
-        <w:rPr>
-          <w:rFonts w:hint="eastAsia"/>
-        </w:rPr>
-        <w:t>对</w:t>
-      </w:r>
-      <w:r>
-        <w:rPr>
-          <w:rFonts w:hint="eastAsia"/>
-        </w:rPr>
-        <w:t>前后端的</w:t>
-      </w:r>
-      <w:r>
-        <w:rPr>
-          <w:rFonts w:hint="eastAsia"/>
-        </w:rPr>
-        <w:t>代码进行</w:t>
-      </w:r>
-      <w:r>
-        <w:rPr>
-          <w:rFonts w:hint="eastAsia"/>
-        </w:rPr>
-        <w:t>功能</w:t>
-      </w:r>
-      <w:r>
-        <w:rPr>
-          <w:rFonts w:hint="eastAsia"/>
-        </w:rPr>
-        <w:t>性测试</w:t>
-      </w:r>
-      <w:r>
-        <w:rPr>
-          <w:rFonts w:hint="eastAsia"/>
-        </w:rPr>
-        <w:t>，确保使用逻辑的完整与正确；</w:t>
-      </w:r>
-      <w:r>
-        <w:rPr>
-          <w:rFonts w:hint="eastAsia"/>
-        </w:rPr>
-        <w:t>性能测试</w:t>
-      </w:r>
-      <w:r>
-        <w:rPr>
-          <w:rFonts w:hint="eastAsia"/>
-        </w:rPr>
-        <w:t>，保障用户的使用体验；</w:t>
-      </w:r>
-      <w:r>
-        <w:rPr>
-          <w:rFonts w:hint="eastAsia"/>
-        </w:rPr>
-        <w:t>安全测试</w:t>
-      </w:r>
-      <w:r>
-        <w:rPr>
-          <w:rFonts w:hint="eastAsia"/>
-        </w:rPr>
-        <w:t>，防御常见攻击（</w:t>
-      </w:r>
-      <w:r>
-        <w:rPr>
-          <w:rFonts w:hint="eastAsia"/>
-        </w:rPr>
-        <w:t>csrf</w:t>
-      </w:r>
-      <w:r>
-        <w:rPr>
-          <w:rFonts w:hint="eastAsia"/>
-        </w:rPr>
-        <w:t>等）；</w:t>
-      </w:r>
-      <w:r>
-        <w:rPr>
-          <w:rFonts w:hint="eastAsia"/>
-        </w:rPr>
-        <w:t>易用性测试</w:t>
-      </w:r>
-      <w:r>
-        <w:rPr>
-          <w:rFonts w:hint="eastAsia"/>
-        </w:rPr>
-        <w:t>，确保用户能快速上手；</w:t>
-      </w:r>
-      <w:r>
-        <w:rPr>
-          <w:rFonts w:hint="eastAsia"/>
-        </w:rPr>
-        <w:t>稳定性测试</w:t>
-      </w:r>
-      <w:r>
-        <w:rPr>
-          <w:rFonts w:hint="eastAsia"/>
-        </w:rPr>
-        <w:t>，保障服务抗压能力；</w:t>
-      </w:r>
-      <w:r>
-        <w:rPr>
-          <w:rFonts w:hint="eastAsia"/>
-        </w:rPr>
-        <w:t>兼容性测试</w:t>
-      </w:r>
-      <w:r>
-        <w:rPr>
-          <w:rFonts w:hint="eastAsia"/>
-        </w:rPr>
-        <w:t>，保障</w:t>
-      </w:r>
-      <w:r>
-        <w:rPr>
-          <w:rFonts w:hint="eastAsia"/>
-        </w:rPr>
-        <w:t>web</w:t>
-      </w:r>
-      <w:r>
-        <w:rPr>
-          <w:rFonts w:hint="eastAsia"/>
-        </w:rPr>
-        <w:t>前端在不同主流浏览器上都能正常运行</w:t>
-      </w:r>
-      <w:r>
-        <w:rPr>
-          <w:rFonts w:hint="eastAsia"/>
-        </w:rPr>
-        <w:t>。</w:t>
+        <w:t>我们对测试深度的理解为：测试应对产品的每一个特性或功能进行尽可能多、尽可能深的测试。</w:t>
+      </w:r>
+      <w:r>
+        <w:rPr>
+          <w:rFonts w:hint="eastAsia"/>
+        </w:rPr>
+        <w:t>通过编写大量样例，确保</w:t>
+      </w:r>
+      <w:r>
+        <w:rPr>
+          <w:rFonts w:hint="eastAsia"/>
+        </w:rPr>
+        <w:t>测试将会覆盖前后端的所有代码。每次测试都将会进行代码覆盖</w:t>
+      </w:r>
+      <w:r>
+        <w:rPr>
+          <w:rFonts w:hint="eastAsia"/>
+        </w:rPr>
+        <w:t>率</w:t>
+      </w:r>
+      <w:r>
+        <w:rPr>
+          <w:rFonts w:hint="eastAsia"/>
+        </w:rPr>
+        <w:t>的分析，确保项目的所有特性都能在测试中被覆盖到。</w:t>
       </w:r>
     </w:p>
     <w:p>
       <w:pPr>
-        <w:ind w:firstLineChars="200" w:firstLine="420"/>
-        <w:rPr>
-          <w:color w:val="FF0000"/>
-        </w:rPr>
-      </w:pPr>
-      <w:r>
-        <w:rPr>
-          <w:rFonts w:hint="eastAsia"/>
-          <w:color w:val="FF0000"/>
-        </w:rPr>
-        <w:t>从</w:t>
-      </w:r>
-      <w:r>
-        <w:rPr>
-          <w:rFonts w:hint="eastAsia"/>
-          <w:color w:val="FF0000"/>
-        </w:rPr>
-        <w:t>测试深度</w:t>
-      </w:r>
-      <w:r>
-        <w:rPr>
-          <w:rFonts w:hint="eastAsia"/>
-          <w:color w:val="FF0000"/>
-        </w:rPr>
-        <w:t>的角度而言，我们的测试将会覆盖前后端的所有代码。每次测试都将会进行代码覆盖的分析，确保项目的所有特性都能在测试中被覆盖到。</w:t>
-      </w:r>
-      <w:r>
-        <w:rPr>
-          <w:rFonts w:hint="eastAsia"/>
-          <w:color w:val="FF0000"/>
-        </w:rPr>
-        <w:t>（测试的深度是？）</w:t>
-      </w:r>
-    </w:p>
-    <w:p>
-      <w:pPr>
         <w:pStyle w:val="3"/>
       </w:pPr>
-      <w:bookmarkStart w:id="52" w:name="_Toc502825313"/>
+      <w:bookmarkStart w:id="52" w:name="_Toc530425605"/>
       <w:r>
         <w:rPr>
           <w:rFonts w:hint="eastAsia"/>
@@ -9862,130 +9881,197 @@
       <w:bookmarkEnd w:id="52"/>
     </w:p>
     <w:p>
-      <w:r>
-        <w:rPr>
-          <w:rFonts w:hint="eastAsia"/>
-        </w:rPr>
-        <w:t>【包括软硬件环境、网络环境、测试工具】</w:t>
+      <w:pPr>
+        <w:ind w:firstLineChars="200" w:firstLine="420"/>
+        <w:rPr>
+          <w:rFonts w:hint="eastAsia"/>
+        </w:rPr>
+      </w:pPr>
+      <w:r>
+        <w:rPr>
+          <w:rFonts w:hint="eastAsia"/>
+        </w:rPr>
+        <w:t>所有测试将会运行在有英特尔芯片的机器上。其中前端测试运行在</w:t>
+      </w:r>
+      <w:r>
+        <w:t>N</w:t>
+      </w:r>
+      <w:r>
+        <w:rPr>
+          <w:rFonts w:hint="eastAsia"/>
+        </w:rPr>
+        <w:t>ode</w:t>
+      </w:r>
+      <w:r>
+        <w:t>.js</w:t>
+      </w:r>
+      <w:r>
+        <w:rPr>
+          <w:rFonts w:hint="eastAsia"/>
+        </w:rPr>
+        <w:t>环境中</w:t>
+      </w:r>
+      <w:r>
+        <w:rPr>
+          <w:rFonts w:hint="eastAsia"/>
+        </w:rPr>
+        <w:t>，测试工具为</w:t>
+      </w:r>
+      <w:r>
+        <w:rPr>
+          <w:rFonts w:hint="eastAsia"/>
+        </w:rPr>
+        <w:t>Karma</w:t>
+      </w:r>
+      <w:r>
+        <w:t xml:space="preserve">, </w:t>
+      </w:r>
+      <w:r>
+        <w:rPr>
+          <w:rFonts w:hint="eastAsia"/>
+        </w:rPr>
+        <w:t>M</w:t>
+      </w:r>
+      <w:r>
+        <w:t>ock</w:t>
+      </w:r>
+      <w:r>
+        <w:rPr>
+          <w:rFonts w:hint="eastAsia"/>
+        </w:rPr>
+        <w:t>。</w:t>
+      </w:r>
+      <w:r>
+        <w:rPr>
+          <w:rFonts w:hint="eastAsia"/>
+        </w:rPr>
+        <w:t>后端测试</w:t>
+      </w:r>
+      <w:r>
+        <w:rPr>
+          <w:rFonts w:hint="eastAsia"/>
+        </w:rPr>
+        <w:t>运行在</w:t>
+      </w:r>
+      <w:r>
+        <w:rPr>
+          <w:rFonts w:hint="eastAsia"/>
+        </w:rPr>
+        <w:t>python</w:t>
+      </w:r>
+      <w:r>
+        <w:rPr>
+          <w:rFonts w:hint="eastAsia"/>
+        </w:rPr>
+        <w:t>环境</w:t>
+      </w:r>
+      <w:r>
+        <w:rPr>
+          <w:rFonts w:hint="eastAsia"/>
+        </w:rPr>
+        <w:t>中</w:t>
+      </w:r>
+      <w:r>
+        <w:rPr>
+          <w:rFonts w:hint="eastAsia"/>
+        </w:rPr>
+        <w:t>。测试工具为</w:t>
+      </w:r>
+      <w:r>
+        <w:rPr>
+          <w:rFonts w:hint="eastAsia"/>
+        </w:rPr>
+        <w:t>Django</w:t>
+      </w:r>
+      <w:r>
+        <w:rPr>
+          <w:rFonts w:hint="eastAsia"/>
+        </w:rPr>
+        <w:t>和</w:t>
+      </w:r>
+      <w:r>
+        <w:rPr>
+          <w:rFonts w:hint="eastAsia"/>
+        </w:rPr>
+        <w:t>Tornado</w:t>
+      </w:r>
+      <w:r>
+        <w:rPr>
+          <w:rFonts w:hint="eastAsia"/>
+        </w:rPr>
+        <w:t>自带的单元测试工具。</w:t>
+      </w:r>
+      <w:r>
+        <w:rPr>
+          <w:rFonts w:hint="eastAsia"/>
+        </w:rPr>
+        <w:t>C</w:t>
+      </w:r>
+      <w:r>
+        <w:t>I/CD</w:t>
+      </w:r>
+      <w:r>
+        <w:rPr>
+          <w:rFonts w:hint="eastAsia"/>
+        </w:rPr>
+        <w:t>平台将使用</w:t>
+      </w:r>
+      <w:r>
+        <w:t>Travis CI</w:t>
+      </w:r>
+      <w:r>
+        <w:rPr>
+          <w:rFonts w:hint="eastAsia"/>
+        </w:rPr>
+        <w:t>、</w:t>
+      </w:r>
+      <w:r>
+        <w:rPr>
+          <w:rFonts w:hint="eastAsia"/>
+        </w:rPr>
+        <w:t>GitHub</w:t>
+      </w:r>
+      <w:r>
+        <w:rPr>
+          <w:rFonts w:hint="eastAsia"/>
+        </w:rPr>
+        <w:t>和</w:t>
+      </w:r>
+      <w:r>
+        <w:rPr>
+          <w:rFonts w:hint="eastAsia"/>
+        </w:rPr>
+        <w:t>Docker</w:t>
+      </w:r>
+      <w:r>
+        <w:t xml:space="preserve"> </w:t>
+      </w:r>
+      <w:r>
+        <w:rPr>
+          <w:rFonts w:hint="eastAsia"/>
+        </w:rPr>
+        <w:t>Hub</w:t>
+      </w:r>
+      <w:r>
+        <w:rPr>
+          <w:rFonts w:hint="eastAsia"/>
+        </w:rPr>
+        <w:t>来搭建。</w:t>
       </w:r>
     </w:p>
     <w:p>
-      <w:r>
-        <w:rPr>
-          <w:rFonts w:hint="eastAsia"/>
-        </w:rPr>
-        <w:t>所有测试将会运行在有英特尔芯片的机器上。其中前端测试运行在</w:t>
-      </w:r>
-      <w:r>
-        <w:t>N</w:t>
-      </w:r>
-      <w:r>
-        <w:rPr>
-          <w:rFonts w:hint="eastAsia"/>
-        </w:rPr>
-        <w:t>ode</w:t>
-      </w:r>
-      <w:r>
-        <w:t>.js</w:t>
-      </w:r>
-      <w:r>
-        <w:rPr>
-          <w:rFonts w:hint="eastAsia"/>
-        </w:rPr>
-        <w:t>环境中</w:t>
-      </w:r>
-      <w:r>
-        <w:rPr>
-          <w:rFonts w:hint="eastAsia"/>
-        </w:rPr>
-        <w:t>，测试工具为</w:t>
-      </w:r>
-      <w:r>
-        <w:rPr>
-          <w:rFonts w:hint="eastAsia"/>
-        </w:rPr>
-        <w:t>Karma</w:t>
-      </w:r>
-      <w:r>
-        <w:t xml:space="preserve">, </w:t>
-      </w:r>
-      <w:r>
-        <w:rPr>
-          <w:rFonts w:hint="eastAsia"/>
-        </w:rPr>
-        <w:t>M</w:t>
-      </w:r>
-      <w:r>
-        <w:t>ock</w:t>
-      </w:r>
-      <w:r>
-        <w:rPr>
-          <w:rFonts w:hint="eastAsia"/>
-        </w:rPr>
-        <w:t>。</w:t>
-      </w:r>
-      <w:r>
-        <w:rPr>
-          <w:rFonts w:hint="eastAsia"/>
-        </w:rPr>
-        <w:t>后端测试</w:t>
-      </w:r>
-      <w:r>
-        <w:rPr>
-          <w:rFonts w:hint="eastAsia"/>
-        </w:rPr>
-        <w:t>运行在</w:t>
-      </w:r>
-      <w:r>
-        <w:rPr>
-          <w:rFonts w:hint="eastAsia"/>
-        </w:rPr>
-        <w:t>python</w:t>
-      </w:r>
-      <w:r>
-        <w:rPr>
-          <w:rFonts w:hint="eastAsia"/>
-        </w:rPr>
-        <w:t>环境</w:t>
-      </w:r>
-      <w:r>
-        <w:rPr>
-          <w:rFonts w:hint="eastAsia"/>
-        </w:rPr>
-        <w:t>中</w:t>
-      </w:r>
-      <w:r>
-        <w:rPr>
-          <w:rFonts w:hint="eastAsia"/>
-        </w:rPr>
-        <w:t>。测试工具为</w:t>
-      </w:r>
-      <w:r>
-        <w:rPr>
-          <w:rFonts w:hint="eastAsia"/>
-        </w:rPr>
-        <w:t>Django</w:t>
-      </w:r>
-      <w:r>
-        <w:rPr>
-          <w:rFonts w:hint="eastAsia"/>
-        </w:rPr>
-        <w:t>自带的单元测试工具。</w:t>
-      </w:r>
-    </w:p>
-    <w:p>
       <w:pPr>
         <w:pStyle w:val="1"/>
       </w:pPr>
-      <w:bookmarkStart w:id="53" w:name="_Toc502825314"/>
+      <w:bookmarkStart w:id="53" w:name="_Toc530425606"/>
       <w:commentRangeStart w:id="54"/>
       <w:r>
         <w:rPr>
           <w:rFonts w:hint="eastAsia"/>
         </w:rPr>
+        <w:lastRenderedPageBreak/>
         <w:t>单元测试</w:t>
       </w:r>
-      <w:bookmarkEnd w:id="53"/>
       <w:commentRangeEnd w:id="54"/>
       <w:r>
         <w:rPr>
@@ -9997,12 +10083,13 @@
         </w:rPr>
         <w:commentReference w:id="54"/>
       </w:r>
+      <w:bookmarkEnd w:id="53"/>
     </w:p>
     <w:p>
       <w:pPr>
         <w:pStyle w:val="2"/>
       </w:pPr>
-      <w:bookmarkStart w:id="55" w:name="_Toc502825315"/>
+      <w:bookmarkStart w:id="55" w:name="_Toc530425607"/>
       <w:commentRangeStart w:id="56"/>
       <w:r>
         <w:rPr>
@@ -10016,7 +10103,6 @@
         </w:rPr>
         <w:t>模块</w:t>
       </w:r>
-      <w:bookmarkEnd w:id="55"/>
       <w:commentRangeEnd w:id="56"/>
       <w:r>
         <w:rPr>
@@ -10027,6 +10113,7 @@
         </w:rPr>
         <w:commentReference w:id="56"/>
       </w:r>
+      <w:bookmarkEnd w:id="55"/>
     </w:p>
     <w:p>
       <w:pPr>
@@ -10035,7 +10122,7 @@
           <w:rFonts w:eastAsiaTheme="minorEastAsia"/>
         </w:rPr>
       </w:pPr>
-      <w:bookmarkStart w:id="57" w:name="_Toc502825316"/>
+      <w:bookmarkStart w:id="57" w:name="_Toc530425608"/>
       <w:r>
         <w:rPr>
           <w:rFonts w:hint="eastAsia"/>
@@ -10065,7 +10152,7 @@
           <w:szCs w:val="24"/>
         </w:rPr>
       </w:pPr>
-      <w:bookmarkStart w:id="58" w:name="_Toc502825317"/>
+      <w:bookmarkStart w:id="58" w:name="_Toc530425609"/>
       <w:r>
         <w:rPr>
           <w:rFonts w:eastAsiaTheme="minorEastAsia" w:hint="eastAsia"/>
@@ -10445,7 +10532,6 @@
               <w:rPr>
                 <w:rFonts w:eastAsiaTheme="minorEastAsia" w:hint="eastAsia"/>
               </w:rPr>
-              <w:lastRenderedPageBreak/>
               <w:t>1</w:t>
             </w:r>
           </w:p>
@@ -10689,7 +10775,7 @@
           <w:szCs w:val="24"/>
         </w:rPr>
       </w:pPr>
-      <w:bookmarkStart w:id="59" w:name="_Toc502825318"/>
+      <w:bookmarkStart w:id="59" w:name="_Toc530425610"/>
       <w:r>
         <w:rPr>
           <w:rFonts w:eastAsiaTheme="minorEastAsia" w:hint="eastAsia"/>
@@ -10713,7 +10799,7 @@
       <w:pPr>
         <w:pStyle w:val="3"/>
       </w:pPr>
-      <w:bookmarkStart w:id="60" w:name="_Toc502825319"/>
+      <w:bookmarkStart w:id="60" w:name="_Toc530425611"/>
       <w:r>
         <w:rPr>
           <w:rFonts w:hint="eastAsia"/>
@@ -10726,7 +10812,7 @@
       <w:pPr>
         <w:pStyle w:val="3"/>
       </w:pPr>
-      <w:bookmarkStart w:id="61" w:name="_Toc502825320"/>
+      <w:bookmarkStart w:id="61" w:name="_Toc530425612"/>
       <w:r>
         <w:rPr>
           <w:rFonts w:hint="eastAsia"/>
@@ -10739,7 +10825,7 @@
       <w:pPr>
         <w:pStyle w:val="1"/>
       </w:pPr>
-      <w:bookmarkStart w:id="62" w:name="_Toc502825321"/>
+      <w:bookmarkStart w:id="62" w:name="_Toc530425613"/>
       <w:commentRangeStart w:id="63"/>
       <w:r>
         <w:rPr>
@@ -10747,7 +10833,6 @@
         </w:rPr>
         <w:t>功能测试</w:t>
       </w:r>
-      <w:bookmarkEnd w:id="62"/>
       <w:commentRangeEnd w:id="63"/>
       <w:r>
         <w:rPr>
@@ -10759,12 +10844,13 @@
         </w:rPr>
         <w:commentReference w:id="63"/>
       </w:r>
+      <w:bookmarkEnd w:id="62"/>
     </w:p>
     <w:p>
       <w:pPr>
         <w:pStyle w:val="2"/>
       </w:pPr>
-      <w:bookmarkStart w:id="64" w:name="_Toc502825322"/>
+      <w:bookmarkStart w:id="64" w:name="_Toc530425614"/>
       <w:r>
         <w:rPr>
           <w:rFonts w:hint="eastAsia"/>
@@ -10786,7 +10872,7 @@
           <w:rFonts w:eastAsiaTheme="minorEastAsia"/>
         </w:rPr>
       </w:pPr>
-      <w:bookmarkStart w:id="65" w:name="_Toc502825323"/>
+      <w:bookmarkStart w:id="65" w:name="_Toc530425615"/>
       <w:r>
         <w:rPr>
           <w:rFonts w:hint="eastAsia"/>
@@ -10816,7 +10902,7 @@
           <w:szCs w:val="24"/>
         </w:rPr>
       </w:pPr>
-      <w:bookmarkStart w:id="66" w:name="_Toc502825324"/>
+      <w:bookmarkStart w:id="66" w:name="_Toc530425616"/>
       <w:r>
         <w:rPr>
           <w:rFonts w:eastAsiaTheme="minorEastAsia" w:hint="eastAsia"/>
@@ -11004,6 +11090,7 @@
               <w:rPr>
                 <w:rFonts w:eastAsiaTheme="minorEastAsia" w:hint="eastAsia"/>
               </w:rPr>
+              <w:lastRenderedPageBreak/>
               <w:t>特殊的规程说明</w:t>
             </w:r>
           </w:p>
@@ -11429,7 +11516,7 @@
           <w:szCs w:val="24"/>
         </w:rPr>
       </w:pPr>
-      <w:bookmarkStart w:id="67" w:name="_Toc502825325"/>
+      <w:bookmarkStart w:id="67" w:name="_Toc530425617"/>
       <w:r>
         <w:rPr>
           <w:rFonts w:eastAsiaTheme="minorEastAsia" w:hint="eastAsia"/>
@@ -11453,7 +11540,7 @@
       <w:pPr>
         <w:pStyle w:val="3"/>
       </w:pPr>
-      <w:bookmarkStart w:id="68" w:name="_Toc502825326"/>
+      <w:bookmarkStart w:id="68" w:name="_Toc530425618"/>
       <w:r>
         <w:rPr>
           <w:rFonts w:hint="eastAsia"/>
@@ -11466,7 +11553,7 @@
       <w:pPr>
         <w:pStyle w:val="3"/>
       </w:pPr>
-      <w:bookmarkStart w:id="69" w:name="_Toc502825327"/>
+      <w:bookmarkStart w:id="69" w:name="_Toc530425619"/>
       <w:r>
         <w:rPr>
           <w:rFonts w:hint="eastAsia"/>
@@ -11483,16 +11570,14 @@
           <w:rFonts w:eastAsiaTheme="minorEastAsia"/>
         </w:rPr>
       </w:pPr>
-      <w:bookmarkStart w:id="70" w:name="_Toc502825328"/>
+      <w:bookmarkStart w:id="70" w:name="_Toc530425620"/>
       <w:commentRangeStart w:id="71"/>
       <w:r>
         <w:rPr>
           <w:rFonts w:hint="eastAsia"/>
         </w:rPr>
-        <w:lastRenderedPageBreak/>
         <w:t>系统测试</w:t>
       </w:r>
-      <w:bookmarkEnd w:id="70"/>
       <w:commentRangeEnd w:id="71"/>
       <w:r>
         <w:rPr>
@@ -11504,6 +11589,7 @@
         </w:rPr>
         <w:commentReference w:id="71"/>
       </w:r>
+      <w:bookmarkEnd w:id="70"/>
     </w:p>
     <w:p>
       <w:pPr>
@@ -11512,7 +11598,7 @@
           <w:rFonts w:eastAsiaTheme="minorEastAsia"/>
         </w:rPr>
       </w:pPr>
-      <w:bookmarkStart w:id="72" w:name="_Toc502825329"/>
+      <w:bookmarkStart w:id="72" w:name="_Toc530425621"/>
       <w:r>
         <w:rPr>
           <w:rFonts w:hint="eastAsia"/>
@@ -11528,7 +11614,7 @@
           <w:rFonts w:eastAsiaTheme="minorEastAsia"/>
         </w:rPr>
       </w:pPr>
-      <w:bookmarkStart w:id="73" w:name="_Toc502825330"/>
+      <w:bookmarkStart w:id="73" w:name="_Toc530425622"/>
       <w:r>
         <w:rPr>
           <w:rFonts w:hint="eastAsia"/>
@@ -11558,7 +11644,7 @@
           <w:szCs w:val="24"/>
         </w:rPr>
       </w:pPr>
-      <w:bookmarkStart w:id="74" w:name="_Toc502825331"/>
+      <w:bookmarkStart w:id="74" w:name="_Toc530425623"/>
       <w:r>
         <w:rPr>
           <w:rFonts w:eastAsiaTheme="minorEastAsia" w:hint="eastAsia"/>
@@ -12255,7 +12341,7 @@
           <w:szCs w:val="24"/>
         </w:rPr>
       </w:pPr>
-      <w:bookmarkStart w:id="75" w:name="_Toc502825332"/>
+      <w:bookmarkStart w:id="75" w:name="_Toc530425624"/>
       <w:r>
         <w:rPr>
           <w:rFonts w:eastAsiaTheme="minorEastAsia" w:hint="eastAsia"/>
@@ -12279,11 +12365,12 @@
       <w:pPr>
         <w:pStyle w:val="3"/>
       </w:pPr>
-      <w:bookmarkStart w:id="76" w:name="_Toc502825333"/>
-      <w:r>
-        <w:rPr>
-          <w:rFonts w:hint="eastAsia"/>
-        </w:rPr>
+      <w:bookmarkStart w:id="76" w:name="_Toc530425625"/>
+      <w:r>
+        <w:rPr>
+          <w:rFonts w:hint="eastAsia"/>
+        </w:rPr>
+        <w:lastRenderedPageBreak/>
         <w:t>测试结果综合分析及建议</w:t>
       </w:r>
       <w:bookmarkEnd w:id="76"/>
@@ -12292,7 +12379,7 @@
       <w:pPr>
         <w:pStyle w:val="3"/>
       </w:pPr>
-      <w:bookmarkStart w:id="77" w:name="_Toc502825334"/>
+      <w:bookmarkStart w:id="77" w:name="_Toc530425626"/>
       <w:r>
         <w:rPr>
           <w:rFonts w:hint="eastAsia"/>
@@ -12316,7 +12403,7 @@
         </w:rPr>
       </w:pPr>
       <w:bookmarkStart w:id="78" w:name="_Toc255826542"/>
-      <w:bookmarkStart w:id="79" w:name="_Toc502825335"/>
+      <w:bookmarkStart w:id="79" w:name="_Toc530425627"/>
       <w:bookmarkEnd w:id="40"/>
       <w:bookmarkEnd w:id="41"/>
       <w:bookmarkEnd w:id="42"/>
@@ -12329,7 +12416,6 @@
       <w:r>
         <w:t>压力测试</w:t>
       </w:r>
-      <w:bookmarkEnd w:id="79"/>
       <w:commentRangeEnd w:id="80"/>
       <w:r>
         <w:rPr>
@@ -12340,6 +12426,7 @@
         </w:rPr>
         <w:commentReference w:id="80"/>
       </w:r>
+      <w:bookmarkEnd w:id="79"/>
     </w:p>
     <w:p>
       <w:pPr>
@@ -12348,7 +12435,7 @@
           <w:rFonts w:eastAsiaTheme="minorEastAsia"/>
         </w:rPr>
       </w:pPr>
-      <w:bookmarkStart w:id="81" w:name="_Toc502825336"/>
+      <w:bookmarkStart w:id="81" w:name="_Toc530425628"/>
       <w:r>
         <w:rPr>
           <w:rFonts w:hint="eastAsia"/>
@@ -12378,7 +12465,7 @@
           <w:szCs w:val="24"/>
         </w:rPr>
       </w:pPr>
-      <w:bookmarkStart w:id="82" w:name="_Toc502825337"/>
+      <w:bookmarkStart w:id="82" w:name="_Toc530425629"/>
       <w:r>
         <w:rPr>
           <w:rFonts w:eastAsiaTheme="minorEastAsia" w:hint="eastAsia"/>
@@ -12607,21 +12694,35 @@
                 <w:rFonts w:eastAsiaTheme="minorEastAsia" w:hint="eastAsia"/>
                 <w:color w:val="FFFFFF" w:themeColor="background1"/>
               </w:rPr>
-              <w:t>事务平均</w:t>
-            </w:r>
+              <w:t>事务平均响应时间</w:t>
+            </w:r>
+          </w:p>
+        </w:tc>
+        <w:tc>
+          <w:tcPr>
+            <w:tcW w:w="1255" w:type="dxa"/>
+            <w:shd w:val="clear" w:color="auto" w:fill="4F81BD" w:themeFill="accent1"/>
+          </w:tcPr>
+          <w:p>
+            <w:pPr>
+              <w:jc w:val="center"/>
+              <w:rPr>
+                <w:rFonts w:eastAsiaTheme="minorEastAsia"/>
+                <w:color w:val="FFFFFF" w:themeColor="background1"/>
+              </w:rPr>
+            </w:pPr>
             <w:r>
               <w:rPr>
                 <w:rFonts w:eastAsiaTheme="minorEastAsia" w:hint="eastAsia"/>
                 <w:color w:val="FFFFFF" w:themeColor="background1"/>
               </w:rPr>
-              <w:lastRenderedPageBreak/>
-              <w:t>响应时间</w:t>
-            </w:r>
-          </w:p>
-        </w:tc>
-        <w:tc>
-          <w:tcPr>
-            <w:tcW w:w="1255" w:type="dxa"/>
+              <w:t>事务最大响应时间</w:t>
+            </w:r>
+          </w:p>
+        </w:tc>
+        <w:tc>
+          <w:tcPr>
+            <w:tcW w:w="1256" w:type="dxa"/>
             <w:shd w:val="clear" w:color="auto" w:fill="4F81BD" w:themeFill="accent1"/>
           </w:tcPr>
           <w:p>
@@ -12637,22 +12738,35 @@
                 <w:rFonts w:eastAsiaTheme="minorEastAsia" w:hint="eastAsia"/>
                 <w:color w:val="FFFFFF" w:themeColor="background1"/>
               </w:rPr>
-              <w:lastRenderedPageBreak/>
-              <w:t>事务最大响</w:t>
-            </w:r>
+              <w:t>平均每秒处理事务数</w:t>
+            </w:r>
+          </w:p>
+        </w:tc>
+        <w:tc>
+          <w:tcPr>
+            <w:tcW w:w="1231" w:type="dxa"/>
+            <w:shd w:val="clear" w:color="auto" w:fill="4F81BD" w:themeFill="accent1"/>
+          </w:tcPr>
+          <w:p>
+            <w:pPr>
+              <w:jc w:val="center"/>
+              <w:rPr>
+                <w:rFonts w:eastAsiaTheme="minorEastAsia"/>
+                <w:color w:val="FFFFFF" w:themeColor="background1"/>
+              </w:rPr>
+            </w:pPr>
             <w:r>
               <w:rPr>
                 <w:rFonts w:eastAsiaTheme="minorEastAsia" w:hint="eastAsia"/>
                 <w:color w:val="FFFFFF" w:themeColor="background1"/>
               </w:rPr>
-              <w:lastRenderedPageBreak/>
-              <w:t>应时间</w:t>
-            </w:r>
-          </w:p>
-        </w:tc>
-        <w:tc>
-          <w:tcPr>
-            <w:tcW w:w="1256" w:type="dxa"/>
+              <w:t>事务成功率</w:t>
+            </w:r>
+          </w:p>
+        </w:tc>
+        <w:tc>
+          <w:tcPr>
+            <w:tcW w:w="1159" w:type="dxa"/>
             <w:shd w:val="clear" w:color="auto" w:fill="4F81BD" w:themeFill="accent1"/>
           </w:tcPr>
           <w:p>
@@ -12668,127 +12782,63 @@
                 <w:rFonts w:eastAsiaTheme="minorEastAsia" w:hint="eastAsia"/>
                 <w:color w:val="FFFFFF" w:themeColor="background1"/>
               </w:rPr>
-              <w:lastRenderedPageBreak/>
-              <w:t>平均每秒处</w:t>
-            </w:r>
+              <w:t>每秒点击率</w:t>
+            </w:r>
+          </w:p>
+        </w:tc>
+        <w:tc>
+          <w:tcPr>
+            <w:tcW w:w="1159" w:type="dxa"/>
+            <w:shd w:val="clear" w:color="auto" w:fill="4F81BD" w:themeFill="accent1"/>
+          </w:tcPr>
+          <w:p>
+            <w:pPr>
+              <w:jc w:val="center"/>
+              <w:rPr>
+                <w:rFonts w:eastAsiaTheme="minorEastAsia"/>
+                <w:color w:val="FFFFFF" w:themeColor="background1"/>
+              </w:rPr>
+            </w:pPr>
             <w:r>
               <w:rPr>
                 <w:rFonts w:eastAsiaTheme="minorEastAsia" w:hint="eastAsia"/>
                 <w:color w:val="FFFFFF" w:themeColor="background1"/>
               </w:rPr>
-              <w:lastRenderedPageBreak/>
-              <w:t>理事务数</w:t>
-            </w:r>
-          </w:p>
-        </w:tc>
-        <w:tc>
-          <w:tcPr>
-            <w:tcW w:w="1231" w:type="dxa"/>
-            <w:shd w:val="clear" w:color="auto" w:fill="4F81BD" w:themeFill="accent1"/>
-          </w:tcPr>
-          <w:p>
-            <w:pPr>
-              <w:jc w:val="center"/>
-              <w:rPr>
-                <w:rFonts w:eastAsiaTheme="minorEastAsia"/>
-                <w:color w:val="FFFFFF" w:themeColor="background1"/>
-              </w:rPr>
-            </w:pPr>
+              <w:t>平均流量</w:t>
+            </w:r>
             <w:r>
               <w:rPr>
                 <w:rFonts w:eastAsiaTheme="minorEastAsia" w:hint="eastAsia"/>
                 <w:color w:val="FFFFFF" w:themeColor="background1"/>
               </w:rPr>
-              <w:lastRenderedPageBreak/>
-              <w:t>事务成功率</w:t>
-            </w:r>
-          </w:p>
-        </w:tc>
-        <w:tc>
-          <w:tcPr>
-            <w:tcW w:w="1159" w:type="dxa"/>
-            <w:shd w:val="clear" w:color="auto" w:fill="4F81BD" w:themeFill="accent1"/>
-          </w:tcPr>
-          <w:p>
-            <w:pPr>
-              <w:jc w:val="center"/>
-              <w:rPr>
-                <w:rFonts w:eastAsiaTheme="minorEastAsia"/>
-                <w:color w:val="FFFFFF" w:themeColor="background1"/>
-              </w:rPr>
-            </w:pPr>
+              <w:t>(</w:t>
+            </w:r>
             <w:r>
               <w:rPr>
                 <w:rFonts w:eastAsiaTheme="minorEastAsia" w:hint="eastAsia"/>
                 <w:color w:val="FFFFFF" w:themeColor="background1"/>
               </w:rPr>
-              <w:t>每秒点击</w:t>
+              <w:t>字节</w:t>
             </w:r>
             <w:r>
               <w:rPr>
                 <w:rFonts w:eastAsiaTheme="minorEastAsia" w:hint="eastAsia"/>
                 <w:color w:val="FFFFFF" w:themeColor="background1"/>
               </w:rPr>
-              <w:lastRenderedPageBreak/>
-              <w:t>率</w:t>
-            </w:r>
-          </w:p>
-        </w:tc>
-        <w:tc>
-          <w:tcPr>
-            <w:tcW w:w="1159" w:type="dxa"/>
-            <w:shd w:val="clear" w:color="auto" w:fill="4F81BD" w:themeFill="accent1"/>
-          </w:tcPr>
-          <w:p>
-            <w:pPr>
-              <w:jc w:val="center"/>
-              <w:rPr>
-                <w:rFonts w:eastAsiaTheme="minorEastAsia"/>
-                <w:color w:val="FFFFFF" w:themeColor="background1"/>
-              </w:rPr>
-            </w:pPr>
+              <w:t>/</w:t>
+            </w:r>
             <w:r>
               <w:rPr>
                 <w:rFonts w:eastAsiaTheme="minorEastAsia" w:hint="eastAsia"/>
                 <w:color w:val="FFFFFF" w:themeColor="background1"/>
               </w:rPr>
-              <w:lastRenderedPageBreak/>
-              <w:t>平均流量</w:t>
+              <w:t>秒</w:t>
             </w:r>
             <w:r>
               <w:rPr>
                 <w:rFonts w:eastAsiaTheme="minorEastAsia" w:hint="eastAsia"/>
                 <w:color w:val="FFFFFF" w:themeColor="background1"/>
               </w:rPr>
-              <w:lastRenderedPageBreak/>
-              <w:t>(</w:t>
-            </w:r>
-            <w:r>
-              <w:rPr>
-                <w:rFonts w:eastAsiaTheme="minorEastAsia" w:hint="eastAsia"/>
-                <w:color w:val="FFFFFF" w:themeColor="background1"/>
-              </w:rPr>
-              <w:t>字节</w:t>
-            </w:r>
-            <w:r>
-              <w:rPr>
-                <w:rFonts w:eastAsiaTheme="minorEastAsia" w:hint="eastAsia"/>
-                <w:color w:val="FFFFFF" w:themeColor="background1"/>
-              </w:rPr>
-              <w:t>/</w:t>
-            </w:r>
-            <w:r>
-              <w:rPr>
-                <w:rFonts w:eastAsiaTheme="minorEastAsia" w:hint="eastAsia"/>
-                <w:color w:val="FFFFFF" w:themeColor="background1"/>
-              </w:rPr>
-              <w:t>秒</w:t>
-            </w:r>
-            <w:r>
-              <w:rPr>
-                <w:rFonts w:eastAsiaTheme="minorEastAsia" w:hint="eastAsia"/>
-                <w:color w:val="FFFFFF" w:themeColor="background1"/>
-              </w:rPr>
               <w:t>)</w:t>
             </w:r>
           </w:p>
@@ -12810,7 +12860,6 @@
               <w:rPr>
                 <w:rFonts w:eastAsiaTheme="minorEastAsia" w:hint="eastAsia"/>
               </w:rPr>
-              <w:lastRenderedPageBreak/>
               <w:t>20</w:t>
             </w:r>
           </w:p>
@@ -13144,7 +13193,7 @@
           <w:szCs w:val="24"/>
         </w:rPr>
       </w:pPr>
-      <w:bookmarkStart w:id="83" w:name="_Toc502825338"/>
+      <w:bookmarkStart w:id="83" w:name="_Toc530425630"/>
       <w:r>
         <w:rPr>
           <w:rFonts w:eastAsiaTheme="minorEastAsia" w:hint="eastAsia"/>
@@ -14506,7 +14555,7 @@
           <w:szCs w:val="24"/>
         </w:rPr>
       </w:pPr>
-      <w:bookmarkStart w:id="84" w:name="_Toc502825339"/>
+      <w:bookmarkStart w:id="84" w:name="_Toc530425631"/>
       <w:r>
         <w:rPr>
           <w:rFonts w:eastAsiaTheme="minorEastAsia" w:hint="eastAsia"/>
@@ -14523,7 +14572,7 @@
       <w:pPr>
         <w:pStyle w:val="3"/>
       </w:pPr>
-      <w:bookmarkStart w:id="85" w:name="_Toc502825340"/>
+      <w:bookmarkStart w:id="85" w:name="_Toc530425632"/>
       <w:r>
         <w:rPr>
           <w:rFonts w:hint="eastAsia"/>
@@ -14536,7 +14585,7 @@
       <w:pPr>
         <w:pStyle w:val="3"/>
       </w:pPr>
-      <w:bookmarkStart w:id="86" w:name="_Toc502825341"/>
+      <w:bookmarkStart w:id="86" w:name="_Toc530425633"/>
       <w:r>
         <w:rPr>
           <w:rFonts w:hint="eastAsia"/>
@@ -15243,7 +15292,7 @@
             <w:noProof/>
             <w:lang w:val="zh-CN"/>
           </w:rPr>
-          <w:t>I</w:t>
+          <w:t>3</w:t>
         </w:r>
         <w:r>
           <w:rPr>
@@ -17444,7 +17493,7 @@
       <w:lvlText w:val="%1."/>
       <w:lvlJc w:val="left"/>
       <w:pPr>
-        <w:ind w:left="360" w:hanging="360"/>
+        <w:ind w:left="720" w:hanging="360"/>
       </w:pPr>
       <w:rPr>
         <w:rFonts w:hint="default"/>
@@ -17456,7 +17505,7 @@
       <w:lvlText w:val="%2)"/>
       <w:lvlJc w:val="left"/>
       <w:pPr>
-        <w:ind w:left="840" w:hanging="420"/>
+        <w:ind w:left="1200" w:hanging="420"/>
       </w:pPr>
     </w:lvl>
     <w:lvl w:ilvl="2" w:tplc="0409001B" w:tentative="1">
@@ -17465,7 +17514,7 @@
       <w:lvlText w:val="%3."/>
       <w:lvlJc w:val="right"/>
       <w:pPr>
-        <w:ind w:left="1260" w:hanging="420"/>
+        <w:ind w:left="1620" w:hanging="420"/>
       </w:pPr>
     </w:lvl>
     <w:lvl w:ilvl="3" w:tplc="0409000F" w:tentative="1">
@@ -17474,7 +17523,7 @@
       <w:lvlText w:val="%4."/>
       <w:lvlJc w:val="left"/>
       <w:pPr>
-        <w:ind w:left="1680" w:hanging="420"/>
+        <w:ind w:left="2040" w:hanging="420"/>
       </w:pPr>
     </w:lvl>
     <w:lvl w:ilvl="4" w:tplc="04090019" w:tentative="1">
@@ -17483,7 +17532,7 @@
       <w:lvlText w:val="%5)"/>
       <w:lvlJc w:val="left"/>
       <w:pPr>
-        <w:ind w:left="2100" w:hanging="420"/>
+        <w:ind w:left="2460" w:hanging="420"/>
       </w:pPr>
     </w:lvl>
     <w:lvl w:ilvl="5" w:tplc="0409001B" w:tentative="1">
@@ -17492,7 +17541,7 @@
       <w:lvlText w:val="%6."/>
       <w:lvlJc w:val="right"/>
       <w:pPr>
-        <w:ind w:left="2520" w:hanging="420"/>
+        <w:ind w:left="2880" w:hanging="420"/>
       </w:pPr>
     </w:lvl>
     <w:lvl w:ilvl="6" w:tplc="0409000F" w:tentative="1">
@@ -17501,7 +17550,7 @@
       <w:lvlText w:val="%7."/>
       <w:lvlJc w:val="left"/>
       <w:pPr>
-        <w:ind w:left="2940" w:hanging="420"/>
+        <w:ind w:left="3300" w:hanging="420"/>
       </w:pPr>
     </w:lvl>
     <w:lvl w:ilvl="7" w:tplc="04090019" w:tentative="1">
@@ -17510,7 +17559,7 @@
       <w:lvlText w:val="%8)"/>
       <w:lvlJc w:val="left"/>
       <w:pPr>
-        <w:ind w:left="3360" w:hanging="420"/>
+        <w:ind w:left="3720" w:hanging="420"/>
       </w:pPr>
     </w:lvl>
     <w:lvl w:ilvl="8" w:tplc="0409001B" w:tentative="1">
@@ -17519,7 +17568,7 @@
       <w:lvlText w:val="%9."/>
       <w:lvlJc w:val="right"/>
       <w:pPr>
-        <w:ind w:left="3780" w:hanging="420"/>
+        <w:ind w:left="4140" w:hanging="420"/>
       </w:pPr>
     </w:lvl>
   </w:abstractNum>
@@ -19714,6 +19763,7 @@
   <w:style w:type="character" w:default="1" w:styleId="a1">
     <w:name w:val="Default Paragraph Font"/>
     <w:uiPriority w:val="1"/>
+    <w:semiHidden/>
     <w:unhideWhenUsed/>
   </w:style>
   <w:style w:type="table" w:default="1" w:styleId="a2">
@@ -24385,7 +24435,7 @@
 </file>
 
 <file path=customXml/itemProps1.xml><?xml version="1.0" encoding="utf-8"?>
-<ds:datastoreItem xmlns:ds="http://schemas.openxmlformats.org/officeDocument/2006/customXml" ds:itemID="{A6597759-0E12-4407-A0DB-6CA7A7CB24F0}">
+<ds:datastoreItem xmlns:ds="http://schemas.openxmlformats.org/officeDocument/2006/customXml" ds:itemID="{84843696-4823-478E-B217-89D06D1293A6}">
   <ds:schemaRefs>
     <ds:schemaRef ds:uri="http://schemas.openxmlformats.org/officeDocument/2006/bibliography"/>
   </ds:schemaRefs>

</xml_diff>

<commit_message>
jenkins ci/cd -> gitlab ci/cd
</commit_message>
<xml_diff>
--- a/docs/测试文档ver1.0.0.docx
+++ b/docs/测试文档ver1.0.0.docx
@@ -1,6 +1,6 @@
 
 <file path=word/document.xml><?xml version="1.0" encoding="utf-8"?>
-<w:document xmlns:wpc="http://schemas.microsoft.com/office/word/2010/wordprocessingCanvas" xmlns:cx="http://schemas.microsoft.com/office/drawing/2014/chartex" xmlns:cx1="http://schemas.microsoft.com/office/drawing/2015/9/8/chartex" xmlns:cx2="http://schemas.microsoft.com/office/drawing/2015/10/21/chartex" xmlns:cx3="http://schemas.microsoft.com/office/drawing/2016/5/9/chartex" xmlns:cx4="http://schemas.microsoft.com/office/drawing/2016/5/10/chartex" xmlns:cx5="http://schemas.microsoft.com/office/drawing/2016/5/11/chartex" xmlns:cx6="http://schemas.microsoft.com/office/drawing/2016/5/12/chartex" xmlns:cx7="http://schemas.microsoft.com/office/drawing/2016/5/13/chartex" xmlns:cx8="http://schemas.microsoft.com/office/drawing/2016/5/14/chartex" xmlns:mc="http://schemas.openxmlformats.org/markup-compatibility/2006" xmlns:aink="http://schemas.microsoft.com/office/drawing/2016/ink" xmlns:am3d="http://schemas.microsoft.com/office/drawing/2017/model3d" xmlns:o="urn:schemas-microsoft-com:office:office" xmlns:r="http://schemas.openxmlformats.org/officeDocument/2006/relationships" xmlns:m="http://schemas.openxmlformats.org/officeDocument/2006/math" xmlns:v="urn:schemas-microsoft-com:vml" xmlns:wp14="http://schemas.microsoft.com/office/word/2010/wordprocessingDrawing" xmlns:wp="http://schemas.openxmlformats.org/drawingml/2006/wordprocessingDrawing" xmlns:w10="urn:schemas-microsoft-com:office:word" xmlns:w="http://schemas.openxmlformats.org/wordprocessingml/2006/main" xmlns:w14="http://schemas.microsoft.com/office/word/2010/wordml" xmlns:w15="http://schemas.microsoft.com/office/word/2012/wordml" xmlns:w16cid="http://schemas.microsoft.com/office/word/2016/wordml/cid" xmlns:w16se="http://schemas.microsoft.com/office/word/2015/wordml/symex" xmlns:wpg="http://schemas.microsoft.com/office/word/2010/wordprocessingGroup" xmlns:wpi="http://schemas.microsoft.com/office/word/2010/wordprocessingInk" xmlns:wne="http://schemas.microsoft.com/office/word/2006/wordml" xmlns:wps="http://schemas.microsoft.com/office/word/2010/wordprocessingShape" mc:Ignorable="w14 w15 w16se w16cid wp14">
+<w:document xmlns:wpc="http://schemas.microsoft.com/office/word/2010/wordprocessingCanvas" xmlns:cx="http://schemas.microsoft.com/office/drawing/2014/chartex" xmlns:mc="http://schemas.openxmlformats.org/markup-compatibility/2006" xmlns:o="urn:schemas-microsoft-com:office:office" xmlns:r="http://schemas.openxmlformats.org/officeDocument/2006/relationships" xmlns:m="http://schemas.openxmlformats.org/officeDocument/2006/math" xmlns:v="urn:schemas-microsoft-com:vml" xmlns:wp14="http://schemas.microsoft.com/office/word/2010/wordprocessingDrawing" xmlns:wp="http://schemas.openxmlformats.org/drawingml/2006/wordprocessingDrawing" xmlns:w10="urn:schemas-microsoft-com:office:word" xmlns:w="http://schemas.openxmlformats.org/wordprocessingml/2006/main" xmlns:w14="http://schemas.microsoft.com/office/word/2010/wordml" xmlns:w15="http://schemas.microsoft.com/office/word/2012/wordml" xmlns:w16se="http://schemas.microsoft.com/office/word/2015/wordml/symex" xmlns:wpg="http://schemas.microsoft.com/office/word/2010/wordprocessingGroup" xmlns:wpi="http://schemas.microsoft.com/office/word/2010/wordprocessingInk" xmlns:wne="http://schemas.microsoft.com/office/word/2006/wordml" xmlns:wps="http://schemas.microsoft.com/office/word/2010/wordprocessingShape" mc:Ignorable="w14 w15 w16se wp14">
   <w:body>
     <w:p>
       <w:pPr>
@@ -701,7 +701,7 @@
         </w:p>
         <w:p>
           <w:pPr>
-            <w:pStyle w:val="TOC1"/>
+            <w:pStyle w:val="1c"/>
             <w:spacing w:before="31" w:after="31"/>
             <w:rPr>
               <w:rFonts w:asciiTheme="minorHAnsi" w:eastAsiaTheme="minorEastAsia" w:hAnsiTheme="minorHAnsi" w:cstheme="minorBidi"/>
@@ -719,7 +719,7 @@
           <w:r>
             <w:fldChar w:fldCharType="separate"/>
           </w:r>
-          <w:hyperlink w:anchor="_Toc530429455" w:history="1">
+          <w:hyperlink w:anchor="_Toc1395174" w:history="1">
             <w:r>
               <w:rPr>
                 <w:rStyle w:val="af"/>
@@ -762,7 +762,7 @@
                 <w:noProof/>
                 <w:webHidden/>
               </w:rPr>
-              <w:instrText xml:space="preserve"> PAGEREF _Toc530429455 \h </w:instrText>
+              <w:instrText xml:space="preserve"> PAGEREF _Toc1395174 \h </w:instrText>
             </w:r>
             <w:r>
               <w:rPr>
@@ -795,7 +795,7 @@
         </w:p>
         <w:p>
           <w:pPr>
-            <w:pStyle w:val="TOC2"/>
+            <w:pStyle w:val="22"/>
             <w:tabs>
               <w:tab w:val="left" w:pos="1260"/>
               <w:tab w:val="right" w:leader="dot" w:pos="8302"/>
@@ -806,7 +806,7 @@
               <w:szCs w:val="22"/>
             </w:rPr>
           </w:pPr>
-          <w:hyperlink w:anchor="_Toc530429456" w:history="1">
+          <w:hyperlink w:anchor="_Toc1395175" w:history="1">
             <w:r>
               <w:rPr>
                 <w:rStyle w:val="af"/>
@@ -848,7 +848,7 @@
                 <w:noProof/>
                 <w:webHidden/>
               </w:rPr>
-              <w:instrText xml:space="preserve"> PAGEREF _Toc530429456 \h </w:instrText>
+              <w:instrText xml:space="preserve"> PAGEREF _Toc1395175 \h </w:instrText>
             </w:r>
             <w:r>
               <w:rPr>
@@ -881,7 +881,7 @@
         </w:p>
         <w:p>
           <w:pPr>
-            <w:pStyle w:val="TOC2"/>
+            <w:pStyle w:val="22"/>
             <w:tabs>
               <w:tab w:val="left" w:pos="1260"/>
               <w:tab w:val="right" w:leader="dot" w:pos="8302"/>
@@ -892,7 +892,7 @@
               <w:szCs w:val="22"/>
             </w:rPr>
           </w:pPr>
-          <w:hyperlink w:anchor="_Toc530429457" w:history="1">
+          <w:hyperlink w:anchor="_Toc1395176" w:history="1">
             <w:r>
               <w:rPr>
                 <w:rStyle w:val="af"/>
@@ -934,7 +934,7 @@
                 <w:noProof/>
                 <w:webHidden/>
               </w:rPr>
-              <w:instrText xml:space="preserve"> PAGEREF _Toc530429457 \h </w:instrText>
+              <w:instrText xml:space="preserve"> PAGEREF _Toc1395176 \h </w:instrText>
             </w:r>
             <w:r>
               <w:rPr>
@@ -967,7 +967,7 @@
         </w:p>
         <w:p>
           <w:pPr>
-            <w:pStyle w:val="TOC2"/>
+            <w:pStyle w:val="22"/>
             <w:tabs>
               <w:tab w:val="left" w:pos="1260"/>
               <w:tab w:val="right" w:leader="dot" w:pos="8302"/>
@@ -978,7 +978,7 @@
               <w:szCs w:val="22"/>
             </w:rPr>
           </w:pPr>
-          <w:hyperlink w:anchor="_Toc530429458" w:history="1">
+          <w:hyperlink w:anchor="_Toc1395177" w:history="1">
             <w:r>
               <w:rPr>
                 <w:rStyle w:val="af"/>
@@ -1020,7 +1020,7 @@
                 <w:noProof/>
                 <w:webHidden/>
               </w:rPr>
-              <w:instrText xml:space="preserve"> PAGEREF _Toc530429458 \h </w:instrText>
+              <w:instrText xml:space="preserve"> PAGEREF _Toc1395177 \h </w:instrText>
             </w:r>
             <w:r>
               <w:rPr>
@@ -1053,7 +1053,7 @@
         </w:p>
         <w:p>
           <w:pPr>
-            <w:pStyle w:val="TOC2"/>
+            <w:pStyle w:val="22"/>
             <w:tabs>
               <w:tab w:val="left" w:pos="1260"/>
               <w:tab w:val="right" w:leader="dot" w:pos="8302"/>
@@ -1064,7 +1064,7 @@
               <w:szCs w:val="22"/>
             </w:rPr>
           </w:pPr>
-          <w:hyperlink w:anchor="_Toc530429459" w:history="1">
+          <w:hyperlink w:anchor="_Toc1395178" w:history="1">
             <w:r>
               <w:rPr>
                 <w:rStyle w:val="af"/>
@@ -1106,7 +1106,7 @@
                 <w:noProof/>
                 <w:webHidden/>
               </w:rPr>
-              <w:instrText xml:space="preserve"> PAGEREF _Toc530429459 \h </w:instrText>
+              <w:instrText xml:space="preserve"> PAGEREF _Toc1395178 \h </w:instrText>
             </w:r>
             <w:r>
               <w:rPr>
@@ -1139,7 +1139,7 @@
         </w:p>
         <w:p>
           <w:pPr>
-            <w:pStyle w:val="TOC1"/>
+            <w:pStyle w:val="1c"/>
             <w:spacing w:before="31" w:after="31"/>
             <w:rPr>
               <w:rFonts w:asciiTheme="minorHAnsi" w:eastAsiaTheme="minorEastAsia" w:hAnsiTheme="minorHAnsi" w:cstheme="minorBidi"/>
@@ -1148,7 +1148,7 @@
               <w:szCs w:val="22"/>
             </w:rPr>
           </w:pPr>
-          <w:hyperlink w:anchor="_Toc530429460" w:history="1">
+          <w:hyperlink w:anchor="_Toc1395179" w:history="1">
             <w:r>
               <w:rPr>
                 <w:rStyle w:val="af"/>
@@ -1191,7 +1191,7 @@
                 <w:noProof/>
                 <w:webHidden/>
               </w:rPr>
-              <w:instrText xml:space="preserve"> PAGEREF _Toc530429460 \h </w:instrText>
+              <w:instrText xml:space="preserve"> PAGEREF _Toc1395179 \h </w:instrText>
             </w:r>
             <w:r>
               <w:rPr>
@@ -1224,7 +1224,7 @@
         </w:p>
         <w:p>
           <w:pPr>
-            <w:pStyle w:val="TOC3"/>
+            <w:pStyle w:val="31"/>
             <w:tabs>
               <w:tab w:val="left" w:pos="1680"/>
               <w:tab w:val="right" w:leader="dot" w:pos="8302"/>
@@ -1235,7 +1235,7 @@
               <w:szCs w:val="22"/>
             </w:rPr>
           </w:pPr>
-          <w:hyperlink w:anchor="_Toc530429461" w:history="1">
+          <w:hyperlink w:anchor="_Toc1395180" w:history="1">
             <w:r>
               <w:rPr>
                 <w:rStyle w:val="af"/>
@@ -1277,7 +1277,7 @@
                 <w:noProof/>
                 <w:webHidden/>
               </w:rPr>
-              <w:instrText xml:space="preserve"> PAGEREF _Toc530429461 \h </w:instrText>
+              <w:instrText xml:space="preserve"> PAGEREF _Toc1395180 \h </w:instrText>
             </w:r>
             <w:r>
               <w:rPr>
@@ -1310,7 +1310,7 @@
         </w:p>
         <w:p>
           <w:pPr>
-            <w:pStyle w:val="TOC3"/>
+            <w:pStyle w:val="31"/>
             <w:tabs>
               <w:tab w:val="left" w:pos="1680"/>
               <w:tab w:val="right" w:leader="dot" w:pos="8302"/>
@@ -1321,7 +1321,7 @@
               <w:szCs w:val="22"/>
             </w:rPr>
           </w:pPr>
-          <w:hyperlink w:anchor="_Toc530429462" w:history="1">
+          <w:hyperlink w:anchor="_Toc1395181" w:history="1">
             <w:r>
               <w:rPr>
                 <w:rStyle w:val="af"/>
@@ -1363,7 +1363,7 @@
                 <w:noProof/>
                 <w:webHidden/>
               </w:rPr>
-              <w:instrText xml:space="preserve"> PAGEREF _Toc530429462 \h </w:instrText>
+              <w:instrText xml:space="preserve"> PAGEREF _Toc1395181 \h </w:instrText>
             </w:r>
             <w:r>
               <w:rPr>
@@ -1396,7 +1396,7 @@
         </w:p>
         <w:p>
           <w:pPr>
-            <w:pStyle w:val="TOC3"/>
+            <w:pStyle w:val="31"/>
             <w:tabs>
               <w:tab w:val="left" w:pos="1680"/>
               <w:tab w:val="right" w:leader="dot" w:pos="8302"/>
@@ -1407,7 +1407,7 @@
               <w:szCs w:val="22"/>
             </w:rPr>
           </w:pPr>
-          <w:hyperlink w:anchor="_Toc530429463" w:history="1">
+          <w:hyperlink w:anchor="_Toc1395182" w:history="1">
             <w:r>
               <w:rPr>
                 <w:rStyle w:val="af"/>
@@ -1449,7 +1449,7 @@
                 <w:noProof/>
                 <w:webHidden/>
               </w:rPr>
-              <w:instrText xml:space="preserve"> PAGEREF _Toc530429463 \h </w:instrText>
+              <w:instrText xml:space="preserve"> PAGEREF _Toc1395182 \h </w:instrText>
             </w:r>
             <w:r>
               <w:rPr>
@@ -1470,6 +1470,1158 @@
                 <w:webHidden/>
               </w:rPr>
               <w:t>4</w:t>
+            </w:r>
+            <w:r>
+              <w:rPr>
+                <w:noProof/>
+                <w:webHidden/>
+              </w:rPr>
+              <w:fldChar w:fldCharType="end"/>
+            </w:r>
+          </w:hyperlink>
+        </w:p>
+        <w:p>
+          <w:pPr>
+            <w:pStyle w:val="1c"/>
+            <w:spacing w:before="31" w:after="31"/>
+            <w:rPr>
+              <w:rFonts w:asciiTheme="minorHAnsi" w:eastAsiaTheme="minorEastAsia" w:hAnsiTheme="minorHAnsi" w:cstheme="minorBidi"/>
+              <w:b w:val="0"/>
+              <w:noProof/>
+              <w:szCs w:val="22"/>
+            </w:rPr>
+          </w:pPr>
+          <w:hyperlink w:anchor="_Toc1395183" w:history="1">
+            <w:r>
+              <w:rPr>
+                <w:rStyle w:val="af"/>
+                <w:noProof/>
+              </w:rPr>
+              <w:t>3</w:t>
+            </w:r>
+            <w:r>
+              <w:rPr>
+                <w:rFonts w:asciiTheme="minorHAnsi" w:eastAsiaTheme="minorEastAsia" w:hAnsiTheme="minorHAnsi" w:cstheme="minorBidi"/>
+                <w:b w:val="0"/>
+                <w:noProof/>
+                <w:szCs w:val="22"/>
+              </w:rPr>
+              <w:tab/>
+            </w:r>
+            <w:r>
+              <w:rPr>
+                <w:rStyle w:val="af"/>
+                <w:noProof/>
+              </w:rPr>
+              <w:t>单元测试</w:t>
+            </w:r>
+            <w:r>
+              <w:rPr>
+                <w:noProof/>
+                <w:webHidden/>
+              </w:rPr>
+              <w:tab/>
+            </w:r>
+            <w:r>
+              <w:rPr>
+                <w:noProof/>
+                <w:webHidden/>
+              </w:rPr>
+              <w:fldChar w:fldCharType="begin"/>
+            </w:r>
+            <w:r>
+              <w:rPr>
+                <w:noProof/>
+                <w:webHidden/>
+              </w:rPr>
+              <w:instrText xml:space="preserve"> PAGEREF _Toc1395183 \h </w:instrText>
+            </w:r>
+            <w:r>
+              <w:rPr>
+                <w:noProof/>
+                <w:webHidden/>
+              </w:rPr>
+            </w:r>
+            <w:r>
+              <w:rPr>
+                <w:noProof/>
+                <w:webHidden/>
+              </w:rPr>
+              <w:fldChar w:fldCharType="separate"/>
+            </w:r>
+            <w:r>
+              <w:rPr>
+                <w:noProof/>
+                <w:webHidden/>
+              </w:rPr>
+              <w:t>5</w:t>
+            </w:r>
+            <w:r>
+              <w:rPr>
+                <w:noProof/>
+                <w:webHidden/>
+              </w:rPr>
+              <w:fldChar w:fldCharType="end"/>
+            </w:r>
+          </w:hyperlink>
+        </w:p>
+        <w:p>
+          <w:pPr>
+            <w:pStyle w:val="22"/>
+            <w:tabs>
+              <w:tab w:val="left" w:pos="1260"/>
+              <w:tab w:val="right" w:leader="dot" w:pos="8302"/>
+            </w:tabs>
+            <w:rPr>
+              <w:rFonts w:asciiTheme="minorHAnsi" w:eastAsiaTheme="minorEastAsia" w:hAnsiTheme="minorHAnsi" w:cstheme="minorBidi"/>
+              <w:noProof/>
+              <w:szCs w:val="22"/>
+            </w:rPr>
+          </w:pPr>
+          <w:hyperlink w:anchor="_Toc1395184" w:history="1">
+            <w:r>
+              <w:rPr>
+                <w:rStyle w:val="af"/>
+                <w:noProof/>
+              </w:rPr>
+              <w:t>3.1</w:t>
+            </w:r>
+            <w:r>
+              <w:rPr>
+                <w:rFonts w:asciiTheme="minorHAnsi" w:eastAsiaTheme="minorEastAsia" w:hAnsiTheme="minorHAnsi" w:cstheme="minorBidi"/>
+                <w:noProof/>
+                <w:szCs w:val="22"/>
+              </w:rPr>
+              <w:tab/>
+            </w:r>
+            <w:r>
+              <w:rPr>
+                <w:rStyle w:val="af"/>
+                <w:noProof/>
+              </w:rPr>
+              <w:t>****</w:t>
+            </w:r>
+            <w:r>
+              <w:rPr>
+                <w:rStyle w:val="af"/>
+                <w:noProof/>
+              </w:rPr>
+              <w:t>模块</w:t>
+            </w:r>
+            <w:r>
+              <w:rPr>
+                <w:noProof/>
+                <w:webHidden/>
+              </w:rPr>
+              <w:tab/>
+            </w:r>
+            <w:r>
+              <w:rPr>
+                <w:noProof/>
+                <w:webHidden/>
+              </w:rPr>
+              <w:fldChar w:fldCharType="begin"/>
+            </w:r>
+            <w:r>
+              <w:rPr>
+                <w:noProof/>
+                <w:webHidden/>
+              </w:rPr>
+              <w:instrText xml:space="preserve"> PAGEREF _Toc1395184 \h </w:instrText>
+            </w:r>
+            <w:r>
+              <w:rPr>
+                <w:noProof/>
+                <w:webHidden/>
+              </w:rPr>
+            </w:r>
+            <w:r>
+              <w:rPr>
+                <w:noProof/>
+                <w:webHidden/>
+              </w:rPr>
+              <w:fldChar w:fldCharType="separate"/>
+            </w:r>
+            <w:r>
+              <w:rPr>
+                <w:noProof/>
+                <w:webHidden/>
+              </w:rPr>
+              <w:t>5</w:t>
+            </w:r>
+            <w:r>
+              <w:rPr>
+                <w:noProof/>
+                <w:webHidden/>
+              </w:rPr>
+              <w:fldChar w:fldCharType="end"/>
+            </w:r>
+          </w:hyperlink>
+        </w:p>
+        <w:p>
+          <w:pPr>
+            <w:pStyle w:val="31"/>
+            <w:tabs>
+              <w:tab w:val="left" w:pos="1680"/>
+              <w:tab w:val="right" w:leader="dot" w:pos="8302"/>
+            </w:tabs>
+            <w:rPr>
+              <w:rFonts w:asciiTheme="minorHAnsi" w:eastAsiaTheme="minorEastAsia" w:hAnsiTheme="minorHAnsi" w:cstheme="minorBidi"/>
+              <w:noProof/>
+              <w:szCs w:val="22"/>
+            </w:rPr>
+          </w:pPr>
+          <w:hyperlink w:anchor="_Toc1395185" w:history="1">
+            <w:r>
+              <w:rPr>
+                <w:rStyle w:val="af"/>
+                <w:noProof/>
+              </w:rPr>
+              <w:t>3.1.1</w:t>
+            </w:r>
+            <w:r>
+              <w:rPr>
+                <w:rFonts w:asciiTheme="minorHAnsi" w:eastAsiaTheme="minorEastAsia" w:hAnsiTheme="minorHAnsi" w:cstheme="minorBidi"/>
+                <w:noProof/>
+                <w:szCs w:val="22"/>
+              </w:rPr>
+              <w:tab/>
+            </w:r>
+            <w:r>
+              <w:rPr>
+                <w:rStyle w:val="af"/>
+                <w:noProof/>
+              </w:rPr>
+              <w:t>测试用例与执行分析</w:t>
+            </w:r>
+            <w:r>
+              <w:rPr>
+                <w:noProof/>
+                <w:webHidden/>
+              </w:rPr>
+              <w:tab/>
+            </w:r>
+            <w:r>
+              <w:rPr>
+                <w:noProof/>
+                <w:webHidden/>
+              </w:rPr>
+              <w:fldChar w:fldCharType="begin"/>
+            </w:r>
+            <w:r>
+              <w:rPr>
+                <w:noProof/>
+                <w:webHidden/>
+              </w:rPr>
+              <w:instrText xml:space="preserve"> PAGEREF _Toc1395185 \h </w:instrText>
+            </w:r>
+            <w:r>
+              <w:rPr>
+                <w:noProof/>
+                <w:webHidden/>
+              </w:rPr>
+            </w:r>
+            <w:r>
+              <w:rPr>
+                <w:noProof/>
+                <w:webHidden/>
+              </w:rPr>
+              <w:fldChar w:fldCharType="separate"/>
+            </w:r>
+            <w:r>
+              <w:rPr>
+                <w:noProof/>
+                <w:webHidden/>
+              </w:rPr>
+              <w:t>5</w:t>
+            </w:r>
+            <w:r>
+              <w:rPr>
+                <w:noProof/>
+                <w:webHidden/>
+              </w:rPr>
+              <w:fldChar w:fldCharType="end"/>
+            </w:r>
+          </w:hyperlink>
+        </w:p>
+        <w:p>
+          <w:pPr>
+            <w:pStyle w:val="31"/>
+            <w:tabs>
+              <w:tab w:val="right" w:leader="dot" w:pos="8302"/>
+            </w:tabs>
+            <w:rPr>
+              <w:rFonts w:asciiTheme="minorHAnsi" w:eastAsiaTheme="minorEastAsia" w:hAnsiTheme="minorHAnsi" w:cstheme="minorBidi"/>
+              <w:noProof/>
+              <w:szCs w:val="22"/>
+            </w:rPr>
+          </w:pPr>
+          <w:hyperlink w:anchor="_Toc1395186" w:history="1">
+            <w:r>
+              <w:rPr>
+                <w:rStyle w:val="af"/>
+                <w:noProof/>
+              </w:rPr>
+              <w:t>单元测试用例：</w:t>
+            </w:r>
+            <w:r>
+              <w:rPr>
+                <w:noProof/>
+                <w:webHidden/>
+              </w:rPr>
+              <w:tab/>
+            </w:r>
+            <w:r>
+              <w:rPr>
+                <w:noProof/>
+                <w:webHidden/>
+              </w:rPr>
+              <w:fldChar w:fldCharType="begin"/>
+            </w:r>
+            <w:r>
+              <w:rPr>
+                <w:noProof/>
+                <w:webHidden/>
+              </w:rPr>
+              <w:instrText xml:space="preserve"> PAGEREF _Toc1395186 \h </w:instrText>
+            </w:r>
+            <w:r>
+              <w:rPr>
+                <w:noProof/>
+                <w:webHidden/>
+              </w:rPr>
+            </w:r>
+            <w:r>
+              <w:rPr>
+                <w:noProof/>
+                <w:webHidden/>
+              </w:rPr>
+              <w:fldChar w:fldCharType="separate"/>
+            </w:r>
+            <w:r>
+              <w:rPr>
+                <w:noProof/>
+                <w:webHidden/>
+              </w:rPr>
+              <w:t>5</w:t>
+            </w:r>
+            <w:r>
+              <w:rPr>
+                <w:noProof/>
+                <w:webHidden/>
+              </w:rPr>
+              <w:fldChar w:fldCharType="end"/>
+            </w:r>
+          </w:hyperlink>
+        </w:p>
+        <w:p>
+          <w:pPr>
+            <w:pStyle w:val="31"/>
+            <w:tabs>
+              <w:tab w:val="right" w:leader="dot" w:pos="8302"/>
+            </w:tabs>
+            <w:rPr>
+              <w:rFonts w:asciiTheme="minorHAnsi" w:eastAsiaTheme="minorEastAsia" w:hAnsiTheme="minorHAnsi" w:cstheme="minorBidi"/>
+              <w:noProof/>
+              <w:szCs w:val="22"/>
+            </w:rPr>
+          </w:pPr>
+          <w:hyperlink w:anchor="_Toc1395187" w:history="1">
+            <w:r>
+              <w:rPr>
+                <w:rStyle w:val="af"/>
+                <w:noProof/>
+              </w:rPr>
+              <w:t>分析结果：</w:t>
+            </w:r>
+            <w:r>
+              <w:rPr>
+                <w:noProof/>
+                <w:webHidden/>
+              </w:rPr>
+              <w:tab/>
+            </w:r>
+            <w:r>
+              <w:rPr>
+                <w:noProof/>
+                <w:webHidden/>
+              </w:rPr>
+              <w:fldChar w:fldCharType="begin"/>
+            </w:r>
+            <w:r>
+              <w:rPr>
+                <w:noProof/>
+                <w:webHidden/>
+              </w:rPr>
+              <w:instrText xml:space="preserve"> PAGEREF _Toc1395187 \h </w:instrText>
+            </w:r>
+            <w:r>
+              <w:rPr>
+                <w:noProof/>
+                <w:webHidden/>
+              </w:rPr>
+            </w:r>
+            <w:r>
+              <w:rPr>
+                <w:noProof/>
+                <w:webHidden/>
+              </w:rPr>
+              <w:fldChar w:fldCharType="separate"/>
+            </w:r>
+            <w:r>
+              <w:rPr>
+                <w:noProof/>
+                <w:webHidden/>
+              </w:rPr>
+              <w:t>5</w:t>
+            </w:r>
+            <w:r>
+              <w:rPr>
+                <w:noProof/>
+                <w:webHidden/>
+              </w:rPr>
+              <w:fldChar w:fldCharType="end"/>
+            </w:r>
+          </w:hyperlink>
+        </w:p>
+        <w:p>
+          <w:pPr>
+            <w:pStyle w:val="31"/>
+            <w:tabs>
+              <w:tab w:val="left" w:pos="1680"/>
+              <w:tab w:val="right" w:leader="dot" w:pos="8302"/>
+            </w:tabs>
+            <w:rPr>
+              <w:rFonts w:asciiTheme="minorHAnsi" w:eastAsiaTheme="minorEastAsia" w:hAnsiTheme="minorHAnsi" w:cstheme="minorBidi"/>
+              <w:noProof/>
+              <w:szCs w:val="22"/>
+            </w:rPr>
+          </w:pPr>
+          <w:hyperlink w:anchor="_Toc1395188" w:history="1">
+            <w:r>
+              <w:rPr>
+                <w:rStyle w:val="af"/>
+                <w:noProof/>
+              </w:rPr>
+              <w:t>3.1.2</w:t>
+            </w:r>
+            <w:r>
+              <w:rPr>
+                <w:rFonts w:asciiTheme="minorHAnsi" w:eastAsiaTheme="minorEastAsia" w:hAnsiTheme="minorHAnsi" w:cstheme="minorBidi"/>
+                <w:noProof/>
+                <w:szCs w:val="22"/>
+              </w:rPr>
+              <w:tab/>
+            </w:r>
+            <w:r>
+              <w:rPr>
+                <w:rStyle w:val="af"/>
+                <w:noProof/>
+              </w:rPr>
+              <w:t>测试结果综合分析及建议</w:t>
+            </w:r>
+            <w:r>
+              <w:rPr>
+                <w:noProof/>
+                <w:webHidden/>
+              </w:rPr>
+              <w:tab/>
+            </w:r>
+            <w:r>
+              <w:rPr>
+                <w:noProof/>
+                <w:webHidden/>
+              </w:rPr>
+              <w:fldChar w:fldCharType="begin"/>
+            </w:r>
+            <w:r>
+              <w:rPr>
+                <w:noProof/>
+                <w:webHidden/>
+              </w:rPr>
+              <w:instrText xml:space="preserve"> PAGEREF _Toc1395188 \h </w:instrText>
+            </w:r>
+            <w:r>
+              <w:rPr>
+                <w:noProof/>
+                <w:webHidden/>
+              </w:rPr>
+            </w:r>
+            <w:r>
+              <w:rPr>
+                <w:noProof/>
+                <w:webHidden/>
+              </w:rPr>
+              <w:fldChar w:fldCharType="separate"/>
+            </w:r>
+            <w:r>
+              <w:rPr>
+                <w:noProof/>
+                <w:webHidden/>
+              </w:rPr>
+              <w:t>5</w:t>
+            </w:r>
+            <w:r>
+              <w:rPr>
+                <w:noProof/>
+                <w:webHidden/>
+              </w:rPr>
+              <w:fldChar w:fldCharType="end"/>
+            </w:r>
+          </w:hyperlink>
+        </w:p>
+        <w:p>
+          <w:pPr>
+            <w:pStyle w:val="31"/>
+            <w:tabs>
+              <w:tab w:val="left" w:pos="1680"/>
+              <w:tab w:val="right" w:leader="dot" w:pos="8302"/>
+            </w:tabs>
+            <w:rPr>
+              <w:rFonts w:asciiTheme="minorHAnsi" w:eastAsiaTheme="minorEastAsia" w:hAnsiTheme="minorHAnsi" w:cstheme="minorBidi"/>
+              <w:noProof/>
+              <w:szCs w:val="22"/>
+            </w:rPr>
+          </w:pPr>
+          <w:hyperlink w:anchor="_Toc1395189" w:history="1">
+            <w:r>
+              <w:rPr>
+                <w:rStyle w:val="af"/>
+                <w:noProof/>
+              </w:rPr>
+              <w:t>3.1.3</w:t>
+            </w:r>
+            <w:r>
+              <w:rPr>
+                <w:rFonts w:asciiTheme="minorHAnsi" w:eastAsiaTheme="minorEastAsia" w:hAnsiTheme="minorHAnsi" w:cstheme="minorBidi"/>
+                <w:noProof/>
+                <w:szCs w:val="22"/>
+              </w:rPr>
+              <w:tab/>
+            </w:r>
+            <w:r>
+              <w:rPr>
+                <w:rStyle w:val="af"/>
+                <w:noProof/>
+              </w:rPr>
+              <w:t>测试经验总结</w:t>
+            </w:r>
+            <w:r>
+              <w:rPr>
+                <w:noProof/>
+                <w:webHidden/>
+              </w:rPr>
+              <w:tab/>
+            </w:r>
+            <w:r>
+              <w:rPr>
+                <w:noProof/>
+                <w:webHidden/>
+              </w:rPr>
+              <w:fldChar w:fldCharType="begin"/>
+            </w:r>
+            <w:r>
+              <w:rPr>
+                <w:noProof/>
+                <w:webHidden/>
+              </w:rPr>
+              <w:instrText xml:space="preserve"> PAGEREF _Toc1395189 \h </w:instrText>
+            </w:r>
+            <w:r>
+              <w:rPr>
+                <w:noProof/>
+                <w:webHidden/>
+              </w:rPr>
+            </w:r>
+            <w:r>
+              <w:rPr>
+                <w:noProof/>
+                <w:webHidden/>
+              </w:rPr>
+              <w:fldChar w:fldCharType="separate"/>
+            </w:r>
+            <w:r>
+              <w:rPr>
+                <w:noProof/>
+                <w:webHidden/>
+              </w:rPr>
+              <w:t>5</w:t>
+            </w:r>
+            <w:r>
+              <w:rPr>
+                <w:noProof/>
+                <w:webHidden/>
+              </w:rPr>
+              <w:fldChar w:fldCharType="end"/>
+            </w:r>
+          </w:hyperlink>
+        </w:p>
+        <w:p>
+          <w:pPr>
+            <w:pStyle w:val="1c"/>
+            <w:spacing w:before="31" w:after="31"/>
+            <w:rPr>
+              <w:rFonts w:asciiTheme="minorHAnsi" w:eastAsiaTheme="minorEastAsia" w:hAnsiTheme="minorHAnsi" w:cstheme="minorBidi"/>
+              <w:b w:val="0"/>
+              <w:noProof/>
+              <w:szCs w:val="22"/>
+            </w:rPr>
+          </w:pPr>
+          <w:hyperlink w:anchor="_Toc1395190" w:history="1">
+            <w:r>
+              <w:rPr>
+                <w:rStyle w:val="af"/>
+                <w:noProof/>
+              </w:rPr>
+              <w:t>4</w:t>
+            </w:r>
+            <w:r>
+              <w:rPr>
+                <w:rFonts w:asciiTheme="minorHAnsi" w:eastAsiaTheme="minorEastAsia" w:hAnsiTheme="minorHAnsi" w:cstheme="minorBidi"/>
+                <w:b w:val="0"/>
+                <w:noProof/>
+                <w:szCs w:val="22"/>
+              </w:rPr>
+              <w:tab/>
+            </w:r>
+            <w:r>
+              <w:rPr>
+                <w:rStyle w:val="af"/>
+                <w:noProof/>
+              </w:rPr>
+              <w:t>功能测试</w:t>
+            </w:r>
+            <w:r>
+              <w:rPr>
+                <w:noProof/>
+                <w:webHidden/>
+              </w:rPr>
+              <w:tab/>
+            </w:r>
+            <w:r>
+              <w:rPr>
+                <w:noProof/>
+                <w:webHidden/>
+              </w:rPr>
+              <w:fldChar w:fldCharType="begin"/>
+            </w:r>
+            <w:r>
+              <w:rPr>
+                <w:noProof/>
+                <w:webHidden/>
+              </w:rPr>
+              <w:instrText xml:space="preserve"> PAGEREF _Toc1395190 \h </w:instrText>
+            </w:r>
+            <w:r>
+              <w:rPr>
+                <w:noProof/>
+                <w:webHidden/>
+              </w:rPr>
+            </w:r>
+            <w:r>
+              <w:rPr>
+                <w:noProof/>
+                <w:webHidden/>
+              </w:rPr>
+              <w:fldChar w:fldCharType="separate"/>
+            </w:r>
+            <w:r>
+              <w:rPr>
+                <w:noProof/>
+                <w:webHidden/>
+              </w:rPr>
+              <w:t>5</w:t>
+            </w:r>
+            <w:r>
+              <w:rPr>
+                <w:noProof/>
+                <w:webHidden/>
+              </w:rPr>
+              <w:fldChar w:fldCharType="end"/>
+            </w:r>
+          </w:hyperlink>
+        </w:p>
+        <w:p>
+          <w:pPr>
+            <w:pStyle w:val="22"/>
+            <w:tabs>
+              <w:tab w:val="left" w:pos="1260"/>
+              <w:tab w:val="right" w:leader="dot" w:pos="8302"/>
+            </w:tabs>
+            <w:rPr>
+              <w:rFonts w:asciiTheme="minorHAnsi" w:eastAsiaTheme="minorEastAsia" w:hAnsiTheme="minorHAnsi" w:cstheme="minorBidi"/>
+              <w:noProof/>
+              <w:szCs w:val="22"/>
+            </w:rPr>
+          </w:pPr>
+          <w:hyperlink w:anchor="_Toc1395191" w:history="1">
+            <w:r>
+              <w:rPr>
+                <w:rStyle w:val="af"/>
+                <w:noProof/>
+              </w:rPr>
+              <w:t>4.1</w:t>
+            </w:r>
+            <w:r>
+              <w:rPr>
+                <w:rFonts w:asciiTheme="minorHAnsi" w:eastAsiaTheme="minorEastAsia" w:hAnsiTheme="minorHAnsi" w:cstheme="minorBidi"/>
+                <w:noProof/>
+                <w:szCs w:val="22"/>
+              </w:rPr>
+              <w:tab/>
+            </w:r>
+            <w:r>
+              <w:rPr>
+                <w:rStyle w:val="af"/>
+                <w:noProof/>
+              </w:rPr>
+              <w:t>****</w:t>
+            </w:r>
+            <w:r>
+              <w:rPr>
+                <w:rStyle w:val="af"/>
+                <w:noProof/>
+              </w:rPr>
+              <w:t>功能</w:t>
+            </w:r>
+            <w:r>
+              <w:rPr>
+                <w:noProof/>
+                <w:webHidden/>
+              </w:rPr>
+              <w:tab/>
+            </w:r>
+            <w:r>
+              <w:rPr>
+                <w:noProof/>
+                <w:webHidden/>
+              </w:rPr>
+              <w:fldChar w:fldCharType="begin"/>
+            </w:r>
+            <w:r>
+              <w:rPr>
+                <w:noProof/>
+                <w:webHidden/>
+              </w:rPr>
+              <w:instrText xml:space="preserve"> PAGEREF _Toc1395191 \h </w:instrText>
+            </w:r>
+            <w:r>
+              <w:rPr>
+                <w:noProof/>
+                <w:webHidden/>
+              </w:rPr>
+            </w:r>
+            <w:r>
+              <w:rPr>
+                <w:noProof/>
+                <w:webHidden/>
+              </w:rPr>
+              <w:fldChar w:fldCharType="separate"/>
+            </w:r>
+            <w:r>
+              <w:rPr>
+                <w:noProof/>
+                <w:webHidden/>
+              </w:rPr>
+              <w:t>5</w:t>
+            </w:r>
+            <w:r>
+              <w:rPr>
+                <w:noProof/>
+                <w:webHidden/>
+              </w:rPr>
+              <w:fldChar w:fldCharType="end"/>
+            </w:r>
+          </w:hyperlink>
+        </w:p>
+        <w:p>
+          <w:pPr>
+            <w:pStyle w:val="31"/>
+            <w:tabs>
+              <w:tab w:val="left" w:pos="1680"/>
+              <w:tab w:val="right" w:leader="dot" w:pos="8302"/>
+            </w:tabs>
+            <w:rPr>
+              <w:rFonts w:asciiTheme="minorHAnsi" w:eastAsiaTheme="minorEastAsia" w:hAnsiTheme="minorHAnsi" w:cstheme="minorBidi"/>
+              <w:noProof/>
+              <w:szCs w:val="22"/>
+            </w:rPr>
+          </w:pPr>
+          <w:hyperlink w:anchor="_Toc1395192" w:history="1">
+            <w:r>
+              <w:rPr>
+                <w:rStyle w:val="af"/>
+                <w:noProof/>
+              </w:rPr>
+              <w:t>4.1.1</w:t>
+            </w:r>
+            <w:r>
+              <w:rPr>
+                <w:rFonts w:asciiTheme="minorHAnsi" w:eastAsiaTheme="minorEastAsia" w:hAnsiTheme="minorHAnsi" w:cstheme="minorBidi"/>
+                <w:noProof/>
+                <w:szCs w:val="22"/>
+              </w:rPr>
+              <w:tab/>
+            </w:r>
+            <w:r>
+              <w:rPr>
+                <w:rStyle w:val="af"/>
+                <w:noProof/>
+              </w:rPr>
+              <w:t>测试用例与执行分析</w:t>
+            </w:r>
+            <w:r>
+              <w:rPr>
+                <w:noProof/>
+                <w:webHidden/>
+              </w:rPr>
+              <w:tab/>
+            </w:r>
+            <w:r>
+              <w:rPr>
+                <w:noProof/>
+                <w:webHidden/>
+              </w:rPr>
+              <w:fldChar w:fldCharType="begin"/>
+            </w:r>
+            <w:r>
+              <w:rPr>
+                <w:noProof/>
+                <w:webHidden/>
+              </w:rPr>
+              <w:instrText xml:space="preserve"> PAGEREF _Toc1395192 \h </w:instrText>
+            </w:r>
+            <w:r>
+              <w:rPr>
+                <w:noProof/>
+                <w:webHidden/>
+              </w:rPr>
+            </w:r>
+            <w:r>
+              <w:rPr>
+                <w:noProof/>
+                <w:webHidden/>
+              </w:rPr>
+              <w:fldChar w:fldCharType="separate"/>
+            </w:r>
+            <w:r>
+              <w:rPr>
+                <w:noProof/>
+                <w:webHidden/>
+              </w:rPr>
+              <w:t>5</w:t>
+            </w:r>
+            <w:r>
+              <w:rPr>
+                <w:noProof/>
+                <w:webHidden/>
+              </w:rPr>
+              <w:fldChar w:fldCharType="end"/>
+            </w:r>
+          </w:hyperlink>
+        </w:p>
+        <w:p>
+          <w:pPr>
+            <w:pStyle w:val="31"/>
+            <w:tabs>
+              <w:tab w:val="right" w:leader="dot" w:pos="8302"/>
+            </w:tabs>
+            <w:rPr>
+              <w:rFonts w:asciiTheme="minorHAnsi" w:eastAsiaTheme="minorEastAsia" w:hAnsiTheme="minorHAnsi" w:cstheme="minorBidi"/>
+              <w:noProof/>
+              <w:szCs w:val="22"/>
+            </w:rPr>
+          </w:pPr>
+          <w:hyperlink w:anchor="_Toc1395193" w:history="1">
+            <w:r>
+              <w:rPr>
+                <w:rStyle w:val="af"/>
+                <w:noProof/>
+              </w:rPr>
+              <w:t>测试用例：</w:t>
+            </w:r>
+            <w:r>
+              <w:rPr>
+                <w:noProof/>
+                <w:webHidden/>
+              </w:rPr>
+              <w:tab/>
+            </w:r>
+            <w:r>
+              <w:rPr>
+                <w:noProof/>
+                <w:webHidden/>
+              </w:rPr>
+              <w:fldChar w:fldCharType="begin"/>
+            </w:r>
+            <w:r>
+              <w:rPr>
+                <w:noProof/>
+                <w:webHidden/>
+              </w:rPr>
+              <w:instrText xml:space="preserve"> PAGEREF _Toc1395193 \h </w:instrText>
+            </w:r>
+            <w:r>
+              <w:rPr>
+                <w:noProof/>
+                <w:webHidden/>
+              </w:rPr>
+            </w:r>
+            <w:r>
+              <w:rPr>
+                <w:noProof/>
+                <w:webHidden/>
+              </w:rPr>
+              <w:fldChar w:fldCharType="separate"/>
+            </w:r>
+            <w:r>
+              <w:rPr>
+                <w:noProof/>
+                <w:webHidden/>
+              </w:rPr>
+              <w:t>5</w:t>
+            </w:r>
+            <w:r>
+              <w:rPr>
+                <w:noProof/>
+                <w:webHidden/>
+              </w:rPr>
+              <w:fldChar w:fldCharType="end"/>
+            </w:r>
+          </w:hyperlink>
+        </w:p>
+        <w:p>
+          <w:pPr>
+            <w:pStyle w:val="31"/>
+            <w:tabs>
+              <w:tab w:val="right" w:leader="dot" w:pos="8302"/>
+            </w:tabs>
+            <w:rPr>
+              <w:rFonts w:asciiTheme="minorHAnsi" w:eastAsiaTheme="minorEastAsia" w:hAnsiTheme="minorHAnsi" w:cstheme="minorBidi"/>
+              <w:noProof/>
+              <w:szCs w:val="22"/>
+            </w:rPr>
+          </w:pPr>
+          <w:hyperlink w:anchor="_Toc1395194" w:history="1">
+            <w:r>
+              <w:rPr>
+                <w:rStyle w:val="af"/>
+                <w:noProof/>
+              </w:rPr>
+              <w:t>分析结果：</w:t>
+            </w:r>
+            <w:r>
+              <w:rPr>
+                <w:noProof/>
+                <w:webHidden/>
+              </w:rPr>
+              <w:tab/>
+            </w:r>
+            <w:r>
+              <w:rPr>
+                <w:noProof/>
+                <w:webHidden/>
+              </w:rPr>
+              <w:fldChar w:fldCharType="begin"/>
+            </w:r>
+            <w:r>
+              <w:rPr>
+                <w:noProof/>
+                <w:webHidden/>
+              </w:rPr>
+              <w:instrText xml:space="preserve"> PAGEREF _Toc1395194 \h </w:instrText>
+            </w:r>
+            <w:r>
+              <w:rPr>
+                <w:noProof/>
+                <w:webHidden/>
+              </w:rPr>
+            </w:r>
+            <w:r>
+              <w:rPr>
+                <w:noProof/>
+                <w:webHidden/>
+              </w:rPr>
+              <w:fldChar w:fldCharType="separate"/>
+            </w:r>
+            <w:r>
+              <w:rPr>
+                <w:noProof/>
+                <w:webHidden/>
+              </w:rPr>
+              <w:t>6</w:t>
+            </w:r>
+            <w:r>
+              <w:rPr>
+                <w:noProof/>
+                <w:webHidden/>
+              </w:rPr>
+              <w:fldChar w:fldCharType="end"/>
+            </w:r>
+          </w:hyperlink>
+        </w:p>
+        <w:p>
+          <w:pPr>
+            <w:pStyle w:val="31"/>
+            <w:tabs>
+              <w:tab w:val="left" w:pos="1680"/>
+              <w:tab w:val="right" w:leader="dot" w:pos="8302"/>
+            </w:tabs>
+            <w:rPr>
+              <w:rFonts w:asciiTheme="minorHAnsi" w:eastAsiaTheme="minorEastAsia" w:hAnsiTheme="minorHAnsi" w:cstheme="minorBidi"/>
+              <w:noProof/>
+              <w:szCs w:val="22"/>
+            </w:rPr>
+          </w:pPr>
+          <w:hyperlink w:anchor="_Toc1395195" w:history="1">
+            <w:r>
+              <w:rPr>
+                <w:rStyle w:val="af"/>
+                <w:noProof/>
+              </w:rPr>
+              <w:t>4.1.2</w:t>
+            </w:r>
+            <w:r>
+              <w:rPr>
+                <w:rFonts w:asciiTheme="minorHAnsi" w:eastAsiaTheme="minorEastAsia" w:hAnsiTheme="minorHAnsi" w:cstheme="minorBidi"/>
+                <w:noProof/>
+                <w:szCs w:val="22"/>
+              </w:rPr>
+              <w:tab/>
+            </w:r>
+            <w:r>
+              <w:rPr>
+                <w:rStyle w:val="af"/>
+                <w:noProof/>
+              </w:rPr>
+              <w:t>测试结果综合分析及建议</w:t>
+            </w:r>
+            <w:r>
+              <w:rPr>
+                <w:noProof/>
+                <w:webHidden/>
+              </w:rPr>
+              <w:tab/>
+            </w:r>
+            <w:r>
+              <w:rPr>
+                <w:noProof/>
+                <w:webHidden/>
+              </w:rPr>
+              <w:fldChar w:fldCharType="begin"/>
+            </w:r>
+            <w:r>
+              <w:rPr>
+                <w:noProof/>
+                <w:webHidden/>
+              </w:rPr>
+              <w:instrText xml:space="preserve"> PAGEREF _Toc1395195 \h </w:instrText>
+            </w:r>
+            <w:r>
+              <w:rPr>
+                <w:noProof/>
+                <w:webHidden/>
+              </w:rPr>
+            </w:r>
+            <w:r>
+              <w:rPr>
+                <w:noProof/>
+                <w:webHidden/>
+              </w:rPr>
+              <w:fldChar w:fldCharType="separate"/>
+            </w:r>
+            <w:r>
+              <w:rPr>
+                <w:noProof/>
+                <w:webHidden/>
+              </w:rPr>
+              <w:t>6</w:t>
+            </w:r>
+            <w:r>
+              <w:rPr>
+                <w:noProof/>
+                <w:webHidden/>
+              </w:rPr>
+              <w:fldChar w:fldCharType="end"/>
+            </w:r>
+          </w:hyperlink>
+        </w:p>
+        <w:p>
+          <w:pPr>
+            <w:pStyle w:val="31"/>
+            <w:tabs>
+              <w:tab w:val="left" w:pos="1680"/>
+              <w:tab w:val="right" w:leader="dot" w:pos="8302"/>
+            </w:tabs>
+            <w:rPr>
+              <w:rFonts w:asciiTheme="minorHAnsi" w:eastAsiaTheme="minorEastAsia" w:hAnsiTheme="minorHAnsi" w:cstheme="minorBidi"/>
+              <w:noProof/>
+              <w:szCs w:val="22"/>
+            </w:rPr>
+          </w:pPr>
+          <w:hyperlink w:anchor="_Toc1395196" w:history="1">
+            <w:r>
+              <w:rPr>
+                <w:rStyle w:val="af"/>
+                <w:noProof/>
+              </w:rPr>
+              <w:t>4.1.3</w:t>
+            </w:r>
+            <w:r>
+              <w:rPr>
+                <w:rFonts w:asciiTheme="minorHAnsi" w:eastAsiaTheme="minorEastAsia" w:hAnsiTheme="minorHAnsi" w:cstheme="minorBidi"/>
+                <w:noProof/>
+                <w:szCs w:val="22"/>
+              </w:rPr>
+              <w:tab/>
+            </w:r>
+            <w:r>
+              <w:rPr>
+                <w:rStyle w:val="af"/>
+                <w:noProof/>
+              </w:rPr>
+              <w:t>测试经验总结</w:t>
+            </w:r>
+            <w:r>
+              <w:rPr>
+                <w:noProof/>
+                <w:webHidden/>
+              </w:rPr>
+              <w:tab/>
+            </w:r>
+            <w:r>
+              <w:rPr>
+                <w:noProof/>
+                <w:webHidden/>
+              </w:rPr>
+              <w:fldChar w:fldCharType="begin"/>
+            </w:r>
+            <w:r>
+              <w:rPr>
+                <w:noProof/>
+                <w:webHidden/>
+              </w:rPr>
+              <w:instrText xml:space="preserve"> PAGEREF _Toc1395196 \h </w:instrText>
+            </w:r>
+            <w:r>
+              <w:rPr>
+                <w:noProof/>
+                <w:webHidden/>
+              </w:rPr>
+            </w:r>
+            <w:r>
+              <w:rPr>
+                <w:noProof/>
+                <w:webHidden/>
+              </w:rPr>
+              <w:fldChar w:fldCharType="separate"/>
+            </w:r>
+            <w:r>
+              <w:rPr>
+                <w:noProof/>
+                <w:webHidden/>
+              </w:rPr>
+              <w:t>6</w:t>
             </w:r>
             <w:r>
               <w:rPr>
@@ -1559,70 +2711,7 @@
     <w:p>
       <w:pPr>
         <w:pStyle w:val="21"/>
-        <w:ind w:left="883" w:hanging="883"/>
-        <w:rPr>
-          <w:color w:val="000000"/>
-        </w:rPr>
-      </w:pPr>
-    </w:p>
-    <w:p>
-      <w:pPr>
-        <w:pStyle w:val="21"/>
-        <w:ind w:left="883" w:hanging="883"/>
-        <w:rPr>
-          <w:color w:val="000000"/>
-        </w:rPr>
-      </w:pPr>
-    </w:p>
-    <w:p>
-      <w:pPr>
-        <w:pStyle w:val="21"/>
-        <w:ind w:left="883" w:hanging="883"/>
-        <w:rPr>
-          <w:color w:val="000000"/>
-        </w:rPr>
-      </w:pPr>
-    </w:p>
-    <w:p>
-      <w:pPr>
-        <w:pStyle w:val="21"/>
-        <w:ind w:left="883" w:hanging="883"/>
-        <w:rPr>
-          <w:color w:val="000000"/>
-        </w:rPr>
-      </w:pPr>
-    </w:p>
-    <w:p>
-      <w:pPr>
-        <w:pStyle w:val="21"/>
-        <w:ind w:left="883" w:hanging="883"/>
-        <w:rPr>
-          <w:color w:val="000000"/>
-        </w:rPr>
-      </w:pPr>
-    </w:p>
-    <w:p>
-      <w:pPr>
-        <w:pStyle w:val="21"/>
-        <w:ind w:left="883" w:hanging="883"/>
-        <w:rPr>
-          <w:color w:val="000000"/>
-        </w:rPr>
-      </w:pPr>
-    </w:p>
-    <w:p>
-      <w:pPr>
-        <w:pStyle w:val="21"/>
-        <w:ind w:left="883" w:hanging="883"/>
-        <w:rPr>
-          <w:color w:val="000000"/>
-        </w:rPr>
-      </w:pPr>
-    </w:p>
-    <w:p>
-      <w:pPr>
-        <w:pStyle w:val="21"/>
-        <w:ind w:left="883" w:hanging="883"/>
+        <w:jc w:val="both"/>
         <w:rPr>
           <w:color w:val="000000"/>
         </w:rPr>
@@ -5524,7 +6613,7 @@
         </w:numPr>
       </w:pPr>
       <w:bookmarkStart w:id="0" w:name="_Toc403425379"/>
-      <w:bookmarkStart w:id="1" w:name="_Toc530429455"/>
+      <w:bookmarkStart w:id="1" w:name="_Toc1395174"/>
       <w:bookmarkStart w:id="2" w:name="_Toc320869659"/>
       <w:bookmarkStart w:id="3" w:name="_Toc331238737"/>
       <w:bookmarkStart w:id="4" w:name="_Toc331243571"/>
@@ -5548,7 +6637,7 @@
       <w:bookmarkStart w:id="11" w:name="_Toc331243746"/>
       <w:bookmarkStart w:id="12" w:name="_Toc363084168"/>
       <w:bookmarkStart w:id="13" w:name="_Toc403425380"/>
-      <w:bookmarkStart w:id="14" w:name="_Toc530429456"/>
+      <w:bookmarkStart w:id="14" w:name="_Toc1395175"/>
       <w:r>
         <w:rPr>
           <w:rFonts w:hint="eastAsia"/>
@@ -5634,7 +6723,7 @@
       <w:pPr>
         <w:pStyle w:val="2"/>
       </w:pPr>
-      <w:bookmarkStart w:id="15" w:name="_Toc530429457"/>
+      <w:bookmarkStart w:id="15" w:name="_Toc1395176"/>
       <w:r>
         <w:rPr>
           <w:rFonts w:hint="eastAsia"/>
@@ -5703,21 +6792,7 @@
         <w:rPr>
           <w:rFonts w:hint="eastAsia"/>
         </w:rPr>
-        <w:t>注重用户的体验，旨在为用户提供</w:t>
-      </w:r>
-      <w:proofErr w:type="gramStart"/>
-      <w:r>
-        <w:rPr>
-          <w:rFonts w:hint="eastAsia"/>
-        </w:rPr>
-        <w:t>优美友好</w:t>
-      </w:r>
-      <w:proofErr w:type="gramEnd"/>
-      <w:r>
-        <w:rPr>
-          <w:rFonts w:hint="eastAsia"/>
-        </w:rPr>
-        <w:t>的界面和优质流畅的服务。</w:t>
+        <w:t>注重用户的体验，旨在为用户提供优美友好的界面和优质流畅的服务。</w:t>
       </w:r>
     </w:p>
     <w:p>
@@ -5751,7 +6826,6 @@
         </w:rPr>
         <w:t>，后端</w:t>
       </w:r>
-      <w:proofErr w:type="spellStart"/>
       <w:r>
         <w:rPr>
           <w:rFonts w:hint="eastAsia"/>
@@ -5759,11 +6833,7 @@
         <w:t>Server</w:t>
       </w:r>
       <w:r>
-        <w:t>A</w:t>
-      </w:r>
-      <w:proofErr w:type="spellEnd"/>
-      <w:r>
-        <w:t>/B</w:t>
+        <w:t>A/B</w:t>
       </w:r>
       <w:r>
         <w:rPr>
@@ -5813,14 +6883,6 @@
         </w:rPr>
         <w:t>。</w:t>
       </w:r>
-    </w:p>
-    <w:p>
-      <w:pPr>
-        <w:ind w:firstLine="420"/>
-        <w:rPr>
-          <w:rFonts w:hint="eastAsia"/>
-        </w:rPr>
-      </w:pPr>
     </w:p>
     <w:p>
       <w:pPr>
@@ -5835,7 +6897,7 @@
       <w:bookmarkStart w:id="19" w:name="_Toc331243748"/>
       <w:bookmarkStart w:id="20" w:name="_Toc363084170"/>
       <w:bookmarkStart w:id="21" w:name="_Toc403425382"/>
-      <w:bookmarkStart w:id="22" w:name="_Toc530429458"/>
+      <w:bookmarkStart w:id="22" w:name="_Toc1395177"/>
       <w:r>
         <w:t>术语和缩略语</w:t>
       </w:r>
@@ -5921,35 +6983,7 @@
         <w:rPr>
           <w:rFonts w:hint="eastAsia"/>
         </w:rPr>
-        <w:t>实现响应的数据绑定和组合的视图组件。它不仅易于上手，还便于与</w:t>
-      </w:r>
-      <w:proofErr w:type="gramStart"/>
-      <w:r>
-        <w:rPr>
-          <w:rFonts w:hint="eastAsia"/>
-        </w:rPr>
-        <w:t>第三方库或</w:t>
-      </w:r>
-      <w:proofErr w:type="gramEnd"/>
-      <w:r>
-        <w:rPr>
-          <w:rFonts w:hint="eastAsia"/>
-        </w:rPr>
-        <w:t>既有项目整合。另一方面，当与</w:t>
-      </w:r>
-      <w:proofErr w:type="gramStart"/>
-      <w:r>
-        <w:rPr>
-          <w:rFonts w:hint="eastAsia"/>
-        </w:rPr>
-        <w:t>单文件</w:t>
-      </w:r>
-      <w:proofErr w:type="gramEnd"/>
-      <w:r>
-        <w:rPr>
-          <w:rFonts w:hint="eastAsia"/>
-        </w:rPr>
-        <w:t>组件和</w:t>
+        <w:t>实现响应的数据绑定和组合的视图组件。它不仅易于上手，还便于与第三方库或既有项目整合。另一方面，当与单文件组件和</w:t>
       </w:r>
       <w:r>
         <w:t xml:space="preserve"> Vue</w:t>
@@ -5958,21 +6992,7 @@
         <w:rPr>
           <w:rFonts w:hint="eastAsia"/>
         </w:rPr>
-        <w:t>生态系统支持的</w:t>
-      </w:r>
-      <w:proofErr w:type="gramStart"/>
-      <w:r>
-        <w:rPr>
-          <w:rFonts w:hint="eastAsia"/>
-        </w:rPr>
-        <w:t>库结合</w:t>
-      </w:r>
-      <w:proofErr w:type="gramEnd"/>
-      <w:r>
-        <w:rPr>
-          <w:rFonts w:hint="eastAsia"/>
-        </w:rPr>
-        <w:t>使用时，</w:t>
+        <w:t>生态系统支持的库结合使用时，</w:t>
       </w:r>
       <w:r>
         <w:t>Vue</w:t>
@@ -6002,20 +7022,182 @@
         <w:t>2</w:t>
       </w:r>
       <w:r>
-        <w:t>] Karma</w:t>
-      </w:r>
-      <w:r>
-        <w:t>:</w:t>
-      </w:r>
-      <w:r>
-        <w:t xml:space="preserve"> </w:t>
+        <w:t xml:space="preserve">] </w:t>
+      </w:r>
+      <w:r>
+        <w:t xml:space="preserve">Jest: </w:t>
+      </w:r>
+      <w:r>
+        <w:rPr>
+          <w:rFonts w:hint="eastAsia"/>
+        </w:rPr>
+        <w:t>一款令人愉悦的</w:t>
+      </w:r>
+      <w:r>
+        <w:rPr>
+          <w:rFonts w:hint="eastAsia"/>
+        </w:rPr>
+        <w:t>JavaScript</w:t>
+      </w:r>
+      <w:r>
+        <w:rPr>
+          <w:rFonts w:hint="eastAsia"/>
+        </w:rPr>
+        <w:t>前端测试框架。</w:t>
+      </w:r>
+    </w:p>
+    <w:p>
+      <w:pPr>
+        <w:spacing w:line="300" w:lineRule="auto"/>
+        <w:ind w:firstLineChars="250" w:firstLine="525"/>
+      </w:pPr>
+      <w:r>
+        <w:t>[</w:t>
+      </w:r>
+      <w:r>
+        <w:rPr>
+          <w:rFonts w:hint="eastAsia"/>
+        </w:rPr>
+        <w:t>3</w:t>
+      </w:r>
+      <w:r>
+        <w:t xml:space="preserve">] CI: </w:t>
+      </w:r>
+      <w:r>
+        <w:rPr>
+          <w:rFonts w:hint="eastAsia"/>
+        </w:rPr>
+        <w:t>CI</w:t>
+      </w:r>
+      <w:r>
+        <w:rPr>
+          <w:rFonts w:hint="eastAsia"/>
+        </w:rPr>
+        <w:t>的全称是</w:t>
+      </w:r>
+      <w:r>
+        <w:rPr>
+          <w:rFonts w:hint="eastAsia"/>
+        </w:rPr>
+        <w:t>Continuous Integration</w:t>
+      </w:r>
+      <w:r>
+        <w:rPr>
+          <w:rFonts w:hint="eastAsia"/>
+        </w:rPr>
+        <w:t>，表示持续集成。在</w:t>
+      </w:r>
+      <w:r>
+        <w:rPr>
+          <w:rFonts w:hint="eastAsia"/>
+        </w:rPr>
+        <w:t>CI</w:t>
+      </w:r>
+      <w:r>
+        <w:rPr>
+          <w:rFonts w:hint="eastAsia"/>
+        </w:rPr>
+        <w:t>环境中，开发人员将会频繁地向主干提交代码。这些新提交的代码在最终合并到主干前，需要经过编译和自动化测试流进行验证。持续集成过程</w:t>
+      </w:r>
+      <w:r>
+        <w:rPr>
+          <w:rFonts w:hint="eastAsia"/>
+        </w:rPr>
+        <w:t>中很重视自动化测试验证结果，以保障所有的提交在合并主线之后没有</w:t>
+      </w:r>
+      <w:r>
+        <w:rPr>
+          <w:rFonts w:hint="eastAsia"/>
+        </w:rPr>
+        <w:t>问题，</w:t>
+      </w:r>
+      <w:r>
+        <w:rPr>
+          <w:rFonts w:hint="eastAsia"/>
+        </w:rPr>
+        <w:t>或</w:t>
+      </w:r>
+      <w:r>
+        <w:rPr>
+          <w:rFonts w:hint="eastAsia"/>
+        </w:rPr>
+        <w:t>对可能出现的一些问题进行预警。</w:t>
+      </w:r>
+    </w:p>
+    <w:p>
+      <w:pPr>
+        <w:spacing w:line="300" w:lineRule="auto"/>
+        <w:ind w:firstLineChars="250" w:firstLine="525"/>
+      </w:pPr>
+      <w:r>
+        <w:t>[</w:t>
+      </w:r>
+      <w:r>
+        <w:rPr>
+          <w:rFonts w:hint="eastAsia"/>
+        </w:rPr>
+        <w:t>4</w:t>
+      </w:r>
+      <w:r>
+        <w:t xml:space="preserve">] CD: </w:t>
+      </w:r>
+      <w:r>
+        <w:rPr>
+          <w:rFonts w:hint="eastAsia"/>
+        </w:rPr>
+        <w:t>CD</w:t>
+      </w:r>
+      <w:r>
+        <w:rPr>
+          <w:rFonts w:hint="eastAsia"/>
+        </w:rPr>
+        <w:t>的全称是</w:t>
+      </w:r>
+      <w:r>
+        <w:rPr>
+          <w:rFonts w:hint="eastAsia"/>
+        </w:rPr>
+        <w:t>Continuous Deployment</w:t>
+      </w:r>
+      <w:r>
+        <w:rPr>
+          <w:rFonts w:hint="eastAsia"/>
+        </w:rPr>
+        <w:t>，表示持续部署。在</w:t>
+      </w:r>
+      <w:r>
+        <w:rPr>
+          <w:rFonts w:hint="eastAsia"/>
+        </w:rPr>
+        <w:t>CD</w:t>
+      </w:r>
+      <w:r>
+        <w:rPr>
+          <w:rFonts w:hint="eastAsia"/>
+        </w:rPr>
+        <w:t>环境中，通过自动化的构建、测试和部署循环来快速交付产品。</w:t>
+      </w:r>
+      <w:r>
+        <w:rPr>
+          <w:rFonts w:hint="eastAsia"/>
+        </w:rPr>
+        <w:t>该产品可以进行灰度测试或是直接上线运营。</w:t>
+      </w:r>
+    </w:p>
+    <w:p>
+      <w:pPr>
+        <w:spacing w:line="300" w:lineRule="auto"/>
+        <w:ind w:firstLineChars="250" w:firstLine="525"/>
+      </w:pPr>
+      <w:r>
+        <w:rPr>
+          <w:rFonts w:hint="eastAsia"/>
+        </w:rPr>
+        <w:t>[</w:t>
       </w:r>
       <w:commentRangeStart w:id="28"/>
       <w:r>
-        <w:t>A simple tool that allows you to execute JavaScript</w:t>
-      </w:r>
-      <w:r>
-        <w:t xml:space="preserve"> code in multiple real browsers</w:t>
+        <w:t>5</w:t>
       </w:r>
       <w:commentRangeEnd w:id="28"/>
       <w:r>
@@ -6026,33 +7208,82 @@
         <w:commentReference w:id="28"/>
       </w:r>
       <w:r>
-        <w:t xml:space="preserve">. </w:t>
-      </w:r>
-      <w:r>
-        <w:rPr>
-          <w:rFonts w:hint="eastAsia"/>
-        </w:rPr>
-        <w:t>一款前端测试</w:t>
-      </w:r>
-      <w:proofErr w:type="spellStart"/>
-      <w:r>
-        <w:t>J</w:t>
-      </w:r>
-      <w:r>
-        <w:t>avascript</w:t>
-      </w:r>
-      <w:proofErr w:type="spellEnd"/>
-      <w:r>
-        <w:rPr>
-          <w:rFonts w:hint="eastAsia"/>
-        </w:rPr>
-        <w:t>框架</w:t>
-      </w:r>
-      <w:r>
-        <w:rPr>
-          <w:rFonts w:hint="eastAsia"/>
-        </w:rPr>
-        <w:t>。</w:t>
+        <w:t>]</w:t>
+      </w:r>
+      <w:r>
+        <w:t xml:space="preserve"> </w:t>
+      </w:r>
+      <w:r>
+        <w:rPr>
+          <w:rFonts w:hint="eastAsia"/>
+        </w:rPr>
+        <w:t xml:space="preserve">Express </w:t>
+      </w:r>
+      <w:r>
+        <w:rPr>
+          <w:rFonts w:hint="eastAsia"/>
+        </w:rPr>
+        <w:t>是一个简洁而灵活的</w:t>
+      </w:r>
+      <w:r>
+        <w:rPr>
+          <w:rFonts w:hint="eastAsia"/>
+        </w:rPr>
+        <w:t xml:space="preserve"> node.js Web</w:t>
+      </w:r>
+      <w:r>
+        <w:rPr>
+          <w:rFonts w:hint="eastAsia"/>
+        </w:rPr>
+        <w:t>应用框架</w:t>
+      </w:r>
+      <w:r>
+        <w:rPr>
+          <w:rFonts w:hint="eastAsia"/>
+        </w:rPr>
+        <w:t xml:space="preserve">, </w:t>
+      </w:r>
+      <w:r>
+        <w:rPr>
+          <w:rFonts w:hint="eastAsia"/>
+        </w:rPr>
+        <w:t>提供了一系列强大特性帮助你创建各种</w:t>
+      </w:r>
+      <w:r>
+        <w:rPr>
+          <w:rFonts w:hint="eastAsia"/>
+        </w:rPr>
+        <w:t xml:space="preserve"> Web </w:t>
+      </w:r>
+      <w:r>
+        <w:rPr>
+          <w:rFonts w:hint="eastAsia"/>
+        </w:rPr>
+        <w:t>应用，和丰富的</w:t>
+      </w:r>
+      <w:r>
+        <w:rPr>
+          <w:rFonts w:hint="eastAsia"/>
+        </w:rPr>
+        <w:t xml:space="preserve"> HTTP </w:t>
+      </w:r>
+      <w:r>
+        <w:rPr>
+          <w:rFonts w:hint="eastAsia"/>
+        </w:rPr>
+        <w:t>工具。使用</w:t>
+      </w:r>
+      <w:r>
+        <w:rPr>
+          <w:rFonts w:hint="eastAsia"/>
+        </w:rPr>
+        <w:t xml:space="preserve"> Express </w:t>
+      </w:r>
+      <w:r>
+        <w:rPr>
+          <w:rFonts w:hint="eastAsia"/>
+        </w:rPr>
+        <w:t>可以快速地搭建一个完整功能的网站。</w:t>
       </w:r>
     </w:p>
     <w:p>
@@ -6061,64 +7292,41 @@
         <w:ind w:firstLineChars="250" w:firstLine="525"/>
       </w:pPr>
       <w:r>
+        <w:rPr>
+          <w:rFonts w:hint="eastAsia"/>
+        </w:rPr>
+        <w:lastRenderedPageBreak/>
         <w:t>[</w:t>
       </w:r>
       <w:r>
-        <w:rPr>
-          <w:rFonts w:hint="eastAsia"/>
-        </w:rPr>
-        <w:t>3</w:t>
-      </w:r>
-      <w:r>
-        <w:t xml:space="preserve">] CI: </w:t>
-      </w:r>
-      <w:r>
-        <w:rPr>
-          <w:rFonts w:hint="eastAsia"/>
-        </w:rPr>
-        <w:t>CI</w:t>
-      </w:r>
-      <w:r>
-        <w:rPr>
-          <w:rFonts w:hint="eastAsia"/>
-        </w:rPr>
-        <w:t>的全称是</w:t>
-      </w:r>
-      <w:r>
-        <w:rPr>
-          <w:rFonts w:hint="eastAsia"/>
-        </w:rPr>
-        <w:t>Continuous Integration</w:t>
-      </w:r>
-      <w:r>
-        <w:rPr>
-          <w:rFonts w:hint="eastAsia"/>
-        </w:rPr>
-        <w:t>，表示持续集成。在</w:t>
-      </w:r>
-      <w:r>
-        <w:rPr>
-          <w:rFonts w:hint="eastAsia"/>
-        </w:rPr>
-        <w:t>CI</w:t>
-      </w:r>
-      <w:r>
-        <w:rPr>
-          <w:rFonts w:hint="eastAsia"/>
-        </w:rPr>
-        <w:t>环境中，开发人员将会频繁地向主干提交代码。这些新提交的代码在最终合并到主干前，需要经过编译和自动化测试流进行验证。持续集成过程</w:t>
-      </w:r>
-      <w:r>
-        <w:rPr>
-          <w:rFonts w:hint="eastAsia"/>
-        </w:rPr>
-        <w:t>中很重视自动化测试验证结果，以保障所有的提交在合并主线之后没有</w:t>
-      </w:r>
-      <w:r>
-        <w:rPr>
-          <w:rFonts w:hint="eastAsia"/>
-        </w:rPr>
-        <w:t>问题，</w:t>
+        <w:t>6]</w:t>
+      </w:r>
+      <w:r>
+        <w:rPr>
+          <w:rFonts w:hint="eastAsia"/>
+        </w:rPr>
+        <w:t xml:space="preserve"> MockServer</w:t>
+      </w:r>
+      <w:r>
+        <w:t>: MockerServer</w:t>
+      </w:r>
+      <w:r>
+        <w:rPr>
+          <w:rFonts w:hint="eastAsia"/>
+        </w:rPr>
+        <w:t>可以</w:t>
+      </w:r>
+      <w:r>
+        <w:rPr>
+          <w:rFonts w:hint="eastAsia"/>
+        </w:rPr>
+        <w:t>模拟通过</w:t>
+      </w:r>
+      <w:r>
+        <w:rPr>
+          <w:rFonts w:hint="eastAsia"/>
+        </w:rPr>
+        <w:t>HTTP</w:t>
       </w:r>
       <w:r>
         <w:rPr>
@@ -6130,7 +7338,37 @@
         <w:rPr>
           <w:rFonts w:hint="eastAsia"/>
         </w:rPr>
-        <w:t>对可能出现的一些问题进行预警。</w:t>
+        <w:t>HTTPS</w:t>
+      </w:r>
+      <w:r>
+        <w:rPr>
+          <w:rFonts w:hint="eastAsia"/>
+        </w:rPr>
+        <w:t>集成的任何系统（例如服务、</w:t>
+      </w:r>
+      <w:r>
+        <w:rPr>
+          <w:rFonts w:hint="eastAsia"/>
+        </w:rPr>
+        <w:t>web</w:t>
+      </w:r>
+      <w:r>
+        <w:rPr>
+          <w:rFonts w:hint="eastAsia"/>
+        </w:rPr>
+        <w:t>站点等）。当</w:t>
+      </w:r>
+      <w:r>
+        <w:rPr>
+          <w:rFonts w:hint="eastAsia"/>
+        </w:rPr>
+        <w:t>MockServer</w:t>
+      </w:r>
+      <w:r>
+        <w:rPr>
+          <w:rFonts w:hint="eastAsia"/>
+        </w:rPr>
+        <w:t>收到一个请求时，它将与已配置的活动期望相匹配。期望定义了所采取的行动，例如，可以返回响应。</w:t>
       </w:r>
     </w:p>
     <w:p>
@@ -6139,265 +7377,63 @@
         <w:ind w:firstLineChars="250" w:firstLine="525"/>
       </w:pPr>
       <w:r>
-        <w:t>[</w:t>
-      </w:r>
-      <w:r>
-        <w:rPr>
-          <w:rFonts w:hint="eastAsia"/>
-        </w:rPr>
-        <w:t>4</w:t>
-      </w:r>
-      <w:r>
-        <w:t xml:space="preserve">] CD: </w:t>
-      </w:r>
-      <w:r>
-        <w:rPr>
-          <w:rFonts w:hint="eastAsia"/>
-        </w:rPr>
-        <w:t>CD</w:t>
-      </w:r>
-      <w:r>
-        <w:rPr>
-          <w:rFonts w:hint="eastAsia"/>
-        </w:rPr>
-        <w:t>的全称是</w:t>
-      </w:r>
-      <w:r>
-        <w:rPr>
-          <w:rFonts w:hint="eastAsia"/>
-        </w:rPr>
-        <w:t>Continuous Deployment</w:t>
-      </w:r>
-      <w:r>
-        <w:rPr>
-          <w:rFonts w:hint="eastAsia"/>
-        </w:rPr>
-        <w:t>，表示持续部署。在</w:t>
-      </w:r>
-      <w:r>
-        <w:rPr>
-          <w:rFonts w:hint="eastAsia"/>
-        </w:rPr>
-        <w:t>CD</w:t>
-      </w:r>
-      <w:r>
-        <w:rPr>
-          <w:rFonts w:hint="eastAsia"/>
-        </w:rPr>
-        <w:t>环境中，通过自动化的构建、测试和部署循环来快速交付产品。</w:t>
-      </w:r>
-      <w:r>
-        <w:rPr>
-          <w:rFonts w:hint="eastAsia"/>
-        </w:rPr>
-        <w:t>该产品可以进行灰度测试或是直接上线运营。</w:t>
+        <w:rPr>
+          <w:rFonts w:hint="eastAsia"/>
+        </w:rPr>
+        <w:t>[7]</w:t>
+      </w:r>
+      <w:r>
+        <w:t xml:space="preserve"> Gitlab: </w:t>
+      </w:r>
+      <w:r>
+        <w:t>Gitlab</w:t>
+      </w:r>
+      <w:r>
+        <w:rPr>
+          <w:rFonts w:hint="eastAsia"/>
+        </w:rPr>
+        <w:t>是一个用于代码版本管理的开源项目，使用</w:t>
+      </w:r>
+      <w:r>
+        <w:rPr>
+          <w:rFonts w:hint="eastAsia"/>
+        </w:rPr>
+        <w:t>git</w:t>
+      </w:r>
+      <w:r>
+        <w:rPr>
+          <w:rFonts w:hint="eastAsia"/>
+        </w:rPr>
+        <w:t>作为代码管理工具</w:t>
+      </w:r>
+      <w:r>
+        <w:rPr>
+          <w:rFonts w:hint="eastAsia"/>
+        </w:rPr>
+        <w:t>，内置有持续集成</w:t>
+      </w:r>
+      <w:r>
+        <w:rPr>
+          <w:rFonts w:hint="eastAsia"/>
+        </w:rPr>
+        <w:t>/</w:t>
+      </w:r>
+      <w:r>
+        <w:rPr>
+          <w:rFonts w:hint="eastAsia"/>
+        </w:rPr>
+        <w:t>持续部署的服务。</w:t>
       </w:r>
     </w:p>
     <w:p>
       <w:pPr>
-        <w:spacing w:line="300" w:lineRule="auto"/>
-        <w:ind w:firstLineChars="250" w:firstLine="525"/>
-      </w:pPr>
-      <w:r>
-        <w:rPr>
-          <w:rFonts w:hint="eastAsia"/>
-        </w:rPr>
-        <w:t>[</w:t>
-      </w:r>
-      <w:commentRangeStart w:id="29"/>
-      <w:r>
-        <w:t>5</w:t>
-      </w:r>
-      <w:commentRangeEnd w:id="29"/>
-      <w:r>
-        <w:rPr>
-          <w:rStyle w:val="afff4"/>
-          <w:rFonts w:asciiTheme="minorHAnsi" w:eastAsiaTheme="minorEastAsia" w:hAnsiTheme="minorHAnsi" w:cstheme="minorBidi"/>
-        </w:rPr>
-        <w:commentReference w:id="29"/>
-      </w:r>
-      <w:r>
-        <w:t>]</w:t>
-      </w:r>
-      <w:r>
-        <w:t xml:space="preserve"> </w:t>
-      </w:r>
-      <w:r>
-        <w:rPr>
-          <w:rFonts w:hint="eastAsia"/>
-        </w:rPr>
-        <w:t xml:space="preserve">Express </w:t>
-      </w:r>
-      <w:r>
-        <w:rPr>
-          <w:rFonts w:hint="eastAsia"/>
-        </w:rPr>
-        <w:t>是一个简洁而灵活的</w:t>
-      </w:r>
-      <w:r>
-        <w:rPr>
-          <w:rFonts w:hint="eastAsia"/>
-        </w:rPr>
-        <w:t xml:space="preserve"> node.js Web</w:t>
-      </w:r>
-      <w:r>
-        <w:rPr>
-          <w:rFonts w:hint="eastAsia"/>
-        </w:rPr>
-        <w:t>应用框架</w:t>
-      </w:r>
-      <w:r>
-        <w:rPr>
-          <w:rFonts w:hint="eastAsia"/>
-        </w:rPr>
-        <w:t xml:space="preserve">, </w:t>
-      </w:r>
-      <w:r>
-        <w:rPr>
-          <w:rFonts w:hint="eastAsia"/>
-        </w:rPr>
-        <w:t>提供了一系列强大特性帮助</w:t>
-      </w:r>
-      <w:r>
-        <w:rPr>
-          <w:rFonts w:hint="eastAsia"/>
-        </w:rPr>
-        <w:lastRenderedPageBreak/>
-        <w:t>你创建各种</w:t>
-      </w:r>
-      <w:r>
-        <w:rPr>
-          <w:rFonts w:hint="eastAsia"/>
-        </w:rPr>
-        <w:t xml:space="preserve"> Web </w:t>
-      </w:r>
-      <w:r>
-        <w:rPr>
-          <w:rFonts w:hint="eastAsia"/>
-        </w:rPr>
-        <w:t>应用，和丰富的</w:t>
-      </w:r>
-      <w:r>
-        <w:rPr>
-          <w:rFonts w:hint="eastAsia"/>
-        </w:rPr>
-        <w:t xml:space="preserve"> HTTP </w:t>
-      </w:r>
-      <w:r>
-        <w:rPr>
-          <w:rFonts w:hint="eastAsia"/>
-        </w:rPr>
-        <w:t>工具。使用</w:t>
-      </w:r>
-      <w:r>
-        <w:rPr>
-          <w:rFonts w:hint="eastAsia"/>
-        </w:rPr>
-        <w:t xml:space="preserve"> Express </w:t>
-      </w:r>
-      <w:r>
-        <w:rPr>
-          <w:rFonts w:hint="eastAsia"/>
-        </w:rPr>
-        <w:t>可以快速地搭建一个完整功能的网站。</w:t>
-      </w:r>
-    </w:p>
-    <w:p>
-      <w:pPr>
-        <w:spacing w:line="300" w:lineRule="auto"/>
-        <w:ind w:firstLineChars="250" w:firstLine="525"/>
-        <w:rPr>
-          <w:rFonts w:hint="eastAsia"/>
-        </w:rPr>
-      </w:pPr>
-      <w:r>
-        <w:rPr>
-          <w:rFonts w:hint="eastAsia"/>
-        </w:rPr>
-        <w:t>[</w:t>
-      </w:r>
-      <w:r>
-        <w:t>6</w:t>
-      </w:r>
-      <w:r>
-        <w:t>]</w:t>
-      </w:r>
-      <w:r>
-        <w:rPr>
-          <w:rFonts w:hint="eastAsia"/>
-        </w:rPr>
-        <w:t xml:space="preserve"> </w:t>
-      </w:r>
-      <w:r>
-        <w:rPr>
-          <w:rFonts w:hint="eastAsia"/>
-        </w:rPr>
-        <w:t>MockServer</w:t>
-      </w:r>
-      <w:r>
-        <w:rPr>
-          <w:rFonts w:hint="eastAsia"/>
-        </w:rPr>
-        <w:t>来模拟通过</w:t>
-      </w:r>
-      <w:r>
-        <w:rPr>
-          <w:rFonts w:hint="eastAsia"/>
-        </w:rPr>
-        <w:t>HTTP</w:t>
-      </w:r>
-      <w:r>
-        <w:rPr>
-          <w:rFonts w:hint="eastAsia"/>
-        </w:rPr>
-        <w:t>或</w:t>
-      </w:r>
-      <w:r>
-        <w:rPr>
-          <w:rFonts w:hint="eastAsia"/>
-        </w:rPr>
-        <w:t>HTTPS</w:t>
-      </w:r>
-      <w:r>
-        <w:rPr>
-          <w:rFonts w:hint="eastAsia"/>
-        </w:rPr>
-        <w:t>集成的任何系统（例如服务、</w:t>
-      </w:r>
-      <w:r>
-        <w:rPr>
-          <w:rFonts w:hint="eastAsia"/>
-        </w:rPr>
-        <w:t>web</w:t>
-      </w:r>
-      <w:r>
-        <w:rPr>
-          <w:rFonts w:hint="eastAsia"/>
-        </w:rPr>
-        <w:t>站点等）。当</w:t>
-      </w:r>
-      <w:r>
-        <w:rPr>
-          <w:rFonts w:hint="eastAsia"/>
-        </w:rPr>
-        <w:t>MockServer</w:t>
-      </w:r>
-      <w:r>
-        <w:rPr>
-          <w:rFonts w:hint="eastAsia"/>
-        </w:rPr>
-        <w:t>收到一个请求时，它将与已配置的活动期望相匹配。期望定义了所采取的行动，例如，可以返回响应。</w:t>
-      </w:r>
-    </w:p>
-    <w:p>
-      <w:pPr>
         <w:pStyle w:val="2"/>
         <w:rPr>
           <w:rFonts w:eastAsiaTheme="minorEastAsia"/>
         </w:rPr>
       </w:pPr>
-      <w:bookmarkStart w:id="30" w:name="_Toc403425383"/>
-      <w:bookmarkStart w:id="31" w:name="_Toc530429459"/>
+      <w:bookmarkStart w:id="29" w:name="_Toc403425383"/>
+      <w:bookmarkStart w:id="30" w:name="_Toc1395178"/>
       <w:r>
         <w:t>参考资料</w:t>
       </w:r>
@@ -6406,8 +7442,8 @@
       <w:bookmarkEnd w:id="25"/>
       <w:bookmarkEnd w:id="26"/>
       <w:bookmarkEnd w:id="27"/>
+      <w:bookmarkEnd w:id="29"/>
       <w:bookmarkEnd w:id="30"/>
-      <w:bookmarkEnd w:id="31"/>
     </w:p>
     <w:p>
       <w:pPr>
@@ -6421,44 +7457,106 @@
         <w:t xml:space="preserve">[1] </w:t>
       </w:r>
       <w:r>
-        <w:t>Karma-</w:t>
-      </w:r>
-      <w:proofErr w:type="spellStart"/>
-      <w:r>
-        <w:t>npm</w:t>
-      </w:r>
-      <w:proofErr w:type="spellEnd"/>
-      <w:r>
-        <w:t xml:space="preserve"> Available online on </w:t>
-      </w:r>
-      <w:r>
-        <w:t>https://www.npmjs.com/package/</w:t>
-      </w:r>
-      <w:commentRangeStart w:id="32"/>
-      <w:r>
-        <w:t>karma</w:t>
-      </w:r>
-      <w:commentRangeEnd w:id="32"/>
-      <w:r>
-        <w:rPr>
-          <w:rStyle w:val="afff4"/>
-          <w:rFonts w:asciiTheme="minorHAnsi" w:eastAsiaTheme="minorEastAsia" w:hAnsiTheme="minorHAnsi" w:cstheme="minorBidi"/>
-        </w:rPr>
-        <w:commentReference w:id="32"/>
-      </w:r>
+        <w:t>jest</w:t>
+      </w:r>
+      <w:r>
+        <w:t>-npm</w:t>
+      </w:r>
+      <w:r>
+        <w:t xml:space="preserve">: </w:t>
+      </w:r>
+      <w:r>
+        <w:t xml:space="preserve">Available online on </w:t>
+      </w:r>
+      <w:hyperlink r:id="rId16" w:history="1">
+        <w:r>
+          <w:rPr>
+            <w:rStyle w:val="af"/>
+          </w:rPr>
+          <w:t>https://www.npmjs.com/package/jest</w:t>
+        </w:r>
+      </w:hyperlink>
     </w:p>
     <w:p>
       <w:pPr>
+        <w:spacing w:line="300" w:lineRule="auto"/>
+      </w:pPr>
+      <w:r>
+        <w:tab/>
+        <w:t xml:space="preserve">[2] Gitlab CI/CD: Available online on </w:t>
+      </w:r>
+      <w:hyperlink r:id="rId17" w:history="1">
+        <w:r>
+          <w:rPr>
+            <w:rStyle w:val="af"/>
+          </w:rPr>
+          <w:t>https://docs.gitlab.com/ee/ci/</w:t>
+        </w:r>
+      </w:hyperlink>
+    </w:p>
+    <w:p>
+      <w:pPr>
+        <w:spacing w:line="300" w:lineRule="auto"/>
+      </w:pPr>
+      <w:r>
+        <w:tab/>
+        <w:t xml:space="preserve">[3]Gitlab </w:t>
+      </w:r>
+      <w:r>
+        <w:t>Auto DevOps</w:t>
+      </w:r>
+      <w:r>
+        <w:t xml:space="preserve">: Available online on </w:t>
+      </w:r>
+      <w:hyperlink r:id="rId18" w:history="1">
+        <w:r>
+          <w:rPr>
+            <w:rStyle w:val="af"/>
+          </w:rPr>
+          <w:t>https://docs.gitlab.com/ee/ci/examples/devops_and_game_dev_with_gitlab_ci_cd/index.html</w:t>
+        </w:r>
+      </w:hyperlink>
+    </w:p>
+    <w:p>
+      <w:pPr>
+        <w:spacing w:line="300" w:lineRule="auto"/>
+      </w:pPr>
+      <w:r>
+        <w:tab/>
+        <w:t>[4]</w:t>
+      </w:r>
+      <w:r>
+        <w:t xml:space="preserve"> Configuration of your jobs with .gitlab-ci.yml</w:t>
+      </w:r>
+      <w:r>
+        <w:t xml:space="preserve">: Available online on </w:t>
+      </w:r>
+      <w:hyperlink r:id="rId19" w:history="1">
+        <w:r>
+          <w:rPr>
+            <w:rStyle w:val="af"/>
+          </w:rPr>
+          <w:t>https://docs.gitlab.com/ee/ci/yaml/README.html</w:t>
+        </w:r>
+      </w:hyperlink>
+    </w:p>
+    <w:p>
+      <w:pPr>
+        <w:spacing w:line="300" w:lineRule="auto"/>
+      </w:pPr>
+    </w:p>
+    <w:p>
+      <w:pPr>
         <w:pStyle w:val="1"/>
       </w:pPr>
-      <w:bookmarkStart w:id="33" w:name="_Toc331238769"/>
-      <w:bookmarkStart w:id="34" w:name="_Toc331243603"/>
-      <w:bookmarkStart w:id="35" w:name="_Toc331243782"/>
-      <w:bookmarkStart w:id="36" w:name="_Toc331238830"/>
-      <w:bookmarkStart w:id="37" w:name="_Toc331243703"/>
-      <w:bookmarkStart w:id="38" w:name="_Toc331243882"/>
-      <w:bookmarkStart w:id="39" w:name="_Toc331545160"/>
-      <w:bookmarkStart w:id="40" w:name="_Toc530429460"/>
+      <w:bookmarkStart w:id="31" w:name="_Toc1395179"/>
+      <w:bookmarkStart w:id="32" w:name="_Toc331238769"/>
+      <w:bookmarkStart w:id="33" w:name="_Toc331243603"/>
+      <w:bookmarkStart w:id="34" w:name="_Toc331243782"/>
+      <w:bookmarkStart w:id="35" w:name="_Toc331238830"/>
+      <w:bookmarkStart w:id="36" w:name="_Toc331243703"/>
+      <w:bookmarkStart w:id="37" w:name="_Toc331243882"/>
+      <w:bookmarkStart w:id="38" w:name="_Toc331545160"/>
       <w:bookmarkEnd w:id="2"/>
       <w:bookmarkEnd w:id="3"/>
       <w:bookmarkEnd w:id="4"/>
@@ -6474,20 +7572,20 @@
         </w:rPr>
         <w:t>计划</w:t>
       </w:r>
-      <w:bookmarkEnd w:id="40"/>
+      <w:bookmarkEnd w:id="31"/>
     </w:p>
     <w:p>
       <w:pPr>
         <w:pStyle w:val="3"/>
       </w:pPr>
-      <w:bookmarkStart w:id="41" w:name="_Toc530429461"/>
+      <w:bookmarkStart w:id="39" w:name="_Toc1395180"/>
       <w:r>
         <w:rPr>
           <w:rFonts w:hint="eastAsia"/>
         </w:rPr>
         <w:t>测试策略与目标</w:t>
       </w:r>
-      <w:bookmarkEnd w:id="41"/>
+      <w:bookmarkEnd w:id="39"/>
     </w:p>
     <w:p>
       <w:pPr>
@@ -6508,14 +7606,9 @@
     </w:p>
     <w:p>
       <w:pPr>
-        <w:ind w:firstLineChars="200" w:firstLine="420"/>
-      </w:pPr>
-    </w:p>
-    <w:p>
-      <w:pPr>
         <w:jc w:val="center"/>
       </w:pPr>
-      <w:commentRangeStart w:id="42"/>
+      <w:commentRangeStart w:id="40"/>
       <w:r>
         <w:rPr>
           <w:noProof/>
@@ -6536,7 +7629,7 @@
                     <pic:cNvPicPr/>
                   </pic:nvPicPr>
                   <pic:blipFill>
-                    <a:blip r:embed="rId17">
+                    <a:blip r:embed="rId20">
                       <a:extLst>
                         <a:ext uri="{28A0092B-C50C-407E-A947-70E740481C1C}">
                           <a14:useLocalDpi xmlns:a14="http://schemas.microsoft.com/office/drawing/2010/main" val="0"/>
@@ -6562,13 +7655,13 @@
           </wp:inline>
         </w:drawing>
       </w:r>
-      <w:commentRangeEnd w:id="42"/>
+      <w:commentRangeEnd w:id="40"/>
       <w:r>
         <w:rPr>
           <w:rStyle w:val="afff4"/>
           <w:rFonts w:asciiTheme="minorHAnsi" w:eastAsiaTheme="minorEastAsia" w:hAnsiTheme="minorHAnsi" w:cstheme="minorBidi"/>
         </w:rPr>
-        <w:commentReference w:id="42"/>
+        <w:commentReference w:id="40"/>
       </w:r>
     </w:p>
     <w:p>
@@ -6637,7 +7730,7 @@
         <w:rPr>
           <w:rFonts w:hint="eastAsia"/>
         </w:rPr>
-        <w:t>Karma</w:t>
+        <w:t>jest</w:t>
       </w:r>
       <w:r>
         <w:rPr>
@@ -6737,7 +7830,6 @@
         <w:rPr>
           <w:rFonts w:hint="eastAsia"/>
         </w:rPr>
-        <w:lastRenderedPageBreak/>
         <w:t>后端单元测试的</w:t>
       </w:r>
       <w:r>
@@ -6811,11 +7903,9 @@
         </w:rPr>
         <w:t>的</w:t>
       </w:r>
-      <w:proofErr w:type="spellStart"/>
       <w:r>
         <w:t>LiveServerTestCase</w:t>
       </w:r>
-      <w:proofErr w:type="spellEnd"/>
       <w:r>
         <w:rPr>
           <w:rFonts w:hint="eastAsia"/>
@@ -6854,11 +7944,9 @@
         </w:rPr>
         <w:t>的</w:t>
       </w:r>
-      <w:proofErr w:type="spellStart"/>
       <w:r>
         <w:t>LiveServerTestCase</w:t>
       </w:r>
-      <w:proofErr w:type="spellEnd"/>
       <w:r>
         <w:rPr>
           <w:rFonts w:hint="eastAsia"/>
@@ -6879,7 +7967,7 @@
       <w:pPr>
         <w:ind w:firstLineChars="200" w:firstLine="420"/>
       </w:pPr>
-      <w:commentRangeStart w:id="43"/>
+      <w:commentRangeStart w:id="41"/>
       <w:r>
         <w:rPr>
           <w:rFonts w:hint="eastAsia"/>
@@ -6899,77 +7987,88 @@
         <w:rPr>
           <w:rFonts w:hint="eastAsia"/>
         </w:rPr>
-        <w:t>架构下进行开发，开发人员在本地的单元测试通过之后，向主代码库提交代码。代码</w:t>
-      </w:r>
-      <w:proofErr w:type="gramStart"/>
-      <w:r>
-        <w:rPr>
-          <w:rFonts w:hint="eastAsia"/>
-        </w:rPr>
-        <w:t>库</w:t>
-      </w:r>
-      <w:r>
-        <w:rPr>
-          <w:rFonts w:hint="eastAsia"/>
-        </w:rPr>
-        <w:t>通过</w:t>
-      </w:r>
-      <w:proofErr w:type="gramEnd"/>
-      <w:r>
-        <w:rPr>
-          <w:rFonts w:hint="eastAsia"/>
-        </w:rPr>
-        <w:t>Web</w:t>
-      </w:r>
-      <w:r>
-        <w:t>h</w:t>
-      </w:r>
-      <w:r>
-        <w:t>ook</w:t>
-      </w:r>
-      <w:r>
-        <w:rPr>
-          <w:rFonts w:hint="eastAsia"/>
-        </w:rPr>
-        <w:t>向</w:t>
-      </w:r>
-      <w:r>
-        <w:rPr>
-          <w:rFonts w:hint="eastAsia"/>
-        </w:rPr>
-        <w:t>Jenkins</w:t>
-      </w:r>
-      <w:r>
-        <w:rPr>
-          <w:rFonts w:hint="eastAsia"/>
-        </w:rPr>
-        <w:t>服务器推送开发人员的代码变化，</w:t>
-      </w:r>
-      <w:r>
-        <w:rPr>
-          <w:rFonts w:hint="eastAsia"/>
-        </w:rPr>
-        <w:t>Jenkins</w:t>
-      </w:r>
-      <w:r>
-        <w:rPr>
-          <w:rFonts w:hint="eastAsia"/>
-        </w:rPr>
-        <w:t>服务器获得源码之后自动进行集成测试</w:t>
-      </w:r>
-      <w:r>
-        <w:rPr>
-          <w:rFonts w:hint="eastAsia"/>
-        </w:rPr>
-        <w:t>和系</w:t>
-      </w:r>
-      <w:bookmarkStart w:id="44" w:name="_GoBack"/>
-      <w:bookmarkEnd w:id="44"/>
-      <w:r>
-        <w:rPr>
-          <w:rFonts w:hint="eastAsia"/>
-        </w:rPr>
-        <w:t>统测试</w:t>
+        <w:t>架构下进行开发，开发人员在本地的单元测试通过之后，向主代码库提交代码。</w:t>
+      </w:r>
+      <w:r>
+        <w:rPr>
+          <w:rFonts w:hint="eastAsia"/>
+        </w:rPr>
+        <w:t>每次提交均会触发在</w:t>
+      </w:r>
+      <w:r>
+        <w:rPr>
+          <w:rFonts w:hint="eastAsia"/>
+        </w:rPr>
+        <w:t>.</w:t>
+      </w:r>
+      <w:r>
+        <w:t>gitlab-ci.yml</w:t>
+      </w:r>
+      <w:r>
+        <w:rPr>
+          <w:rFonts w:hint="eastAsia"/>
+        </w:rPr>
+        <w:t>定义的流水线操作。由</w:t>
+      </w:r>
+      <w:r>
+        <w:rPr>
+          <w:rFonts w:hint="eastAsia"/>
+        </w:rPr>
+        <w:t>测试服</w:t>
+      </w:r>
+      <w:r>
+        <w:rPr>
+          <w:rFonts w:hint="eastAsia"/>
+        </w:rPr>
+        <w:t>务器（</w:t>
+      </w:r>
+      <w:r>
+        <w:rPr>
+          <w:rFonts w:hint="eastAsia"/>
+        </w:rPr>
+        <w:t>G</w:t>
+      </w:r>
+      <w:r>
+        <w:rPr>
+          <w:rFonts w:hint="eastAsia"/>
+        </w:rPr>
+        <w:t>itlab-</w:t>
+      </w:r>
+      <w:r>
+        <w:rPr>
+          <w:rFonts w:hint="eastAsia"/>
+        </w:rPr>
+        <w:t>R</w:t>
+      </w:r>
+      <w:r>
+        <w:rPr>
+          <w:rFonts w:hint="eastAsia"/>
+        </w:rPr>
+        <w:t>unners</w:t>
+      </w:r>
+      <w:r>
+        <w:rPr>
+          <w:rFonts w:hint="eastAsia"/>
+        </w:rPr>
+        <w:t>）</w:t>
+      </w:r>
+      <w:r>
+        <w:rPr>
+          <w:rFonts w:hint="eastAsia"/>
+        </w:rPr>
+        <w:t>拉取代码、</w:t>
+      </w:r>
+      <w:r>
+        <w:rPr>
+          <w:rFonts w:hint="eastAsia"/>
+        </w:rPr>
+        <w:t>自动进行集成测试</w:t>
+      </w:r>
+      <w:r>
+        <w:rPr>
+          <w:rFonts w:hint="eastAsia"/>
+        </w:rPr>
+        <w:t>和系统测试</w:t>
       </w:r>
       <w:r>
         <w:rPr>
@@ -7008,10 +8107,36 @@
         <w:rPr>
           <w:rFonts w:hint="eastAsia"/>
         </w:rPr>
-        <w:t>推送新的镜像，同时在服务器上执行远程脚本拉取新的镜像并部署。最后通知软件测试人员部署结果。若集成测试出现问题则同样会提示软件测试人员。</w:t>
+        <w:t>推送新的镜像。服务器</w:t>
+      </w:r>
+      <w:bookmarkStart w:id="42" w:name="_GoBack"/>
+      <w:bookmarkEnd w:id="42"/>
+      <w:r>
+        <w:rPr>
+          <w:rFonts w:hint="eastAsia"/>
+        </w:rPr>
+        <w:t>拉取新的镜像并部署。最后通知软件测试人员部署结果。若测试出现问题则</w:t>
+      </w:r>
+      <w:r>
+        <w:rPr>
+          <w:rFonts w:hint="eastAsia"/>
+        </w:rPr>
+        <w:t>会</w:t>
+      </w:r>
+      <w:r>
+        <w:rPr>
+          <w:rFonts w:hint="eastAsia"/>
+        </w:rPr>
+        <w:t>以邮件形式</w:t>
+      </w:r>
+      <w:r>
+        <w:rPr>
+          <w:rFonts w:hint="eastAsia"/>
+        </w:rPr>
+        <w:t>提示软件测试人员。</w:t>
       </w:r>
     </w:p>
-    <w:commentRangeEnd w:id="43"/>
+    <w:commentRangeEnd w:id="41"/>
     <w:p>
       <w:pPr>
         <w:ind w:firstLineChars="200" w:firstLine="420"/>
@@ -7021,23 +8146,27 @@
           <w:rStyle w:val="afff4"/>
           <w:rFonts w:asciiTheme="minorHAnsi" w:eastAsiaTheme="minorEastAsia" w:hAnsiTheme="minorHAnsi" w:cstheme="minorBidi"/>
         </w:rPr>
-        <w:commentReference w:id="43"/>
+        <w:commentReference w:id="41"/>
       </w:r>
     </w:p>
     <w:p>
       <w:pPr>
         <w:ind w:firstLineChars="200" w:firstLine="420"/>
-      </w:pPr>
-      <w:commentRangeStart w:id="45"/>
-      <w:r>
-        <w:rPr>
+        <w:rPr>
+          <w:rFonts w:hint="eastAsia"/>
+        </w:rPr>
+      </w:pPr>
+      <w:r>
+        <w:rPr>
+          <w:rFonts w:asciiTheme="minorHAnsi" w:eastAsiaTheme="minorEastAsia" w:hAnsiTheme="minorHAnsi" w:cstheme="minorBidi"/>
           <w:noProof/>
+          <w:szCs w:val="21"/>
         </w:rPr>
         <w:drawing>
-          <wp:inline distT="0" distB="0" distL="0" distR="0" wp14:anchorId="2C368ECE" wp14:editId="421245CC">
-            <wp:extent cx="5274310" cy="2432685"/>
+          <wp:inline distT="0" distB="0" distL="0" distR="0" wp14:anchorId="0C4D826E" wp14:editId="2C759488">
+            <wp:extent cx="5274310" cy="2434590"/>
             <wp:effectExtent l="0" t="0" r="0" b="0"/>
-            <wp:docPr id="8" name="图片 8"/>
+            <wp:docPr id="6" name="图片 6"/>
             <wp:cNvGraphicFramePr>
               <a:graphicFrameLocks xmlns:a="http://schemas.openxmlformats.org/drawingml/2006/main" noChangeAspect="1"/>
             </wp:cNvGraphicFramePr>
@@ -7045,11 +8174,11 @@
               <a:graphicData uri="http://schemas.openxmlformats.org/drawingml/2006/picture">
                 <pic:pic xmlns:pic="http://schemas.openxmlformats.org/drawingml/2006/picture">
                   <pic:nvPicPr>
-                    <pic:cNvPr id="8" name="jenkins rev2.png"/>
+                    <pic:cNvPr id="6" name="gitlab.png"/>
                     <pic:cNvPicPr/>
                   </pic:nvPicPr>
                   <pic:blipFill>
-                    <a:blip r:embed="rId18" cstate="print">
+                    <a:blip r:embed="rId21" cstate="print">
                       <a:extLst>
                         <a:ext uri="{28A0092B-C50C-407E-A947-70E740481C1C}">
                           <a14:useLocalDpi xmlns:a14="http://schemas.microsoft.com/office/drawing/2010/main" val="0"/>
@@ -7063,7 +8192,7 @@
                   <pic:spPr>
                     <a:xfrm>
                       <a:off x="0" y="0"/>
-                      <a:ext cx="5274310" cy="2432685"/>
+                      <a:ext cx="5274310" cy="2434590"/>
                     </a:xfrm>
                     <a:prstGeom prst="rect">
                       <a:avLst/>
@@ -7075,13 +8204,12 @@
           </wp:inline>
         </w:drawing>
       </w:r>
-      <w:commentRangeEnd w:id="45"/>
       <w:r>
         <w:rPr>
           <w:rStyle w:val="afff4"/>
           <w:rFonts w:asciiTheme="minorHAnsi" w:eastAsiaTheme="minorEastAsia" w:hAnsiTheme="minorHAnsi" w:cstheme="minorBidi"/>
         </w:rPr>
-        <w:commentReference w:id="45"/>
+        <w:commentReference w:id="43"/>
       </w:r>
     </w:p>
     <w:p>
@@ -7296,21 +8424,7 @@
         <w:rPr>
           <w:rFonts w:hint="eastAsia"/>
         </w:rPr>
-        <w:t>模拟后端的数据进行测试。在系统各接口</w:t>
-      </w:r>
-      <w:proofErr w:type="gramStart"/>
-      <w:r>
-        <w:rPr>
-          <w:rFonts w:hint="eastAsia"/>
-        </w:rPr>
-        <w:t>均确定</w:t>
-      </w:r>
-      <w:proofErr w:type="gramEnd"/>
-      <w:r>
-        <w:rPr>
-          <w:rFonts w:hint="eastAsia"/>
-        </w:rPr>
-        <w:t>之后再进行集成前后端的系统测试</w:t>
+        <w:t>模拟后端的数据进行测试。在系统各接口均确定之后再进行集成前后端的系统测试</w:t>
       </w:r>
       <w:r>
         <w:rPr>
@@ -7339,11 +8453,9 @@
         </w:rPr>
         <w:t>的</w:t>
       </w:r>
-      <w:proofErr w:type="spellStart"/>
       <w:r>
         <w:t>LiveServerTestCase</w:t>
       </w:r>
-      <w:proofErr w:type="spellEnd"/>
       <w:r>
         <w:rPr>
           <w:rFonts w:hint="eastAsia"/>
@@ -7403,7 +8515,7 @@
                     <pic:cNvPicPr/>
                   </pic:nvPicPr>
                   <pic:blipFill>
-                    <a:blip r:embed="rId19">
+                    <a:blip r:embed="rId22">
                       <a:extLst>
                         <a:ext uri="{28A0092B-C50C-407E-A947-70E740481C1C}">
                           <a14:useLocalDpi xmlns:a14="http://schemas.microsoft.com/office/drawing/2010/main" val="0"/>
@@ -7690,14 +8802,14 @@
       <w:pPr>
         <w:pStyle w:val="3"/>
       </w:pPr>
-      <w:bookmarkStart w:id="46" w:name="_Toc530429462"/>
+      <w:bookmarkStart w:id="44" w:name="_Toc1395181"/>
       <w:r>
         <w:rPr>
           <w:rFonts w:hint="eastAsia"/>
         </w:rPr>
         <w:t>测试范围</w:t>
       </w:r>
-      <w:bookmarkEnd w:id="46"/>
+      <w:bookmarkEnd w:id="44"/>
     </w:p>
     <w:p>
       <w:pPr>
@@ -7775,14 +8887,12 @@
         </w:rPr>
         <w:t>，防御常见攻击（</w:t>
       </w:r>
-      <w:proofErr w:type="spellStart"/>
       <w:r>
         <w:rPr>
           <w:rFonts w:hint="eastAsia"/>
         </w:rPr>
         <w:t>csrf</w:t>
       </w:r>
-      <w:proofErr w:type="spellEnd"/>
       <w:r>
         <w:rPr>
           <w:rFonts w:hint="eastAsia"/>
@@ -7858,21 +8968,7 @@
         <w:rPr>
           <w:rFonts w:hint="eastAsia"/>
         </w:rPr>
-        <w:t>通过编写</w:t>
-      </w:r>
-      <w:proofErr w:type="gramStart"/>
-      <w:r>
-        <w:rPr>
-          <w:rFonts w:hint="eastAsia"/>
-        </w:rPr>
-        <w:t>大量样</w:t>
-      </w:r>
-      <w:proofErr w:type="gramEnd"/>
-      <w:r>
-        <w:rPr>
-          <w:rFonts w:hint="eastAsia"/>
-        </w:rPr>
-        <w:t>例，确保</w:t>
+        <w:t>通过编写大量样例，确保</w:t>
       </w:r>
       <w:r>
         <w:rPr>
@@ -7897,14 +8993,14 @@
       <w:pPr>
         <w:pStyle w:val="3"/>
       </w:pPr>
-      <w:bookmarkStart w:id="47" w:name="_Toc530429463"/>
+      <w:bookmarkStart w:id="45" w:name="_Toc1395182"/>
       <w:r>
         <w:rPr>
           <w:rFonts w:hint="eastAsia"/>
         </w:rPr>
         <w:t>测试环境</w:t>
       </w:r>
-      <w:bookmarkEnd w:id="47"/>
+      <w:bookmarkEnd w:id="45"/>
     </w:p>
     <w:p>
       <w:pPr>
@@ -8027,7 +9123,7 @@
         </w:rPr>
         <w:t>自带的单元测试工具。</w:t>
       </w:r>
-      <w:commentRangeStart w:id="48"/>
+      <w:commentRangeStart w:id="46"/>
       <w:r>
         <w:rPr>
           <w:rFonts w:hint="eastAsia"/>
@@ -8044,54 +9140,48 @@
         <w:t>平台将使用</w:t>
       </w:r>
       <w:r>
-        <w:t>Travis CI</w:t>
-      </w:r>
-      <w:r>
-        <w:rPr>
-          <w:rFonts w:hint="eastAsia"/>
-        </w:rPr>
-        <w:t>、</w:t>
-      </w:r>
-      <w:r>
-        <w:rPr>
-          <w:rFonts w:hint="eastAsia"/>
-        </w:rPr>
-        <w:t>GitHub</w:t>
-      </w:r>
-      <w:r>
-        <w:rPr>
-          <w:rFonts w:hint="eastAsia"/>
-        </w:rPr>
-        <w:t>和</w:t>
-      </w:r>
-      <w:r>
-        <w:rPr>
-          <w:rFonts w:hint="eastAsia"/>
-        </w:rPr>
-        <w:t>Docker</w:t>
-      </w:r>
-      <w:r>
-        <w:t xml:space="preserve"> </w:t>
-      </w:r>
-      <w:r>
-        <w:rPr>
-          <w:rFonts w:hint="eastAsia"/>
-        </w:rPr>
-        <w:t>Hub</w:t>
-      </w:r>
-      <w:r>
-        <w:rPr>
-          <w:rFonts w:hint="eastAsia"/>
-        </w:rPr>
-        <w:t>来搭建</w:t>
-      </w:r>
-      <w:commentRangeEnd w:id="48"/>
+        <w:rPr>
+          <w:rFonts w:hint="eastAsia"/>
+        </w:rPr>
+        <w:t>Gitlab</w:t>
+      </w:r>
+      <w:r>
+        <w:rPr>
+          <w:rFonts w:hint="eastAsia"/>
+        </w:rPr>
+        <w:t>内置的</w:t>
+      </w:r>
+      <w:r>
+        <w:rPr>
+          <w:rFonts w:hint="eastAsia"/>
+        </w:rPr>
+        <w:t>CI/CD</w:t>
+      </w:r>
+      <w:r>
+        <w:rPr>
+          <w:rFonts w:hint="eastAsia"/>
+        </w:rPr>
+        <w:t>服务</w:t>
+      </w:r>
+      <w:r>
+        <w:rPr>
+          <w:rFonts w:hint="eastAsia"/>
+        </w:rPr>
+        <w:t>来</w:t>
+      </w:r>
+      <w:commentRangeEnd w:id="46"/>
+      <w:r>
+        <w:rPr>
+          <w:rFonts w:hint="eastAsia"/>
+        </w:rPr>
+        <w:t>实现</w:t>
+      </w:r>
       <w:r>
         <w:rPr>
           <w:rStyle w:val="afff4"/>
           <w:rFonts w:asciiTheme="minorHAnsi" w:eastAsiaTheme="minorEastAsia" w:hAnsiTheme="minorHAnsi" w:cstheme="minorBidi"/>
         </w:rPr>
-        <w:commentReference w:id="48"/>
+        <w:commentReference w:id="46"/>
       </w:r>
       <w:r>
         <w:rPr>
@@ -8099,13 +9189,13 @@
         </w:rPr>
         <w:t>。</w:t>
       </w:r>
+      <w:bookmarkEnd w:id="32"/>
       <w:bookmarkEnd w:id="33"/>
       <w:bookmarkEnd w:id="34"/>
       <w:bookmarkEnd w:id="35"/>
       <w:bookmarkEnd w:id="36"/>
       <w:bookmarkEnd w:id="37"/>
       <w:bookmarkEnd w:id="38"/>
-      <w:bookmarkEnd w:id="39"/>
     </w:p>
     <w:p>
       <w:pPr>
@@ -8115,8 +9205,9 @@
           <w:numId w:val="9"/>
         </w:numPr>
       </w:pPr>
-      <w:bookmarkStart w:id="49" w:name="_Toc528127838"/>
-      <w:commentRangeStart w:id="50"/>
+      <w:bookmarkStart w:id="47" w:name="_Toc528127838"/>
+      <w:bookmarkStart w:id="48" w:name="_Toc1395183"/>
+      <w:commentRangeStart w:id="49"/>
       <w:r>
         <w:rPr>
           <w:rFonts w:hint="eastAsia"/>
@@ -8124,15 +9215,16 @@
         <w:lastRenderedPageBreak/>
         <w:t>单元测试</w:t>
       </w:r>
-      <w:commentRangeEnd w:id="50"/>
+      <w:commentRangeEnd w:id="49"/>
       <w:r>
         <w:rPr>
           <w:rStyle w:val="afff4"/>
           <w:rFonts w:asciiTheme="minorHAnsi" w:eastAsiaTheme="minorEastAsia" w:hAnsiTheme="minorHAnsi"/>
         </w:rPr>
-        <w:commentReference w:id="50"/>
-      </w:r>
-      <w:bookmarkEnd w:id="49"/>
+        <w:commentReference w:id="49"/>
+      </w:r>
+      <w:bookmarkEnd w:id="47"/>
+      <w:bookmarkEnd w:id="48"/>
     </w:p>
     <w:p>
       <w:pPr>
@@ -8142,7 +9234,8 @@
           <w:numId w:val="9"/>
         </w:numPr>
       </w:pPr>
-      <w:bookmarkStart w:id="51" w:name="_Toc528127839"/>
+      <w:bookmarkStart w:id="50" w:name="_Toc528127839"/>
+      <w:bookmarkStart w:id="51" w:name="_Toc1395184"/>
       <w:commentRangeStart w:id="52"/>
       <w:r>
         <w:t>****</w:t>
@@ -8161,6 +9254,7 @@
         </w:rPr>
         <w:commentReference w:id="52"/>
       </w:r>
+      <w:bookmarkEnd w:id="50"/>
       <w:bookmarkEnd w:id="51"/>
     </w:p>
     <w:p>
@@ -8175,6 +9269,7 @@
         </w:rPr>
       </w:pPr>
       <w:bookmarkStart w:id="53" w:name="_Toc528127840"/>
+      <w:bookmarkStart w:id="54" w:name="_Toc1395185"/>
       <w:r>
         <w:rPr>
           <w:rFonts w:hint="eastAsia"/>
@@ -8188,6 +9283,7 @@
         <w:t>与执行分析</w:t>
       </w:r>
       <w:bookmarkEnd w:id="53"/>
+      <w:bookmarkEnd w:id="54"/>
     </w:p>
     <w:p>
       <w:pPr>
@@ -8204,7 +9300,8 @@
           <w:szCs w:val="24"/>
         </w:rPr>
       </w:pPr>
-      <w:bookmarkStart w:id="54" w:name="_Toc528127841"/>
+      <w:bookmarkStart w:id="55" w:name="_Toc528127841"/>
+      <w:bookmarkStart w:id="56" w:name="_Toc1395186"/>
       <w:r>
         <w:rPr>
           <w:rFonts w:eastAsiaTheme="minorEastAsia" w:hint="eastAsia"/>
@@ -8215,7 +9312,8 @@
         </w:rPr>
         <w:t>单元测试用例：</w:t>
       </w:r>
-      <w:bookmarkEnd w:id="54"/>
+      <w:bookmarkEnd w:id="55"/>
+      <w:bookmarkEnd w:id="56"/>
     </w:p>
     <w:tbl>
       <w:tblPr>
@@ -9028,7 +10126,8 @@
           <w:szCs w:val="24"/>
         </w:rPr>
       </w:pPr>
-      <w:bookmarkStart w:id="55" w:name="_Toc528127842"/>
+      <w:bookmarkStart w:id="57" w:name="_Toc528127842"/>
+      <w:bookmarkStart w:id="58" w:name="_Toc1395187"/>
       <w:r>
         <w:rPr>
           <w:rFonts w:eastAsiaTheme="minorEastAsia" w:hint="eastAsia"/>
@@ -9039,7 +10138,8 @@
         </w:rPr>
         <w:t>分析结果：</w:t>
       </w:r>
-      <w:bookmarkEnd w:id="55"/>
+      <w:bookmarkEnd w:id="57"/>
+      <w:bookmarkEnd w:id="58"/>
     </w:p>
     <w:p>
       <w:pPr>
@@ -9056,14 +10156,16 @@
           <w:numId w:val="9"/>
         </w:numPr>
       </w:pPr>
-      <w:bookmarkStart w:id="56" w:name="_Toc528127843"/>
+      <w:bookmarkStart w:id="59" w:name="_Toc528127843"/>
+      <w:bookmarkStart w:id="60" w:name="_Toc1395188"/>
       <w:r>
         <w:rPr>
           <w:rFonts w:hint="eastAsia"/>
         </w:rPr>
         <w:t>测试结果综合分析及建议</w:t>
       </w:r>
-      <w:bookmarkEnd w:id="56"/>
+      <w:bookmarkEnd w:id="59"/>
+      <w:bookmarkEnd w:id="60"/>
     </w:p>
     <w:p>
       <w:pPr>
@@ -9073,14 +10175,16 @@
           <w:numId w:val="9"/>
         </w:numPr>
       </w:pPr>
-      <w:bookmarkStart w:id="57" w:name="_Toc528127844"/>
+      <w:bookmarkStart w:id="61" w:name="_Toc528127844"/>
+      <w:bookmarkStart w:id="62" w:name="_Toc1395189"/>
       <w:r>
         <w:rPr>
           <w:rFonts w:hint="eastAsia"/>
         </w:rPr>
         <w:t>测试经验总结</w:t>
       </w:r>
-      <w:bookmarkEnd w:id="57"/>
+      <w:bookmarkEnd w:id="61"/>
+      <w:bookmarkEnd w:id="62"/>
     </w:p>
     <w:p>
       <w:pPr>
@@ -9090,23 +10194,25 @@
           <w:numId w:val="9"/>
         </w:numPr>
       </w:pPr>
-      <w:bookmarkStart w:id="58" w:name="_Toc528127845"/>
-      <w:commentRangeStart w:id="59"/>
+      <w:bookmarkStart w:id="63" w:name="_Toc528127845"/>
+      <w:bookmarkStart w:id="64" w:name="_Toc1395190"/>
+      <w:commentRangeStart w:id="65"/>
       <w:r>
         <w:rPr>
           <w:rFonts w:hint="eastAsia"/>
         </w:rPr>
         <w:t>功能测试</w:t>
       </w:r>
-      <w:commentRangeEnd w:id="59"/>
+      <w:commentRangeEnd w:id="65"/>
       <w:r>
         <w:rPr>
           <w:rStyle w:val="afff4"/>
           <w:rFonts w:asciiTheme="minorHAnsi" w:eastAsiaTheme="minorEastAsia" w:hAnsiTheme="minorHAnsi"/>
         </w:rPr>
-        <w:commentReference w:id="59"/>
-      </w:r>
-      <w:bookmarkEnd w:id="58"/>
+        <w:commentReference w:id="65"/>
+      </w:r>
+      <w:bookmarkEnd w:id="63"/>
+      <w:bookmarkEnd w:id="64"/>
     </w:p>
     <w:p>
       <w:pPr>
@@ -9116,7 +10222,8 @@
           <w:numId w:val="9"/>
         </w:numPr>
       </w:pPr>
-      <w:bookmarkStart w:id="60" w:name="_Toc528127846"/>
+      <w:bookmarkStart w:id="66" w:name="_Toc528127846"/>
+      <w:bookmarkStart w:id="67" w:name="_Toc1395191"/>
       <w:r>
         <w:t>****</w:t>
       </w:r>
@@ -9126,7 +10233,8 @@
         </w:rPr>
         <w:t>功能</w:t>
       </w:r>
-      <w:bookmarkEnd w:id="60"/>
+      <w:bookmarkEnd w:id="66"/>
+      <w:bookmarkEnd w:id="67"/>
     </w:p>
     <w:p>
       <w:pPr>
@@ -9139,7 +10247,8 @@
           <w:rFonts w:eastAsiaTheme="minorEastAsia"/>
         </w:rPr>
       </w:pPr>
-      <w:bookmarkStart w:id="61" w:name="_Toc528127847"/>
+      <w:bookmarkStart w:id="68" w:name="_Toc528127847"/>
+      <w:bookmarkStart w:id="69" w:name="_Toc1395192"/>
       <w:r>
         <w:rPr>
           <w:rFonts w:hint="eastAsia"/>
@@ -9152,7 +10261,8 @@
         </w:rPr>
         <w:t>与执行分析</w:t>
       </w:r>
-      <w:bookmarkEnd w:id="61"/>
+      <w:bookmarkEnd w:id="68"/>
+      <w:bookmarkEnd w:id="69"/>
     </w:p>
     <w:p>
       <w:pPr>
@@ -9169,7 +10279,8 @@
           <w:szCs w:val="24"/>
         </w:rPr>
       </w:pPr>
-      <w:bookmarkStart w:id="62" w:name="_Toc528127848"/>
+      <w:bookmarkStart w:id="70" w:name="_Toc528127848"/>
+      <w:bookmarkStart w:id="71" w:name="_Toc1395193"/>
       <w:r>
         <w:rPr>
           <w:rFonts w:eastAsiaTheme="minorEastAsia" w:hint="eastAsia"/>
@@ -9180,7 +10291,8 @@
         </w:rPr>
         <w:t>测试用例：</w:t>
       </w:r>
-      <w:bookmarkEnd w:id="62"/>
+      <w:bookmarkEnd w:id="70"/>
+      <w:bookmarkEnd w:id="71"/>
     </w:p>
     <w:tbl>
       <w:tblPr>
@@ -9994,7 +11106,8 @@
           <w:szCs w:val="24"/>
         </w:rPr>
       </w:pPr>
-      <w:bookmarkStart w:id="63" w:name="_Toc528127849"/>
+      <w:bookmarkStart w:id="72" w:name="_Toc528127849"/>
+      <w:bookmarkStart w:id="73" w:name="_Toc1395194"/>
       <w:r>
         <w:rPr>
           <w:rFonts w:eastAsiaTheme="minorEastAsia" w:hint="eastAsia"/>
@@ -10005,7 +11118,8 @@
         </w:rPr>
         <w:t>分析结果：</w:t>
       </w:r>
-      <w:bookmarkEnd w:id="63"/>
+      <w:bookmarkEnd w:id="72"/>
+      <w:bookmarkEnd w:id="73"/>
     </w:p>
     <w:p>
       <w:pPr>
@@ -10022,14 +11136,16 @@
           <w:numId w:val="9"/>
         </w:numPr>
       </w:pPr>
-      <w:bookmarkStart w:id="64" w:name="_Toc528127850"/>
+      <w:bookmarkStart w:id="74" w:name="_Toc528127850"/>
+      <w:bookmarkStart w:id="75" w:name="_Toc1395195"/>
       <w:r>
         <w:rPr>
           <w:rFonts w:hint="eastAsia"/>
         </w:rPr>
         <w:t>测试结果综合分析及建议</w:t>
       </w:r>
-      <w:bookmarkEnd w:id="64"/>
+      <w:bookmarkEnd w:id="74"/>
+      <w:bookmarkEnd w:id="75"/>
     </w:p>
     <w:p>
       <w:pPr>
@@ -10039,14 +11155,16 @@
           <w:numId w:val="9"/>
         </w:numPr>
       </w:pPr>
-      <w:bookmarkStart w:id="65" w:name="_Toc528127851"/>
+      <w:bookmarkStart w:id="76" w:name="_Toc528127851"/>
+      <w:bookmarkStart w:id="77" w:name="_Toc1395196"/>
       <w:r>
         <w:rPr>
           <w:rFonts w:hint="eastAsia"/>
         </w:rPr>
         <w:t>测试经验总结</w:t>
       </w:r>
-      <w:bookmarkEnd w:id="65"/>
+      <w:bookmarkEnd w:id="76"/>
+      <w:bookmarkEnd w:id="77"/>
     </w:p>
     <w:p>
       <w:pPr>
@@ -10054,8 +11172,8 @@
       </w:pPr>
     </w:p>
     <w:sectPr>
-      <w:headerReference w:type="default" r:id="rId20"/>
-      <w:footerReference w:type="first" r:id="rId21"/>
+      <w:headerReference w:type="default" r:id="rId23"/>
+      <w:footerReference w:type="first" r:id="rId24"/>
       <w:pgSz w:w="11906" w:h="16838"/>
       <w:pgMar w:top="1440" w:right="1800" w:bottom="1440" w:left="1800" w:header="851" w:footer="992" w:gutter="0"/>
       <w:pgNumType w:start="1"/>
@@ -10068,14 +11186,11 @@
 </file>
 
 <file path=word/comments.xml><?xml version="1.0" encoding="utf-8"?>
-<w:comments xmlns:wpc="http://schemas.microsoft.com/office/word/2010/wordprocessingCanvas" xmlns:cx="http://schemas.microsoft.com/office/drawing/2014/chartex" xmlns:cx1="http://schemas.microsoft.com/office/drawing/2015/9/8/chartex" xmlns:cx2="http://schemas.microsoft.com/office/drawing/2015/10/21/chartex" xmlns:cx3="http://schemas.microsoft.com/office/drawing/2016/5/9/chartex" xmlns:cx4="http://schemas.microsoft.com/office/drawing/2016/5/10/chartex" xmlns:cx5="http://schemas.microsoft.com/office/drawing/2016/5/11/chartex" xmlns:cx6="http://schemas.microsoft.com/office/drawing/2016/5/12/chartex" xmlns:cx7="http://schemas.microsoft.com/office/drawing/2016/5/13/chartex" xmlns:cx8="http://schemas.microsoft.com/office/drawing/2016/5/14/chartex" xmlns:mc="http://schemas.openxmlformats.org/markup-compatibility/2006" xmlns:aink="http://schemas.microsoft.com/office/drawing/2016/ink" xmlns:am3d="http://schemas.microsoft.com/office/drawing/2017/model3d" xmlns:o="urn:schemas-microsoft-com:office:office" xmlns:r="http://schemas.openxmlformats.org/officeDocument/2006/relationships" xmlns:m="http://schemas.openxmlformats.org/officeDocument/2006/math" xmlns:v="urn:schemas-microsoft-com:vml" xmlns:wp14="http://schemas.microsoft.com/office/word/2010/wordprocessingDrawing" xmlns:wp="http://schemas.openxmlformats.org/drawingml/2006/wordprocessingDrawing" xmlns:w10="urn:schemas-microsoft-com:office:word" xmlns:w="http://schemas.openxmlformats.org/wordprocessingml/2006/main" xmlns:w14="http://schemas.microsoft.com/office/word/2010/wordml" xmlns:w15="http://schemas.microsoft.com/office/word/2012/wordml" xmlns:w16cid="http://schemas.microsoft.com/office/word/2016/wordml/cid" xmlns:w16se="http://schemas.microsoft.com/office/word/2015/wordml/symex" xmlns:wpg="http://schemas.microsoft.com/office/word/2010/wordprocessingGroup" xmlns:wpi="http://schemas.microsoft.com/office/word/2010/wordprocessingInk" xmlns:wne="http://schemas.microsoft.com/office/word/2006/wordml" xmlns:wps="http://schemas.microsoft.com/office/word/2010/wordprocessingShape" mc:Ignorable="w14 w15 w16se w16cid wp14">
-  <w:comment w:id="28" w:author="骁 谭" w:date="2019-02-17T22:56:00Z" w:initials="骁">
+<w:comments xmlns:wpc="http://schemas.microsoft.com/office/word/2010/wordprocessingCanvas" xmlns:cx="http://schemas.microsoft.com/office/drawing/2014/chartex" xmlns:mc="http://schemas.openxmlformats.org/markup-compatibility/2006" xmlns:o="urn:schemas-microsoft-com:office:office" xmlns:r="http://schemas.openxmlformats.org/officeDocument/2006/relationships" xmlns:m="http://schemas.openxmlformats.org/officeDocument/2006/math" xmlns:v="urn:schemas-microsoft-com:vml" xmlns:wp14="http://schemas.microsoft.com/office/word/2010/wordprocessingDrawing" xmlns:wp="http://schemas.openxmlformats.org/drawingml/2006/wordprocessingDrawing" xmlns:w10="urn:schemas-microsoft-com:office:word" xmlns:w="http://schemas.openxmlformats.org/wordprocessingml/2006/main" xmlns:w14="http://schemas.microsoft.com/office/word/2010/wordml" xmlns:w15="http://schemas.microsoft.com/office/word/2012/wordml" xmlns:w16se="http://schemas.microsoft.com/office/word/2015/wordml/symex" xmlns:wpg="http://schemas.microsoft.com/office/word/2010/wordprocessingGroup" xmlns:wpi="http://schemas.microsoft.com/office/word/2010/wordprocessingInk" xmlns:wne="http://schemas.microsoft.com/office/word/2006/wordml" xmlns:wps="http://schemas.microsoft.com/office/word/2010/wordprocessingShape" mc:Ignorable="w14 w15 w16se wp14">
+  <w:comment w:id="28" w:author="骁 谭" w:date="2019-02-17T22:57:00Z" w:initials="骁">
     <w:p>
       <w:pPr>
         <w:pStyle w:val="aff"/>
-        <w:rPr>
-          <w:rFonts w:hint="eastAsia"/>
-        </w:rPr>
       </w:pPr>
       <w:r>
         <w:rPr>
@@ -10084,14 +11199,23 @@
         <w:annotationRef/>
       </w:r>
       <w:r>
-        <w:rPr>
-          <w:rFonts w:hint="eastAsia"/>
-        </w:rPr>
-        <w:t>全部统一成中文得了</w:t>
+        <w:t>G</w:t>
+      </w:r>
+      <w:r>
+        <w:rPr>
+          <w:rFonts w:hint="eastAsia"/>
+        </w:rPr>
+        <w:t>itlab</w:t>
+      </w:r>
+      <w:r>
+        <w:rPr>
+          <w:rFonts w:hint="eastAsia"/>
+        </w:rPr>
+        <w:t>相关的描述</w:t>
       </w:r>
     </w:p>
   </w:comment>
-  <w:comment w:id="29" w:author="骁 谭" w:date="2019-02-17T22:57:00Z" w:initials="骁">
+  <w:comment w:id="40" w:author="骁 谭" w:date="2019-02-17T22:54:00Z" w:initials="骁">
     <w:p>
       <w:pPr>
         <w:pStyle w:val="aff"/>
@@ -10103,29 +11227,17 @@
         <w:annotationRef/>
       </w:r>
       <w:r>
-        <w:t>G</w:t>
-      </w:r>
-      <w:r>
-        <w:rPr>
-          <w:rFonts w:hint="eastAsia"/>
-        </w:rPr>
-        <w:t>itlab</w:t>
-      </w:r>
-      <w:r>
-        <w:rPr>
-          <w:rFonts w:hint="eastAsia"/>
-        </w:rPr>
-        <w:t>相关的描述</w:t>
+        <w:rPr>
+          <w:rFonts w:hint="eastAsia"/>
+        </w:rPr>
+        <w:t>图想办法做得再好看点</w:t>
       </w:r>
     </w:p>
   </w:comment>
-  <w:comment w:id="32" w:author="骁 谭" w:date="2019-02-17T23:00:00Z" w:initials="骁">
+  <w:comment w:id="41" w:author="骁 谭" w:date="2019-02-17T23:03:00Z" w:initials="骁">
     <w:p>
       <w:pPr>
         <w:pStyle w:val="aff"/>
-        <w:rPr>
-          <w:rFonts w:hint="eastAsia"/>
-        </w:rPr>
       </w:pPr>
       <w:r>
         <w:rPr>
@@ -10137,31 +11249,20 @@
         <w:rPr>
           <w:rFonts w:hint="eastAsia"/>
         </w:rPr>
-        <w:t>关于</w:t>
-      </w:r>
-      <w:proofErr w:type="spellStart"/>
+        <w:t>改成</w:t>
+      </w:r>
       <w:r>
         <w:rPr>
           <w:rFonts w:hint="eastAsia"/>
         </w:rPr>
         <w:t>gitlab</w:t>
-      </w:r>
-      <w:proofErr w:type="spellEnd"/>
-      <w:r>
-        <w:rPr>
-          <w:rFonts w:hint="eastAsia"/>
-        </w:rPr>
-        <w:t>集成的相关参考资料引一到两个</w:t>
       </w:r>
     </w:p>
   </w:comment>
-  <w:comment w:id="42" w:author="骁 谭" w:date="2019-02-17T22:54:00Z" w:initials="骁">
+  <w:comment w:id="43" w:author="骁 谭" w:date="2019-02-17T23:06:00Z" w:initials="骁">
     <w:p>
       <w:pPr>
         <w:pStyle w:val="aff"/>
-        <w:rPr>
-          <w:rFonts w:hint="eastAsia"/>
-        </w:rPr>
       </w:pPr>
       <w:r>
         <w:rPr>
@@ -10169,23 +11270,27 @@
         </w:rPr>
         <w:annotationRef/>
       </w:r>
-      <w:proofErr w:type="gramStart"/>
-      <w:r>
-        <w:rPr>
-          <w:rFonts w:hint="eastAsia"/>
-        </w:rPr>
-        <w:t>图想办法</w:t>
-      </w:r>
-      <w:proofErr w:type="gramEnd"/>
-      <w:r>
-        <w:rPr>
-          <w:rFonts w:hint="eastAsia"/>
-        </w:rPr>
-        <w:t>做得再好看点</w:t>
+      <w:r>
+        <w:rPr>
+          <w:rFonts w:hint="eastAsia"/>
+        </w:rPr>
+        <w:t>看下原图是怎么来的，如果存在图片编辑的源文件，就直接给改了，入过不能则选择</w:t>
+      </w:r>
+      <w:r>
+        <w:rPr>
+          <w:rFonts w:hint="eastAsia"/>
+        </w:rPr>
+        <w:t>p</w:t>
+      </w:r>
+      <w:r>
+        <w:rPr>
+          <w:rFonts w:hint="eastAsia"/>
+        </w:rPr>
+        <w:t>图，让小渺给你改一下</w:t>
       </w:r>
     </w:p>
   </w:comment>
-  <w:comment w:id="43" w:author="骁 谭" w:date="2019-02-17T23:03:00Z" w:initials="骁">
+  <w:comment w:id="46" w:author="骁 谭" w:date="2019-02-17T23:05:00Z" w:initials="骁">
     <w:p>
       <w:pPr>
         <w:pStyle w:val="aff"/>
@@ -10197,92 +11302,17 @@
         <w:annotationRef/>
       </w:r>
       <w:r>
-        <w:rPr>
-          <w:rFonts w:hint="eastAsia"/>
-        </w:rPr>
-        <w:t>改成</w:t>
-      </w:r>
-      <w:proofErr w:type="spellStart"/>
-      <w:r>
-        <w:rPr>
-          <w:rFonts w:hint="eastAsia"/>
-        </w:rPr>
-        <w:t>gitlab</w:t>
-      </w:r>
-      <w:proofErr w:type="spellEnd"/>
+        <w:t>Gitlab</w:t>
+      </w:r>
+      <w:r>
+        <w:rPr>
+          <w:rFonts w:hint="eastAsia"/>
+        </w:rPr>
+        <w:t>相关</w:t>
+      </w:r>
     </w:p>
   </w:comment>
-  <w:comment w:id="45" w:author="骁 谭" w:date="2019-02-17T23:06:00Z" w:initials="骁">
-    <w:p>
-      <w:pPr>
-        <w:pStyle w:val="aff"/>
-        <w:rPr>
-          <w:rFonts w:hint="eastAsia"/>
-        </w:rPr>
-      </w:pPr>
-      <w:r>
-        <w:rPr>
-          <w:rStyle w:val="afff4"/>
-        </w:rPr>
-        <w:annotationRef/>
-      </w:r>
-      <w:r>
-        <w:rPr>
-          <w:rFonts w:hint="eastAsia"/>
-        </w:rPr>
-        <w:t>看下原图是怎么来的，如果存在图片编辑的源文件，就直接给改了，入过不能则选择</w:t>
-      </w:r>
-      <w:r>
-        <w:rPr>
-          <w:rFonts w:hint="eastAsia"/>
-        </w:rPr>
-        <w:t>p</w:t>
-      </w:r>
-      <w:r>
-        <w:rPr>
-          <w:rFonts w:hint="eastAsia"/>
-        </w:rPr>
-        <w:t>图，让小</w:t>
-      </w:r>
-      <w:proofErr w:type="gramStart"/>
-      <w:r>
-        <w:rPr>
-          <w:rFonts w:hint="eastAsia"/>
-        </w:rPr>
-        <w:t>渺</w:t>
-      </w:r>
-      <w:proofErr w:type="gramEnd"/>
-      <w:r>
-        <w:rPr>
-          <w:rFonts w:hint="eastAsia"/>
-        </w:rPr>
-        <w:t>给你改一下</w:t>
-      </w:r>
-    </w:p>
-  </w:comment>
-  <w:comment w:id="48" w:author="骁 谭" w:date="2019-02-17T23:05:00Z" w:initials="骁">
-    <w:p>
-      <w:pPr>
-        <w:pStyle w:val="aff"/>
-      </w:pPr>
-      <w:r>
-        <w:rPr>
-          <w:rStyle w:val="afff4"/>
-        </w:rPr>
-        <w:annotationRef/>
-      </w:r>
-      <w:r>
-        <w:t>Gitlab</w:t>
-      </w:r>
-      <w:r>
-        <w:rPr>
-          <w:rFonts w:hint="eastAsia"/>
-        </w:rPr>
-        <w:t>相关</w:t>
-      </w:r>
-    </w:p>
-  </w:comment>
-  <w:comment w:id="50" w:author="Lu, Siyuan" w:date="2018-01-23T11:15:00Z" w:initials="LS">
+  <w:comment w:id="49" w:author="Lu, Siyuan" w:date="2018-01-23T11:15:00Z" w:initials="LS">
     <w:p>
       <w:pPr>
         <w:pStyle w:val="aff"/>
@@ -10377,7 +11407,7 @@
       </w:r>
     </w:p>
   </w:comment>
-  <w:comment w:id="59" w:author="Lu, Siyuan" w:date="2018-01-23T11:14:00Z" w:initials="LS">
+  <w:comment w:id="65" w:author="Lu, Siyuan" w:date="2018-01-23T11:14:00Z" w:initials="LS">
     <w:p>
       <w:pPr>
         <w:pStyle w:val="aff"/>
@@ -10462,10 +11492,8 @@
 </file>
 
 <file path=word/commentsExtended.xml><?xml version="1.0" encoding="utf-8"?>
-<w15:commentsEx xmlns:wpc="http://schemas.microsoft.com/office/word/2010/wordprocessingCanvas" xmlns:cx="http://schemas.microsoft.com/office/drawing/2014/chartex" xmlns:cx1="http://schemas.microsoft.com/office/drawing/2015/9/8/chartex" xmlns:cx2="http://schemas.microsoft.com/office/drawing/2015/10/21/chartex" xmlns:cx3="http://schemas.microsoft.com/office/drawing/2016/5/9/chartex" xmlns:cx4="http://schemas.microsoft.com/office/drawing/2016/5/10/chartex" xmlns:cx5="http://schemas.microsoft.com/office/drawing/2016/5/11/chartex" xmlns:cx6="http://schemas.microsoft.com/office/drawing/2016/5/12/chartex" xmlns:cx7="http://schemas.microsoft.com/office/drawing/2016/5/13/chartex" xmlns:cx8="http://schemas.microsoft.com/office/drawing/2016/5/14/chartex" xmlns:mc="http://schemas.openxmlformats.org/markup-compatibility/2006" xmlns:aink="http://schemas.microsoft.com/office/drawing/2016/ink" xmlns:am3d="http://schemas.microsoft.com/office/drawing/2017/model3d" xmlns:o="urn:schemas-microsoft-com:office:office" xmlns:r="http://schemas.openxmlformats.org/officeDocument/2006/relationships" xmlns:m="http://schemas.openxmlformats.org/officeDocument/2006/math" xmlns:v="urn:schemas-microsoft-com:vml" xmlns:wp14="http://schemas.microsoft.com/office/word/2010/wordprocessingDrawing" xmlns:wp="http://schemas.openxmlformats.org/drawingml/2006/wordprocessingDrawing" xmlns:w10="urn:schemas-microsoft-com:office:word" xmlns:w="http://schemas.openxmlformats.org/wordprocessingml/2006/main" xmlns:w14="http://schemas.microsoft.com/office/word/2010/wordml" xmlns:w15="http://schemas.microsoft.com/office/word/2012/wordml" xmlns:w16cid="http://schemas.microsoft.com/office/word/2016/wordml/cid" xmlns:w16se="http://schemas.microsoft.com/office/word/2015/wordml/symex" xmlns:wpg="http://schemas.microsoft.com/office/word/2010/wordprocessingGroup" xmlns:wpi="http://schemas.microsoft.com/office/word/2010/wordprocessingInk" xmlns:wne="http://schemas.microsoft.com/office/word/2006/wordml" xmlns:wps="http://schemas.microsoft.com/office/word/2010/wordprocessingShape" mc:Ignorable="w14 w15 w16se w16cid wp14">
-  <w15:commentEx w15:paraId="1C68D23B" w15:done="0"/>
+<w15:commentsEx xmlns:wpc="http://schemas.microsoft.com/office/word/2010/wordprocessingCanvas" xmlns:cx="http://schemas.microsoft.com/office/drawing/2014/chartex" xmlns:mc="http://schemas.openxmlformats.org/markup-compatibility/2006" xmlns:o="urn:schemas-microsoft-com:office:office" xmlns:r="http://schemas.openxmlformats.org/officeDocument/2006/relationships" xmlns:m="http://schemas.openxmlformats.org/officeDocument/2006/math" xmlns:v="urn:schemas-microsoft-com:vml" xmlns:wp14="http://schemas.microsoft.com/office/word/2010/wordprocessingDrawing" xmlns:wp="http://schemas.openxmlformats.org/drawingml/2006/wordprocessingDrawing" xmlns:w10="urn:schemas-microsoft-com:office:word" xmlns:w="http://schemas.openxmlformats.org/wordprocessingml/2006/main" xmlns:w14="http://schemas.microsoft.com/office/word/2010/wordml" xmlns:w15="http://schemas.microsoft.com/office/word/2012/wordml" xmlns:w16se="http://schemas.microsoft.com/office/word/2015/wordml/symex" xmlns:wpg="http://schemas.microsoft.com/office/word/2010/wordprocessingGroup" xmlns:wpi="http://schemas.microsoft.com/office/word/2010/wordprocessingInk" xmlns:wne="http://schemas.microsoft.com/office/word/2006/wordml" xmlns:wps="http://schemas.microsoft.com/office/word/2010/wordprocessingShape" mc:Ignorable="w14 w15 w16se wp14">
   <w15:commentEx w15:paraId="1E5448A2" w15:done="0"/>
-  <w15:commentEx w15:paraId="1B1090EE" w15:done="0"/>
   <w15:commentEx w15:paraId="7BDBB857" w15:done="0"/>
   <w15:commentEx w15:paraId="15D7DB92" w15:done="0"/>
   <w15:commentEx w15:paraId="052D4F6E" w15:done="0"/>
@@ -10492,7 +11520,7 @@
 </file>
 
 <file path=word/endnotes.xml><?xml version="1.0" encoding="utf-8"?>
-<w:endnotes xmlns:wpc="http://schemas.microsoft.com/office/word/2010/wordprocessingCanvas" xmlns:cx="http://schemas.microsoft.com/office/drawing/2014/chartex" xmlns:cx1="http://schemas.microsoft.com/office/drawing/2015/9/8/chartex" xmlns:cx2="http://schemas.microsoft.com/office/drawing/2015/10/21/chartex" xmlns:cx3="http://schemas.microsoft.com/office/drawing/2016/5/9/chartex" xmlns:cx4="http://schemas.microsoft.com/office/drawing/2016/5/10/chartex" xmlns:cx5="http://schemas.microsoft.com/office/drawing/2016/5/11/chartex" xmlns:cx6="http://schemas.microsoft.com/office/drawing/2016/5/12/chartex" xmlns:cx7="http://schemas.microsoft.com/office/drawing/2016/5/13/chartex" xmlns:cx8="http://schemas.microsoft.com/office/drawing/2016/5/14/chartex" xmlns:mc="http://schemas.openxmlformats.org/markup-compatibility/2006" xmlns:aink="http://schemas.microsoft.com/office/drawing/2016/ink" xmlns:am3d="http://schemas.microsoft.com/office/drawing/2017/model3d" xmlns:o="urn:schemas-microsoft-com:office:office" xmlns:r="http://schemas.openxmlformats.org/officeDocument/2006/relationships" xmlns:m="http://schemas.openxmlformats.org/officeDocument/2006/math" xmlns:v="urn:schemas-microsoft-com:vml" xmlns:wp14="http://schemas.microsoft.com/office/word/2010/wordprocessingDrawing" xmlns:wp="http://schemas.openxmlformats.org/drawingml/2006/wordprocessingDrawing" xmlns:w10="urn:schemas-microsoft-com:office:word" xmlns:w="http://schemas.openxmlformats.org/wordprocessingml/2006/main" xmlns:w14="http://schemas.microsoft.com/office/word/2010/wordml" xmlns:w15="http://schemas.microsoft.com/office/word/2012/wordml" xmlns:w16cid="http://schemas.microsoft.com/office/word/2016/wordml/cid" xmlns:w16se="http://schemas.microsoft.com/office/word/2015/wordml/symex" xmlns:wpg="http://schemas.microsoft.com/office/word/2010/wordprocessingGroup" xmlns:wpi="http://schemas.microsoft.com/office/word/2010/wordprocessingInk" xmlns:wne="http://schemas.microsoft.com/office/word/2006/wordml" xmlns:wps="http://schemas.microsoft.com/office/word/2010/wordprocessingShape" mc:Ignorable="w14 w15 w16se w16cid wp14">
+<w:endnotes xmlns:wpc="http://schemas.microsoft.com/office/word/2010/wordprocessingCanvas" xmlns:cx="http://schemas.microsoft.com/office/drawing/2014/chartex" xmlns:mc="http://schemas.openxmlformats.org/markup-compatibility/2006" xmlns:o="urn:schemas-microsoft-com:office:office" xmlns:r="http://schemas.openxmlformats.org/officeDocument/2006/relationships" xmlns:m="http://schemas.openxmlformats.org/officeDocument/2006/math" xmlns:v="urn:schemas-microsoft-com:vml" xmlns:wp14="http://schemas.microsoft.com/office/word/2010/wordprocessingDrawing" xmlns:wp="http://schemas.openxmlformats.org/drawingml/2006/wordprocessingDrawing" xmlns:w10="urn:schemas-microsoft-com:office:word" xmlns:w="http://schemas.openxmlformats.org/wordprocessingml/2006/main" xmlns:w14="http://schemas.microsoft.com/office/word/2010/wordml" xmlns:w15="http://schemas.microsoft.com/office/word/2012/wordml" xmlns:w16se="http://schemas.microsoft.com/office/word/2015/wordml/symex" xmlns:wpg="http://schemas.microsoft.com/office/word/2010/wordprocessingGroup" xmlns:wpi="http://schemas.microsoft.com/office/word/2010/wordprocessingInk" xmlns:wne="http://schemas.microsoft.com/office/word/2006/wordml" xmlns:wps="http://schemas.microsoft.com/office/word/2010/wordprocessingShape" mc:Ignorable="w14 w15 w16se wp14">
   <w:endnote w:type="separator" w:id="-1">
     <w:p>
       <w:r>
@@ -10511,7 +11539,7 @@
 </file>
 
 <file path=word/footer1.xml><?xml version="1.0" encoding="utf-8"?>
-<w:ftr xmlns:wpc="http://schemas.microsoft.com/office/word/2010/wordprocessingCanvas" xmlns:cx="http://schemas.microsoft.com/office/drawing/2014/chartex" xmlns:cx1="http://schemas.microsoft.com/office/drawing/2015/9/8/chartex" xmlns:cx2="http://schemas.microsoft.com/office/drawing/2015/10/21/chartex" xmlns:cx3="http://schemas.microsoft.com/office/drawing/2016/5/9/chartex" xmlns:cx4="http://schemas.microsoft.com/office/drawing/2016/5/10/chartex" xmlns:cx5="http://schemas.microsoft.com/office/drawing/2016/5/11/chartex" xmlns:cx6="http://schemas.microsoft.com/office/drawing/2016/5/12/chartex" xmlns:cx7="http://schemas.microsoft.com/office/drawing/2016/5/13/chartex" xmlns:cx8="http://schemas.microsoft.com/office/drawing/2016/5/14/chartex" xmlns:mc="http://schemas.openxmlformats.org/markup-compatibility/2006" xmlns:aink="http://schemas.microsoft.com/office/drawing/2016/ink" xmlns:am3d="http://schemas.microsoft.com/office/drawing/2017/model3d" xmlns:o="urn:schemas-microsoft-com:office:office" xmlns:r="http://schemas.openxmlformats.org/officeDocument/2006/relationships" xmlns:m="http://schemas.openxmlformats.org/officeDocument/2006/math" xmlns:v="urn:schemas-microsoft-com:vml" xmlns:wp14="http://schemas.microsoft.com/office/word/2010/wordprocessingDrawing" xmlns:wp="http://schemas.openxmlformats.org/drawingml/2006/wordprocessingDrawing" xmlns:w10="urn:schemas-microsoft-com:office:word" xmlns:w="http://schemas.openxmlformats.org/wordprocessingml/2006/main" xmlns:w14="http://schemas.microsoft.com/office/word/2010/wordml" xmlns:w15="http://schemas.microsoft.com/office/word/2012/wordml" xmlns:w16cid="http://schemas.microsoft.com/office/word/2016/wordml/cid" xmlns:w16se="http://schemas.microsoft.com/office/word/2015/wordml/symex" xmlns:wpg="http://schemas.microsoft.com/office/word/2010/wordprocessingGroup" xmlns:wpi="http://schemas.microsoft.com/office/word/2010/wordprocessingInk" xmlns:wne="http://schemas.microsoft.com/office/word/2006/wordml" xmlns:wps="http://schemas.microsoft.com/office/word/2010/wordprocessingShape" mc:Ignorable="w14 w15 w16se w16cid wp14">
+<w:ftr xmlns:wpc="http://schemas.microsoft.com/office/word/2010/wordprocessingCanvas" xmlns:cx="http://schemas.microsoft.com/office/drawing/2014/chartex" xmlns:mc="http://schemas.openxmlformats.org/markup-compatibility/2006" xmlns:o="urn:schemas-microsoft-com:office:office" xmlns:r="http://schemas.openxmlformats.org/officeDocument/2006/relationships" xmlns:m="http://schemas.openxmlformats.org/officeDocument/2006/math" xmlns:v="urn:schemas-microsoft-com:vml" xmlns:wp14="http://schemas.microsoft.com/office/word/2010/wordprocessingDrawing" xmlns:wp="http://schemas.openxmlformats.org/drawingml/2006/wordprocessingDrawing" xmlns:w10="urn:schemas-microsoft-com:office:word" xmlns:w="http://schemas.openxmlformats.org/wordprocessingml/2006/main" xmlns:w14="http://schemas.microsoft.com/office/word/2010/wordml" xmlns:w15="http://schemas.microsoft.com/office/word/2012/wordml" xmlns:w16se="http://schemas.microsoft.com/office/word/2015/wordml/symex" xmlns:wpg="http://schemas.microsoft.com/office/word/2010/wordprocessingGroup" xmlns:wpi="http://schemas.microsoft.com/office/word/2010/wordprocessingInk" xmlns:wne="http://schemas.microsoft.com/office/word/2006/wordml" xmlns:wps="http://schemas.microsoft.com/office/word/2010/wordprocessingShape" mc:Ignorable="w14 w15 w16se wp14">
   <w:sdt>
     <w:sdtPr>
       <w:id w:val="1632749094"/>
@@ -10541,7 +11569,7 @@
             <w:noProof/>
             <w:lang w:val="zh-CN"/>
           </w:rPr>
-          <w:t>II</w:t>
+          <w:t>4</w:t>
         </w:r>
         <w:r>
           <w:rPr>
@@ -10562,7 +11590,7 @@
 </file>
 
 <file path=word/footer2.xml><?xml version="1.0" encoding="utf-8"?>
-<w:ftr xmlns:wpc="http://schemas.microsoft.com/office/word/2010/wordprocessingCanvas" xmlns:cx="http://schemas.microsoft.com/office/drawing/2014/chartex" xmlns:cx1="http://schemas.microsoft.com/office/drawing/2015/9/8/chartex" xmlns:cx2="http://schemas.microsoft.com/office/drawing/2015/10/21/chartex" xmlns:cx3="http://schemas.microsoft.com/office/drawing/2016/5/9/chartex" xmlns:cx4="http://schemas.microsoft.com/office/drawing/2016/5/10/chartex" xmlns:cx5="http://schemas.microsoft.com/office/drawing/2016/5/11/chartex" xmlns:cx6="http://schemas.microsoft.com/office/drawing/2016/5/12/chartex" xmlns:cx7="http://schemas.microsoft.com/office/drawing/2016/5/13/chartex" xmlns:cx8="http://schemas.microsoft.com/office/drawing/2016/5/14/chartex" xmlns:mc="http://schemas.openxmlformats.org/markup-compatibility/2006" xmlns:aink="http://schemas.microsoft.com/office/drawing/2016/ink" xmlns:am3d="http://schemas.microsoft.com/office/drawing/2017/model3d" xmlns:o="urn:schemas-microsoft-com:office:office" xmlns:r="http://schemas.openxmlformats.org/officeDocument/2006/relationships" xmlns:m="http://schemas.openxmlformats.org/officeDocument/2006/math" xmlns:v="urn:schemas-microsoft-com:vml" xmlns:wp14="http://schemas.microsoft.com/office/word/2010/wordprocessingDrawing" xmlns:wp="http://schemas.openxmlformats.org/drawingml/2006/wordprocessingDrawing" xmlns:w10="urn:schemas-microsoft-com:office:word" xmlns:w="http://schemas.openxmlformats.org/wordprocessingml/2006/main" xmlns:w14="http://schemas.microsoft.com/office/word/2010/wordml" xmlns:w15="http://schemas.microsoft.com/office/word/2012/wordml" xmlns:w16cid="http://schemas.microsoft.com/office/word/2016/wordml/cid" xmlns:w16se="http://schemas.microsoft.com/office/word/2015/wordml/symex" xmlns:wpg="http://schemas.microsoft.com/office/word/2010/wordprocessingGroup" xmlns:wpi="http://schemas.microsoft.com/office/word/2010/wordprocessingInk" xmlns:wne="http://schemas.microsoft.com/office/word/2006/wordml" xmlns:wps="http://schemas.microsoft.com/office/word/2010/wordprocessingShape" mc:Ignorable="w14 w15 w16se w16cid wp14">
+<w:ftr xmlns:wpc="http://schemas.microsoft.com/office/word/2010/wordprocessingCanvas" xmlns:cx="http://schemas.microsoft.com/office/drawing/2014/chartex" xmlns:mc="http://schemas.openxmlformats.org/markup-compatibility/2006" xmlns:o="urn:schemas-microsoft-com:office:office" xmlns:r="http://schemas.openxmlformats.org/officeDocument/2006/relationships" xmlns:m="http://schemas.openxmlformats.org/officeDocument/2006/math" xmlns:v="urn:schemas-microsoft-com:vml" xmlns:wp14="http://schemas.microsoft.com/office/word/2010/wordprocessingDrawing" xmlns:wp="http://schemas.openxmlformats.org/drawingml/2006/wordprocessingDrawing" xmlns:w10="urn:schemas-microsoft-com:office:word" xmlns:w="http://schemas.openxmlformats.org/wordprocessingml/2006/main" xmlns:w14="http://schemas.microsoft.com/office/word/2010/wordml" xmlns:w15="http://schemas.microsoft.com/office/word/2012/wordml" xmlns:w16se="http://schemas.microsoft.com/office/word/2015/wordml/symex" xmlns:wpg="http://schemas.microsoft.com/office/word/2010/wordprocessingGroup" xmlns:wpi="http://schemas.microsoft.com/office/word/2010/wordprocessingInk" xmlns:wne="http://schemas.microsoft.com/office/word/2006/wordml" xmlns:wps="http://schemas.microsoft.com/office/word/2010/wordprocessingShape" mc:Ignorable="w14 w15 w16se wp14">
   <w:p>
     <w:pPr>
       <w:pStyle w:val="a6"/>
@@ -10612,7 +11640,7 @@
 </file>
 
 <file path=word/footer3.xml><?xml version="1.0" encoding="utf-8"?>
-<w:ftr xmlns:wpc="http://schemas.microsoft.com/office/word/2010/wordprocessingCanvas" xmlns:cx="http://schemas.microsoft.com/office/drawing/2014/chartex" xmlns:cx1="http://schemas.microsoft.com/office/drawing/2015/9/8/chartex" xmlns:cx2="http://schemas.microsoft.com/office/drawing/2015/10/21/chartex" xmlns:cx3="http://schemas.microsoft.com/office/drawing/2016/5/9/chartex" xmlns:cx4="http://schemas.microsoft.com/office/drawing/2016/5/10/chartex" xmlns:cx5="http://schemas.microsoft.com/office/drawing/2016/5/11/chartex" xmlns:cx6="http://schemas.microsoft.com/office/drawing/2016/5/12/chartex" xmlns:cx7="http://schemas.microsoft.com/office/drawing/2016/5/13/chartex" xmlns:cx8="http://schemas.microsoft.com/office/drawing/2016/5/14/chartex" xmlns:mc="http://schemas.openxmlformats.org/markup-compatibility/2006" xmlns:aink="http://schemas.microsoft.com/office/drawing/2016/ink" xmlns:am3d="http://schemas.microsoft.com/office/drawing/2017/model3d" xmlns:o="urn:schemas-microsoft-com:office:office" xmlns:r="http://schemas.openxmlformats.org/officeDocument/2006/relationships" xmlns:m="http://schemas.openxmlformats.org/officeDocument/2006/math" xmlns:v="urn:schemas-microsoft-com:vml" xmlns:wp14="http://schemas.microsoft.com/office/word/2010/wordprocessingDrawing" xmlns:wp="http://schemas.openxmlformats.org/drawingml/2006/wordprocessingDrawing" xmlns:w10="urn:schemas-microsoft-com:office:word" xmlns:w="http://schemas.openxmlformats.org/wordprocessingml/2006/main" xmlns:w14="http://schemas.microsoft.com/office/word/2010/wordml" xmlns:w15="http://schemas.microsoft.com/office/word/2012/wordml" xmlns:w16cid="http://schemas.microsoft.com/office/word/2016/wordml/cid" xmlns:w16se="http://schemas.microsoft.com/office/word/2015/wordml/symex" xmlns:wpg="http://schemas.microsoft.com/office/word/2010/wordprocessingGroup" xmlns:wpi="http://schemas.microsoft.com/office/word/2010/wordprocessingInk" xmlns:wne="http://schemas.microsoft.com/office/word/2006/wordml" xmlns:wps="http://schemas.microsoft.com/office/word/2010/wordprocessingShape" mc:Ignorable="w14 w15 w16se w16cid wp14">
+<w:ftr xmlns:wpc="http://schemas.microsoft.com/office/word/2010/wordprocessingCanvas" xmlns:cx="http://schemas.microsoft.com/office/drawing/2014/chartex" xmlns:mc="http://schemas.openxmlformats.org/markup-compatibility/2006" xmlns:o="urn:schemas-microsoft-com:office:office" xmlns:r="http://schemas.openxmlformats.org/officeDocument/2006/relationships" xmlns:m="http://schemas.openxmlformats.org/officeDocument/2006/math" xmlns:v="urn:schemas-microsoft-com:vml" xmlns:wp14="http://schemas.microsoft.com/office/word/2010/wordprocessingDrawing" xmlns:wp="http://schemas.openxmlformats.org/drawingml/2006/wordprocessingDrawing" xmlns:w10="urn:schemas-microsoft-com:office:word" xmlns:w="http://schemas.openxmlformats.org/wordprocessingml/2006/main" xmlns:w14="http://schemas.microsoft.com/office/word/2010/wordml" xmlns:w15="http://schemas.microsoft.com/office/word/2012/wordml" xmlns:w16se="http://schemas.microsoft.com/office/word/2015/wordml/symex" xmlns:wpg="http://schemas.microsoft.com/office/word/2010/wordprocessingGroup" xmlns:wpi="http://schemas.microsoft.com/office/word/2010/wordprocessingInk" xmlns:wne="http://schemas.microsoft.com/office/word/2006/wordml" xmlns:wps="http://schemas.microsoft.com/office/word/2010/wordprocessingShape" mc:Ignorable="w14 w15 w16se wp14">
   <w:p>
     <w:pPr>
       <w:pStyle w:val="a6"/>
@@ -10662,7 +11690,7 @@
 </file>
 
 <file path=word/footnotes.xml><?xml version="1.0" encoding="utf-8"?>
-<w:footnotes xmlns:wpc="http://schemas.microsoft.com/office/word/2010/wordprocessingCanvas" xmlns:cx="http://schemas.microsoft.com/office/drawing/2014/chartex" xmlns:cx1="http://schemas.microsoft.com/office/drawing/2015/9/8/chartex" xmlns:cx2="http://schemas.microsoft.com/office/drawing/2015/10/21/chartex" xmlns:cx3="http://schemas.microsoft.com/office/drawing/2016/5/9/chartex" xmlns:cx4="http://schemas.microsoft.com/office/drawing/2016/5/10/chartex" xmlns:cx5="http://schemas.microsoft.com/office/drawing/2016/5/11/chartex" xmlns:cx6="http://schemas.microsoft.com/office/drawing/2016/5/12/chartex" xmlns:cx7="http://schemas.microsoft.com/office/drawing/2016/5/13/chartex" xmlns:cx8="http://schemas.microsoft.com/office/drawing/2016/5/14/chartex" xmlns:mc="http://schemas.openxmlformats.org/markup-compatibility/2006" xmlns:aink="http://schemas.microsoft.com/office/drawing/2016/ink" xmlns:am3d="http://schemas.microsoft.com/office/drawing/2017/model3d" xmlns:o="urn:schemas-microsoft-com:office:office" xmlns:r="http://schemas.openxmlformats.org/officeDocument/2006/relationships" xmlns:m="http://schemas.openxmlformats.org/officeDocument/2006/math" xmlns:v="urn:schemas-microsoft-com:vml" xmlns:wp14="http://schemas.microsoft.com/office/word/2010/wordprocessingDrawing" xmlns:wp="http://schemas.openxmlformats.org/drawingml/2006/wordprocessingDrawing" xmlns:w10="urn:schemas-microsoft-com:office:word" xmlns:w="http://schemas.openxmlformats.org/wordprocessingml/2006/main" xmlns:w14="http://schemas.microsoft.com/office/word/2010/wordml" xmlns:w15="http://schemas.microsoft.com/office/word/2012/wordml" xmlns:w16cid="http://schemas.microsoft.com/office/word/2016/wordml/cid" xmlns:w16se="http://schemas.microsoft.com/office/word/2015/wordml/symex" xmlns:wpg="http://schemas.microsoft.com/office/word/2010/wordprocessingGroup" xmlns:wpi="http://schemas.microsoft.com/office/word/2010/wordprocessingInk" xmlns:wne="http://schemas.microsoft.com/office/word/2006/wordml" xmlns:wps="http://schemas.microsoft.com/office/word/2010/wordprocessingShape" mc:Ignorable="w14 w15 w16se w16cid wp14">
+<w:footnotes xmlns:wpc="http://schemas.microsoft.com/office/word/2010/wordprocessingCanvas" xmlns:cx="http://schemas.microsoft.com/office/drawing/2014/chartex" xmlns:mc="http://schemas.openxmlformats.org/markup-compatibility/2006" xmlns:o="urn:schemas-microsoft-com:office:office" xmlns:r="http://schemas.openxmlformats.org/officeDocument/2006/relationships" xmlns:m="http://schemas.openxmlformats.org/officeDocument/2006/math" xmlns:v="urn:schemas-microsoft-com:vml" xmlns:wp14="http://schemas.microsoft.com/office/word/2010/wordprocessingDrawing" xmlns:wp="http://schemas.openxmlformats.org/drawingml/2006/wordprocessingDrawing" xmlns:w10="urn:schemas-microsoft-com:office:word" xmlns:w="http://schemas.openxmlformats.org/wordprocessingml/2006/main" xmlns:w14="http://schemas.microsoft.com/office/word/2010/wordml" xmlns:w15="http://schemas.microsoft.com/office/word/2012/wordml" xmlns:w16se="http://schemas.microsoft.com/office/word/2015/wordml/symex" xmlns:wpg="http://schemas.microsoft.com/office/word/2010/wordprocessingGroup" xmlns:wpi="http://schemas.microsoft.com/office/word/2010/wordprocessingInk" xmlns:wne="http://schemas.microsoft.com/office/word/2006/wordml" xmlns:wps="http://schemas.microsoft.com/office/word/2010/wordprocessingShape" mc:Ignorable="w14 w15 w16se wp14">
   <w:footnote w:type="separator" w:id="-1">
     <w:p>
       <w:r>
@@ -10681,20 +11709,18 @@
 </file>
 
 <file path=word/header1.xml><?xml version="1.0" encoding="utf-8"?>
-<w:hdr xmlns:wpc="http://schemas.microsoft.com/office/word/2010/wordprocessingCanvas" xmlns:cx="http://schemas.microsoft.com/office/drawing/2014/chartex" xmlns:cx1="http://schemas.microsoft.com/office/drawing/2015/9/8/chartex" xmlns:cx2="http://schemas.microsoft.com/office/drawing/2015/10/21/chartex" xmlns:cx3="http://schemas.microsoft.com/office/drawing/2016/5/9/chartex" xmlns:cx4="http://schemas.microsoft.com/office/drawing/2016/5/10/chartex" xmlns:cx5="http://schemas.microsoft.com/office/drawing/2016/5/11/chartex" xmlns:cx6="http://schemas.microsoft.com/office/drawing/2016/5/12/chartex" xmlns:cx7="http://schemas.microsoft.com/office/drawing/2016/5/13/chartex" xmlns:cx8="http://schemas.microsoft.com/office/drawing/2016/5/14/chartex" xmlns:mc="http://schemas.openxmlformats.org/markup-compatibility/2006" xmlns:aink="http://schemas.microsoft.com/office/drawing/2016/ink" xmlns:am3d="http://schemas.microsoft.com/office/drawing/2017/model3d" xmlns:o="urn:schemas-microsoft-com:office:office" xmlns:r="http://schemas.openxmlformats.org/officeDocument/2006/relationships" xmlns:m="http://schemas.openxmlformats.org/officeDocument/2006/math" xmlns:v="urn:schemas-microsoft-com:vml" xmlns:wp14="http://schemas.microsoft.com/office/word/2010/wordprocessingDrawing" xmlns:wp="http://schemas.openxmlformats.org/drawingml/2006/wordprocessingDrawing" xmlns:w10="urn:schemas-microsoft-com:office:word" xmlns:w="http://schemas.openxmlformats.org/wordprocessingml/2006/main" xmlns:w14="http://schemas.microsoft.com/office/word/2010/wordml" xmlns:w15="http://schemas.microsoft.com/office/word/2012/wordml" xmlns:w16cid="http://schemas.microsoft.com/office/word/2016/wordml/cid" xmlns:w16se="http://schemas.microsoft.com/office/word/2015/wordml/symex" xmlns:wpg="http://schemas.microsoft.com/office/word/2010/wordprocessingGroup" xmlns:wpi="http://schemas.microsoft.com/office/word/2010/wordprocessingInk" xmlns:wne="http://schemas.microsoft.com/office/word/2006/wordml" xmlns:wps="http://schemas.microsoft.com/office/word/2010/wordprocessingShape" mc:Ignorable="w14 w15 w16se w16cid wp14">
+<w:hdr xmlns:wpc="http://schemas.microsoft.com/office/word/2010/wordprocessingCanvas" xmlns:cx="http://schemas.microsoft.com/office/drawing/2014/chartex" xmlns:mc="http://schemas.openxmlformats.org/markup-compatibility/2006" xmlns:o="urn:schemas-microsoft-com:office:office" xmlns:r="http://schemas.openxmlformats.org/officeDocument/2006/relationships" xmlns:m="http://schemas.openxmlformats.org/officeDocument/2006/math" xmlns:v="urn:schemas-microsoft-com:vml" xmlns:wp14="http://schemas.microsoft.com/office/word/2010/wordprocessingDrawing" xmlns:wp="http://schemas.openxmlformats.org/drawingml/2006/wordprocessingDrawing" xmlns:w10="urn:schemas-microsoft-com:office:word" xmlns:w="http://schemas.openxmlformats.org/wordprocessingml/2006/main" xmlns:w14="http://schemas.microsoft.com/office/word/2010/wordml" xmlns:w15="http://schemas.microsoft.com/office/word/2012/wordml" xmlns:w16se="http://schemas.microsoft.com/office/word/2015/wordml/symex" xmlns:wpg="http://schemas.microsoft.com/office/word/2010/wordprocessingGroup" xmlns:wpi="http://schemas.microsoft.com/office/word/2010/wordprocessingInk" xmlns:wne="http://schemas.microsoft.com/office/word/2006/wordml" xmlns:wps="http://schemas.microsoft.com/office/word/2010/wordprocessingShape" mc:Ignorable="w14 w15 w16se wp14">
   <w:p>
     <w:pPr>
       <w:pStyle w:val="a4"/>
       <w:jc w:val="both"/>
     </w:pPr>
-    <w:proofErr w:type="gramStart"/>
     <w:r>
       <w:rPr>
         <w:rFonts w:hint="eastAsia"/>
       </w:rPr>
       <w:t>图美集</w:t>
     </w:r>
-    <w:proofErr w:type="gramEnd"/>
     <w:r>
       <w:t xml:space="preserve">                                    </w:t>
     </w:r>
@@ -10740,20 +11766,18 @@
 </file>
 
 <file path=word/header2.xml><?xml version="1.0" encoding="utf-8"?>
-<w:hdr xmlns:wpc="http://schemas.microsoft.com/office/word/2010/wordprocessingCanvas" xmlns:cx="http://schemas.microsoft.com/office/drawing/2014/chartex" xmlns:cx1="http://schemas.microsoft.com/office/drawing/2015/9/8/chartex" xmlns:cx2="http://schemas.microsoft.com/office/drawing/2015/10/21/chartex" xmlns:cx3="http://schemas.microsoft.com/office/drawing/2016/5/9/chartex" xmlns:cx4="http://schemas.microsoft.com/office/drawing/2016/5/10/chartex" xmlns:cx5="http://schemas.microsoft.com/office/drawing/2016/5/11/chartex" xmlns:cx6="http://schemas.microsoft.com/office/drawing/2016/5/12/chartex" xmlns:cx7="http://schemas.microsoft.com/office/drawing/2016/5/13/chartex" xmlns:cx8="http://schemas.microsoft.com/office/drawing/2016/5/14/chartex" xmlns:mc="http://schemas.openxmlformats.org/markup-compatibility/2006" xmlns:aink="http://schemas.microsoft.com/office/drawing/2016/ink" xmlns:am3d="http://schemas.microsoft.com/office/drawing/2017/model3d" xmlns:o="urn:schemas-microsoft-com:office:office" xmlns:r="http://schemas.openxmlformats.org/officeDocument/2006/relationships" xmlns:m="http://schemas.openxmlformats.org/officeDocument/2006/math" xmlns:v="urn:schemas-microsoft-com:vml" xmlns:wp14="http://schemas.microsoft.com/office/word/2010/wordprocessingDrawing" xmlns:wp="http://schemas.openxmlformats.org/drawingml/2006/wordprocessingDrawing" xmlns:w10="urn:schemas-microsoft-com:office:word" xmlns:w="http://schemas.openxmlformats.org/wordprocessingml/2006/main" xmlns:w14="http://schemas.microsoft.com/office/word/2010/wordml" xmlns:w15="http://schemas.microsoft.com/office/word/2012/wordml" xmlns:w16cid="http://schemas.microsoft.com/office/word/2016/wordml/cid" xmlns:w16se="http://schemas.microsoft.com/office/word/2015/wordml/symex" xmlns:wpg="http://schemas.microsoft.com/office/word/2010/wordprocessingGroup" xmlns:wpi="http://schemas.microsoft.com/office/word/2010/wordprocessingInk" xmlns:wne="http://schemas.microsoft.com/office/word/2006/wordml" xmlns:wps="http://schemas.microsoft.com/office/word/2010/wordprocessingShape" mc:Ignorable="w14 w15 w16se w16cid wp14">
+<w:hdr xmlns:wpc="http://schemas.microsoft.com/office/word/2010/wordprocessingCanvas" xmlns:cx="http://schemas.microsoft.com/office/drawing/2014/chartex" xmlns:mc="http://schemas.openxmlformats.org/markup-compatibility/2006" xmlns:o="urn:schemas-microsoft-com:office:office" xmlns:r="http://schemas.openxmlformats.org/officeDocument/2006/relationships" xmlns:m="http://schemas.openxmlformats.org/officeDocument/2006/math" xmlns:v="urn:schemas-microsoft-com:vml" xmlns:wp14="http://schemas.microsoft.com/office/word/2010/wordprocessingDrawing" xmlns:wp="http://schemas.openxmlformats.org/drawingml/2006/wordprocessingDrawing" xmlns:w10="urn:schemas-microsoft-com:office:word" xmlns:w="http://schemas.openxmlformats.org/wordprocessingml/2006/main" xmlns:w14="http://schemas.microsoft.com/office/word/2010/wordml" xmlns:w15="http://schemas.microsoft.com/office/word/2012/wordml" xmlns:w16se="http://schemas.microsoft.com/office/word/2015/wordml/symex" xmlns:wpg="http://schemas.microsoft.com/office/word/2010/wordprocessingGroup" xmlns:wpi="http://schemas.microsoft.com/office/word/2010/wordprocessingInk" xmlns:wne="http://schemas.microsoft.com/office/word/2006/wordml" xmlns:wps="http://schemas.microsoft.com/office/word/2010/wordprocessingShape" mc:Ignorable="w14 w15 w16se wp14">
   <w:p>
     <w:pPr>
       <w:pStyle w:val="a4"/>
       <w:jc w:val="both"/>
     </w:pPr>
-    <w:proofErr w:type="gramStart"/>
     <w:r>
       <w:rPr>
         <w:rFonts w:hint="eastAsia"/>
       </w:rPr>
       <w:t>图美集</w:t>
     </w:r>
-    <w:proofErr w:type="gramEnd"/>
     <w:r>
       <w:t xml:space="preserve">                                    </w:t>
     </w:r>
@@ -10799,7 +11823,7 @@
 </file>
 
 <file path=word/numbering.xml><?xml version="1.0" encoding="utf-8"?>
-<w:numbering xmlns:wpc="http://schemas.microsoft.com/office/word/2010/wordprocessingCanvas" xmlns:cx="http://schemas.microsoft.com/office/drawing/2014/chartex" xmlns:cx1="http://schemas.microsoft.com/office/drawing/2015/9/8/chartex" xmlns:cx2="http://schemas.microsoft.com/office/drawing/2015/10/21/chartex" xmlns:cx3="http://schemas.microsoft.com/office/drawing/2016/5/9/chartex" xmlns:cx4="http://schemas.microsoft.com/office/drawing/2016/5/10/chartex" xmlns:cx5="http://schemas.microsoft.com/office/drawing/2016/5/11/chartex" xmlns:cx6="http://schemas.microsoft.com/office/drawing/2016/5/12/chartex" xmlns:cx7="http://schemas.microsoft.com/office/drawing/2016/5/13/chartex" xmlns:cx8="http://schemas.microsoft.com/office/drawing/2016/5/14/chartex" xmlns:mc="http://schemas.openxmlformats.org/markup-compatibility/2006" xmlns:aink="http://schemas.microsoft.com/office/drawing/2016/ink" xmlns:am3d="http://schemas.microsoft.com/office/drawing/2017/model3d" xmlns:o="urn:schemas-microsoft-com:office:office" xmlns:r="http://schemas.openxmlformats.org/officeDocument/2006/relationships" xmlns:m="http://schemas.openxmlformats.org/officeDocument/2006/math" xmlns:v="urn:schemas-microsoft-com:vml" xmlns:wp14="http://schemas.microsoft.com/office/word/2010/wordprocessingDrawing" xmlns:wp="http://schemas.openxmlformats.org/drawingml/2006/wordprocessingDrawing" xmlns:w10="urn:schemas-microsoft-com:office:word" xmlns:w="http://schemas.openxmlformats.org/wordprocessingml/2006/main" xmlns:w14="http://schemas.microsoft.com/office/word/2010/wordml" xmlns:w15="http://schemas.microsoft.com/office/word/2012/wordml" xmlns:w16cid="http://schemas.microsoft.com/office/word/2016/wordml/cid" xmlns:w16se="http://schemas.microsoft.com/office/word/2015/wordml/symex" xmlns:wpg="http://schemas.microsoft.com/office/word/2010/wordprocessingGroup" xmlns:wpi="http://schemas.microsoft.com/office/word/2010/wordprocessingInk" xmlns:wne="http://schemas.microsoft.com/office/word/2006/wordml" xmlns:wps="http://schemas.microsoft.com/office/word/2010/wordprocessingShape" mc:Ignorable="w14 w15 w16se w16cid wp14">
+<w:numbering xmlns:wpc="http://schemas.microsoft.com/office/word/2010/wordprocessingCanvas" xmlns:cx="http://schemas.microsoft.com/office/drawing/2014/chartex" xmlns:mc="http://schemas.openxmlformats.org/markup-compatibility/2006" xmlns:o="urn:schemas-microsoft-com:office:office" xmlns:r="http://schemas.openxmlformats.org/officeDocument/2006/relationships" xmlns:m="http://schemas.openxmlformats.org/officeDocument/2006/math" xmlns:v="urn:schemas-microsoft-com:vml" xmlns:wp14="http://schemas.microsoft.com/office/word/2010/wordprocessingDrawing" xmlns:wp="http://schemas.openxmlformats.org/drawingml/2006/wordprocessingDrawing" xmlns:w10="urn:schemas-microsoft-com:office:word" xmlns:w="http://schemas.openxmlformats.org/wordprocessingml/2006/main" xmlns:w14="http://schemas.microsoft.com/office/word/2010/wordml" xmlns:w15="http://schemas.microsoft.com/office/word/2012/wordml" xmlns:w16se="http://schemas.microsoft.com/office/word/2015/wordml/symex" xmlns:wpg="http://schemas.microsoft.com/office/word/2010/wordprocessingGroup" xmlns:wpi="http://schemas.microsoft.com/office/word/2010/wordprocessingInk" xmlns:wne="http://schemas.microsoft.com/office/word/2006/wordml" xmlns:wps="http://schemas.microsoft.com/office/word/2010/wordprocessingShape" mc:Ignorable="w14 w15 w16se wp14">
   <w:abstractNum w:abstractNumId="0" w15:restartNumberingAfterBreak="0">
     <w:nsid w:val="FFFFFF88"/>
     <w:multiLevelType w:val="singleLevel"/>
@@ -14375,7 +15399,7 @@
 </file>
 
 <file path=word/people.xml><?xml version="1.0" encoding="utf-8"?>
-<w15:people xmlns:wpc="http://schemas.microsoft.com/office/word/2010/wordprocessingCanvas" xmlns:cx="http://schemas.microsoft.com/office/drawing/2014/chartex" xmlns:cx1="http://schemas.microsoft.com/office/drawing/2015/9/8/chartex" xmlns:cx2="http://schemas.microsoft.com/office/drawing/2015/10/21/chartex" xmlns:cx3="http://schemas.microsoft.com/office/drawing/2016/5/9/chartex" xmlns:cx4="http://schemas.microsoft.com/office/drawing/2016/5/10/chartex" xmlns:cx5="http://schemas.microsoft.com/office/drawing/2016/5/11/chartex" xmlns:cx6="http://schemas.microsoft.com/office/drawing/2016/5/12/chartex" xmlns:cx7="http://schemas.microsoft.com/office/drawing/2016/5/13/chartex" xmlns:cx8="http://schemas.microsoft.com/office/drawing/2016/5/14/chartex" xmlns:mc="http://schemas.openxmlformats.org/markup-compatibility/2006" xmlns:aink="http://schemas.microsoft.com/office/drawing/2016/ink" xmlns:am3d="http://schemas.microsoft.com/office/drawing/2017/model3d" xmlns:o="urn:schemas-microsoft-com:office:office" xmlns:r="http://schemas.openxmlformats.org/officeDocument/2006/relationships" xmlns:m="http://schemas.openxmlformats.org/officeDocument/2006/math" xmlns:v="urn:schemas-microsoft-com:vml" xmlns:wp14="http://schemas.microsoft.com/office/word/2010/wordprocessingDrawing" xmlns:wp="http://schemas.openxmlformats.org/drawingml/2006/wordprocessingDrawing" xmlns:w10="urn:schemas-microsoft-com:office:word" xmlns:w="http://schemas.openxmlformats.org/wordprocessingml/2006/main" xmlns:w14="http://schemas.microsoft.com/office/word/2010/wordml" xmlns:w15="http://schemas.microsoft.com/office/word/2012/wordml" xmlns:w16cid="http://schemas.microsoft.com/office/word/2016/wordml/cid" xmlns:w16se="http://schemas.microsoft.com/office/word/2015/wordml/symex" xmlns:wpg="http://schemas.microsoft.com/office/word/2010/wordprocessingGroup" xmlns:wpi="http://schemas.microsoft.com/office/word/2010/wordprocessingInk" xmlns:wne="http://schemas.microsoft.com/office/word/2006/wordml" xmlns:wps="http://schemas.microsoft.com/office/word/2010/wordprocessingShape" mc:Ignorable="w14 w15 w16se w16cid wp14">
+<w15:people xmlns:wpc="http://schemas.microsoft.com/office/word/2010/wordprocessingCanvas" xmlns:cx="http://schemas.microsoft.com/office/drawing/2014/chartex" xmlns:mc="http://schemas.openxmlformats.org/markup-compatibility/2006" xmlns:o="urn:schemas-microsoft-com:office:office" xmlns:r="http://schemas.openxmlformats.org/officeDocument/2006/relationships" xmlns:m="http://schemas.openxmlformats.org/officeDocument/2006/math" xmlns:v="urn:schemas-microsoft-com:vml" xmlns:wp14="http://schemas.microsoft.com/office/word/2010/wordprocessingDrawing" xmlns:wp="http://schemas.openxmlformats.org/drawingml/2006/wordprocessingDrawing" xmlns:w10="urn:schemas-microsoft-com:office:word" xmlns:w="http://schemas.openxmlformats.org/wordprocessingml/2006/main" xmlns:w14="http://schemas.microsoft.com/office/word/2010/wordml" xmlns:w15="http://schemas.microsoft.com/office/word/2012/wordml" xmlns:w16se="http://schemas.microsoft.com/office/word/2015/wordml/symex" xmlns:wpg="http://schemas.microsoft.com/office/word/2010/wordprocessingGroup" xmlns:wpi="http://schemas.microsoft.com/office/word/2010/wordprocessingInk" xmlns:wne="http://schemas.microsoft.com/office/word/2006/wordml" xmlns:wps="http://schemas.microsoft.com/office/word/2010/wordprocessingShape" mc:Ignorable="w14 w15 w16se wp14">
   <w15:person w15:author="骁 谭">
     <w15:presenceInfo w15:providerId="Windows Live" w15:userId="8316048f2e102169"/>
   </w15:person>
@@ -14386,7 +15410,7 @@
 </file>
 
 <file path=word/styles.xml><?xml version="1.0" encoding="utf-8"?>
-<w:styles xmlns:mc="http://schemas.openxmlformats.org/markup-compatibility/2006" xmlns:r="http://schemas.openxmlformats.org/officeDocument/2006/relationships" xmlns:w="http://schemas.openxmlformats.org/wordprocessingml/2006/main" xmlns:w14="http://schemas.microsoft.com/office/word/2010/wordml" xmlns:w15="http://schemas.microsoft.com/office/word/2012/wordml" xmlns:w16cid="http://schemas.microsoft.com/office/word/2016/wordml/cid" xmlns:w16se="http://schemas.microsoft.com/office/word/2015/wordml/symex" mc:Ignorable="w14 w15 w16se w16cid">
+<w:styles xmlns:mc="http://schemas.openxmlformats.org/markup-compatibility/2006" xmlns:r="http://schemas.openxmlformats.org/officeDocument/2006/relationships" xmlns:w="http://schemas.openxmlformats.org/wordprocessingml/2006/main" xmlns:w14="http://schemas.microsoft.com/office/word/2010/wordml" xmlns:w15="http://schemas.microsoft.com/office/word/2012/wordml" xmlns:w16se="http://schemas.microsoft.com/office/word/2015/wordml/symex" mc:Ignorable="w14 w15 w16se">
   <w:docDefaults>
     <w:rPrDefault>
       <w:rPr>
@@ -14399,7 +15423,7 @@
     </w:rPrDefault>
     <w:pPrDefault/>
   </w:docDefaults>
-  <w:latentStyles w:defLockedState="0" w:defUIPriority="99" w:defSemiHidden="0" w:defUnhideWhenUsed="0" w:defQFormat="0" w:count="375">
+  <w:latentStyles w:defLockedState="0" w:defUIPriority="99" w:defSemiHidden="0" w:defUnhideWhenUsed="0" w:defQFormat="0" w:count="371">
     <w:lsdException w:name="Normal" w:uiPriority="0" w:qFormat="1"/>
     <w:lsdException w:name="heading 1" w:uiPriority="0" w:qFormat="1"/>
     <w:lsdException w:name="heading 2" w:semiHidden="1" w:uiPriority="0" w:unhideWhenUsed="1" w:qFormat="1"/>
@@ -14771,10 +15795,6 @@
     <w:lsdException w:name="List Table 5 Dark Accent 6" w:uiPriority="50"/>
     <w:lsdException w:name="List Table 6 Colorful Accent 6" w:uiPriority="51"/>
     <w:lsdException w:name="List Table 7 Colorful Accent 6" w:uiPriority="52"/>
-    <w:lsdException w:name="Mention" w:semiHidden="1" w:unhideWhenUsed="1"/>
-    <w:lsdException w:name="Smart Hyperlink" w:semiHidden="1" w:unhideWhenUsed="1"/>
-    <w:lsdException w:name="Hashtag" w:semiHidden="1" w:unhideWhenUsed="1"/>
-    <w:lsdException w:name="Unresolved Mention" w:semiHidden="1" w:unhideWhenUsed="1"/>
   </w:latentStyles>
   <w:style w:type="paragraph" w:default="1" w:styleId="a0">
     <w:name w:val="Normal"/>
@@ -15751,7 +16771,7 @@
       <w:szCs w:val="24"/>
     </w:rPr>
   </w:style>
-  <w:style w:type="paragraph" w:styleId="TOC7">
+  <w:style w:type="paragraph" w:styleId="71">
     <w:name w:val="toc 7"/>
     <w:basedOn w:val="a0"/>
     <w:next w:val="a0"/>
@@ -15761,7 +16781,7 @@
       <w:ind w:leftChars="1200" w:left="2520"/>
     </w:pPr>
   </w:style>
-  <w:style w:type="paragraph" w:styleId="TOC4">
+  <w:style w:type="paragraph" w:styleId="41">
     <w:name w:val="toc 4"/>
     <w:basedOn w:val="a0"/>
     <w:next w:val="a0"/>
@@ -15771,7 +16791,7 @@
       <w:ind w:leftChars="600" w:left="1260"/>
     </w:pPr>
   </w:style>
-  <w:style w:type="paragraph" w:styleId="TOC8">
+  <w:style w:type="paragraph" w:styleId="81">
     <w:name w:val="toc 8"/>
     <w:basedOn w:val="a0"/>
     <w:next w:val="a0"/>
@@ -15853,7 +16873,7 @@
       <w:color w:val="000000"/>
     </w:rPr>
   </w:style>
-  <w:style w:type="paragraph" w:styleId="TOC2">
+  <w:style w:type="paragraph" w:styleId="22">
     <w:name w:val="toc 2"/>
     <w:basedOn w:val="a0"/>
     <w:next w:val="a0"/>
@@ -15864,7 +16884,7 @@
       <w:ind w:leftChars="200" w:left="420"/>
     </w:pPr>
   </w:style>
-  <w:style w:type="paragraph" w:styleId="TOC9">
+  <w:style w:type="paragraph" w:styleId="91">
     <w:name w:val="toc 9"/>
     <w:basedOn w:val="a0"/>
     <w:next w:val="a0"/>
@@ -15874,7 +16894,7 @@
       <w:ind w:leftChars="1600" w:left="3360"/>
     </w:pPr>
   </w:style>
-  <w:style w:type="paragraph" w:styleId="22">
+  <w:style w:type="paragraph" w:styleId="23">
     <w:name w:val="List Bullet 2"/>
     <w:basedOn w:val="a0"/>
     <w:rsid w:val="003C4B64"/>
@@ -15932,7 +16952,7 @@
       <w:szCs w:val="32"/>
     </w:rPr>
   </w:style>
-  <w:style w:type="paragraph" w:styleId="TOC5">
+  <w:style w:type="paragraph" w:styleId="51">
     <w:name w:val="toc 5"/>
     <w:basedOn w:val="a0"/>
     <w:next w:val="a0"/>
@@ -15975,7 +16995,7 @@
       <w:szCs w:val="24"/>
     </w:rPr>
   </w:style>
-  <w:style w:type="paragraph" w:styleId="TOC1">
+  <w:style w:type="paragraph" w:styleId="1c">
     <w:name w:val="toc 1"/>
     <w:basedOn w:val="a0"/>
     <w:next w:val="a0"/>
@@ -15993,7 +17013,7 @@
       <w:b/>
     </w:rPr>
   </w:style>
-  <w:style w:type="paragraph" w:styleId="TOC3">
+  <w:style w:type="paragraph" w:styleId="31">
     <w:name w:val="toc 3"/>
     <w:basedOn w:val="a0"/>
     <w:next w:val="a0"/>
@@ -16004,7 +17024,7 @@
       <w:ind w:leftChars="400" w:left="840"/>
     </w:pPr>
   </w:style>
-  <w:style w:type="paragraph" w:styleId="31">
+  <w:style w:type="paragraph" w:styleId="32">
     <w:name w:val="List Bullet 3"/>
     <w:basedOn w:val="a0"/>
     <w:rsid w:val="003C4B64"/>
@@ -16026,7 +17046,7 @@
       <w:szCs w:val="18"/>
     </w:rPr>
   </w:style>
-  <w:style w:type="paragraph" w:styleId="TOC6">
+  <w:style w:type="paragraph" w:styleId="61">
     <w:name w:val="toc 6"/>
     <w:basedOn w:val="a0"/>
     <w:next w:val="a0"/>
@@ -16203,7 +17223,7 @@
       <w:sz w:val="24"/>
     </w:rPr>
   </w:style>
-  <w:style w:type="paragraph" w:customStyle="1" w:styleId="1c">
+  <w:style w:type="paragraph" w:customStyle="1" w:styleId="1d">
     <w:name w:val="明显引用1"/>
     <w:basedOn w:val="a0"/>
     <w:next w:val="a0"/>
@@ -16331,7 +17351,7 @@
       <w:szCs w:val="20"/>
     </w:rPr>
   </w:style>
-  <w:style w:type="paragraph" w:customStyle="1" w:styleId="1d">
+  <w:style w:type="paragraph" w:customStyle="1" w:styleId="1e">
     <w:name w:val="项目1"/>
     <w:basedOn w:val="aff4"/>
     <w:rsid w:val="003C4B64"/>
@@ -16370,7 +17390,7 @@
       <w:b/>
     </w:rPr>
   </w:style>
-  <w:style w:type="paragraph" w:customStyle="1" w:styleId="1e">
+  <w:style w:type="paragraph" w:customStyle="1" w:styleId="1f">
     <w:name w:val="无间隔1"/>
     <w:basedOn w:val="a0"/>
     <w:rsid w:val="003C4B64"/>
@@ -16402,7 +17422,7 @@
       <w:rFonts w:ascii="Arial" w:hAnsi="Arial" w:cs="Arial"/>
     </w:rPr>
   </w:style>
-  <w:style w:type="paragraph" w:customStyle="1" w:styleId="51">
+  <w:style w:type="paragraph" w:customStyle="1" w:styleId="510">
     <w:name w:val="列表 51"/>
     <w:basedOn w:val="a0"/>
     <w:rsid w:val="003C4B64"/>
@@ -16424,7 +17444,7 @@
       <w:i/>
     </w:rPr>
   </w:style>
-  <w:style w:type="paragraph" w:customStyle="1" w:styleId="TOC10">
+  <w:style w:type="paragraph" w:customStyle="1" w:styleId="TOC1">
     <w:name w:val="TOC 标题1"/>
     <w:basedOn w:val="1"/>
     <w:next w:val="a0"/>
@@ -16517,7 +17537,7 @@
       <w:szCs w:val="24"/>
     </w:rPr>
   </w:style>
-  <w:style w:type="paragraph" w:customStyle="1" w:styleId="1f">
+  <w:style w:type="paragraph" w:customStyle="1" w:styleId="1f0">
     <w:name w:val="列出段落1"/>
     <w:basedOn w:val="a0"/>
     <w:uiPriority w:val="34"/>
@@ -16619,7 +17639,7 @@
       <w:szCs w:val="20"/>
     </w:rPr>
   </w:style>
-  <w:style w:type="paragraph" w:customStyle="1" w:styleId="23">
+  <w:style w:type="paragraph" w:customStyle="1" w:styleId="24">
     <w:name w:val="列出段落2"/>
     <w:basedOn w:val="a0"/>
     <w:rsid w:val="003C4B64"/>
@@ -16682,7 +17702,7 @@
       <w:szCs w:val="32"/>
     </w:rPr>
   </w:style>
-  <w:style w:type="paragraph" w:customStyle="1" w:styleId="1f0">
+  <w:style w:type="paragraph" w:customStyle="1" w:styleId="1f1">
     <w:name w:val="普通(网站)1"/>
     <w:basedOn w:val="a0"/>
     <w:rsid w:val="003C4B64"/>
@@ -18442,19 +19462,19 @@
       <w:szCs w:val="24"/>
     </w:rPr>
   </w:style>
-  <w:style w:type="paragraph" w:styleId="24">
+  <w:style w:type="paragraph" w:styleId="25">
     <w:name w:val="Body Text First Indent 2"/>
     <w:basedOn w:val="a0"/>
-    <w:link w:val="25"/>
+    <w:link w:val="26"/>
     <w:rsid w:val="00702DD8"/>
     <w:pPr>
       <w:ind w:firstLineChars="200" w:firstLine="420"/>
     </w:pPr>
   </w:style>
-  <w:style w:type="character" w:customStyle="1" w:styleId="25">
-    <w:name w:val="正文文本首行缩进 2 字符"/>
+  <w:style w:type="character" w:customStyle="1" w:styleId="26">
+    <w:name w:val="正文首行缩进 2 字符"/>
     <w:basedOn w:val="afff3"/>
-    <w:link w:val="24"/>
+    <w:link w:val="25"/>
     <w:rsid w:val="00702DD8"/>
     <w:rPr>
       <w:rFonts w:ascii="Times New Roman" w:eastAsia="宋体" w:hAnsi="Times New Roman" w:cs="Times New Roman"/>
@@ -19399,7 +20419,7 @@
     <w:unhideWhenUsed/>
     <w:rsid w:val="00CB541E"/>
   </w:style>
-  <w:style w:type="character" w:styleId="afff8">
+  <w:style w:type="character" w:customStyle="1" w:styleId="UnresolvedMention">
     <w:name w:val="Unresolved Mention"/>
     <w:basedOn w:val="a1"/>
     <w:uiPriority w:val="99"/>
@@ -19704,7 +20724,7 @@
 </file>
 
 <file path=customXml/itemProps1.xml><?xml version="1.0" encoding="utf-8"?>
-<ds:datastoreItem xmlns:ds="http://schemas.openxmlformats.org/officeDocument/2006/customXml" ds:itemID="{575D4401-61F0-4CA9-833C-F7C64A9F606B}">
+<ds:datastoreItem xmlns:ds="http://schemas.openxmlformats.org/officeDocument/2006/customXml" ds:itemID="{AF3AD90C-4947-4A33-96D2-2CA96CAADF04}">
   <ds:schemaRefs>
     <ds:schemaRef ds:uri="http://schemas.openxmlformats.org/officeDocument/2006/bibliography"/>
   </ds:schemaRefs>

</xml_diff>

<commit_message>
Add nightwatch and chromedriver
</commit_message>
<xml_diff>
--- a/docs/测试文档ver1.0.0.docx
+++ b/docs/测试文档ver1.0.0.docx
@@ -7618,13 +7618,108 @@
     </w:p>
     <w:p>
       <w:pPr>
+        <w:spacing w:line="300" w:lineRule="auto"/>
+        <w:ind w:firstLineChars="250" w:firstLine="525"/>
+      </w:pPr>
+      <w:r>
+        <w:rPr>
+          <w:rFonts w:hint="eastAsia"/>
+        </w:rPr>
+        <w:t>[8] Chromedriver</w:t>
+      </w:r>
+      <w:r>
+        <w:t xml:space="preserve">: </w:t>
+      </w:r>
+      <w:r>
+        <w:rPr>
+          <w:rFonts w:hint="eastAsia"/>
+        </w:rPr>
+        <w:t>可以用来控制</w:t>
+      </w:r>
+      <w:r>
+        <w:rPr>
+          <w:rFonts w:hint="eastAsia"/>
+        </w:rPr>
+        <w:t>Chrome</w:t>
+      </w:r>
+      <w:r>
+        <w:rPr>
+          <w:rFonts w:hint="eastAsia"/>
+        </w:rPr>
+        <w:t>浏览器的开源工具，可用来进行较为复杂的浏览器自动化测试。</w:t>
+      </w:r>
+    </w:p>
+    <w:p>
+      <w:pPr>
+        <w:spacing w:line="300" w:lineRule="auto"/>
+        <w:ind w:firstLineChars="250" w:firstLine="525"/>
+        <w:rPr>
+          <w:rFonts w:hint="eastAsia"/>
+        </w:rPr>
+      </w:pPr>
+      <w:r>
+        <w:rPr>
+          <w:rFonts w:hint="eastAsia"/>
+        </w:rPr>
+        <w:t>[</w:t>
+      </w:r>
+      <w:r>
+        <w:t>9] Nightwatch</w:t>
+      </w:r>
+      <w:r>
+        <w:rPr>
+          <w:rFonts w:hint="eastAsia"/>
+        </w:rPr>
+        <w:t>:</w:t>
+      </w:r>
+      <w:r>
+        <w:t xml:space="preserve"> Nightwatch.js</w:t>
+      </w:r>
+      <w:r>
+        <w:rPr>
+          <w:rFonts w:hint="eastAsia"/>
+        </w:rPr>
+        <w:t>是一个自动化的</w:t>
+      </w:r>
+      <w:r>
+        <w:rPr>
+          <w:rFonts w:hint="eastAsia"/>
+        </w:rPr>
+        <w:t>web</w:t>
+      </w:r>
+      <w:r>
+        <w:rPr>
+          <w:rFonts w:hint="eastAsia"/>
+        </w:rPr>
+        <w:t>应用端到端测试框架，用</w:t>
+      </w:r>
+      <w:r>
+        <w:rPr>
+          <w:rFonts w:hint="eastAsia"/>
+        </w:rPr>
+        <w:t>Node</w:t>
+      </w:r>
+      <w:r>
+        <w:t>.js</w:t>
+      </w:r>
+      <w:r>
+        <w:rPr>
+          <w:rFonts w:hint="eastAsia"/>
+        </w:rPr>
+        <w:t>写成。</w:t>
+      </w:r>
+      <w:bookmarkStart w:id="29" w:name="_GoBack"/>
+      <w:bookmarkEnd w:id="29"/>
+    </w:p>
+    <w:p>
+      <w:pPr>
         <w:pStyle w:val="2"/>
         <w:rPr>
           <w:rFonts w:eastAsiaTheme="minorEastAsia"/>
         </w:rPr>
       </w:pPr>
-      <w:bookmarkStart w:id="29" w:name="_Toc403425383"/>
-      <w:bookmarkStart w:id="30" w:name="_Toc1395178"/>
+      <w:bookmarkStart w:id="30" w:name="_Toc403425383"/>
+      <w:bookmarkStart w:id="31" w:name="_Toc1395178"/>
       <w:r>
         <w:t>参考资料</w:t>
       </w:r>
@@ -7633,8 +7728,8 @@
       <w:bookmarkEnd w:id="25"/>
       <w:bookmarkEnd w:id="26"/>
       <w:bookmarkEnd w:id="27"/>
-      <w:bookmarkEnd w:id="29"/>
       <w:bookmarkEnd w:id="30"/>
+      <w:bookmarkEnd w:id="31"/>
     </w:p>
     <w:p>
       <w:pPr>
@@ -7748,14 +7843,14 @@
       <w:pPr>
         <w:pStyle w:val="1"/>
       </w:pPr>
-      <w:bookmarkStart w:id="31" w:name="_Toc1395179"/>
-      <w:bookmarkStart w:id="32" w:name="_Toc331238769"/>
-      <w:bookmarkStart w:id="33" w:name="_Toc331243603"/>
-      <w:bookmarkStart w:id="34" w:name="_Toc331243782"/>
-      <w:bookmarkStart w:id="35" w:name="_Toc331238830"/>
-      <w:bookmarkStart w:id="36" w:name="_Toc331243703"/>
-      <w:bookmarkStart w:id="37" w:name="_Toc331243882"/>
-      <w:bookmarkStart w:id="38" w:name="_Toc331545160"/>
+      <w:bookmarkStart w:id="32" w:name="_Toc1395179"/>
+      <w:bookmarkStart w:id="33" w:name="_Toc331238769"/>
+      <w:bookmarkStart w:id="34" w:name="_Toc331243603"/>
+      <w:bookmarkStart w:id="35" w:name="_Toc331243782"/>
+      <w:bookmarkStart w:id="36" w:name="_Toc331238830"/>
+      <w:bookmarkStart w:id="37" w:name="_Toc331243703"/>
+      <w:bookmarkStart w:id="38" w:name="_Toc331243882"/>
+      <w:bookmarkStart w:id="39" w:name="_Toc331545160"/>
       <w:bookmarkEnd w:id="2"/>
       <w:bookmarkEnd w:id="3"/>
       <w:bookmarkEnd w:id="4"/>
@@ -7771,20 +7866,20 @@
         </w:rPr>
         <w:t>计划</w:t>
       </w:r>
-      <w:bookmarkEnd w:id="31"/>
+      <w:bookmarkEnd w:id="32"/>
     </w:p>
     <w:p>
       <w:pPr>
         <w:pStyle w:val="3"/>
       </w:pPr>
-      <w:bookmarkStart w:id="39" w:name="_Toc1395180"/>
+      <w:bookmarkStart w:id="40" w:name="_Toc1395180"/>
       <w:r>
         <w:rPr>
           <w:rFonts w:hint="eastAsia"/>
         </w:rPr>
         <w:t>测试策略与目标</w:t>
       </w:r>
-      <w:bookmarkEnd w:id="39"/>
+      <w:bookmarkEnd w:id="40"/>
     </w:p>
     <w:p>
       <w:pPr>
@@ -7872,14 +7967,14 @@
           </wp:inline>
         </w:drawing>
       </w:r>
-      <w:commentRangeStart w:id="40"/>
-      <w:commentRangeEnd w:id="40"/>
+      <w:commentRangeStart w:id="41"/>
+      <w:commentRangeEnd w:id="41"/>
       <w:r>
         <w:rPr>
           <w:rStyle w:val="afff4"/>
           <w:rFonts w:asciiTheme="minorHAnsi" w:eastAsiaTheme="minorEastAsia" w:hAnsiTheme="minorHAnsi" w:cstheme="minorBidi"/>
         </w:rPr>
-        <w:commentReference w:id="40"/>
+        <w:commentReference w:id="41"/>
       </w:r>
     </w:p>
     <w:p>
@@ -7986,7 +8081,14 @@
         <w:rPr>
           <w:rFonts w:hint="eastAsia"/>
         </w:rPr>
-        <w:t>也会使用</w:t>
+        <w:t>也会使</w:t>
+      </w:r>
+      <w:r>
+        <w:rPr>
+          <w:rFonts w:hint="eastAsia"/>
+        </w:rPr>
+        <w:lastRenderedPageBreak/>
+        <w:t>用</w:t>
       </w:r>
       <w:r>
         <w:rPr>
@@ -8143,14 +8245,7 @@
         <w:rPr>
           <w:rFonts w:hint="eastAsia"/>
         </w:rPr>
-        <w:t>自带的单元测试工具。测试策略与前端的</w:t>
-      </w:r>
-      <w:r>
-        <w:rPr>
-          <w:rFonts w:hint="eastAsia"/>
-        </w:rPr>
-        <w:lastRenderedPageBreak/>
-        <w:t>代码相似。</w:t>
+        <w:t>自带的单元测试工具。测试策略与前端的代码相似。</w:t>
       </w:r>
     </w:p>
     <w:p>
@@ -8269,7 +8364,7 @@
       <w:r>
         <w:t>Temage</w:t>
       </w:r>
-      <w:commentRangeStart w:id="41"/>
+      <w:commentRangeStart w:id="42"/>
       <w:r>
         <w:rPr>
           <w:rFonts w:hint="eastAsia"/>
@@ -8436,7 +8531,7 @@
         <w:t>提示软件测试人员。</w:t>
       </w:r>
     </w:p>
-    <w:commentRangeEnd w:id="41"/>
+    <w:commentRangeEnd w:id="42"/>
     <w:p>
       <w:pPr>
         <w:ind w:firstLineChars="200" w:firstLine="420"/>
@@ -8446,7 +8541,7 @@
           <w:rStyle w:val="afff4"/>
           <w:rFonts w:asciiTheme="minorHAnsi" w:eastAsiaTheme="minorEastAsia" w:hAnsiTheme="minorHAnsi" w:cstheme="minorBidi"/>
         </w:rPr>
-        <w:commentReference w:id="41"/>
+        <w:commentReference w:id="42"/>
       </w:r>
     </w:p>
     <w:p>
@@ -8501,14 +8596,14 @@
           </wp:inline>
         </w:drawing>
       </w:r>
-      <w:commentRangeStart w:id="42"/>
-      <w:commentRangeEnd w:id="42"/>
+      <w:commentRangeStart w:id="43"/>
+      <w:commentRangeEnd w:id="43"/>
       <w:r>
         <w:rPr>
           <w:rStyle w:val="afff4"/>
           <w:rFonts w:asciiTheme="minorHAnsi" w:eastAsiaTheme="minorEastAsia" w:hAnsiTheme="minorHAnsi" w:cstheme="minorBidi"/>
         </w:rPr>
-        <w:commentReference w:id="42"/>
+        <w:commentReference w:id="43"/>
       </w:r>
     </w:p>
     <w:p>
@@ -9176,14 +9271,14 @@
       <w:pPr>
         <w:pStyle w:val="3"/>
       </w:pPr>
-      <w:bookmarkStart w:id="43" w:name="_Toc1395181"/>
+      <w:bookmarkStart w:id="44" w:name="_Toc1395181"/>
       <w:r>
         <w:rPr>
           <w:rFonts w:hint="eastAsia"/>
         </w:rPr>
         <w:t>测试范围</w:t>
       </w:r>
-      <w:bookmarkEnd w:id="43"/>
+      <w:bookmarkEnd w:id="44"/>
     </w:p>
     <w:p>
       <w:pPr>
@@ -9382,14 +9477,14 @@
       <w:pPr>
         <w:pStyle w:val="3"/>
       </w:pPr>
-      <w:bookmarkStart w:id="44" w:name="_Toc1395182"/>
+      <w:bookmarkStart w:id="45" w:name="_Toc1395182"/>
       <w:r>
         <w:rPr>
           <w:rFonts w:hint="eastAsia"/>
         </w:rPr>
         <w:t>测试环境</w:t>
       </w:r>
-      <w:bookmarkEnd w:id="44"/>
+      <w:bookmarkEnd w:id="45"/>
     </w:p>
     <w:p>
       <w:pPr>
@@ -9524,7 +9619,7 @@
         </w:rPr>
         <w:t>自带的单元测试工具。</w:t>
       </w:r>
-      <w:commentRangeStart w:id="45"/>
+      <w:commentRangeStart w:id="46"/>
       <w:r>
         <w:rPr>
           <w:rFonts w:hint="eastAsia"/>
@@ -9588,7 +9683,7 @@
         </w:rPr>
         <w:t>的</w:t>
       </w:r>
-      <w:commentRangeEnd w:id="45"/>
+      <w:commentRangeEnd w:id="46"/>
       <w:r>
         <w:rPr>
           <w:rFonts w:hint="eastAsia"/>
@@ -9624,7 +9719,7 @@
           <w:rStyle w:val="afff4"/>
           <w:rFonts w:asciiTheme="minorHAnsi" w:eastAsiaTheme="minorEastAsia" w:hAnsiTheme="minorHAnsi" w:cstheme="minorBidi"/>
         </w:rPr>
-        <w:commentReference w:id="45"/>
+        <w:commentReference w:id="46"/>
       </w:r>
       <w:r>
         <w:rPr>
@@ -9632,13 +9727,13 @@
         </w:rPr>
         <w:t>。</w:t>
       </w:r>
-      <w:bookmarkEnd w:id="32"/>
       <w:bookmarkEnd w:id="33"/>
       <w:bookmarkEnd w:id="34"/>
       <w:bookmarkEnd w:id="35"/>
       <w:bookmarkEnd w:id="36"/>
       <w:bookmarkEnd w:id="37"/>
       <w:bookmarkEnd w:id="38"/>
+      <w:bookmarkEnd w:id="39"/>
     </w:p>
     <w:p>
       <w:pPr>
@@ -9648,9 +9743,9 @@
           <w:numId w:val="9"/>
         </w:numPr>
       </w:pPr>
-      <w:bookmarkStart w:id="46" w:name="_Toc528127838"/>
-      <w:bookmarkStart w:id="47" w:name="_Toc1395183"/>
-      <w:commentRangeStart w:id="48"/>
+      <w:bookmarkStart w:id="47" w:name="_Toc528127838"/>
+      <w:bookmarkStart w:id="48" w:name="_Toc1395183"/>
+      <w:commentRangeStart w:id="49"/>
       <w:r>
         <w:rPr>
           <w:rFonts w:hint="eastAsia"/>
@@ -9658,16 +9753,16 @@
         <w:lastRenderedPageBreak/>
         <w:t>单元测试</w:t>
       </w:r>
-      <w:commentRangeEnd w:id="48"/>
+      <w:commentRangeEnd w:id="49"/>
       <w:r>
         <w:rPr>
           <w:rStyle w:val="afff4"/>
           <w:rFonts w:asciiTheme="minorHAnsi" w:eastAsiaTheme="minorEastAsia" w:hAnsiTheme="minorHAnsi"/>
         </w:rPr>
-        <w:commentReference w:id="48"/>
+        <w:commentReference w:id="49"/>
       </w:r>
-      <w:bookmarkEnd w:id="46"/>
       <w:bookmarkEnd w:id="47"/>
+      <w:bookmarkEnd w:id="48"/>
     </w:p>
     <w:p>
       <w:pPr>
@@ -9677,31 +9772,31 @@
           <w:numId w:val="9"/>
         </w:numPr>
       </w:pPr>
-      <w:bookmarkStart w:id="49" w:name="_Toc528127839"/>
-      <w:bookmarkStart w:id="50" w:name="_Toc1395184"/>
+      <w:bookmarkStart w:id="50" w:name="_Toc528127839"/>
+      <w:bookmarkStart w:id="51" w:name="_Toc1395184"/>
       <w:r>
         <w:rPr>
           <w:rFonts w:hint="eastAsia"/>
         </w:rPr>
         <w:t>图文匹配</w:t>
       </w:r>
-      <w:commentRangeStart w:id="51"/>
+      <w:commentRangeStart w:id="52"/>
       <w:r>
         <w:rPr>
           <w:rFonts w:hint="eastAsia"/>
         </w:rPr>
         <w:t>模块</w:t>
       </w:r>
-      <w:commentRangeEnd w:id="51"/>
+      <w:commentRangeEnd w:id="52"/>
       <w:r>
         <w:rPr>
           <w:rStyle w:val="afff4"/>
           <w:rFonts w:asciiTheme="minorHAnsi" w:eastAsiaTheme="minorEastAsia" w:hAnsiTheme="minorHAnsi"/>
         </w:rPr>
-        <w:commentReference w:id="51"/>
+        <w:commentReference w:id="52"/>
       </w:r>
-      <w:bookmarkEnd w:id="49"/>
       <w:bookmarkEnd w:id="50"/>
+      <w:bookmarkEnd w:id="51"/>
     </w:p>
     <w:p>
       <w:pPr>
@@ -9714,8 +9809,8 @@
           <w:rFonts w:eastAsiaTheme="minorEastAsia"/>
         </w:rPr>
       </w:pPr>
-      <w:bookmarkStart w:id="52" w:name="_Toc528127840"/>
-      <w:bookmarkStart w:id="53" w:name="_Toc1395185"/>
+      <w:bookmarkStart w:id="53" w:name="_Toc528127840"/>
+      <w:bookmarkStart w:id="54" w:name="_Toc1395185"/>
       <w:r>
         <w:rPr>
           <w:rFonts w:hint="eastAsia"/>
@@ -9728,10 +9823,10 @@
         </w:rPr>
         <w:t>与执行分析</w:t>
       </w:r>
-      <w:bookmarkStart w:id="54" w:name="_Toc528127841"/>
-      <w:bookmarkStart w:id="55" w:name="_Toc1395186"/>
-      <w:bookmarkEnd w:id="52"/>
+      <w:bookmarkStart w:id="55" w:name="_Toc528127841"/>
+      <w:bookmarkStart w:id="56" w:name="_Toc1395186"/>
       <w:bookmarkEnd w:id="53"/>
+      <w:bookmarkEnd w:id="54"/>
     </w:p>
     <w:p>
       <w:pPr>
@@ -9754,8 +9849,8 @@
         </w:rPr>
         <w:t>单元测试用例：</w:t>
       </w:r>
-      <w:bookmarkEnd w:id="54"/>
       <w:bookmarkEnd w:id="55"/>
+      <w:bookmarkEnd w:id="56"/>
     </w:p>
     <w:tbl>
       <w:tblPr>
@@ -9789,7 +9884,7 @@
                 <w:rFonts w:eastAsiaTheme="minorEastAsia"/>
               </w:rPr>
             </w:pPr>
-            <w:bookmarkStart w:id="56" w:name="_Hlk2266645"/>
+            <w:bookmarkStart w:id="57" w:name="_Hlk2266645"/>
             <w:r>
               <w:rPr>
                 <w:rFonts w:eastAsiaTheme="minorEastAsia" w:hint="eastAsia"/>
@@ -10455,7 +10550,7 @@
           </w:p>
         </w:tc>
       </w:tr>
-      <w:bookmarkEnd w:id="56"/>
+      <w:bookmarkEnd w:id="57"/>
     </w:tbl>
     <w:p/>
     <w:tbl>
@@ -16935,16 +17030,16 @@
           <w:numId w:val="9"/>
         </w:numPr>
       </w:pPr>
-      <w:bookmarkStart w:id="57" w:name="_Toc528127843"/>
-      <w:bookmarkStart w:id="58" w:name="_Toc1395188"/>
+      <w:bookmarkStart w:id="58" w:name="_Toc528127843"/>
+      <w:bookmarkStart w:id="59" w:name="_Toc1395188"/>
       <w:r>
         <w:rPr>
           <w:rFonts w:hint="eastAsia"/>
         </w:rPr>
         <w:t>测试结果综合分析及建议</w:t>
       </w:r>
-      <w:bookmarkEnd w:id="57"/>
       <w:bookmarkEnd w:id="58"/>
+      <w:bookmarkEnd w:id="59"/>
     </w:p>
     <w:p>
       <w:pPr>
@@ -16970,9 +17065,6 @@
           <w:numId w:val="42"/>
         </w:numPr>
         <w:ind w:firstLineChars="0"/>
-        <w:rPr>
-          <w:rFonts w:hint="eastAsia"/>
-        </w:rPr>
       </w:pPr>
       <w:r>
         <w:rPr>
@@ -16989,16 +17081,16 @@
           <w:numId w:val="9"/>
         </w:numPr>
       </w:pPr>
-      <w:bookmarkStart w:id="59" w:name="_Toc528127844"/>
-      <w:bookmarkStart w:id="60" w:name="_Toc1395189"/>
+      <w:bookmarkStart w:id="60" w:name="_Toc528127844"/>
+      <w:bookmarkStart w:id="61" w:name="_Toc1395189"/>
       <w:r>
         <w:rPr>
           <w:rFonts w:hint="eastAsia"/>
         </w:rPr>
         <w:t>测试经验总结</w:t>
       </w:r>
-      <w:bookmarkEnd w:id="59"/>
       <w:bookmarkEnd w:id="60"/>
+      <w:bookmarkEnd w:id="61"/>
     </w:p>
     <w:p>
       <w:pPr>
@@ -17008,9 +17100,6 @@
           <w:numId w:val="43"/>
         </w:numPr>
         <w:ind w:firstLineChars="0"/>
-        <w:rPr>
-          <w:rFonts w:hint="eastAsia"/>
-        </w:rPr>
       </w:pPr>
     </w:p>
     <w:p>
@@ -17021,28 +17110,28 @@
           <w:numId w:val="9"/>
         </w:numPr>
       </w:pPr>
-      <w:bookmarkStart w:id="61" w:name="_Toc528127845"/>
-      <w:bookmarkStart w:id="62" w:name="_Toc1395190"/>
+      <w:bookmarkStart w:id="62" w:name="_Toc528127845"/>
+      <w:bookmarkStart w:id="63" w:name="_Toc1395190"/>
       <w:r>
         <w:rPr>
           <w:rFonts w:hint="eastAsia"/>
         </w:rPr>
         <w:t>用户社区</w:t>
       </w:r>
-      <w:commentRangeStart w:id="63"/>
+      <w:commentRangeStart w:id="64"/>
       <w:r>
         <w:rPr>
           <w:rFonts w:hint="eastAsia"/>
         </w:rPr>
         <w:t>模块</w:t>
       </w:r>
-      <w:commentRangeEnd w:id="63"/>
+      <w:commentRangeEnd w:id="64"/>
       <w:r>
         <w:rPr>
           <w:rStyle w:val="afff4"/>
           <w:rFonts w:asciiTheme="minorHAnsi" w:eastAsiaTheme="minorEastAsia" w:hAnsiTheme="minorHAnsi"/>
         </w:rPr>
-        <w:commentReference w:id="63"/>
+        <w:commentReference w:id="64"/>
       </w:r>
     </w:p>
     <w:p>
@@ -36206,23 +36295,23 @@
           <w:numId w:val="9"/>
         </w:numPr>
       </w:pPr>
-      <w:commentRangeStart w:id="64"/>
+      <w:commentRangeStart w:id="65"/>
       <w:r>
         <w:rPr>
           <w:rFonts w:hint="eastAsia"/>
         </w:rPr>
         <w:t>功能测试</w:t>
       </w:r>
-      <w:commentRangeEnd w:id="64"/>
+      <w:commentRangeEnd w:id="65"/>
       <w:r>
         <w:rPr>
           <w:rStyle w:val="afff4"/>
           <w:rFonts w:asciiTheme="minorHAnsi" w:eastAsiaTheme="minorEastAsia" w:hAnsiTheme="minorHAnsi"/>
         </w:rPr>
-        <w:commentReference w:id="64"/>
+        <w:commentReference w:id="65"/>
       </w:r>
-      <w:bookmarkEnd w:id="61"/>
       <w:bookmarkEnd w:id="62"/>
+      <w:bookmarkEnd w:id="63"/>
     </w:p>
     <w:p>
       <w:pPr>
@@ -36232,8 +36321,8 @@
           <w:numId w:val="9"/>
         </w:numPr>
       </w:pPr>
-      <w:bookmarkStart w:id="65" w:name="_Toc528127846"/>
-      <w:bookmarkStart w:id="66" w:name="_Toc1395191"/>
+      <w:bookmarkStart w:id="66" w:name="_Toc528127846"/>
+      <w:bookmarkStart w:id="67" w:name="_Toc1395191"/>
       <w:r>
         <w:rPr>
           <w:rFonts w:hint="eastAsia"/>
@@ -36246,8 +36335,8 @@
         </w:rPr>
         <w:t>功能</w:t>
       </w:r>
-      <w:bookmarkEnd w:id="65"/>
       <w:bookmarkEnd w:id="66"/>
+      <w:bookmarkEnd w:id="67"/>
     </w:p>
     <w:p>
       <w:pPr>
@@ -46850,8 +46939,6 @@
         </w:rPr>
         <w:t>测试经验总结</w:t>
       </w:r>
-      <w:bookmarkStart w:id="67" w:name="_GoBack"/>
-      <w:bookmarkEnd w:id="67"/>
     </w:p>
     <w:sectPr>
       <w:headerReference w:type="default" r:id="rId23"/>
@@ -46897,7 +46984,7 @@
       </w:r>
     </w:p>
   </w:comment>
-  <w:comment w:id="40" w:author="骁 谭" w:date="2019-02-17T22:54:00Z" w:initials="骁">
+  <w:comment w:id="41" w:author="骁 谭" w:date="2019-02-17T22:54:00Z" w:initials="骁">
     <w:p>
       <w:pPr>
         <w:pStyle w:val="aff"/>
@@ -46916,7 +47003,7 @@
       </w:r>
     </w:p>
   </w:comment>
-  <w:comment w:id="41" w:author="骁 谭" w:date="2019-02-17T23:03:00Z" w:initials="骁">
+  <w:comment w:id="42" w:author="骁 谭" w:date="2019-02-17T23:03:00Z" w:initials="骁">
     <w:p>
       <w:pPr>
         <w:pStyle w:val="aff"/>
@@ -46941,7 +47028,7 @@
       </w:r>
     </w:p>
   </w:comment>
-  <w:comment w:id="42" w:author="骁 谭" w:date="2019-02-17T23:06:00Z" w:initials="骁">
+  <w:comment w:id="43" w:author="骁 谭" w:date="2019-02-17T23:06:00Z" w:initials="骁">
     <w:p>
       <w:pPr>
         <w:pStyle w:val="aff"/>
@@ -46972,7 +47059,7 @@
       </w:r>
     </w:p>
   </w:comment>
-  <w:comment w:id="45" w:author="骁 谭" w:date="2019-02-17T23:05:00Z" w:initials="骁">
+  <w:comment w:id="46" w:author="骁 谭" w:date="2019-02-17T23:05:00Z" w:initials="骁">
     <w:p>
       <w:pPr>
         <w:pStyle w:val="aff"/>
@@ -46994,7 +47081,7 @@
       </w:r>
     </w:p>
   </w:comment>
-  <w:comment w:id="48" w:author="Lu, Siyuan" w:date="2018-01-23T11:15:00Z" w:initials="LS">
+  <w:comment w:id="49" w:author="Lu, Siyuan" w:date="2018-01-23T11:15:00Z" w:initials="LS">
     <w:p>
       <w:pPr>
         <w:pStyle w:val="aff"/>
@@ -47070,26 +47157,7 @@
       </w:r>
     </w:p>
   </w:comment>
-  <w:comment w:id="51" w:author="Lu, Siyuan" w:date="2018-01-23T11:14:00Z" w:initials="LS">
-    <w:p>
-      <w:pPr>
-        <w:pStyle w:val="aff"/>
-      </w:pPr>
-      <w:r>
-        <w:rPr>
-          <w:rStyle w:val="afff4"/>
-        </w:rPr>
-        <w:annotationRef/>
-      </w:r>
-      <w:r>
-        <w:rPr>
-          <w:rFonts w:hint="eastAsia"/>
-        </w:rPr>
-        <w:t>要求至少涵盖整个项目的核心模块，比如：数据传输、模型计算等。</w:t>
-      </w:r>
-    </w:p>
-  </w:comment>
-  <w:comment w:id="63" w:author="Lu, Siyuan" w:date="2018-01-23T11:14:00Z" w:initials="LS">
+  <w:comment w:id="52" w:author="Lu, Siyuan" w:date="2018-01-23T11:14:00Z" w:initials="LS">
     <w:p>
       <w:pPr>
         <w:pStyle w:val="aff"/>
@@ -47109,6 +47177,25 @@
     </w:p>
   </w:comment>
   <w:comment w:id="64" w:author="Lu, Siyuan" w:date="2018-01-23T11:14:00Z" w:initials="LS">
+    <w:p>
+      <w:pPr>
+        <w:pStyle w:val="aff"/>
+      </w:pPr>
+      <w:r>
+        <w:rPr>
+          <w:rStyle w:val="afff4"/>
+        </w:rPr>
+        <w:annotationRef/>
+      </w:r>
+      <w:r>
+        <w:rPr>
+          <w:rFonts w:hint="eastAsia"/>
+        </w:rPr>
+        <w:t>要求至少涵盖整个项目的核心模块，比如：数据传输、模型计算等。</w:t>
+      </w:r>
+    </w:p>
+  </w:comment>
+  <w:comment w:id="65" w:author="Lu, Siyuan" w:date="2018-01-23T11:14:00Z" w:initials="LS">
     <w:p>
       <w:pPr>
         <w:pStyle w:val="aff"/>
@@ -47269,7 +47356,7 @@
             <w:noProof/>
             <w:lang w:val="zh-CN"/>
           </w:rPr>
-          <w:t>19</w:t>
+          <w:t>2</w:t>
         </w:r>
         <w:r>
           <w:rPr>
@@ -56608,7 +56695,7 @@
 </file>
 
 <file path=customXml/itemProps1.xml><?xml version="1.0" encoding="utf-8"?>
-<ds:datastoreItem xmlns:ds="http://schemas.openxmlformats.org/officeDocument/2006/customXml" ds:itemID="{A1ED6FB6-F89C-439C-963D-D61222DEA159}">
+<ds:datastoreItem xmlns:ds="http://schemas.openxmlformats.org/officeDocument/2006/customXml" ds:itemID="{59935AC4-8F25-44F1-B84E-001E882D318A}">
   <ds:schemaRefs>
     <ds:schemaRef ds:uri="http://schemas.openxmlformats.org/officeDocument/2006/bibliography"/>
   </ds:schemaRefs>

</xml_diff>

<commit_message>
modify jest to Jest
</commit_message>
<xml_diff>
--- a/docs/测试文档ver1.0.0.docx
+++ b/docs/测试文档ver1.0.0.docx
@@ -699,6 +699,7 @@
           <w:docPartUnique/>
         </w:docPartObj>
       </w:sdtPr>
+      <w:sdtEndPr/>
       <w:sdtContent>
         <w:p>
           <w:pPr>
@@ -732,7 +733,7 @@
           <w:r>
             <w:fldChar w:fldCharType="separate"/>
           </w:r>
-          <w:hyperlink w:anchor="_Toc2337086" w:history="1">
+          <w:hyperlink w:anchor="_Toc2340218" w:history="1">
             <w:r>
               <w:rPr>
                 <w:rStyle w:val="af"/>
@@ -775,7 +776,7 @@
                 <w:noProof/>
                 <w:webHidden/>
               </w:rPr>
-              <w:instrText xml:space="preserve"> PAGEREF _Toc2337086 \h </w:instrText>
+              <w:instrText xml:space="preserve"> PAGEREF _Toc2340218 \h </w:instrText>
             </w:r>
             <w:r>
               <w:rPr>
@@ -819,7 +820,7 @@
               <w:szCs w:val="22"/>
             </w:rPr>
           </w:pPr>
-          <w:hyperlink w:anchor="_Toc2337087" w:history="1">
+          <w:hyperlink w:anchor="_Toc2340219" w:history="1">
             <w:r>
               <w:rPr>
                 <w:rStyle w:val="af"/>
@@ -861,7 +862,7 @@
                 <w:noProof/>
                 <w:webHidden/>
               </w:rPr>
-              <w:instrText xml:space="preserve"> PAGEREF _Toc2337087 \h </w:instrText>
+              <w:instrText xml:space="preserve"> PAGEREF _Toc2340219 \h </w:instrText>
             </w:r>
             <w:r>
               <w:rPr>
@@ -905,7 +906,7 @@
               <w:szCs w:val="22"/>
             </w:rPr>
           </w:pPr>
-          <w:hyperlink w:anchor="_Toc2337088" w:history="1">
+          <w:hyperlink w:anchor="_Toc2340220" w:history="1">
             <w:r>
               <w:rPr>
                 <w:rStyle w:val="af"/>
@@ -947,7 +948,7 @@
                 <w:noProof/>
                 <w:webHidden/>
               </w:rPr>
-              <w:instrText xml:space="preserve"> PAGEREF _Toc2337088 \h </w:instrText>
+              <w:instrText xml:space="preserve"> PAGEREF _Toc2340220 \h </w:instrText>
             </w:r>
             <w:r>
               <w:rPr>
@@ -991,7 +992,7 @@
               <w:szCs w:val="22"/>
             </w:rPr>
           </w:pPr>
-          <w:hyperlink w:anchor="_Toc2337089" w:history="1">
+          <w:hyperlink w:anchor="_Toc2340221" w:history="1">
             <w:r>
               <w:rPr>
                 <w:rStyle w:val="af"/>
@@ -1033,7 +1034,7 @@
                 <w:noProof/>
                 <w:webHidden/>
               </w:rPr>
-              <w:instrText xml:space="preserve"> PAGEREF _Toc2337089 \h </w:instrText>
+              <w:instrText xml:space="preserve"> PAGEREF _Toc2340221 \h </w:instrText>
             </w:r>
             <w:r>
               <w:rPr>
@@ -1077,7 +1078,7 @@
               <w:szCs w:val="22"/>
             </w:rPr>
           </w:pPr>
-          <w:hyperlink w:anchor="_Toc2337090" w:history="1">
+          <w:hyperlink w:anchor="_Toc2340222" w:history="1">
             <w:r>
               <w:rPr>
                 <w:rStyle w:val="af"/>
@@ -1119,7 +1120,7 @@
                 <w:noProof/>
                 <w:webHidden/>
               </w:rPr>
-              <w:instrText xml:space="preserve"> PAGEREF _Toc2337090 \h </w:instrText>
+              <w:instrText xml:space="preserve"> PAGEREF _Toc2340222 \h </w:instrText>
             </w:r>
             <w:r>
               <w:rPr>
@@ -1161,7 +1162,7 @@
               <w:szCs w:val="22"/>
             </w:rPr>
           </w:pPr>
-          <w:hyperlink w:anchor="_Toc2337091" w:history="1">
+          <w:hyperlink w:anchor="_Toc2340223" w:history="1">
             <w:r>
               <w:rPr>
                 <w:rStyle w:val="af"/>
@@ -1204,7 +1205,7 @@
                 <w:noProof/>
                 <w:webHidden/>
               </w:rPr>
-              <w:instrText xml:space="preserve"> PAGEREF _Toc2337091 \h </w:instrText>
+              <w:instrText xml:space="preserve"> PAGEREF _Toc2340223 \h </w:instrText>
             </w:r>
             <w:r>
               <w:rPr>
@@ -1248,7 +1249,7 @@
               <w:szCs w:val="22"/>
             </w:rPr>
           </w:pPr>
-          <w:hyperlink w:anchor="_Toc2337092" w:history="1">
+          <w:hyperlink w:anchor="_Toc2340224" w:history="1">
             <w:r>
               <w:rPr>
                 <w:rStyle w:val="af"/>
@@ -1290,7 +1291,7 @@
                 <w:noProof/>
                 <w:webHidden/>
               </w:rPr>
-              <w:instrText xml:space="preserve"> PAGEREF _Toc2337092 \h </w:instrText>
+              <w:instrText xml:space="preserve"> PAGEREF _Toc2340224 \h </w:instrText>
             </w:r>
             <w:r>
               <w:rPr>
@@ -1334,7 +1335,7 @@
               <w:szCs w:val="22"/>
             </w:rPr>
           </w:pPr>
-          <w:hyperlink w:anchor="_Toc2337093" w:history="1">
+          <w:hyperlink w:anchor="_Toc2340225" w:history="1">
             <w:r>
               <w:rPr>
                 <w:rStyle w:val="af"/>
@@ -1376,7 +1377,7 @@
                 <w:noProof/>
                 <w:webHidden/>
               </w:rPr>
-              <w:instrText xml:space="preserve"> PAGEREF _Toc2337093 \h </w:instrText>
+              <w:instrText xml:space="preserve"> PAGEREF _Toc2340225 \h </w:instrText>
             </w:r>
             <w:r>
               <w:rPr>
@@ -1396,7 +1397,7 @@
                 <w:noProof/>
                 <w:webHidden/>
               </w:rPr>
-              <w:t>4</w:t>
+              <w:t>5</w:t>
             </w:r>
             <w:r>
               <w:rPr>
@@ -1420,7 +1421,7 @@
               <w:szCs w:val="22"/>
             </w:rPr>
           </w:pPr>
-          <w:hyperlink w:anchor="_Toc2337094" w:history="1">
+          <w:hyperlink w:anchor="_Toc2340226" w:history="1">
             <w:r>
               <w:rPr>
                 <w:rStyle w:val="af"/>
@@ -1462,7 +1463,7 @@
                 <w:noProof/>
                 <w:webHidden/>
               </w:rPr>
-              <w:instrText xml:space="preserve"> PAGEREF _Toc2337094 \h </w:instrText>
+              <w:instrText xml:space="preserve"> PAGEREF _Toc2340226 \h </w:instrText>
             </w:r>
             <w:r>
               <w:rPr>
@@ -1482,7 +1483,7 @@
                 <w:noProof/>
                 <w:webHidden/>
               </w:rPr>
-              <w:t>4</w:t>
+              <w:t>5</w:t>
             </w:r>
             <w:r>
               <w:rPr>
@@ -1504,7 +1505,7 @@
               <w:szCs w:val="22"/>
             </w:rPr>
           </w:pPr>
-          <w:hyperlink w:anchor="_Toc2337095" w:history="1">
+          <w:hyperlink w:anchor="_Toc2340227" w:history="1">
             <w:r>
               <w:rPr>
                 <w:rStyle w:val="af"/>
@@ -1547,7 +1548,7 @@
                 <w:noProof/>
                 <w:webHidden/>
               </w:rPr>
-              <w:instrText xml:space="preserve"> PAGEREF _Toc2337095 \h </w:instrText>
+              <w:instrText xml:space="preserve"> PAGEREF _Toc2340227 \h </w:instrText>
             </w:r>
             <w:r>
               <w:rPr>
@@ -1567,7 +1568,7 @@
                 <w:noProof/>
                 <w:webHidden/>
               </w:rPr>
-              <w:t>5</w:t>
+              <w:t>6</w:t>
             </w:r>
             <w:r>
               <w:rPr>
@@ -1591,7 +1592,7 @@
               <w:szCs w:val="22"/>
             </w:rPr>
           </w:pPr>
-          <w:hyperlink w:anchor="_Toc2337096" w:history="1">
+          <w:hyperlink w:anchor="_Toc2340228" w:history="1">
             <w:r>
               <w:rPr>
                 <w:rStyle w:val="af"/>
@@ -1633,7 +1634,7 @@
                 <w:noProof/>
                 <w:webHidden/>
               </w:rPr>
-              <w:instrText xml:space="preserve"> PAGEREF _Toc2337096 \h </w:instrText>
+              <w:instrText xml:space="preserve"> PAGEREF _Toc2340228 \h </w:instrText>
             </w:r>
             <w:r>
               <w:rPr>
@@ -1653,7 +1654,7 @@
                 <w:noProof/>
                 <w:webHidden/>
               </w:rPr>
-              <w:t>5</w:t>
+              <w:t>6</w:t>
             </w:r>
             <w:r>
               <w:rPr>
@@ -1677,7 +1678,7 @@
               <w:szCs w:val="22"/>
             </w:rPr>
           </w:pPr>
-          <w:hyperlink w:anchor="_Toc2337097" w:history="1">
+          <w:hyperlink w:anchor="_Toc2340229" w:history="1">
             <w:r>
               <w:rPr>
                 <w:rStyle w:val="af"/>
@@ -1719,7 +1720,7 @@
                 <w:noProof/>
                 <w:webHidden/>
               </w:rPr>
-              <w:instrText xml:space="preserve"> PAGEREF _Toc2337097 \h </w:instrText>
+              <w:instrText xml:space="preserve"> PAGEREF _Toc2340229 \h </w:instrText>
             </w:r>
             <w:r>
               <w:rPr>
@@ -1739,7 +1740,7 @@
                 <w:noProof/>
                 <w:webHidden/>
               </w:rPr>
-              <w:t>5</w:t>
+              <w:t>6</w:t>
             </w:r>
             <w:r>
               <w:rPr>
@@ -1763,7 +1764,7 @@
               <w:szCs w:val="22"/>
             </w:rPr>
           </w:pPr>
-          <w:hyperlink w:anchor="_Toc2337098" w:history="1">
+          <w:hyperlink w:anchor="_Toc2340230" w:history="1">
             <w:r>
               <w:rPr>
                 <w:rStyle w:val="af"/>
@@ -1784,7 +1785,7 @@
                 <w:rStyle w:val="af"/>
                 <w:noProof/>
               </w:rPr>
-              <w:t>分析结果：各模块单元测试均通过，功能完备。</w:t>
+              <w:t>分析结果：</w:t>
             </w:r>
             <w:r>
               <w:rPr>
@@ -1805,7 +1806,7 @@
                 <w:noProof/>
                 <w:webHidden/>
               </w:rPr>
-              <w:instrText xml:space="preserve"> PAGEREF _Toc2337098 \h </w:instrText>
+              <w:instrText xml:space="preserve"> PAGEREF _Toc2340230 \h </w:instrText>
             </w:r>
             <w:r>
               <w:rPr>
@@ -1825,7 +1826,7 @@
                 <w:noProof/>
                 <w:webHidden/>
               </w:rPr>
-              <w:t>8</w:t>
+              <w:t>9</w:t>
             </w:r>
             <w:r>
               <w:rPr>
@@ -1849,7 +1850,7 @@
               <w:szCs w:val="22"/>
             </w:rPr>
           </w:pPr>
-          <w:hyperlink w:anchor="_Toc2337099" w:history="1">
+          <w:hyperlink w:anchor="_Toc2340231" w:history="1">
             <w:r>
               <w:rPr>
                 <w:rStyle w:val="af"/>
@@ -1891,7 +1892,7 @@
                 <w:noProof/>
                 <w:webHidden/>
               </w:rPr>
-              <w:instrText xml:space="preserve"> PAGEREF _Toc2337099 \h </w:instrText>
+              <w:instrText xml:space="preserve"> PAGEREF _Toc2340231 \h </w:instrText>
             </w:r>
             <w:r>
               <w:rPr>
@@ -1911,7 +1912,7 @@
                 <w:noProof/>
                 <w:webHidden/>
               </w:rPr>
-              <w:t>8</w:t>
+              <w:t>9</w:t>
             </w:r>
             <w:r>
               <w:rPr>
@@ -1935,7 +1936,7 @@
               <w:szCs w:val="22"/>
             </w:rPr>
           </w:pPr>
-          <w:hyperlink w:anchor="_Toc2337100" w:history="1">
+          <w:hyperlink w:anchor="_Toc2340232" w:history="1">
             <w:r>
               <w:rPr>
                 <w:rStyle w:val="af"/>
@@ -1977,7 +1978,7 @@
                 <w:noProof/>
                 <w:webHidden/>
               </w:rPr>
-              <w:instrText xml:space="preserve"> PAGEREF _Toc2337100 \h </w:instrText>
+              <w:instrText xml:space="preserve"> PAGEREF _Toc2340232 \h </w:instrText>
             </w:r>
             <w:r>
               <w:rPr>
@@ -1997,7 +1998,7 @@
                 <w:noProof/>
                 <w:webHidden/>
               </w:rPr>
-              <w:t>8</w:t>
+              <w:t>9</w:t>
             </w:r>
             <w:r>
               <w:rPr>
@@ -2021,7 +2022,7 @@
               <w:szCs w:val="22"/>
             </w:rPr>
           </w:pPr>
-          <w:hyperlink w:anchor="_Toc2337101" w:history="1">
+          <w:hyperlink w:anchor="_Toc2340233" w:history="1">
             <w:r>
               <w:rPr>
                 <w:rStyle w:val="af"/>
@@ -2063,7 +2064,7 @@
                 <w:noProof/>
                 <w:webHidden/>
               </w:rPr>
-              <w:instrText xml:space="preserve"> PAGEREF _Toc2337101 \h </w:instrText>
+              <w:instrText xml:space="preserve"> PAGEREF _Toc2340233 \h </w:instrText>
             </w:r>
             <w:r>
               <w:rPr>
@@ -2083,7 +2084,7 @@
                 <w:noProof/>
                 <w:webHidden/>
               </w:rPr>
-              <w:t>8</w:t>
+              <w:t>9</w:t>
             </w:r>
             <w:r>
               <w:rPr>
@@ -2107,7 +2108,7 @@
               <w:szCs w:val="22"/>
             </w:rPr>
           </w:pPr>
-          <w:hyperlink w:anchor="_Toc2337102" w:history="1">
+          <w:hyperlink w:anchor="_Toc2340234" w:history="1">
             <w:r>
               <w:rPr>
                 <w:rStyle w:val="af"/>
@@ -2149,7 +2150,7 @@
                 <w:noProof/>
                 <w:webHidden/>
               </w:rPr>
-              <w:instrText xml:space="preserve"> PAGEREF _Toc2337102 \h </w:instrText>
+              <w:instrText xml:space="preserve"> PAGEREF _Toc2340234 \h </w:instrText>
             </w:r>
             <w:r>
               <w:rPr>
@@ -2169,7 +2170,7 @@
                 <w:noProof/>
                 <w:webHidden/>
               </w:rPr>
-              <w:t>8</w:t>
+              <w:t>9</w:t>
             </w:r>
             <w:r>
               <w:rPr>
@@ -2193,7 +2194,7 @@
               <w:szCs w:val="22"/>
             </w:rPr>
           </w:pPr>
-          <w:hyperlink w:anchor="_Toc2337103" w:history="1">
+          <w:hyperlink w:anchor="_Toc2340235" w:history="1">
             <w:r>
               <w:rPr>
                 <w:rStyle w:val="af"/>
@@ -2214,7 +2215,7 @@
                 <w:rStyle w:val="af"/>
                 <w:noProof/>
               </w:rPr>
-              <w:t>分析结果：测试通过</w:t>
+              <w:t>分析结果：</w:t>
             </w:r>
             <w:r>
               <w:rPr>
@@ -2235,7 +2236,7 @@
                 <w:noProof/>
                 <w:webHidden/>
               </w:rPr>
-              <w:instrText xml:space="preserve"> PAGEREF _Toc2337103 \h </w:instrText>
+              <w:instrText xml:space="preserve"> PAGEREF _Toc2340235 \h </w:instrText>
             </w:r>
             <w:r>
               <w:rPr>
@@ -2255,7 +2256,7 @@
                 <w:noProof/>
                 <w:webHidden/>
               </w:rPr>
-              <w:t>15</w:t>
+              <w:t>16</w:t>
             </w:r>
             <w:r>
               <w:rPr>
@@ -2279,7 +2280,7 @@
               <w:szCs w:val="22"/>
             </w:rPr>
           </w:pPr>
-          <w:hyperlink w:anchor="_Toc2337104" w:history="1">
+          <w:hyperlink w:anchor="_Toc2340236" w:history="1">
             <w:r>
               <w:rPr>
                 <w:rStyle w:val="af"/>
@@ -2321,7 +2322,7 @@
                 <w:noProof/>
                 <w:webHidden/>
               </w:rPr>
-              <w:instrText xml:space="preserve"> PAGEREF _Toc2337104 \h </w:instrText>
+              <w:instrText xml:space="preserve"> PAGEREF _Toc2340236 \h </w:instrText>
             </w:r>
             <w:r>
               <w:rPr>
@@ -2341,7 +2342,7 @@
                 <w:noProof/>
                 <w:webHidden/>
               </w:rPr>
-              <w:t>15</w:t>
+              <w:t>16</w:t>
             </w:r>
             <w:r>
               <w:rPr>
@@ -2365,7 +2366,7 @@
               <w:szCs w:val="22"/>
             </w:rPr>
           </w:pPr>
-          <w:hyperlink w:anchor="_Toc2337105" w:history="1">
+          <w:hyperlink w:anchor="_Toc2340237" w:history="1">
             <w:r>
               <w:rPr>
                 <w:rStyle w:val="af"/>
@@ -2407,7 +2408,7 @@
                 <w:noProof/>
                 <w:webHidden/>
               </w:rPr>
-              <w:instrText xml:space="preserve"> PAGEREF _Toc2337105 \h </w:instrText>
+              <w:instrText xml:space="preserve"> PAGEREF _Toc2340237 \h </w:instrText>
             </w:r>
             <w:r>
               <w:rPr>
@@ -2427,7 +2428,7 @@
                 <w:noProof/>
                 <w:webHidden/>
               </w:rPr>
-              <w:t>15</w:t>
+              <w:t>16</w:t>
             </w:r>
             <w:r>
               <w:rPr>
@@ -2449,7 +2450,7 @@
               <w:szCs w:val="22"/>
             </w:rPr>
           </w:pPr>
-          <w:hyperlink w:anchor="_Toc2337106" w:history="1">
+          <w:hyperlink w:anchor="_Toc2340238" w:history="1">
             <w:r>
               <w:rPr>
                 <w:rStyle w:val="af"/>
@@ -2492,7 +2493,7 @@
                 <w:noProof/>
                 <w:webHidden/>
               </w:rPr>
-              <w:instrText xml:space="preserve"> PAGEREF _Toc2337106 \h </w:instrText>
+              <w:instrText xml:space="preserve"> PAGEREF _Toc2340238 \h </w:instrText>
             </w:r>
             <w:r>
               <w:rPr>
@@ -2512,7 +2513,7 @@
                 <w:noProof/>
                 <w:webHidden/>
               </w:rPr>
-              <w:t>15</w:t>
+              <w:t>17</w:t>
             </w:r>
             <w:r>
               <w:rPr>
@@ -2536,7 +2537,7 @@
               <w:szCs w:val="22"/>
             </w:rPr>
           </w:pPr>
-          <w:hyperlink w:anchor="_Toc2337107" w:history="1">
+          <w:hyperlink w:anchor="_Toc2340239" w:history="1">
             <w:r>
               <w:rPr>
                 <w:rStyle w:val="af"/>
@@ -2578,7 +2579,7 @@
                 <w:noProof/>
                 <w:webHidden/>
               </w:rPr>
-              <w:instrText xml:space="preserve"> PAGEREF _Toc2337107 \h </w:instrText>
+              <w:instrText xml:space="preserve"> PAGEREF _Toc2340239 \h </w:instrText>
             </w:r>
             <w:r>
               <w:rPr>
@@ -2598,7 +2599,7 @@
                 <w:noProof/>
                 <w:webHidden/>
               </w:rPr>
-              <w:t>15</w:t>
+              <w:t>17</w:t>
             </w:r>
             <w:r>
               <w:rPr>
@@ -2622,7 +2623,7 @@
               <w:szCs w:val="22"/>
             </w:rPr>
           </w:pPr>
-          <w:hyperlink w:anchor="_Toc2337108" w:history="1">
+          <w:hyperlink w:anchor="_Toc2340240" w:history="1">
             <w:r>
               <w:rPr>
                 <w:rStyle w:val="af"/>
@@ -2664,7 +2665,7 @@
                 <w:noProof/>
                 <w:webHidden/>
               </w:rPr>
-              <w:instrText xml:space="preserve"> PAGEREF _Toc2337108 \h </w:instrText>
+              <w:instrText xml:space="preserve"> PAGEREF _Toc2340240 \h </w:instrText>
             </w:r>
             <w:r>
               <w:rPr>
@@ -2684,7 +2685,7 @@
                 <w:noProof/>
                 <w:webHidden/>
               </w:rPr>
-              <w:t>15</w:t>
+              <w:t>17</w:t>
             </w:r>
             <w:r>
               <w:rPr>
@@ -2708,7 +2709,7 @@
               <w:szCs w:val="22"/>
             </w:rPr>
           </w:pPr>
-          <w:hyperlink w:anchor="_Toc2337109" w:history="1">
+          <w:hyperlink w:anchor="_Toc2340241" w:history="1">
             <w:r>
               <w:rPr>
                 <w:rStyle w:val="af"/>
@@ -2729,7 +2730,7 @@
                 <w:rStyle w:val="af"/>
                 <w:noProof/>
               </w:rPr>
-              <w:t>分析结果：测试成功</w:t>
+              <w:t>分析结果：</w:t>
             </w:r>
             <w:r>
               <w:rPr>
@@ -2750,7 +2751,7 @@
                 <w:noProof/>
                 <w:webHidden/>
               </w:rPr>
-              <w:instrText xml:space="preserve"> PAGEREF _Toc2337109 \h </w:instrText>
+              <w:instrText xml:space="preserve"> PAGEREF _Toc2340241 \h </w:instrText>
             </w:r>
             <w:r>
               <w:rPr>
@@ -2770,7 +2771,7 @@
                 <w:noProof/>
                 <w:webHidden/>
               </w:rPr>
-              <w:t>17</w:t>
+              <w:t>18</w:t>
             </w:r>
             <w:r>
               <w:rPr>
@@ -2794,7 +2795,7 @@
               <w:szCs w:val="22"/>
             </w:rPr>
           </w:pPr>
-          <w:hyperlink w:anchor="_Toc2337110" w:history="1">
+          <w:hyperlink w:anchor="_Toc2340242" w:history="1">
             <w:r>
               <w:rPr>
                 <w:rStyle w:val="af"/>
@@ -2836,7 +2837,7 @@
                 <w:noProof/>
                 <w:webHidden/>
               </w:rPr>
-              <w:instrText xml:space="preserve"> PAGEREF _Toc2337110 \h </w:instrText>
+              <w:instrText xml:space="preserve"> PAGEREF _Toc2340242 \h </w:instrText>
             </w:r>
             <w:r>
               <w:rPr>
@@ -2856,7 +2857,7 @@
                 <w:noProof/>
                 <w:webHidden/>
               </w:rPr>
-              <w:t>17</w:t>
+              <w:t>18</w:t>
             </w:r>
             <w:r>
               <w:rPr>
@@ -2880,7 +2881,7 @@
               <w:szCs w:val="22"/>
             </w:rPr>
           </w:pPr>
-          <w:hyperlink w:anchor="_Toc2337111" w:history="1">
+          <w:hyperlink w:anchor="_Toc2340243" w:history="1">
             <w:r>
               <w:rPr>
                 <w:rStyle w:val="af"/>
@@ -2922,7 +2923,7 @@
                 <w:noProof/>
                 <w:webHidden/>
               </w:rPr>
-              <w:instrText xml:space="preserve"> PAGEREF _Toc2337111 \h </w:instrText>
+              <w:instrText xml:space="preserve"> PAGEREF _Toc2340243 \h </w:instrText>
             </w:r>
             <w:r>
               <w:rPr>
@@ -2942,7 +2943,7 @@
                 <w:noProof/>
                 <w:webHidden/>
               </w:rPr>
-              <w:t>17</w:t>
+              <w:t>19</w:t>
             </w:r>
             <w:r>
               <w:rPr>
@@ -2966,7 +2967,7 @@
               <w:szCs w:val="22"/>
             </w:rPr>
           </w:pPr>
-          <w:hyperlink w:anchor="_Toc2337112" w:history="1">
+          <w:hyperlink w:anchor="_Toc2340244" w:history="1">
             <w:r>
               <w:rPr>
                 <w:rStyle w:val="af"/>
@@ -3008,7 +3009,7 @@
                 <w:noProof/>
                 <w:webHidden/>
               </w:rPr>
-              <w:instrText xml:space="preserve"> PAGEREF _Toc2337112 \h </w:instrText>
+              <w:instrText xml:space="preserve"> PAGEREF _Toc2340244 \h </w:instrText>
             </w:r>
             <w:r>
               <w:rPr>
@@ -3028,7 +3029,7 @@
                 <w:noProof/>
                 <w:webHidden/>
               </w:rPr>
-              <w:t>17</w:t>
+              <w:t>19</w:t>
             </w:r>
             <w:r>
               <w:rPr>
@@ -3052,7 +3053,7 @@
               <w:szCs w:val="22"/>
             </w:rPr>
           </w:pPr>
-          <w:hyperlink w:anchor="_Toc2337113" w:history="1">
+          <w:hyperlink w:anchor="_Toc2340245" w:history="1">
             <w:r>
               <w:rPr>
                 <w:rStyle w:val="af"/>
@@ -3094,7 +3095,7 @@
                 <w:noProof/>
                 <w:webHidden/>
               </w:rPr>
-              <w:instrText xml:space="preserve"> PAGEREF _Toc2337113 \h </w:instrText>
+              <w:instrText xml:space="preserve"> PAGEREF _Toc2340245 \h </w:instrText>
             </w:r>
             <w:r>
               <w:rPr>
@@ -3114,7 +3115,7 @@
                 <w:noProof/>
                 <w:webHidden/>
               </w:rPr>
-              <w:t>17</w:t>
+              <w:t>19</w:t>
             </w:r>
             <w:r>
               <w:rPr>
@@ -3138,7 +3139,7 @@
               <w:szCs w:val="22"/>
             </w:rPr>
           </w:pPr>
-          <w:hyperlink w:anchor="_Toc2337114" w:history="1">
+          <w:hyperlink w:anchor="_Toc2340246" w:history="1">
             <w:r>
               <w:rPr>
                 <w:rStyle w:val="af"/>
@@ -3159,7 +3160,7 @@
                 <w:rStyle w:val="af"/>
                 <w:noProof/>
               </w:rPr>
-              <w:t>测试结果综合分析及建议</w:t>
+              <w:t>结果分析</w:t>
             </w:r>
             <w:r>
               <w:rPr>
@@ -3180,7 +3181,7 @@
                 <w:noProof/>
                 <w:webHidden/>
               </w:rPr>
-              <w:instrText xml:space="preserve"> PAGEREF _Toc2337114 \h </w:instrText>
+              <w:instrText xml:space="preserve"> PAGEREF _Toc2340246 \h </w:instrText>
             </w:r>
             <w:r>
               <w:rPr>
@@ -3200,7 +3201,7 @@
                 <w:noProof/>
                 <w:webHidden/>
               </w:rPr>
-              <w:t>19</w:t>
+              <w:t>21</w:t>
             </w:r>
             <w:r>
               <w:rPr>
@@ -3224,7 +3225,7 @@
               <w:szCs w:val="22"/>
             </w:rPr>
           </w:pPr>
-          <w:hyperlink w:anchor="_Toc2337115" w:history="1">
+          <w:hyperlink w:anchor="_Toc2340247" w:history="1">
             <w:r>
               <w:rPr>
                 <w:rStyle w:val="af"/>
@@ -3245,7 +3246,7 @@
                 <w:rStyle w:val="af"/>
                 <w:noProof/>
               </w:rPr>
-              <w:t>测试经验总结</w:t>
+              <w:t>测试结果综合分析及建议</w:t>
             </w:r>
             <w:r>
               <w:rPr>
@@ -3266,7 +3267,7 @@
                 <w:noProof/>
                 <w:webHidden/>
               </w:rPr>
-              <w:instrText xml:space="preserve"> PAGEREF _Toc2337115 \h </w:instrText>
+              <w:instrText xml:space="preserve"> PAGEREF _Toc2340247 \h </w:instrText>
             </w:r>
             <w:r>
               <w:rPr>
@@ -3286,7 +3287,93 @@
                 <w:noProof/>
                 <w:webHidden/>
               </w:rPr>
-              <w:t>20</w:t>
+              <w:t>21</w:t>
+            </w:r>
+            <w:r>
+              <w:rPr>
+                <w:noProof/>
+                <w:webHidden/>
+              </w:rPr>
+              <w:fldChar w:fldCharType="end"/>
+            </w:r>
+          </w:hyperlink>
+        </w:p>
+        <w:p>
+          <w:pPr>
+            <w:pStyle w:val="TOC3"/>
+            <w:tabs>
+              <w:tab w:val="left" w:pos="1680"/>
+              <w:tab w:val="right" w:leader="dot" w:pos="8302"/>
+            </w:tabs>
+            <w:rPr>
+              <w:rFonts w:asciiTheme="minorHAnsi" w:eastAsiaTheme="minorEastAsia" w:hAnsiTheme="minorHAnsi" w:cstheme="minorBidi"/>
+              <w:noProof/>
+              <w:szCs w:val="22"/>
+            </w:rPr>
+          </w:pPr>
+          <w:hyperlink w:anchor="_Toc2340248" w:history="1">
+            <w:r>
+              <w:rPr>
+                <w:rStyle w:val="af"/>
+                <w:noProof/>
+              </w:rPr>
+              <w:t>4.2.4</w:t>
+            </w:r>
+            <w:r>
+              <w:rPr>
+                <w:rFonts w:asciiTheme="minorHAnsi" w:eastAsiaTheme="minorEastAsia" w:hAnsiTheme="minorHAnsi" w:cstheme="minorBidi"/>
+                <w:noProof/>
+                <w:szCs w:val="22"/>
+              </w:rPr>
+              <w:tab/>
+            </w:r>
+            <w:r>
+              <w:rPr>
+                <w:rStyle w:val="af"/>
+                <w:noProof/>
+              </w:rPr>
+              <w:t>测试经验总结</w:t>
+            </w:r>
+            <w:r>
+              <w:rPr>
+                <w:noProof/>
+                <w:webHidden/>
+              </w:rPr>
+              <w:tab/>
+            </w:r>
+            <w:r>
+              <w:rPr>
+                <w:noProof/>
+                <w:webHidden/>
+              </w:rPr>
+              <w:fldChar w:fldCharType="begin"/>
+            </w:r>
+            <w:r>
+              <w:rPr>
+                <w:noProof/>
+                <w:webHidden/>
+              </w:rPr>
+              <w:instrText xml:space="preserve"> PAGEREF _Toc2340248 \h </w:instrText>
+            </w:r>
+            <w:r>
+              <w:rPr>
+                <w:noProof/>
+                <w:webHidden/>
+              </w:rPr>
+            </w:r>
+            <w:r>
+              <w:rPr>
+                <w:noProof/>
+                <w:webHidden/>
+              </w:rPr>
+              <w:fldChar w:fldCharType="separate"/>
+            </w:r>
+            <w:r>
+              <w:rPr>
+                <w:noProof/>
+                <w:webHidden/>
+              </w:rPr>
+              <w:t>21</w:t>
             </w:r>
             <w:r>
               <w:rPr>
@@ -7463,7 +7550,7 @@
       <w:bookmarkStart w:id="4" w:name="_Toc331243750"/>
       <w:bookmarkStart w:id="5" w:name="_Toc331545151"/>
       <w:bookmarkStart w:id="6" w:name="_Toc363084172"/>
-      <w:bookmarkStart w:id="7" w:name="_Toc2337086"/>
+      <w:bookmarkStart w:id="7" w:name="_Toc2340218"/>
       <w:r>
         <w:lastRenderedPageBreak/>
         <w:t>引言</w:t>
@@ -7481,7 +7568,7 @@
       <w:bookmarkStart w:id="11" w:name="_Toc331243746"/>
       <w:bookmarkStart w:id="12" w:name="_Toc363084168"/>
       <w:bookmarkStart w:id="13" w:name="_Toc403425380"/>
-      <w:bookmarkStart w:id="14" w:name="_Toc2337087"/>
+      <w:bookmarkStart w:id="14" w:name="_Toc2340219"/>
       <w:r>
         <w:rPr>
           <w:rFonts w:hint="eastAsia"/>
@@ -7579,7 +7666,7 @@
       <w:pPr>
         <w:pStyle w:val="2"/>
       </w:pPr>
-      <w:bookmarkStart w:id="15" w:name="_Toc2337088"/>
+      <w:bookmarkStart w:id="15" w:name="_Toc2340220"/>
       <w:r>
         <w:rPr>
           <w:rFonts w:hint="eastAsia"/>
@@ -7767,7 +7854,7 @@
       <w:bookmarkStart w:id="19" w:name="_Toc331243748"/>
       <w:bookmarkStart w:id="20" w:name="_Toc363084170"/>
       <w:bookmarkStart w:id="21" w:name="_Toc403425382"/>
-      <w:bookmarkStart w:id="22" w:name="_Toc2337089"/>
+      <w:bookmarkStart w:id="22" w:name="_Toc2340221"/>
       <w:r>
         <w:t>术语和缩略语</w:t>
       </w:r>
@@ -7897,14 +7984,14 @@
         <w:rPr>
           <w:rFonts w:hint="eastAsia"/>
         </w:rPr>
-        <w:t>库结合</w:t>
+        <w:t>库结</w:t>
       </w:r>
       <w:proofErr w:type="gramEnd"/>
       <w:r>
         <w:rPr>
           <w:rFonts w:hint="eastAsia"/>
         </w:rPr>
-        <w:t>使用时，</w:t>
+        <w:t>合使用时，</w:t>
       </w:r>
       <w:r>
         <w:t>Vue</w:t>
@@ -7937,7 +8024,10 @@
         <w:t xml:space="preserve">] </w:t>
       </w:r>
       <w:r>
-        <w:t xml:space="preserve">Jest: </w:t>
+        <w:t>Jest</w:t>
+      </w:r>
+      <w:r>
+        <w:t xml:space="preserve">: </w:t>
       </w:r>
       <w:r>
         <w:rPr>
@@ -8035,6 +8125,8 @@
         </w:rPr>
         <w:t>对可能出现的一些问题进行预警。</w:t>
       </w:r>
+      <w:bookmarkStart w:id="28" w:name="_GoBack"/>
+      <w:bookmarkEnd w:id="28"/>
     </w:p>
     <w:p>
       <w:pPr>
@@ -8422,8 +8514,8 @@
           <w:rFonts w:eastAsiaTheme="minorEastAsia"/>
         </w:rPr>
       </w:pPr>
-      <w:bookmarkStart w:id="28" w:name="_Toc403425383"/>
-      <w:bookmarkStart w:id="29" w:name="_Toc2337090"/>
+      <w:bookmarkStart w:id="29" w:name="_Toc403425383"/>
+      <w:bookmarkStart w:id="30" w:name="_Toc2340222"/>
       <w:r>
         <w:t>参考资料</w:t>
       </w:r>
@@ -8432,8 +8524,8 @@
       <w:bookmarkEnd w:id="25"/>
       <w:bookmarkEnd w:id="26"/>
       <w:bookmarkEnd w:id="27"/>
-      <w:bookmarkEnd w:id="28"/>
       <w:bookmarkEnd w:id="29"/>
+      <w:bookmarkEnd w:id="30"/>
     </w:p>
     <w:p>
       <w:pPr>
@@ -8447,7 +8539,7 @@
         <w:t xml:space="preserve">[1] </w:t>
       </w:r>
       <w:r>
-        <w:t>jest</w:t>
+        <w:t>Jest</w:t>
       </w:r>
       <w:r>
         <w:t>-npm</w:t>
@@ -8463,7 +8555,13 @@
           <w:rPr>
             <w:rStyle w:val="af"/>
           </w:rPr>
-          <w:t>https://www.npmjs.com/package/jest</w:t>
+          <w:t>https://www.npmjs.com/package/</w:t>
+        </w:r>
+        <w:r>
+          <w:rPr>
+            <w:rStyle w:val="af"/>
+          </w:rPr>
+          <w:t>Jest</w:t>
         </w:r>
       </w:hyperlink>
     </w:p>
@@ -8555,14 +8653,14 @@
       <w:pPr>
         <w:pStyle w:val="1"/>
       </w:pPr>
-      <w:bookmarkStart w:id="30" w:name="_Toc331238769"/>
-      <w:bookmarkStart w:id="31" w:name="_Toc331243603"/>
-      <w:bookmarkStart w:id="32" w:name="_Toc331243782"/>
-      <w:bookmarkStart w:id="33" w:name="_Toc331238830"/>
-      <w:bookmarkStart w:id="34" w:name="_Toc331243703"/>
-      <w:bookmarkStart w:id="35" w:name="_Toc331243882"/>
-      <w:bookmarkStart w:id="36" w:name="_Toc331545160"/>
-      <w:bookmarkStart w:id="37" w:name="_Toc2337091"/>
+      <w:bookmarkStart w:id="31" w:name="_Toc331238769"/>
+      <w:bookmarkStart w:id="32" w:name="_Toc331243603"/>
+      <w:bookmarkStart w:id="33" w:name="_Toc331243782"/>
+      <w:bookmarkStart w:id="34" w:name="_Toc331238830"/>
+      <w:bookmarkStart w:id="35" w:name="_Toc331243703"/>
+      <w:bookmarkStart w:id="36" w:name="_Toc331243882"/>
+      <w:bookmarkStart w:id="37" w:name="_Toc331545160"/>
+      <w:bookmarkStart w:id="38" w:name="_Toc2340223"/>
       <w:bookmarkEnd w:id="1"/>
       <w:bookmarkEnd w:id="2"/>
       <w:bookmarkEnd w:id="3"/>
@@ -8578,20 +8676,20 @@
         </w:rPr>
         <w:t>计划</w:t>
       </w:r>
-      <w:bookmarkEnd w:id="37"/>
+      <w:bookmarkEnd w:id="38"/>
     </w:p>
     <w:p>
       <w:pPr>
         <w:pStyle w:val="3"/>
       </w:pPr>
-      <w:bookmarkStart w:id="38" w:name="_Toc2337092"/>
+      <w:bookmarkStart w:id="39" w:name="_Toc2340224"/>
       <w:r>
         <w:rPr>
           <w:rFonts w:hint="eastAsia"/>
         </w:rPr>
         <w:t>测试策略与目标</w:t>
       </w:r>
-      <w:bookmarkEnd w:id="38"/>
+      <w:bookmarkEnd w:id="39"/>
     </w:p>
     <w:p>
       <w:pPr>
@@ -8754,7 +8852,7 @@
         <w:rPr>
           <w:rFonts w:hint="eastAsia"/>
         </w:rPr>
-        <w:t>jest</w:t>
+        <w:t>Jest</w:t>
       </w:r>
       <w:r>
         <w:rPr>
@@ -9315,7 +9413,7 @@
           <w:szCs w:val="18"/>
         </w:rPr>
       </w:pPr>
-      <w:bookmarkStart w:id="39" w:name="_Hlk2319911"/>
+      <w:bookmarkStart w:id="40" w:name="_Hlk2319911"/>
       <w:r>
         <w:rPr>
           <w:rFonts w:ascii="楷体" w:eastAsia="楷体" w:hAnsi="楷体" w:cs="楷体" w:hint="eastAsia"/>
@@ -9373,7 +9471,7 @@
         <w:t>架构图</w:t>
       </w:r>
     </w:p>
-    <w:bookmarkEnd w:id="39"/>
+    <w:bookmarkEnd w:id="40"/>
     <w:p>
       <w:pPr>
         <w:tabs>
@@ -9491,15 +9589,7 @@
         <w:t>架构图</w:t>
       </w:r>
     </w:p>
-    <w:p>
-      <w:pPr>
-        <w:rPr>
-          <w:rFonts w:hint="eastAsia"/>
-        </w:rPr>
-      </w:pPr>
-      <w:bookmarkStart w:id="40" w:name="_GoBack"/>
-      <w:bookmarkEnd w:id="40"/>
-    </w:p>
+    <w:p/>
     <w:p>
       <w:pPr>
         <w:ind w:firstLineChars="200" w:firstLine="420"/>
@@ -9603,13 +9693,7 @@
         <w:t>架构图</w:t>
       </w:r>
     </w:p>
-    <w:p>
-      <w:pPr>
-        <w:rPr>
-          <w:rFonts w:hint="eastAsia"/>
-        </w:rPr>
-      </w:pPr>
-    </w:p>
+    <w:p/>
     <w:p>
       <w:pPr>
         <w:ind w:firstLineChars="200" w:firstLine="420"/>
@@ -10209,7 +10293,7 @@
       <w:pPr>
         <w:pStyle w:val="3"/>
       </w:pPr>
-      <w:bookmarkStart w:id="41" w:name="_Toc2337093"/>
+      <w:bookmarkStart w:id="41" w:name="_Toc2340225"/>
       <w:r>
         <w:rPr>
           <w:rFonts w:hint="eastAsia"/>
@@ -10429,7 +10513,7 @@
       <w:pPr>
         <w:pStyle w:val="3"/>
       </w:pPr>
-      <w:bookmarkStart w:id="42" w:name="_Toc2337094"/>
+      <w:bookmarkStart w:id="42" w:name="_Toc2340226"/>
       <w:r>
         <w:rPr>
           <w:rFonts w:hint="eastAsia"/>
@@ -10476,7 +10560,7 @@
         <w:rPr>
           <w:rFonts w:hint="eastAsia"/>
         </w:rPr>
-        <w:t>jest</w:t>
+        <w:t>Jest</w:t>
       </w:r>
       <w:r>
         <w:t xml:space="preserve">, </w:t>
@@ -10670,13 +10754,13 @@
         </w:rPr>
         <w:t>。</w:t>
       </w:r>
-      <w:bookmarkEnd w:id="30"/>
       <w:bookmarkEnd w:id="31"/>
       <w:bookmarkEnd w:id="32"/>
       <w:bookmarkEnd w:id="33"/>
       <w:bookmarkEnd w:id="34"/>
       <w:bookmarkEnd w:id="35"/>
       <w:bookmarkEnd w:id="36"/>
+      <w:bookmarkEnd w:id="37"/>
     </w:p>
     <w:p>
       <w:pPr>
@@ -10687,7 +10771,7 @@
         </w:numPr>
       </w:pPr>
       <w:bookmarkStart w:id="43" w:name="_Toc528127838"/>
-      <w:bookmarkStart w:id="44" w:name="_Toc2337095"/>
+      <w:bookmarkStart w:id="44" w:name="_Toc2340227"/>
       <w:r>
         <w:rPr>
           <w:rFonts w:hint="eastAsia"/>
@@ -10707,7 +10791,7 @@
         </w:numPr>
       </w:pPr>
       <w:bookmarkStart w:id="45" w:name="_Toc528127839"/>
-      <w:bookmarkStart w:id="46" w:name="_Toc2337096"/>
+      <w:bookmarkStart w:id="46" w:name="_Toc2340228"/>
       <w:r>
         <w:rPr>
           <w:rFonts w:hint="eastAsia"/>
@@ -10729,7 +10813,7 @@
         </w:rPr>
       </w:pPr>
       <w:bookmarkStart w:id="47" w:name="_Toc528127840"/>
-      <w:bookmarkStart w:id="48" w:name="_Toc2337097"/>
+      <w:bookmarkStart w:id="48" w:name="_Toc2340229"/>
       <w:r>
         <w:rPr>
           <w:rFonts w:hint="eastAsia"/>
@@ -17903,7 +17987,7 @@
       <w:pPr>
         <w:pStyle w:val="3"/>
       </w:pPr>
-      <w:bookmarkStart w:id="51" w:name="_Toc2337098"/>
+      <w:bookmarkStart w:id="51" w:name="_Toc2340230"/>
       <w:r>
         <w:rPr>
           <w:rFonts w:hint="eastAsia"/>
@@ -17939,7 +18023,7 @@
             <w:pPr>
               <w:jc w:val="center"/>
               <w:rPr>
-                <w:rFonts w:eastAsiaTheme="minorEastAsia" w:hint="eastAsia"/>
+                <w:rFonts w:eastAsiaTheme="minorEastAsia"/>
               </w:rPr>
             </w:pPr>
             <w:r>
@@ -17962,7 +18046,7 @@
           <w:p>
             <w:pPr>
               <w:rPr>
-                <w:rFonts w:eastAsiaTheme="minorEastAsia" w:hint="eastAsia"/>
+                <w:rFonts w:eastAsiaTheme="minorEastAsia"/>
               </w:rPr>
             </w:pPr>
             <w:r>
@@ -17980,7 +18064,7 @@
           <w:p>
             <w:pPr>
               <w:rPr>
-                <w:rFonts w:eastAsiaTheme="minorEastAsia" w:hint="eastAsia"/>
+                <w:rFonts w:eastAsiaTheme="minorEastAsia"/>
               </w:rPr>
             </w:pPr>
             <w:r>
@@ -18004,7 +18088,7 @@
           <w:p>
             <w:pPr>
               <w:rPr>
-                <w:rFonts w:eastAsiaTheme="minorEastAsia" w:hint="eastAsia"/>
+                <w:rFonts w:eastAsiaTheme="minorEastAsia"/>
               </w:rPr>
             </w:pPr>
             <w:r>
@@ -18028,7 +18112,7 @@
           <w:p>
             <w:pPr>
               <w:rPr>
-                <w:rFonts w:eastAsiaTheme="minorEastAsia" w:hint="eastAsia"/>
+                <w:rFonts w:eastAsiaTheme="minorEastAsia"/>
               </w:rPr>
             </w:pPr>
             <w:r>
@@ -18057,7 +18141,7 @@
           <w:p>
             <w:pPr>
               <w:rPr>
-                <w:rFonts w:eastAsiaTheme="minorEastAsia" w:hint="eastAsia"/>
+                <w:rFonts w:eastAsiaTheme="minorEastAsia"/>
               </w:rPr>
             </w:pPr>
             <w:r>
@@ -18087,7 +18171,7 @@
           <w:p>
             <w:pPr>
               <w:rPr>
-                <w:rFonts w:eastAsiaTheme="minorEastAsia" w:hint="eastAsia"/>
+                <w:rFonts w:eastAsiaTheme="minorEastAsia"/>
               </w:rPr>
             </w:pPr>
             <w:r>
@@ -18117,7 +18201,7 @@
           <w:p>
             <w:pPr>
               <w:rPr>
-                <w:rFonts w:eastAsiaTheme="minorEastAsia" w:hint="eastAsia"/>
+                <w:rFonts w:eastAsiaTheme="minorEastAsia"/>
               </w:rPr>
             </w:pPr>
             <w:r>
@@ -18153,7 +18237,7 @@
           <w:p>
             <w:pPr>
               <w:rPr>
-                <w:rFonts w:eastAsiaTheme="minorEastAsia" w:hint="eastAsia"/>
+                <w:rFonts w:eastAsiaTheme="minorEastAsia"/>
               </w:rPr>
             </w:pPr>
             <w:r>
@@ -18175,7 +18259,7 @@
     <w:p>
       <w:pPr>
         <w:rPr>
-          <w:rFonts w:eastAsiaTheme="minorEastAsia" w:hint="eastAsia"/>
+          <w:rFonts w:eastAsiaTheme="minorEastAsia"/>
         </w:rPr>
       </w:pPr>
     </w:p>
@@ -18188,7 +18272,7 @@
         </w:numPr>
       </w:pPr>
       <w:bookmarkStart w:id="52" w:name="_Toc528127843"/>
-      <w:bookmarkStart w:id="53" w:name="_Toc2337099"/>
+      <w:bookmarkStart w:id="53" w:name="_Toc2340231"/>
       <w:r>
         <w:rPr>
           <w:rFonts w:hint="eastAsia"/>
@@ -18239,7 +18323,7 @@
         </w:numPr>
       </w:pPr>
       <w:bookmarkStart w:id="54" w:name="_Toc528127844"/>
-      <w:bookmarkStart w:id="55" w:name="_Toc2337100"/>
+      <w:bookmarkStart w:id="55" w:name="_Toc2340232"/>
       <w:r>
         <w:rPr>
           <w:rFonts w:hint="eastAsia"/>
@@ -18266,7 +18350,7 @@
         </w:numPr>
       </w:pPr>
       <w:bookmarkStart w:id="56" w:name="_Toc528127845"/>
-      <w:bookmarkStart w:id="57" w:name="_Toc2337101"/>
+      <w:bookmarkStart w:id="57" w:name="_Toc2340233"/>
       <w:r>
         <w:rPr>
           <w:rFonts w:hint="eastAsia"/>
@@ -18286,7 +18370,7 @@
           <w:rFonts w:eastAsiaTheme="minorEastAsia"/>
         </w:rPr>
       </w:pPr>
-      <w:bookmarkStart w:id="58" w:name="_Toc2337102"/>
+      <w:bookmarkStart w:id="58" w:name="_Toc2340234"/>
       <w:r>
         <w:rPr>
           <w:rFonts w:hint="eastAsia"/>
@@ -37444,13 +37528,14 @@
       <w:pPr>
         <w:pStyle w:val="3"/>
       </w:pPr>
-      <w:bookmarkStart w:id="59" w:name="_Toc2337103"/>
+      <w:bookmarkStart w:id="59" w:name="_Toc2340235"/>
       <w:r>
         <w:rPr>
           <w:rFonts w:hint="eastAsia"/>
         </w:rPr>
         <w:t>分析结果：</w:t>
       </w:r>
+      <w:bookmarkEnd w:id="59"/>
     </w:p>
     <w:tbl>
       <w:tblPr>
@@ -37478,11 +37563,9 @@
             <w:pPr>
               <w:jc w:val="center"/>
               <w:rPr>
-                <w:rFonts w:eastAsiaTheme="minorEastAsia" w:hint="eastAsia"/>
-              </w:rPr>
-            </w:pPr>
-            <w:bookmarkStart w:id="60" w:name="_Toc2337104"/>
-            <w:bookmarkEnd w:id="59"/>
+                <w:rFonts w:eastAsiaTheme="minorEastAsia"/>
+              </w:rPr>
+            </w:pPr>
             <w:r>
               <w:rPr>
                 <w:rFonts w:eastAsiaTheme="minorEastAsia" w:hint="eastAsia"/>
@@ -37509,7 +37592,7 @@
           <w:p>
             <w:pPr>
               <w:rPr>
-                <w:rFonts w:eastAsiaTheme="minorEastAsia" w:hint="eastAsia"/>
+                <w:rFonts w:eastAsiaTheme="minorEastAsia"/>
               </w:rPr>
             </w:pPr>
             <w:r>
@@ -37527,7 +37610,7 @@
           <w:p>
             <w:pPr>
               <w:rPr>
-                <w:rFonts w:eastAsiaTheme="minorEastAsia" w:hint="eastAsia"/>
+                <w:rFonts w:eastAsiaTheme="minorEastAsia"/>
               </w:rPr>
             </w:pPr>
             <w:r>
@@ -37551,7 +37634,7 @@
           <w:p>
             <w:pPr>
               <w:rPr>
-                <w:rFonts w:eastAsiaTheme="minorEastAsia" w:hint="eastAsia"/>
+                <w:rFonts w:eastAsiaTheme="minorEastAsia"/>
               </w:rPr>
             </w:pPr>
             <w:r>
@@ -37575,7 +37658,7 @@
           <w:p>
             <w:pPr>
               <w:rPr>
-                <w:rFonts w:eastAsiaTheme="minorEastAsia" w:hint="eastAsia"/>
+                <w:rFonts w:eastAsiaTheme="minorEastAsia"/>
               </w:rPr>
             </w:pPr>
             <w:r>
@@ -37604,7 +37687,7 @@
           <w:p>
             <w:pPr>
               <w:rPr>
-                <w:rFonts w:eastAsiaTheme="minorEastAsia" w:hint="eastAsia"/>
+                <w:rFonts w:eastAsiaTheme="minorEastAsia"/>
               </w:rPr>
             </w:pPr>
             <w:r>
@@ -37634,7 +37717,7 @@
           <w:p>
             <w:pPr>
               <w:rPr>
-                <w:rFonts w:eastAsiaTheme="minorEastAsia" w:hint="eastAsia"/>
+                <w:rFonts w:eastAsiaTheme="minorEastAsia"/>
               </w:rPr>
             </w:pPr>
             <w:r>
@@ -37658,7 +37741,7 @@
           <w:p>
             <w:pPr>
               <w:rPr>
-                <w:rFonts w:eastAsiaTheme="minorEastAsia" w:hint="eastAsia"/>
+                <w:rFonts w:eastAsiaTheme="minorEastAsia"/>
               </w:rPr>
             </w:pPr>
             <w:r>
@@ -37682,7 +37765,7 @@
           <w:p>
             <w:pPr>
               <w:rPr>
-                <w:rFonts w:eastAsiaTheme="minorEastAsia" w:hint="eastAsia"/>
+                <w:rFonts w:eastAsiaTheme="minorEastAsia"/>
               </w:rPr>
             </w:pPr>
             <w:r>
@@ -37708,10 +37791,8 @@
           <w:ilvl w:val="2"/>
           <w:numId w:val="9"/>
         </w:numPr>
-        <w:rPr>
-          <w:rFonts w:hint="eastAsia"/>
-        </w:rPr>
       </w:pPr>
+      <w:bookmarkStart w:id="60" w:name="_Toc2340236"/>
       <w:r>
         <w:rPr>
           <w:rFonts w:hint="eastAsia"/>
@@ -37736,7 +37817,7 @@
           <w:numId w:val="9"/>
         </w:numPr>
       </w:pPr>
-      <w:bookmarkStart w:id="61" w:name="_Toc2337105"/>
+      <w:bookmarkStart w:id="61" w:name="_Toc2340237"/>
       <w:r>
         <w:rPr>
           <w:rFonts w:hint="eastAsia"/>
@@ -37767,7 +37848,7 @@
           <w:numId w:val="9"/>
         </w:numPr>
       </w:pPr>
-      <w:bookmarkStart w:id="62" w:name="_Toc2337106"/>
+      <w:bookmarkStart w:id="62" w:name="_Toc2340238"/>
       <w:r>
         <w:rPr>
           <w:rFonts w:hint="eastAsia"/>
@@ -37787,7 +37868,7 @@
         </w:numPr>
       </w:pPr>
       <w:bookmarkStart w:id="63" w:name="_Toc528127846"/>
-      <w:bookmarkStart w:id="64" w:name="_Toc2337107"/>
+      <w:bookmarkStart w:id="64" w:name="_Toc2340239"/>
       <w:r>
         <w:rPr>
           <w:rFonts w:hint="eastAsia"/>
@@ -37814,7 +37895,7 @@
           <w:rFonts w:eastAsiaTheme="minorEastAsia"/>
         </w:rPr>
       </w:pPr>
-      <w:bookmarkStart w:id="65" w:name="_Toc2337108"/>
+      <w:bookmarkStart w:id="65" w:name="_Toc2340240"/>
       <w:r>
         <w:rPr>
           <w:rFonts w:hint="eastAsia"/>
@@ -42441,13 +42522,14 @@
       <w:pPr>
         <w:pStyle w:val="3"/>
       </w:pPr>
-      <w:bookmarkStart w:id="66" w:name="_Toc2337109"/>
+      <w:bookmarkStart w:id="66" w:name="_Toc2340241"/>
       <w:r>
         <w:rPr>
           <w:rFonts w:hint="eastAsia"/>
         </w:rPr>
         <w:t>分析结果：</w:t>
       </w:r>
+      <w:bookmarkEnd w:id="66"/>
     </w:p>
     <w:tbl>
       <w:tblPr>
@@ -42471,12 +42553,11 @@
             <w:tcW w:w="5680" w:type="dxa"/>
             <w:gridSpan w:val="4"/>
           </w:tcPr>
-          <w:bookmarkEnd w:id="66"/>
-          <w:p>
-            <w:pPr>
-              <w:jc w:val="center"/>
-              <w:rPr>
-                <w:rFonts w:eastAsiaTheme="minorEastAsia" w:hint="eastAsia"/>
+          <w:p>
+            <w:pPr>
+              <w:jc w:val="center"/>
+              <w:rPr>
+                <w:rFonts w:eastAsiaTheme="minorEastAsia"/>
               </w:rPr>
             </w:pPr>
             <w:r>
@@ -42511,7 +42592,7 @@
           <w:p>
             <w:pPr>
               <w:rPr>
-                <w:rFonts w:eastAsiaTheme="minorEastAsia" w:hint="eastAsia"/>
+                <w:rFonts w:eastAsiaTheme="minorEastAsia"/>
               </w:rPr>
             </w:pPr>
             <w:r>
@@ -42529,7 +42610,7 @@
           <w:p>
             <w:pPr>
               <w:rPr>
-                <w:rFonts w:eastAsiaTheme="minorEastAsia" w:hint="eastAsia"/>
+                <w:rFonts w:eastAsiaTheme="minorEastAsia"/>
               </w:rPr>
             </w:pPr>
             <w:r>
@@ -42553,7 +42634,7 @@
           <w:p>
             <w:pPr>
               <w:rPr>
-                <w:rFonts w:eastAsiaTheme="minorEastAsia" w:hint="eastAsia"/>
+                <w:rFonts w:eastAsiaTheme="minorEastAsia"/>
               </w:rPr>
             </w:pPr>
             <w:r>
@@ -42577,7 +42658,7 @@
           <w:p>
             <w:pPr>
               <w:rPr>
-                <w:rFonts w:eastAsiaTheme="minorEastAsia" w:hint="eastAsia"/>
+                <w:rFonts w:eastAsiaTheme="minorEastAsia"/>
               </w:rPr>
             </w:pPr>
             <w:r>
@@ -42606,7 +42687,7 @@
           <w:p>
             <w:pPr>
               <w:rPr>
-                <w:rFonts w:eastAsiaTheme="minorEastAsia" w:hint="eastAsia"/>
+                <w:rFonts w:eastAsiaTheme="minorEastAsia"/>
               </w:rPr>
             </w:pPr>
             <w:r>
@@ -42630,7 +42711,7 @@
           <w:p>
             <w:pPr>
               <w:rPr>
-                <w:rFonts w:eastAsiaTheme="minorEastAsia" w:hint="eastAsia"/>
+                <w:rFonts w:eastAsiaTheme="minorEastAsia"/>
               </w:rPr>
             </w:pPr>
             <w:r>
@@ -42654,7 +42735,7 @@
           <w:p>
             <w:pPr>
               <w:rPr>
-                <w:rFonts w:eastAsiaTheme="minorEastAsia" w:hint="eastAsia"/>
+                <w:rFonts w:eastAsiaTheme="minorEastAsia"/>
               </w:rPr>
             </w:pPr>
             <w:r>
@@ -42678,7 +42759,7 @@
           <w:p>
             <w:pPr>
               <w:rPr>
-                <w:rFonts w:eastAsiaTheme="minorEastAsia" w:hint="eastAsia"/>
+                <w:rFonts w:eastAsiaTheme="minorEastAsia"/>
               </w:rPr>
             </w:pPr>
             <w:r>
@@ -42700,7 +42781,7 @@
     <w:p>
       <w:pPr>
         <w:rPr>
-          <w:rFonts w:eastAsiaTheme="minorEastAsia" w:hint="eastAsia"/>
+          <w:rFonts w:eastAsiaTheme="minorEastAsia"/>
         </w:rPr>
       </w:pPr>
     </w:p>
@@ -42712,7 +42793,7 @@
           <w:numId w:val="9"/>
         </w:numPr>
       </w:pPr>
-      <w:bookmarkStart w:id="67" w:name="_Toc2337110"/>
+      <w:bookmarkStart w:id="67" w:name="_Toc2340242"/>
       <w:r>
         <w:rPr>
           <w:rFonts w:hint="eastAsia"/>
@@ -42743,7 +42824,7 @@
           <w:numId w:val="9"/>
         </w:numPr>
       </w:pPr>
-      <w:bookmarkStart w:id="68" w:name="_Toc2337111"/>
+      <w:bookmarkStart w:id="68" w:name="_Toc2340243"/>
       <w:r>
         <w:rPr>
           <w:rFonts w:hint="eastAsia"/>
@@ -42769,7 +42850,7 @@
           <w:numId w:val="9"/>
         </w:numPr>
       </w:pPr>
-      <w:bookmarkStart w:id="69" w:name="_Toc2337112"/>
+      <w:bookmarkStart w:id="69" w:name="_Toc2340244"/>
       <w:r>
         <w:rPr>
           <w:rFonts w:hint="eastAsia"/>
@@ -42795,7 +42876,7 @@
           <w:rFonts w:eastAsiaTheme="minorEastAsia"/>
         </w:rPr>
       </w:pPr>
-      <w:bookmarkStart w:id="70" w:name="_Toc2337113"/>
+      <w:bookmarkStart w:id="70" w:name="_Toc2340245"/>
       <w:r>
         <w:rPr>
           <w:rFonts w:hint="eastAsia"/>
@@ -48626,12 +48707,14 @@
       <w:pPr>
         <w:pStyle w:val="3"/>
       </w:pPr>
+      <w:bookmarkStart w:id="71" w:name="_Toc2340246"/>
       <w:r>
         <w:rPr>
           <w:rFonts w:hint="eastAsia"/>
         </w:rPr>
         <w:t>结果分析</w:t>
       </w:r>
+      <w:bookmarkEnd w:id="71"/>
     </w:p>
     <w:tbl>
       <w:tblPr>
@@ -48659,7 +48742,7 @@
             <w:pPr>
               <w:jc w:val="center"/>
               <w:rPr>
-                <w:rFonts w:eastAsiaTheme="minorEastAsia" w:hint="eastAsia"/>
+                <w:rFonts w:eastAsiaTheme="minorEastAsia"/>
               </w:rPr>
             </w:pPr>
             <w:r>
@@ -48694,7 +48777,7 @@
           <w:p>
             <w:pPr>
               <w:rPr>
-                <w:rFonts w:eastAsiaTheme="minorEastAsia" w:hint="eastAsia"/>
+                <w:rFonts w:eastAsiaTheme="minorEastAsia"/>
               </w:rPr>
             </w:pPr>
             <w:r>
@@ -48712,7 +48795,7 @@
           <w:p>
             <w:pPr>
               <w:rPr>
-                <w:rFonts w:eastAsiaTheme="minorEastAsia" w:hint="eastAsia"/>
+                <w:rFonts w:eastAsiaTheme="minorEastAsia"/>
               </w:rPr>
             </w:pPr>
             <w:r>
@@ -48736,7 +48819,7 @@
           <w:p>
             <w:pPr>
               <w:rPr>
-                <w:rFonts w:eastAsiaTheme="minorEastAsia" w:hint="eastAsia"/>
+                <w:rFonts w:eastAsiaTheme="minorEastAsia"/>
               </w:rPr>
             </w:pPr>
             <w:r>
@@ -48760,7 +48843,7 @@
           <w:p>
             <w:pPr>
               <w:rPr>
-                <w:rFonts w:eastAsiaTheme="minorEastAsia" w:hint="eastAsia"/>
+                <w:rFonts w:eastAsiaTheme="minorEastAsia"/>
               </w:rPr>
             </w:pPr>
             <w:r>
@@ -48789,7 +48872,7 @@
           <w:p>
             <w:pPr>
               <w:rPr>
-                <w:rFonts w:eastAsiaTheme="minorEastAsia" w:hint="eastAsia"/>
+                <w:rFonts w:eastAsiaTheme="minorEastAsia"/>
               </w:rPr>
             </w:pPr>
             <w:r>
@@ -48813,7 +48896,7 @@
           <w:p>
             <w:pPr>
               <w:rPr>
-                <w:rFonts w:eastAsiaTheme="minorEastAsia" w:hint="eastAsia"/>
+                <w:rFonts w:eastAsiaTheme="minorEastAsia"/>
               </w:rPr>
             </w:pPr>
             <w:r>
@@ -48837,7 +48920,7 @@
           <w:p>
             <w:pPr>
               <w:rPr>
-                <w:rFonts w:eastAsiaTheme="minorEastAsia" w:hint="eastAsia"/>
+                <w:rFonts w:eastAsiaTheme="minorEastAsia"/>
               </w:rPr>
             </w:pPr>
             <w:r>
@@ -48861,7 +48944,7 @@
           <w:p>
             <w:pPr>
               <w:rPr>
-                <w:rFonts w:eastAsiaTheme="minorEastAsia" w:hint="eastAsia"/>
+                <w:rFonts w:eastAsiaTheme="minorEastAsia"/>
               </w:rPr>
             </w:pPr>
             <w:r>
@@ -48880,13 +48963,7 @@
         </w:tc>
       </w:tr>
     </w:tbl>
-    <w:p>
-      <w:pPr>
-        <w:rPr>
-          <w:rFonts w:hint="eastAsia"/>
-        </w:rPr>
-      </w:pPr>
-    </w:p>
+    <w:p/>
     <w:p>
       <w:pPr>
         <w:pStyle w:val="3"/>
@@ -48895,14 +48972,14 @@
           <w:numId w:val="9"/>
         </w:numPr>
       </w:pPr>
-      <w:bookmarkStart w:id="71" w:name="_Toc2337114"/>
+      <w:bookmarkStart w:id="72" w:name="_Toc2340247"/>
       <w:r>
         <w:rPr>
           <w:rFonts w:hint="eastAsia"/>
         </w:rPr>
         <w:t>测试结果综合分析及建议</w:t>
       </w:r>
-      <w:bookmarkEnd w:id="71"/>
+      <w:bookmarkEnd w:id="72"/>
     </w:p>
     <w:p>
       <w:r>
@@ -48932,14 +49009,14 @@
           <w:numId w:val="9"/>
         </w:numPr>
       </w:pPr>
-      <w:bookmarkStart w:id="72" w:name="_Toc2337115"/>
+      <w:bookmarkStart w:id="73" w:name="_Toc2340248"/>
       <w:r>
         <w:rPr>
           <w:rFonts w:hint="eastAsia"/>
         </w:rPr>
         <w:t>测试经验总结</w:t>
       </w:r>
-      <w:bookmarkEnd w:id="72"/>
+      <w:bookmarkEnd w:id="73"/>
     </w:p>
     <w:p>
       <w:r>
@@ -48998,6 +49075,7 @@
         <w:docPartUnique/>
       </w:docPartObj>
     </w:sdtPr>
+    <w:sdtEndPr/>
     <w:sdtContent>
       <w:p>
         <w:pPr>
@@ -58354,7 +58432,7 @@
 </file>
 
 <file path=customXml/itemProps1.xml><?xml version="1.0" encoding="utf-8"?>
-<ds:datastoreItem xmlns:ds="http://schemas.openxmlformats.org/officeDocument/2006/customXml" ds:itemID="{7A5CA6E9-BD0F-4294-9306-8987675FAB5B}">
+<ds:datastoreItem xmlns:ds="http://schemas.openxmlformats.org/officeDocument/2006/customXml" ds:itemID="{BF438113-BF6F-4A9E-B12D-EA7176817518}">
   <ds:schemaRefs>
     <ds:schemaRef ds:uri="http://schemas.openxmlformats.org/officeDocument/2006/bibliography"/>
   </ds:schemaRefs>

</xml_diff>